<commit_message>
stuff about expetcnancy vs conditioning. Am about to delete it so need to back it up first in case i need it again
</commit_message>
<xml_diff>
--- a/Thesis.docx
+++ b/Thesis.docx
@@ -3187,7 +3187,31 @@
         <w:rPr>
           <w:rFonts w:ascii="Times New Roman" w:hAnsi="Times New Roman" w:cs="Times New Roman"/>
         </w:rPr>
-        <w:t>The most archetypal example of a placebo effect is when an individual experiencing some form of pain is given a sugar pill under the guise of an analgesic and subsequently reports a reduction in pain; however a</w:t>
+        <w:t>The most archetypal example of a placebo effect is when an individual experiencing some form of pain is given a sugar pill under the guise of an analgesic and subsequen</w:t>
+      </w:r>
+      <w:r>
+        <w:rPr>
+          <w:rFonts w:ascii="Times New Roman" w:hAnsi="Times New Roman" w:cs="Times New Roman"/>
+        </w:rPr>
+        <w:t xml:space="preserve">tly reports a reduction in pain. </w:t>
+      </w:r>
+      <w:r>
+        <w:rPr>
+          <w:rFonts w:ascii="Times New Roman" w:hAnsi="Times New Roman" w:cs="Times New Roman"/>
+        </w:rPr>
+        <w:t xml:space="preserve"> </w:t>
+      </w:r>
+      <w:r>
+        <w:rPr>
+          <w:rFonts w:ascii="Times New Roman" w:hAnsi="Times New Roman" w:cs="Times New Roman"/>
+        </w:rPr>
+        <w:t xml:space="preserve">This canonical example, while instructive, does not adequately cover the scope of placebo effects. A more accurate definition of a placebo effect might be </w:t>
+      </w:r>
+      <w:r>
+        <w:rPr>
+          <w:rFonts w:ascii="Times New Roman" w:hAnsi="Times New Roman" w:cs="Times New Roman"/>
+        </w:rPr>
+        <w:t>a</w:t>
       </w:r>
       <w:r>
         <w:rPr>
@@ -3217,7 +3241,7 @@
         <w:rPr>
           <w:rFonts w:ascii="Times New Roman" w:hAnsi="Times New Roman" w:cs="Times New Roman"/>
         </w:rPr>
-        <w:t xml:space="preserve"> by the administration of a pharmacologically inert compound or therapeutically inert treatment could be termed a placebo effect. </w:t>
+        <w:t xml:space="preserve"> by the administration of a pharmacologically inert compound or therapeutically inert treatment. </w:t>
       </w:r>
       <w:r>
         <w:rPr>
@@ -3489,11 +3513,6 @@
           <w:rFonts w:ascii="Times New Roman" w:hAnsi="Times New Roman" w:cs="Times New Roman"/>
         </w:rPr>
         <w:fldChar w:fldCharType="end"/>
-      </w:r>
-      <w:r>
-        <w:rPr>
-          <w:rFonts w:ascii="Times New Roman" w:hAnsi="Times New Roman" w:cs="Times New Roman"/>
-        </w:rPr>
       </w:r>
       <w:r>
         <w:rPr>
@@ -5482,7 +5501,19 @@
         <w:rPr>
           <w:rFonts w:ascii="Times New Roman" w:hAnsi="Times New Roman" w:cs="Times New Roman"/>
         </w:rPr>
-        <w:t xml:space="preserve"> traditionally explained as a learning phenomena, specifically an example of classical conditioning. </w:t>
+        <w:t xml:space="preserve"> </w:t>
+      </w:r>
+      <w:r>
+        <w:rPr>
+          <w:rFonts w:ascii="Times New Roman" w:hAnsi="Times New Roman" w:cs="Times New Roman"/>
+        </w:rPr>
+        <w:t>most often</w:t>
+      </w:r>
+      <w:r>
+        <w:rPr>
+          <w:rFonts w:ascii="Times New Roman" w:hAnsi="Times New Roman" w:cs="Times New Roman"/>
+        </w:rPr>
+        <w:t xml:space="preserve"> explained as a learning phenomena, specifically an example of classical conditioning. </w:t>
       </w:r>
       <w:r>
         <w:rPr>
@@ -5494,7 +5525,13 @@
         <w:rPr>
           <w:rFonts w:ascii="Times New Roman" w:hAnsi="Times New Roman" w:cs="Times New Roman"/>
         </w:rPr>
-        <w:t>classical or Pavolvian conditioning a</w:t>
+        <w:t>classical or Pavlo</w:t>
+      </w:r>
+      <w:r>
+        <w:rPr>
+          <w:rFonts w:ascii="Times New Roman" w:hAnsi="Times New Roman" w:cs="Times New Roman"/>
+        </w:rPr>
+        <w:t>vian conditioning a</w:t>
       </w:r>
       <w:r>
         <w:rPr>
@@ -5536,7 +5573,13 @@
         <w:rPr>
           <w:rFonts w:ascii="Times New Roman" w:hAnsi="Times New Roman" w:cs="Times New Roman"/>
         </w:rPr>
-        <w:t xml:space="preserve">that reliably elicits a response  </w:t>
+        <w:t>th</w:t>
+      </w:r>
+      <w:r>
+        <w:rPr>
+          <w:rFonts w:ascii="Times New Roman" w:hAnsi="Times New Roman" w:cs="Times New Roman"/>
+        </w:rPr>
+        <w:t xml:space="preserve">at reliably elicits a response </w:t>
       </w:r>
       <w:r>
         <w:rPr>
@@ -5591,7 +5634,25 @@
         <w:rPr>
           <w:rFonts w:ascii="Times New Roman" w:hAnsi="Times New Roman" w:cs="Times New Roman"/>
         </w:rPr>
-        <w:t xml:space="preserve"> famous experiment. When food (US) is given to a dog it causes the dog to salivate (UR). Pavlov rang a bell (CS) each time the food was presented to the animal and did this over repeated feedings. Eventually ringing the bell on its own came to induce salivation (CR). </w:t>
+        <w:t xml:space="preserve"> famous experiment. Pavlov observed that when </w:t>
+      </w:r>
+      <w:r>
+        <w:rPr>
+          <w:rFonts w:ascii="Times New Roman" w:hAnsi="Times New Roman" w:cs="Times New Roman"/>
+        </w:rPr>
+        <w:t xml:space="preserve">food (US) </w:t>
+      </w:r>
+      <w:r>
+        <w:rPr>
+          <w:rFonts w:ascii="Times New Roman" w:hAnsi="Times New Roman" w:cs="Times New Roman"/>
+        </w:rPr>
+        <w:t>was given to a dog it caused</w:t>
+      </w:r>
+      <w:r>
+        <w:rPr>
+          <w:rFonts w:ascii="Times New Roman" w:hAnsi="Times New Roman" w:cs="Times New Roman"/>
+        </w:rPr>
+        <w:t xml:space="preserve"> the dog to salivate (UR). Pavlov rang a bell (CS) each time the food was presented to the animal and did this over repeated feedings. Eventually ringing the bell on its own came to induce salivation (CR). </w:t>
       </w:r>
       <w:r>
         <w:rPr>
@@ -6033,7 +6094,19 @@
         <w:rPr>
           <w:rFonts w:ascii="Times New Roman" w:hAnsi="Times New Roman" w:cs="Times New Roman"/>
         </w:rPr>
-        <w:t>According to his</w:t>
+        <w:t xml:space="preserve">According to </w:t>
+      </w:r>
+      <w:r>
+        <w:rPr>
+          <w:rFonts w:ascii="Times New Roman" w:hAnsi="Times New Roman" w:cs="Times New Roman"/>
+        </w:rPr>
+        <w:t>t</w:t>
+      </w:r>
+      <w:r>
+        <w:rPr>
+          <w:rFonts w:ascii="Times New Roman" w:hAnsi="Times New Roman" w:cs="Times New Roman"/>
+        </w:rPr>
+        <w:t>his</w:t>
       </w:r>
       <w:r>
         <w:rPr>
@@ -6136,6 +6209,12 @@
           <w:rFonts w:ascii="Times New Roman" w:hAnsi="Times New Roman" w:cs="Times New Roman"/>
         </w:rPr>
         <w:t xml:space="preserve"> similar to the UR, which can be elicited following the presentation of the CS alone. </w:t>
+      </w:r>
+      <w:r>
+        <w:rPr>
+          <w:rFonts w:ascii="Times New Roman" w:hAnsi="Times New Roman" w:cs="Times New Roman"/>
+        </w:rPr>
+        <w:t xml:space="preserve">The reason an inert pill administered for the first time can produce a conditioned analgesic response is that all the patient’s prior experience with analgesics constitute conditioning trials that are generalized to the new pill and are thus able to produce a conditioned reaction to a novel pill. </w:t>
       </w:r>
       <w:r>
         <w:rPr>
@@ -6294,201 +6373,7 @@
         <w:rPr>
           <w:rFonts w:ascii="Times New Roman" w:hAnsi="Times New Roman" w:cs="Times New Roman"/>
         </w:rPr>
-        <w:t>enomenon occurs. Secondly</w:t>
-      </w:r>
-      <w:r>
-        <w:rPr>
-          <w:rFonts w:ascii="Times New Roman" w:hAnsi="Times New Roman" w:cs="Times New Roman"/>
-        </w:rPr>
-        <w:t xml:space="preserve"> it </w:t>
-      </w:r>
-      <w:r>
-        <w:rPr>
-          <w:rFonts w:ascii="Times New Roman" w:hAnsi="Times New Roman" w:cs="Times New Roman"/>
-        </w:rPr>
-        <w:t>frames</w:t>
-      </w:r>
-      <w:r>
-        <w:rPr>
-          <w:rFonts w:ascii="Times New Roman" w:hAnsi="Times New Roman" w:cs="Times New Roman"/>
-        </w:rPr>
-        <w:t xml:space="preserve"> </w:t>
-      </w:r>
-      <w:r>
-        <w:rPr>
-          <w:rFonts w:ascii="Times New Roman" w:hAnsi="Times New Roman" w:cs="Times New Roman"/>
-        </w:rPr>
-        <w:t>classical conditioning as a form of low-level mechanical process</w:t>
-      </w:r>
-      <w:r>
-        <w:rPr>
-          <w:rFonts w:ascii="Times New Roman" w:hAnsi="Times New Roman" w:cs="Times New Roman"/>
-        </w:rPr>
-        <w:t>, something</w:t>
-      </w:r>
-      <w:r>
-        <w:rPr>
-          <w:rFonts w:ascii="Times New Roman" w:hAnsi="Times New Roman" w:cs="Times New Roman"/>
-        </w:rPr>
-        <w:t xml:space="preserve"> akin to a reflex; with the implication being that it is mediated unconsciously.</w:t>
-      </w:r>
-      <w:r>
-        <w:rPr>
-          <w:rFonts w:ascii="Times New Roman" w:hAnsi="Times New Roman" w:cs="Times New Roman"/>
-        </w:rPr>
-        <w:t xml:space="preserve"> </w:t>
-      </w:r>
-      <w:r>
-        <w:rPr>
-          <w:rFonts w:ascii="Times New Roman" w:hAnsi="Times New Roman" w:cs="Times New Roman"/>
-        </w:rPr>
-        <w:t>This contradicts</w:t>
-      </w:r>
-      <w:r>
-        <w:rPr>
-          <w:rFonts w:ascii="Times New Roman" w:hAnsi="Times New Roman" w:cs="Times New Roman"/>
-        </w:rPr>
-        <w:t xml:space="preserve"> evidence that learning </w:t>
-      </w:r>
-      <w:r>
-        <w:rPr>
-          <w:rFonts w:ascii="Times New Roman" w:hAnsi="Times New Roman" w:cs="Times New Roman"/>
-        </w:rPr>
-        <w:t xml:space="preserve">is mediated as much </w:t>
-      </w:r>
-      <w:r>
-        <w:rPr>
-          <w:rFonts w:ascii="Times New Roman" w:hAnsi="Times New Roman" w:cs="Times New Roman"/>
-        </w:rPr>
-        <w:t>by conscious processes as</w:t>
-      </w:r>
-      <w:r>
-        <w:rPr>
-          <w:rFonts w:ascii="Times New Roman" w:hAnsi="Times New Roman" w:cs="Times New Roman"/>
-        </w:rPr>
-        <w:t xml:space="preserve"> by unconscious</w:t>
-      </w:r>
-      <w:r>
-        <w:rPr>
-          <w:rFonts w:ascii="Times New Roman" w:hAnsi="Times New Roman" w:cs="Times New Roman"/>
-        </w:rPr>
-        <w:t xml:space="preserve"> </w:t>
-      </w:r>
-      <w:r>
-        <w:rPr>
-          <w:rFonts w:ascii="Times New Roman" w:hAnsi="Times New Roman" w:cs="Times New Roman"/>
-        </w:rPr>
-        <w:t>(for a review see Mitchell, De Houwer, &amp; Lovibond, 2009).</w:t>
-      </w:r>
-      <w:r>
-        <w:rPr>
-          <w:rFonts w:ascii="Times New Roman" w:hAnsi="Times New Roman" w:cs="Times New Roman"/>
-        </w:rPr>
-        <w:fldChar w:fldCharType="begin"/>
-      </w:r>
-      <w:r>
-        <w:rPr>
-          <w:rFonts w:ascii="Times New Roman" w:hAnsi="Times New Roman" w:cs="Times New Roman"/>
-        </w:rPr>
-        <w:instrText xml:space="preserve"> ADDIN EN.CITE &lt;EndNote&gt;&lt;Cite ExcludeAuth="1" ExcludeYear="1"&gt;&lt;Author&gt;Mitchell&lt;/Author&gt;&lt;Year&gt;2009&lt;/Year&gt;&lt;RecNum&gt;305&lt;/RecNum&gt;&lt;record&gt;&lt;rec-number&gt;305&lt;/rec-number&gt;&lt;foreign-keys&gt;&lt;key app="EN" db-id="prea0s5zudef24eddtmptt5tdwwa5t55wssp" timestamp="1456966816"&gt;305&lt;/key&gt;&lt;/foreign-keys&gt;&lt;ref-type name="Journal Article"&gt;17&lt;/ref-type&gt;&lt;contributors&gt;&lt;authors&gt;&lt;author&gt;Mitchell, Chris J&lt;/author&gt;&lt;author&gt;De Houwer, Jan&lt;/author&gt;&lt;author&gt;Lovibond, Peter F&lt;/author&gt;&lt;/authors&gt;&lt;/contributors&gt;&lt;titles&gt;&lt;title&gt;The propositional nature of human associative learning&lt;/title&gt;&lt;secondary-title&gt;Behavioral and Brain Sciences&lt;/secondary-title&gt;&lt;/titles&gt;&lt;periodical&gt;&lt;full-title&gt;Behavioral and Brain Sciences&lt;/full-title&gt;&lt;/periodical&gt;&lt;pages&gt;183-198&lt;/pages&gt;&lt;volume&gt;32&lt;/volume&gt;&lt;number&gt;02&lt;/number&gt;&lt;dates&gt;&lt;year&gt;2009&lt;/year&gt;&lt;/dates&gt;&lt;isbn&gt;1469-1825&lt;/isbn&gt;&lt;urls&gt;&lt;/urls&gt;&lt;/record&gt;&lt;/Cite&gt;&lt;/EndNote&gt;</w:instrText>
-      </w:r>
-      <w:r>
-        <w:rPr>
-          <w:rFonts w:ascii="Times New Roman" w:hAnsi="Times New Roman" w:cs="Times New Roman"/>
-        </w:rPr>
-        <w:fldChar w:fldCharType="end"/>
-      </w:r>
-      <w:r>
-        <w:rPr>
-          <w:rFonts w:ascii="Times New Roman" w:hAnsi="Times New Roman" w:cs="Times New Roman"/>
-        </w:rPr>
-        <w:t xml:space="preserve"> </w:t>
-      </w:r>
-      <w:r>
-        <w:rPr>
-          <w:rFonts w:ascii="Times New Roman" w:hAnsi="Times New Roman" w:cs="Times New Roman"/>
-        </w:rPr>
-        <w:t xml:space="preserve">For example one study found that when respondents had incorrect beliefs about the contingencies between events their responding was in line with these incorrect beliefs rather than actual contingencies </w:t>
-      </w:r>
-      <w:r>
-        <w:rPr>
-          <w:rFonts w:ascii="Times New Roman" w:hAnsi="Times New Roman" w:cs="Times New Roman"/>
-        </w:rPr>
-        <w:fldChar w:fldCharType="begin"/>
-      </w:r>
-      <w:r>
-        <w:rPr>
-          <w:rFonts w:ascii="Times New Roman" w:hAnsi="Times New Roman" w:cs="Times New Roman"/>
-        </w:rPr>
-        <w:instrText xml:space="preserve"> ADDIN EN.CITE &lt;EndNote&gt;&lt;Cite&gt;&lt;Author&gt;Parton&lt;/Author&gt;&lt;Year&gt;1966&lt;/Year&gt;&lt;RecNum&gt;302&lt;/RecNum&gt;&lt;DisplayText&gt;(Parton &amp;amp; Denike, 1966)&lt;/DisplayText&gt;&lt;record&gt;&lt;rec-number&gt;302&lt;/rec-number&gt;&lt;foreign-keys&gt;&lt;key app="EN" db-id="prea0s5zudef24eddtmptt5tdwwa5t55wssp" timestamp="1456966534"&gt;302&lt;/key&gt;&lt;/foreign-keys&gt;&lt;ref-type name="Journal Article"&gt;17&lt;/ref-type&gt;&lt;contributors&gt;&lt;authors&gt;&lt;author&gt;Parton, David A&lt;/author&gt;&lt;author&gt;Denike, L Douglas&lt;/author&gt;&lt;/authors&gt;&lt;/contributors&gt;&lt;titles&gt;&lt;title&gt;Performance hypotheses of children and response to social reinforcement&lt;/title&gt;&lt;secondary-title&gt;Journal of Personality and Social Psychology&lt;/secondary-title&gt;&lt;/titles&gt;&lt;periodical&gt;&lt;full-title&gt;Journal of Personality and Social Psychology&lt;/full-title&gt;&lt;/periodical&gt;&lt;pages&gt;444&lt;/pages&gt;&lt;volume&gt;4&lt;/volume&gt;&lt;number&gt;4&lt;/number&gt;&lt;dates&gt;&lt;year&gt;1966&lt;/year&gt;&lt;/dates&gt;&lt;isbn&gt;1939-1315&lt;/isbn&gt;&lt;urls&gt;&lt;/urls&gt;&lt;/record&gt;&lt;/Cite&gt;&lt;/EndNote&gt;</w:instrText>
-      </w:r>
-      <w:r>
-        <w:rPr>
-          <w:rFonts w:ascii="Times New Roman" w:hAnsi="Times New Roman" w:cs="Times New Roman"/>
-        </w:rPr>
-        <w:fldChar w:fldCharType="separate"/>
-      </w:r>
-      <w:r>
-        <w:rPr>
-          <w:rFonts w:ascii="Times New Roman" w:hAnsi="Times New Roman" w:cs="Times New Roman"/>
-          <w:noProof/>
-        </w:rPr>
-        <w:t>(Parton &amp; Denike, 1966)</w:t>
-      </w:r>
-      <w:r>
-        <w:rPr>
-          <w:rFonts w:ascii="Times New Roman" w:hAnsi="Times New Roman" w:cs="Times New Roman"/>
-        </w:rPr>
-        <w:fldChar w:fldCharType="end"/>
-      </w:r>
-      <w:r>
-        <w:rPr>
-          <w:rFonts w:ascii="Times New Roman" w:hAnsi="Times New Roman" w:cs="Times New Roman"/>
-        </w:rPr>
-        <w:t xml:space="preserve">. </w:t>
-      </w:r>
-      <w:r>
-        <w:rPr>
-          <w:rFonts w:ascii="Times New Roman" w:hAnsi="Times New Roman" w:cs="Times New Roman"/>
-        </w:rPr>
-        <w:t xml:space="preserve">Another study found that that when attention and cognitive load were diverted away from conditioning trials (tone paired with shock) via a masking task it resulted in both diminished contingency knowledge AND reduced electrodermal conditioned responses </w:t>
-      </w:r>
-      <w:r>
-        <w:rPr>
-          <w:rFonts w:ascii="Times New Roman" w:hAnsi="Times New Roman" w:cs="Times New Roman"/>
-        </w:rPr>
-        <w:fldChar w:fldCharType="begin"/>
-      </w:r>
-      <w:r>
-        <w:rPr>
-          <w:rFonts w:ascii="Times New Roman" w:hAnsi="Times New Roman" w:cs="Times New Roman"/>
-        </w:rPr>
-        <w:instrText xml:space="preserve"> ADDIN EN.CITE &lt;EndNote&gt;&lt;Cite&gt;&lt;Author&gt;Dawson&lt;/Author&gt;&lt;Year&gt;1970&lt;/Year&gt;&lt;RecNum&gt;306&lt;/RecNum&gt;&lt;DisplayText&gt;(Dawson, 1970; Dawson &amp;amp; Biferno, 1973)&lt;/DisplayText&gt;&lt;record&gt;&lt;rec-number&gt;306&lt;/rec-number&gt;&lt;foreign-keys&gt;&lt;key app="EN" db-id="prea0s5zudef24eddtmptt5tdwwa5t55wssp" timestamp="1456967622"&gt;306&lt;/key&gt;&lt;/foreign-keys&gt;&lt;ref-type name="Journal Article"&gt;17&lt;/ref-type&gt;&lt;contributors&gt;&lt;authors&gt;&lt;author&gt;Dawson, Michael E&lt;/author&gt;&lt;/authors&gt;&lt;/contributors&gt;&lt;titles&gt;&lt;title&gt;Cognition and conditioning: effects of masking the CS-UCS contingency on human GSR classical conditioning&lt;/title&gt;&lt;secondary-title&gt;Journal of Experimental Psychology&lt;/secondary-title&gt;&lt;/titles&gt;&lt;periodical&gt;&lt;full-title&gt;Journal of Experimental Psychology&lt;/full-title&gt;&lt;/periodical&gt;&lt;pages&gt;389&lt;/pages&gt;&lt;volume&gt;85&lt;/volume&gt;&lt;number&gt;3&lt;/number&gt;&lt;dates&gt;&lt;year&gt;1970&lt;/year&gt;&lt;/dates&gt;&lt;isbn&gt;0022-1015&lt;/isbn&gt;&lt;urls&gt;&lt;/urls&gt;&lt;/record&gt;&lt;/Cite&gt;&lt;Cite&gt;&lt;Author&gt;Dawson&lt;/Author&gt;&lt;Year&gt;1973&lt;/Year&gt;&lt;RecNum&gt;307&lt;/RecNum&gt;&lt;record&gt;&lt;rec-number&gt;307&lt;/rec-number&gt;&lt;foreign-keys&gt;&lt;key app="EN" db-id="prea0s5zudef24eddtmptt5tdwwa5t55wssp" timestamp="1456967712"&gt;307&lt;/key&gt;&lt;/foreign-keys&gt;&lt;ref-type name="Journal Article"&gt;17&lt;/ref-type&gt;&lt;contributors&gt;&lt;authors&gt;&lt;author&gt;Dawson, Michael E&lt;/author&gt;&lt;author&gt;Biferno, Michael A&lt;/author&gt;&lt;/authors&gt;&lt;/contributors&gt;&lt;titles&gt;&lt;title&gt;Concurrent measurement of awareness and electrodermal classical conditioning&lt;/title&gt;&lt;secondary-title&gt;Journal of Experimental Psychology&lt;/secondary-title&gt;&lt;/titles&gt;&lt;periodical&gt;&lt;full-title&gt;Journal of Experimental Psychology&lt;/full-title&gt;&lt;/periodical&gt;&lt;pages&gt;55&lt;/pages&gt;&lt;volume&gt;101&lt;/volume&gt;&lt;number&gt;1&lt;/number&gt;&lt;dates&gt;&lt;year&gt;1973&lt;/year&gt;&lt;/dates&gt;&lt;isbn&gt;0022-1015&lt;/isbn&gt;&lt;urls&gt;&lt;/urls&gt;&lt;/record&gt;&lt;/Cite&gt;&lt;/EndNote&gt;</w:instrText>
-      </w:r>
-      <w:r>
-        <w:rPr>
-          <w:rFonts w:ascii="Times New Roman" w:hAnsi="Times New Roman" w:cs="Times New Roman"/>
-        </w:rPr>
-        <w:fldChar w:fldCharType="separate"/>
-      </w:r>
-      <w:r>
-        <w:rPr>
-          <w:rFonts w:ascii="Times New Roman" w:hAnsi="Times New Roman" w:cs="Times New Roman"/>
-          <w:noProof/>
-        </w:rPr>
-        <w:t>(Dawson, 1970; Dawson &amp; Biferno, 1973)</w:t>
-      </w:r>
-      <w:r>
-        <w:rPr>
-          <w:rFonts w:ascii="Times New Roman" w:hAnsi="Times New Roman" w:cs="Times New Roman"/>
-        </w:rPr>
-        <w:fldChar w:fldCharType="end"/>
-      </w:r>
-      <w:r>
-        <w:rPr>
-          <w:rFonts w:ascii="Times New Roman" w:hAnsi="Times New Roman" w:cs="Times New Roman"/>
-        </w:rPr>
-        <w:t xml:space="preserve">. If conditioning is in some way unconscious/automatic then we would expect it to be unaffected by tasks that divert conscious attention </w:t>
+        <w:t xml:space="preserve">enomenon occurs. </w:t>
       </w:r>
     </w:p>
     <w:p>
@@ -6503,6 +6388,221 @@
         <w:rPr>
           <w:rFonts w:ascii="Times New Roman" w:hAnsi="Times New Roman" w:cs="Times New Roman"/>
         </w:rPr>
+        <w:t>Secondly</w:t>
+      </w:r>
+      <w:r>
+        <w:rPr>
+          <w:rFonts w:ascii="Times New Roman" w:hAnsi="Times New Roman" w:cs="Times New Roman"/>
+        </w:rPr>
+        <w:t xml:space="preserve"> the stimulus-substitution model</w:t>
+      </w:r>
+      <w:r>
+        <w:rPr>
+          <w:rFonts w:ascii="Times New Roman" w:hAnsi="Times New Roman" w:cs="Times New Roman"/>
+        </w:rPr>
+        <w:t xml:space="preserve"> </w:t>
+      </w:r>
+      <w:r>
+        <w:rPr>
+          <w:rFonts w:ascii="Times New Roman" w:hAnsi="Times New Roman" w:cs="Times New Roman"/>
+        </w:rPr>
+        <w:t>frames</w:t>
+      </w:r>
+      <w:r>
+        <w:rPr>
+          <w:rFonts w:ascii="Times New Roman" w:hAnsi="Times New Roman" w:cs="Times New Roman"/>
+        </w:rPr>
+        <w:t xml:space="preserve"> </w:t>
+      </w:r>
+      <w:r>
+        <w:rPr>
+          <w:rFonts w:ascii="Times New Roman" w:hAnsi="Times New Roman" w:cs="Times New Roman"/>
+        </w:rPr>
+        <w:t>classical conditioning as a form of low-level mechanical process</w:t>
+      </w:r>
+      <w:r>
+        <w:rPr>
+          <w:rFonts w:ascii="Times New Roman" w:hAnsi="Times New Roman" w:cs="Times New Roman"/>
+        </w:rPr>
+        <w:t>, something</w:t>
+      </w:r>
+      <w:r>
+        <w:rPr>
+          <w:rFonts w:ascii="Times New Roman" w:hAnsi="Times New Roman" w:cs="Times New Roman"/>
+        </w:rPr>
+        <w:t xml:space="preserve"> akin to a reflex; with the implication being that it is mediated unconsciously.</w:t>
+      </w:r>
+      <w:r>
+        <w:rPr>
+          <w:rFonts w:ascii="Times New Roman" w:hAnsi="Times New Roman" w:cs="Times New Roman"/>
+        </w:rPr>
+        <w:t xml:space="preserve"> </w:t>
+      </w:r>
+      <w:r>
+        <w:rPr>
+          <w:rFonts w:ascii="Times New Roman" w:hAnsi="Times New Roman" w:cs="Times New Roman"/>
+        </w:rPr>
+        <w:t>This contradicts</w:t>
+      </w:r>
+      <w:r>
+        <w:rPr>
+          <w:rFonts w:ascii="Times New Roman" w:hAnsi="Times New Roman" w:cs="Times New Roman"/>
+        </w:rPr>
+        <w:t xml:space="preserve"> evidence that learning </w:t>
+      </w:r>
+      <w:r>
+        <w:rPr>
+          <w:rFonts w:ascii="Times New Roman" w:hAnsi="Times New Roman" w:cs="Times New Roman"/>
+        </w:rPr>
+        <w:t xml:space="preserve">is mediated as much </w:t>
+      </w:r>
+      <w:r>
+        <w:rPr>
+          <w:rFonts w:ascii="Times New Roman" w:hAnsi="Times New Roman" w:cs="Times New Roman"/>
+        </w:rPr>
+        <w:t>by conscious processes as</w:t>
+      </w:r>
+      <w:r>
+        <w:rPr>
+          <w:rFonts w:ascii="Times New Roman" w:hAnsi="Times New Roman" w:cs="Times New Roman"/>
+        </w:rPr>
+        <w:t xml:space="preserve"> by unconscious</w:t>
+      </w:r>
+      <w:r>
+        <w:rPr>
+          <w:rFonts w:ascii="Times New Roman" w:hAnsi="Times New Roman" w:cs="Times New Roman"/>
+        </w:rPr>
+        <w:t xml:space="preserve"> </w:t>
+      </w:r>
+      <w:r>
+        <w:rPr>
+          <w:rFonts w:ascii="Times New Roman" w:hAnsi="Times New Roman" w:cs="Times New Roman"/>
+        </w:rPr>
+        <w:t>(for a review see Mitchell, De Houwer, &amp; Lovibond, 2009).</w:t>
+      </w:r>
+      <w:r>
+        <w:rPr>
+          <w:rFonts w:ascii="Times New Roman" w:hAnsi="Times New Roman" w:cs="Times New Roman"/>
+        </w:rPr>
+        <w:fldChar w:fldCharType="begin"/>
+      </w:r>
+      <w:r>
+        <w:rPr>
+          <w:rFonts w:ascii="Times New Roman" w:hAnsi="Times New Roman" w:cs="Times New Roman"/>
+        </w:rPr>
+        <w:instrText xml:space="preserve"> ADDIN EN.CITE &lt;EndNote&gt;&lt;Cite ExcludeAuth="1" ExcludeYear="1"&gt;&lt;Author&gt;Mitchell&lt;/Author&gt;&lt;Year&gt;2009&lt;/Year&gt;&lt;RecNum&gt;305&lt;/RecNum&gt;&lt;record&gt;&lt;rec-number&gt;305&lt;/rec-number&gt;&lt;foreign-keys&gt;&lt;key app="EN" db-id="prea0s5zudef24eddtmptt5tdwwa5t55wssp" timestamp="1456966816"&gt;305&lt;/key&gt;&lt;/foreign-keys&gt;&lt;ref-type name="Journal Article"&gt;17&lt;/ref-type&gt;&lt;contributors&gt;&lt;authors&gt;&lt;author&gt;Mitchell, Chris J&lt;/author&gt;&lt;author&gt;De Houwer, Jan&lt;/author&gt;&lt;author&gt;Lovibond, Peter F&lt;/author&gt;&lt;/authors&gt;&lt;/contributors&gt;&lt;titles&gt;&lt;title&gt;The propositional nature of human associative learning&lt;/title&gt;&lt;secondary-title&gt;Behavioral and Brain Sciences&lt;/secondary-title&gt;&lt;/titles&gt;&lt;periodical&gt;&lt;full-title&gt;Behavioral and Brain Sciences&lt;/full-title&gt;&lt;/periodical&gt;&lt;pages&gt;183-198&lt;/pages&gt;&lt;volume&gt;32&lt;/volume&gt;&lt;number&gt;02&lt;/number&gt;&lt;dates&gt;&lt;year&gt;2009&lt;/year&gt;&lt;/dates&gt;&lt;isbn&gt;1469-1825&lt;/isbn&gt;&lt;urls&gt;&lt;/urls&gt;&lt;/record&gt;&lt;/Cite&gt;&lt;/EndNote&gt;</w:instrText>
+      </w:r>
+      <w:r>
+        <w:rPr>
+          <w:rFonts w:ascii="Times New Roman" w:hAnsi="Times New Roman" w:cs="Times New Roman"/>
+        </w:rPr>
+        <w:fldChar w:fldCharType="end"/>
+      </w:r>
+      <w:r>
+        <w:rPr>
+          <w:rFonts w:ascii="Times New Roman" w:hAnsi="Times New Roman" w:cs="Times New Roman"/>
+        </w:rPr>
+        <w:t xml:space="preserve"> </w:t>
+      </w:r>
+      <w:r>
+        <w:rPr>
+          <w:rFonts w:ascii="Times New Roman" w:hAnsi="Times New Roman" w:cs="Times New Roman"/>
+        </w:rPr>
+        <w:t xml:space="preserve">For example one study found that when respondents had incorrect beliefs about the contingencies between events their responding was in line with these incorrect beliefs rather than actual contingencies </w:t>
+      </w:r>
+      <w:r>
+        <w:rPr>
+          <w:rFonts w:ascii="Times New Roman" w:hAnsi="Times New Roman" w:cs="Times New Roman"/>
+        </w:rPr>
+        <w:fldChar w:fldCharType="begin"/>
+      </w:r>
+      <w:r>
+        <w:rPr>
+          <w:rFonts w:ascii="Times New Roman" w:hAnsi="Times New Roman" w:cs="Times New Roman"/>
+        </w:rPr>
+        <w:instrText xml:space="preserve"> ADDIN EN.CITE &lt;EndNote&gt;&lt;Cite&gt;&lt;Author&gt;Parton&lt;/Author&gt;&lt;Year&gt;1966&lt;/Year&gt;&lt;RecNum&gt;302&lt;/RecNum&gt;&lt;DisplayText&gt;(Parton &amp;amp; Denike, 1966)&lt;/DisplayText&gt;&lt;record&gt;&lt;rec-number&gt;302&lt;/rec-number&gt;&lt;foreign-keys&gt;&lt;key app="EN" db-id="prea0s5zudef24eddtmptt5tdwwa5t55wssp" timestamp="1456966534"&gt;302&lt;/key&gt;&lt;/foreign-keys&gt;&lt;ref-type name="Journal Article"&gt;17&lt;/ref-type&gt;&lt;contributors&gt;&lt;authors&gt;&lt;author&gt;Parton, David A&lt;/author&gt;&lt;author&gt;Denike, L Douglas&lt;/author&gt;&lt;/authors&gt;&lt;/contributors&gt;&lt;titles&gt;&lt;title&gt;Performance hypotheses of children and response to social reinforcement&lt;/title&gt;&lt;secondary-title&gt;Journal of Personality and Social Psychology&lt;/secondary-title&gt;&lt;/titles&gt;&lt;periodical&gt;&lt;full-title&gt;Journal of Personality and Social Psychology&lt;/full-title&gt;&lt;/periodical&gt;&lt;pages&gt;444&lt;/pages&gt;&lt;volume&gt;4&lt;/volume&gt;&lt;number&gt;4&lt;/number&gt;&lt;dates&gt;&lt;year&gt;1966&lt;/year&gt;&lt;/dates&gt;&lt;isbn&gt;1939-1315&lt;/isbn&gt;&lt;urls&gt;&lt;/urls&gt;&lt;/record&gt;&lt;/Cite&gt;&lt;/EndNote&gt;</w:instrText>
+      </w:r>
+      <w:r>
+        <w:rPr>
+          <w:rFonts w:ascii="Times New Roman" w:hAnsi="Times New Roman" w:cs="Times New Roman"/>
+        </w:rPr>
+        <w:fldChar w:fldCharType="separate"/>
+      </w:r>
+      <w:r>
+        <w:rPr>
+          <w:rFonts w:ascii="Times New Roman" w:hAnsi="Times New Roman" w:cs="Times New Roman"/>
+          <w:noProof/>
+        </w:rPr>
+        <w:t>(Parton &amp; Denike, 1966)</w:t>
+      </w:r>
+      <w:r>
+        <w:rPr>
+          <w:rFonts w:ascii="Times New Roman" w:hAnsi="Times New Roman" w:cs="Times New Roman"/>
+        </w:rPr>
+        <w:fldChar w:fldCharType="end"/>
+      </w:r>
+      <w:r>
+        <w:rPr>
+          <w:rFonts w:ascii="Times New Roman" w:hAnsi="Times New Roman" w:cs="Times New Roman"/>
+        </w:rPr>
+        <w:t xml:space="preserve">. </w:t>
+      </w:r>
+      <w:r>
+        <w:rPr>
+          <w:rFonts w:ascii="Times New Roman" w:hAnsi="Times New Roman" w:cs="Times New Roman"/>
+        </w:rPr>
+        <w:t xml:space="preserve">Another study found that that when attention and cognitive load were diverted away from conditioning trials (tone paired with shock) via a masking task it resulted in both diminished contingency knowledge AND reduced electrodermal conditioned responses </w:t>
+      </w:r>
+      <w:r>
+        <w:rPr>
+          <w:rFonts w:ascii="Times New Roman" w:hAnsi="Times New Roman" w:cs="Times New Roman"/>
+        </w:rPr>
+        <w:fldChar w:fldCharType="begin"/>
+      </w:r>
+      <w:r>
+        <w:rPr>
+          <w:rFonts w:ascii="Times New Roman" w:hAnsi="Times New Roman" w:cs="Times New Roman"/>
+        </w:rPr>
+        <w:instrText xml:space="preserve"> ADDIN EN.CITE &lt;EndNote&gt;&lt;Cite&gt;&lt;Author&gt;Dawson&lt;/Author&gt;&lt;Year&gt;1970&lt;/Year&gt;&lt;RecNum&gt;306&lt;/RecNum&gt;&lt;DisplayText&gt;(Dawson, 1970; Dawson &amp;amp; Biferno, 1973)&lt;/DisplayText&gt;&lt;record&gt;&lt;rec-number&gt;306&lt;/rec-number&gt;&lt;foreign-keys&gt;&lt;key app="EN" db-id="prea0s5zudef24eddtmptt5tdwwa5t55wssp" timestamp="1456967622"&gt;306&lt;/key&gt;&lt;/foreign-keys&gt;&lt;ref-type name="Journal Article"&gt;17&lt;/ref-type&gt;&lt;contributors&gt;&lt;authors&gt;&lt;author&gt;Dawson, Michael E&lt;/author&gt;&lt;/authors&gt;&lt;/contributors&gt;&lt;titles&gt;&lt;title&gt;Cognition and conditioning: effects of masking the CS-UCS contingency on human GSR classical conditioning&lt;/title&gt;&lt;secondary-title&gt;Journal of Experimental Psychology&lt;/secondary-title&gt;&lt;/titles&gt;&lt;periodical&gt;&lt;full-title&gt;Journal of Experimental Psychology&lt;/full-title&gt;&lt;/periodical&gt;&lt;pages&gt;389&lt;/pages&gt;&lt;volume&gt;85&lt;/volume&gt;&lt;number&gt;3&lt;/number&gt;&lt;dates&gt;&lt;year&gt;1970&lt;/year&gt;&lt;/dates&gt;&lt;isbn&gt;0022-1015&lt;/isbn&gt;&lt;urls&gt;&lt;/urls&gt;&lt;/record&gt;&lt;/Cite&gt;&lt;Cite&gt;&lt;Author&gt;Dawson&lt;/Author&gt;&lt;Year&gt;1973&lt;/Year&gt;&lt;RecNum&gt;307&lt;/RecNum&gt;&lt;record&gt;&lt;rec-number&gt;307&lt;/rec-number&gt;&lt;foreign-keys&gt;&lt;key app="EN" db-id="prea0s5zudef24eddtmptt5tdwwa5t55wssp" timestamp="1456967712"&gt;307&lt;/key&gt;&lt;/foreign-keys&gt;&lt;ref-type name="Journal Article"&gt;17&lt;/ref-type&gt;&lt;contributors&gt;&lt;authors&gt;&lt;author&gt;Dawson, Michael E&lt;/author&gt;&lt;author&gt;Biferno, Michael A&lt;/author&gt;&lt;/authors&gt;&lt;/contributors&gt;&lt;titles&gt;&lt;title&gt;Concurrent measurement of awareness and electrodermal classical conditioning&lt;/title&gt;&lt;secondary-title&gt;Journal of Experimental Psychology&lt;/secondary-title&gt;&lt;/titles&gt;&lt;periodical&gt;&lt;full-title&gt;Journal of Experimental Psychology&lt;/full-title&gt;&lt;/periodical&gt;&lt;pages&gt;55&lt;/pages&gt;&lt;volume&gt;101&lt;/volume&gt;&lt;number&gt;1&lt;/number&gt;&lt;dates&gt;&lt;year&gt;1973&lt;/year&gt;&lt;/dates&gt;&lt;isbn&gt;0022-1015&lt;/isbn&gt;&lt;urls&gt;&lt;/urls&gt;&lt;/record&gt;&lt;/Cite&gt;&lt;/EndNote&gt;</w:instrText>
+      </w:r>
+      <w:r>
+        <w:rPr>
+          <w:rFonts w:ascii="Times New Roman" w:hAnsi="Times New Roman" w:cs="Times New Roman"/>
+        </w:rPr>
+        <w:fldChar w:fldCharType="separate"/>
+      </w:r>
+      <w:r>
+        <w:rPr>
+          <w:rFonts w:ascii="Times New Roman" w:hAnsi="Times New Roman" w:cs="Times New Roman"/>
+          <w:noProof/>
+        </w:rPr>
+        <w:t>(Dawson, 1970; Dawson &amp; Biferno, 1973)</w:t>
+      </w:r>
+      <w:r>
+        <w:rPr>
+          <w:rFonts w:ascii="Times New Roman" w:hAnsi="Times New Roman" w:cs="Times New Roman"/>
+        </w:rPr>
+        <w:fldChar w:fldCharType="end"/>
+      </w:r>
+      <w:r>
+        <w:rPr>
+          <w:rFonts w:ascii="Times New Roman" w:hAnsi="Times New Roman" w:cs="Times New Roman"/>
+        </w:rPr>
+        <w:t xml:space="preserve">. If conditioning is in some way unconscious/automatic then we would expect it to be unaffected by tasks that divert conscious attention </w:t>
+      </w:r>
+    </w:p>
+    <w:p>
+      <w:pPr>
+        <w:spacing w:line="480" w:lineRule="auto"/>
+        <w:ind w:firstLine="284"/>
+        <w:rPr>
+          <w:rFonts w:ascii="Times New Roman" w:hAnsi="Times New Roman" w:cs="Times New Roman"/>
+        </w:rPr>
+      </w:pPr>
+      <w:r>
+        <w:rPr>
+          <w:rFonts w:ascii="Times New Roman" w:hAnsi="Times New Roman" w:cs="Times New Roman"/>
+        </w:rPr>
         <w:t>Thirdly</w:t>
       </w:r>
       <w:r>
@@ -6515,7 +6615,13 @@
         <w:rPr>
           <w:rFonts w:ascii="Times New Roman" w:hAnsi="Times New Roman" w:cs="Times New Roman"/>
         </w:rPr>
-        <w:t xml:space="preserve"> is unable to explain </w:t>
+        <w:t xml:space="preserve"> models are</w:t>
+      </w:r>
+      <w:r>
+        <w:rPr>
+          <w:rFonts w:ascii="Times New Roman" w:hAnsi="Times New Roman" w:cs="Times New Roman"/>
+        </w:rPr>
+        <w:t xml:space="preserve"> unable to explain </w:t>
       </w:r>
       <w:r>
         <w:rPr>
@@ -6849,7 +6955,19 @@
         <w:rPr>
           <w:rFonts w:ascii="Times New Roman" w:hAnsi="Times New Roman" w:cs="Times New Roman"/>
         </w:rPr>
-        <w:t>the stimulus-substitution model’s description of the essential processes behind class</w:t>
+        <w:t>the stimulus-sub</w:t>
+      </w:r>
+      <w:r>
+        <w:rPr>
+          <w:rFonts w:ascii="Times New Roman" w:hAnsi="Times New Roman" w:cs="Times New Roman"/>
+        </w:rPr>
+        <w:t>stitution model’s analysis of</w:t>
+      </w:r>
+      <w:r>
+        <w:rPr>
+          <w:rFonts w:ascii="Times New Roman" w:hAnsi="Times New Roman" w:cs="Times New Roman"/>
+        </w:rPr>
+        <w:t xml:space="preserve"> the essential processes behind class</w:t>
       </w:r>
       <w:r>
         <w:rPr>
@@ -6861,7 +6979,13 @@
         <w:rPr>
           <w:rFonts w:ascii="Times New Roman" w:hAnsi="Times New Roman" w:cs="Times New Roman"/>
         </w:rPr>
-        <w:t xml:space="preserve"> shown to be flawed. For example the stimulus-substitution model postulated </w:t>
+        <w:t xml:space="preserve"> shown to be contradicted by evidence</w:t>
+      </w:r>
+      <w:r>
+        <w:rPr>
+          <w:rFonts w:ascii="Times New Roman" w:hAnsi="Times New Roman" w:cs="Times New Roman"/>
+        </w:rPr>
+        <w:t xml:space="preserve">. For example the stimulus-substitution model postulated </w:t>
       </w:r>
       <w:r>
         <w:rPr>
@@ -6949,6 +7073,12 @@
           <w:rFonts w:ascii="Times New Roman" w:hAnsi="Times New Roman" w:cs="Times New Roman"/>
         </w:rPr>
         <w:t xml:space="preserve">. </w:t>
+      </w:r>
+      <w:r>
+        <w:rPr>
+          <w:rFonts w:ascii="Times New Roman" w:hAnsi="Times New Roman" w:cs="Times New Roman"/>
+        </w:rPr>
+        <w:t xml:space="preserve">Thus while contiguity is the most common predictor of association formation it is by no means necessary.  </w:t>
       </w:r>
     </w:p>
     <w:p>
@@ -6963,13 +7093,7 @@
         <w:rPr>
           <w:rFonts w:ascii="Times New Roman" w:hAnsi="Times New Roman" w:cs="Times New Roman"/>
         </w:rPr>
-        <w:t>There was a need for a model of classical conditioning that was explanatory as well as descriptive, that took account of conscious learning, and that was able to integrate the fact that conditioned responses could either mimic or act in opposition to the unconditioned response.</w:t>
-      </w:r>
-      <w:r>
-        <w:rPr>
-          <w:rFonts w:ascii="Times New Roman" w:hAnsi="Times New Roman" w:cs="Times New Roman"/>
-        </w:rPr>
-        <w:t xml:space="preserve"> Researchers in the early seventies began to propose theories of classical conditioning that framed conditioning as the learning of relations between events </w:t>
+        <w:t xml:space="preserve">Eikelboom and Stewart </w:t>
       </w:r>
       <w:r>
         <w:rPr>
@@ -6981,7 +7105,7 @@
         <w:rPr>
           <w:rFonts w:ascii="Times New Roman" w:hAnsi="Times New Roman" w:cs="Times New Roman"/>
         </w:rPr>
-        <w:instrText xml:space="preserve"> ADDIN EN.CITE &lt;EndNote&gt;&lt;Cite&gt;&lt;Author&gt;Rescorla&lt;/Author&gt;&lt;Year&gt;1972&lt;/Year&gt;&lt;RecNum&gt;291&lt;/RecNum&gt;&lt;DisplayText&gt;(Bolles, 1972; Rescorla &amp;amp; Wagner, 1972)&lt;/DisplayText&gt;&lt;record&gt;&lt;rec-number&gt;291&lt;/rec-number&gt;&lt;foreign-keys&gt;&lt;key app="EN" db-id="prea0s5zudef24eddtmptt5tdwwa5t55wssp" timestamp="1456955597"&gt;291&lt;/key&gt;&lt;/foreign-keys&gt;&lt;ref-type name="Journal Article"&gt;17&lt;/ref-type&gt;&lt;contributors&gt;&lt;authors&gt;&lt;author&gt;Rescorla, Robert A&lt;/author&gt;&lt;author&gt;Wagner, Allan R&lt;/author&gt;&lt;/authors&gt;&lt;/contributors&gt;&lt;titles&gt;&lt;title&gt;A theory of Pavlovian conditioning: Variations in the effectiveness of reinforcement and nonreinforcement&lt;/title&gt;&lt;secondary-title&gt;Classical conditioning II: Current research and theory&lt;/secondary-title&gt;&lt;/titles&gt;&lt;periodical&gt;&lt;full-title&gt;Classical conditioning II: Current research and theory&lt;/full-title&gt;&lt;/periodical&gt;&lt;pages&gt;64-99&lt;/pages&gt;&lt;volume&gt;2&lt;/volume&gt;&lt;dates&gt;&lt;year&gt;1972&lt;/year&gt;&lt;/dates&gt;&lt;urls&gt;&lt;/urls&gt;&lt;/record&gt;&lt;/Cite&gt;&lt;Cite&gt;&lt;Author&gt;Bolles&lt;/Author&gt;&lt;Year&gt;1972&lt;/Year&gt;&lt;RecNum&gt;258&lt;/RecNum&gt;&lt;record&gt;&lt;rec-number&gt;258&lt;/rec-number&gt;&lt;foreign-keys&gt;&lt;key app="EN" db-id="prea0s5zudef24eddtmptt5tdwwa5t55wssp" timestamp="1453948700"&gt;258&lt;/key&gt;&lt;/foreign-keys&gt;&lt;ref-type name="Journal Article"&gt;17&lt;/ref-type&gt;&lt;contributors&gt;&lt;authors&gt;&lt;author&gt;Bolles, Robert C&lt;/author&gt;&lt;/authors&gt;&lt;/contributors&gt;&lt;titles&gt;&lt;title&gt;Reinforcement, expectancy, and learning&lt;/title&gt;&lt;secondary-title&gt;Psychological Review&lt;/secondary-title&gt;&lt;/titles&gt;&lt;periodical&gt;&lt;full-title&gt;Psychological review&lt;/full-title&gt;&lt;/periodical&gt;&lt;pages&gt;394&lt;/pages&gt;&lt;volume&gt;79&lt;/volume&gt;&lt;number&gt;5&lt;/number&gt;&lt;dates&gt;&lt;year&gt;1972&lt;/year&gt;&lt;/dates&gt;&lt;isbn&gt;1939-1471&lt;/isbn&gt;&lt;urls&gt;&lt;/urls&gt;&lt;/record&gt;&lt;/Cite&gt;&lt;/EndNote&gt;</w:instrText>
+        <w:instrText xml:space="preserve"> ADDIN EN.CITE &lt;EndNote&gt;&lt;Cite ExcludeAuth="1"&gt;&lt;Author&gt;Eikelboom&lt;/Author&gt;&lt;Year&gt;1982&lt;/Year&gt;&lt;RecNum&gt;262&lt;/RecNum&gt;&lt;DisplayText&gt;(1982)&lt;/DisplayText&gt;&lt;record&gt;&lt;rec-number&gt;262&lt;/rec-number&gt;&lt;foreign-keys&gt;&lt;key app="EN" db-id="prea0s5zudef24eddtmptt5tdwwa5t55wssp" timestamp="1454022674"&gt;262&lt;/key&gt;&lt;/foreign-keys&gt;&lt;ref-type name="Journal Article"&gt;17&lt;/ref-type&gt;&lt;contributors&gt;&lt;authors&gt;&lt;author&gt;Eikelboom, Roelof&lt;/author&gt;&lt;author&gt;Stewart, Jane&lt;/author&gt;&lt;/authors&gt;&lt;/contributors&gt;&lt;titles&gt;&lt;title&gt;Conditioning of drug-induced physiological responses&lt;/title&gt;&lt;secondary-title&gt;Psychological review&lt;/secondary-title&gt;&lt;/titles&gt;&lt;periodical&gt;&lt;full-title&gt;Psychological review&lt;/full-title&gt;&lt;/periodical&gt;&lt;pages&gt;507&lt;/pages&gt;&lt;volume&gt;89&lt;/volume&gt;&lt;number&gt;5&lt;/number&gt;&lt;dates&gt;&lt;year&gt;1982&lt;/year&gt;&lt;/dates&gt;&lt;isbn&gt;1939-1471&lt;/isbn&gt;&lt;urls&gt;&lt;/urls&gt;&lt;/record&gt;&lt;/Cite&gt;&lt;/EndNote&gt;</w:instrText>
       </w:r>
       <w:r>
         <w:rPr>
@@ -6994,7 +7118,7 @@
           <w:rFonts w:ascii="Times New Roman" w:hAnsi="Times New Roman" w:cs="Times New Roman"/>
           <w:noProof/>
         </w:rPr>
-        <w:t>(Bolles, 1972; Rescorla &amp; Wagner, 1972)</w:t>
+        <w:t>(1982)</w:t>
       </w:r>
       <w:r>
         <w:rPr>
@@ -7006,19 +7130,13 @@
         <w:rPr>
           <w:rFonts w:ascii="Times New Roman" w:hAnsi="Times New Roman" w:cs="Times New Roman"/>
         </w:rPr>
-        <w:t xml:space="preserve">. </w:t>
-      </w:r>
-      <w:r>
-        <w:rPr>
-          <w:rFonts w:ascii="Times New Roman" w:hAnsi="Times New Roman" w:cs="Times New Roman"/>
-        </w:rPr>
-        <w:t>According to this model</w:t>
-      </w:r>
-      <w:r>
-        <w:rPr>
-          <w:rFonts w:ascii="Times New Roman" w:hAnsi="Times New Roman" w:cs="Times New Roman"/>
-        </w:rPr>
-        <w:t>,</w:t>
+        <w:t xml:space="preserve"> proposed a revision of the stimulus substitution model that addressed the apparent inconsistencies </w:t>
+      </w:r>
+      <w:r>
+        <w:rPr>
+          <w:rFonts w:ascii="Times New Roman" w:hAnsi="Times New Roman" w:cs="Times New Roman"/>
+        </w:rPr>
+        <w:t>in direction of conditioned responses.</w:t>
       </w:r>
       <w:r>
         <w:rPr>
@@ -7030,43 +7148,20 @@
         <w:rPr>
           <w:rFonts w:ascii="Times New Roman" w:hAnsi="Times New Roman" w:cs="Times New Roman"/>
         </w:rPr>
-        <w:t xml:space="preserve">conditioning is dependent </w:t>
-      </w:r>
-      <w:r>
-        <w:rPr>
-          <w:rFonts w:ascii="Times New Roman" w:hAnsi="Times New Roman" w:cs="Times New Roman"/>
-        </w:rPr>
-        <w:t xml:space="preserve">not on contiguity but </w:t>
-      </w:r>
-      <w:r>
-        <w:rPr>
-          <w:rFonts w:ascii="Times New Roman" w:hAnsi="Times New Roman" w:cs="Times New Roman"/>
-        </w:rPr>
-        <w:t xml:space="preserve">on </w:t>
-      </w:r>
-      <w:r>
-        <w:rPr>
-          <w:rFonts w:ascii="Times New Roman" w:hAnsi="Times New Roman" w:cs="Times New Roman"/>
-        </w:rPr>
-        <w:t xml:space="preserve">the formation of </w:t>
-      </w:r>
-      <w:r>
-        <w:rPr>
-          <w:rFonts w:ascii="Times New Roman" w:hAnsi="Times New Roman" w:cs="Times New Roman"/>
-        </w:rPr>
-        <w:t>expectancies</w:t>
-      </w:r>
-      <w:r>
-        <w:rPr>
-          <w:rFonts w:ascii="Times New Roman" w:hAnsi="Times New Roman" w:cs="Times New Roman"/>
-        </w:rPr>
-        <w:t>,</w:t>
-      </w:r>
-      <w:r>
-        <w:rPr>
-          <w:rFonts w:ascii="Times New Roman" w:hAnsi="Times New Roman" w:cs="Times New Roman"/>
-        </w:rPr>
-        <w:t xml:space="preserve"> which are based</w:t>
+        <w:t xml:space="preserve">They proposed </w:t>
+      </w:r>
+      <w:r>
+        <w:rPr>
+          <w:rFonts w:ascii="Times New Roman" w:hAnsi="Times New Roman" w:cs="Times New Roman"/>
+        </w:rPr>
+        <w:t xml:space="preserve">that conditioned responses to drugs </w:t>
+      </w:r>
+      <w:r>
+        <w:rPr>
+          <w:rFonts w:ascii="Times New Roman" w:hAnsi="Times New Roman" w:cs="Times New Roman"/>
+          <w:i/>
+        </w:rPr>
+        <w:t>do</w:t>
       </w:r>
       <w:r>
         <w:rPr>
@@ -7078,67 +7173,135 @@
         <w:rPr>
           <w:rFonts w:ascii="Times New Roman" w:hAnsi="Times New Roman" w:cs="Times New Roman"/>
         </w:rPr>
-        <w:t xml:space="preserve">on </w:t>
-      </w:r>
-      <w:r>
-        <w:rPr>
-          <w:rFonts w:ascii="Times New Roman" w:hAnsi="Times New Roman" w:cs="Times New Roman"/>
-        </w:rPr>
-        <w:t xml:space="preserve">the perceived </w:t>
-      </w:r>
-      <w:r>
-        <w:rPr>
-          <w:rFonts w:ascii="Times New Roman" w:hAnsi="Times New Roman" w:cs="Times New Roman"/>
-        </w:rPr>
-        <w:t>likelihood of one set of stimulus being followed or accompanied by ano</w:t>
-      </w:r>
-      <w:r>
-        <w:rPr>
-          <w:rFonts w:ascii="Times New Roman" w:hAnsi="Times New Roman" w:cs="Times New Roman"/>
-        </w:rPr>
-        <w:t>the</w:t>
-      </w:r>
-      <w:r>
-        <w:rPr>
-          <w:rFonts w:ascii="Times New Roman" w:hAnsi="Times New Roman" w:cs="Times New Roman"/>
-        </w:rPr>
-        <w:t>r</w:t>
-      </w:r>
-      <w:r>
-        <w:rPr>
-          <w:rFonts w:ascii="Times New Roman" w:hAnsi="Times New Roman" w:cs="Times New Roman"/>
-        </w:rPr>
-        <w:t xml:space="preserve">. </w:t>
-      </w:r>
-      <w:r>
-        <w:rPr>
-          <w:rFonts w:ascii="Times New Roman" w:hAnsi="Times New Roman" w:cs="Times New Roman"/>
-        </w:rPr>
-        <w:t xml:space="preserve">The extent to which a CS is able to produce a conditioned response depends on the </w:t>
-      </w:r>
-      <w:r>
-        <w:rPr>
-          <w:rFonts w:ascii="Times New Roman" w:hAnsi="Times New Roman" w:cs="Times New Roman"/>
-        </w:rPr>
-        <w:t xml:space="preserve">information the CS provides about the </w:t>
-      </w:r>
-      <w:r>
-        <w:rPr>
-          <w:rFonts w:ascii="Times New Roman" w:hAnsi="Times New Roman" w:cs="Times New Roman"/>
-        </w:rPr>
-        <w:t xml:space="preserve">likelihood of the arrival of the </w:t>
-      </w:r>
-      <w:r>
-        <w:rPr>
-          <w:rFonts w:ascii="Times New Roman" w:hAnsi="Times New Roman" w:cs="Times New Roman"/>
-        </w:rPr>
-        <w:t>US</w:t>
-      </w:r>
-      <w:r>
-        <w:rPr>
-          <w:rFonts w:ascii="Times New Roman" w:hAnsi="Times New Roman" w:cs="Times New Roman"/>
-        </w:rPr>
-        <w:t xml:space="preserve"> and subsequent UR</w:t>
+        <w:t xml:space="preserve">in fact </w:t>
+      </w:r>
+      <w:r>
+        <w:rPr>
+          <w:rFonts w:ascii="Times New Roman" w:hAnsi="Times New Roman" w:cs="Times New Roman"/>
+        </w:rPr>
+        <w:t>always</w:t>
+      </w:r>
+      <w:r>
+        <w:rPr>
+          <w:rFonts w:ascii="Times New Roman" w:hAnsi="Times New Roman" w:cs="Times New Roman"/>
+        </w:rPr>
+        <w:t xml:space="preserve"> resemble the unconditioned response, but that the unconditioned response is not always the </w:t>
+      </w:r>
+      <w:r>
+        <w:rPr>
+          <w:rFonts w:ascii="Times New Roman" w:hAnsi="Times New Roman" w:cs="Times New Roman"/>
+          <w:i/>
+        </w:rPr>
+        <w:t>observed</w:t>
+      </w:r>
+      <w:r>
+        <w:rPr>
+          <w:rFonts w:ascii="Times New Roman" w:hAnsi="Times New Roman" w:cs="Times New Roman"/>
+        </w:rPr>
+        <w:t xml:space="preserve"> response. They hypothesise</w:t>
+      </w:r>
+      <w:r>
+        <w:rPr>
+          <w:rFonts w:ascii="Times New Roman" w:hAnsi="Times New Roman" w:cs="Times New Roman"/>
+        </w:rPr>
+        <w:t xml:space="preserve">d that if a </w:t>
+      </w:r>
+      <w:r>
+        <w:rPr>
+          <w:rFonts w:ascii="Times New Roman" w:hAnsi="Times New Roman" w:cs="Times New Roman"/>
+        </w:rPr>
+        <w:t>drug acts on the afferent arm of the system in question (e.g. thermoregulatory, salivatory) then the observed drug effect will be the UR and the conditioned drug effect will be in the direction of the observed effect. If on the other hand the drug in question acts on the efferent arm of the system then the observed effect is actually the US not the UR, an effect that will evoke a compensatory UR that is in the opposite direction to the observed effect. Thus situations where the conditioned response seems to oppose the unconditioned response are really just the result of incorrect identification of the US.</w:t>
+      </w:r>
+      <w:r>
+        <w:rPr>
+          <w:rFonts w:ascii="Times New Roman" w:hAnsi="Times New Roman" w:cs="Times New Roman"/>
+        </w:rPr>
+        <w:t xml:space="preserve"> This model seemed to address the </w:t>
+      </w:r>
+      <w:r>
+        <w:rPr>
+          <w:rFonts w:ascii="Times New Roman" w:hAnsi="Times New Roman" w:cs="Times New Roman"/>
+        </w:rPr>
+        <w:t>inconsistencies between theory and evidence in the</w:t>
+      </w:r>
+      <w:r>
+        <w:rPr>
+          <w:rFonts w:ascii="Times New Roman" w:hAnsi="Times New Roman" w:cs="Times New Roman"/>
+        </w:rPr>
+        <w:t xml:space="preserve"> exist</w:t>
+      </w:r>
+      <w:r>
+        <w:rPr>
+          <w:rFonts w:ascii="Times New Roman" w:hAnsi="Times New Roman" w:cs="Times New Roman"/>
+        </w:rPr>
+        <w:t xml:space="preserve">ing stimulus substitution model. While this revised stimulus substitution model is still generally well accepted there was still a problem for the stimulus-substitution model of </w:t>
+      </w:r>
+      <w:r>
+        <w:rPr>
+          <w:rFonts w:ascii="Times New Roman" w:hAnsi="Times New Roman" w:cs="Times New Roman"/>
+          <w:i/>
+        </w:rPr>
+        <w:t xml:space="preserve">placebo effects </w:t>
+      </w:r>
+      <w:r>
+        <w:rPr>
+          <w:rFonts w:ascii="Times New Roman" w:hAnsi="Times New Roman" w:cs="Times New Roman"/>
+        </w:rPr>
+        <w:t xml:space="preserve">in that the revised model </w:t>
+      </w:r>
+      <w:r>
+        <w:rPr>
+          <w:rFonts w:ascii="Times New Roman" w:hAnsi="Times New Roman" w:cs="Times New Roman"/>
+        </w:rPr>
+        <w:t xml:space="preserve">now matched the evidence for rodents, but still </w:t>
+      </w:r>
+      <w:r>
+        <w:rPr>
+          <w:rFonts w:ascii="Times New Roman" w:hAnsi="Times New Roman" w:cs="Times New Roman"/>
+        </w:rPr>
+        <w:t>did not match the evidence from human studies</w:t>
+      </w:r>
+      <w:r>
+        <w:rPr>
+          <w:rFonts w:ascii="Times New Roman" w:hAnsi="Times New Roman" w:cs="Times New Roman"/>
+        </w:rPr>
+        <w:t xml:space="preserve"> where placebo responses most commonly act in the direction of the unconditioned stimulus. For example in</w:t>
+      </w:r>
+      <w:r>
+        <w:rPr>
+          <w:rFonts w:ascii="Times New Roman" w:hAnsi="Times New Roman" w:cs="Times New Roman"/>
+        </w:rPr>
+        <w:t xml:space="preserve"> experiments on rodents pairing morphine with a CS results in conditioned hyperalgesia and pairing a CS with a tranquiliser produces conditioned hyperactivity </w:t>
+      </w:r>
+      <w:r>
+        <w:rPr>
+          <w:rFonts w:ascii="Times New Roman" w:hAnsi="Times New Roman" w:cs="Times New Roman"/>
+        </w:rPr>
+        <w:t>(i.e. CS that opposes the US</w:t>
+      </w:r>
+      <w:r>
+        <w:rPr>
+          <w:rFonts w:ascii="Times New Roman" w:hAnsi="Times New Roman" w:cs="Times New Roman"/>
+        </w:rPr>
+        <w:fldChar w:fldCharType="begin"/>
+      </w:r>
+      <w:r>
+        <w:rPr>
+          <w:rFonts w:ascii="Times New Roman" w:hAnsi="Times New Roman" w:cs="Times New Roman"/>
+        </w:rPr>
+        <w:instrText xml:space="preserve"> ADDIN EN.CITE &lt;EndNote&gt;&lt;Cite ExcludeAuth="1" ExcludeYear="1"&gt;&lt;Author&gt;Siegel&lt;/Author&gt;&lt;Year&gt;1983&lt;/Year&gt;&lt;RecNum&gt;311&lt;/RecNum&gt;&lt;record&gt;&lt;rec-number&gt;311&lt;/rec-number&gt;&lt;foreign-keys&gt;&lt;key app="EN" db-id="prea0s5zudef24eddtmptt5tdwwa5t55wssp" timestamp="1457045079"&gt;311&lt;/key&gt;&lt;/foreign-keys&gt;&lt;ref-type name="Book Section"&gt;5&lt;/ref-type&gt;&lt;contributors&gt;&lt;authors&gt;&lt;author&gt;Siegel, Shepard&lt;/author&gt;&lt;/authors&gt;&lt;/contributors&gt;&lt;titles&gt;&lt;title&gt;Classical conditioning, drug tolerance, and drug dependence&lt;/title&gt;&lt;secondary-title&gt;Research advances in alcohol and drug problems&lt;/secondary-title&gt;&lt;/titles&gt;&lt;pages&gt;207-246&lt;/pages&gt;&lt;dates&gt;&lt;year&gt;1983&lt;/year&gt;&lt;/dates&gt;&lt;publisher&gt;Springer&lt;/publisher&gt;&lt;isbn&gt;1461336287&lt;/isbn&gt;&lt;urls&gt;&lt;/urls&gt;&lt;/record&gt;&lt;/Cite&gt;&lt;/EndNote&gt;</w:instrText>
+      </w:r>
+      <w:r>
+        <w:rPr>
+          <w:rFonts w:ascii="Times New Roman" w:hAnsi="Times New Roman" w:cs="Times New Roman"/>
+        </w:rPr>
+        <w:fldChar w:fldCharType="end"/>
+      </w:r>
+      <w:r>
+        <w:rPr>
+          <w:rFonts w:ascii="Times New Roman" w:hAnsi="Times New Roman" w:cs="Times New Roman"/>
+        </w:rPr>
+        <w:t>;</w:t>
       </w:r>
       <w:r>
         <w:rPr>
@@ -7150,13 +7313,25 @@
         <w:rPr>
           <w:rFonts w:ascii="Times New Roman" w:hAnsi="Times New Roman" w:cs="Times New Roman"/>
         </w:rPr>
+        <w:t xml:space="preserve">Siegel, 1983); </w:t>
+      </w:r>
+      <w:r>
+        <w:rPr>
+          <w:rFonts w:ascii="Times New Roman" w:hAnsi="Times New Roman" w:cs="Times New Roman"/>
+        </w:rPr>
+        <w:t xml:space="preserve">however in human subjects placebo morphine reduces pain </w:t>
+      </w:r>
+      <w:r>
+        <w:rPr>
+          <w:rFonts w:ascii="Times New Roman" w:hAnsi="Times New Roman" w:cs="Times New Roman"/>
+        </w:rPr>
         <w:fldChar w:fldCharType="begin"/>
       </w:r>
       <w:r>
         <w:rPr>
           <w:rFonts w:ascii="Times New Roman" w:hAnsi="Times New Roman" w:cs="Times New Roman"/>
         </w:rPr>
-        <w:instrText xml:space="preserve"> ADDIN EN.CITE &lt;EndNote&gt;&lt;Cite&gt;&lt;Author&gt;Rescorla&lt;/Author&gt;&lt;Year&gt;1988&lt;/Year&gt;&lt;RecNum&gt;252&lt;/RecNum&gt;&lt;DisplayText&gt;(Rescorla, 1988)&lt;/DisplayText&gt;&lt;record&gt;&lt;rec-number&gt;252&lt;/rec-number&gt;&lt;foreign-keys&gt;&lt;key app="EN" db-id="prea0s5zudef24eddtmptt5tdwwa5t55wssp" timestamp="1453943552"&gt;252&lt;/key&gt;&lt;/foreign-keys&gt;&lt;ref-type name="Journal Article"&gt;17&lt;/ref-type&gt;&lt;contributors&gt;&lt;authors&gt;&lt;author&gt;Rescorla, Robert A&lt;/author&gt;&lt;/authors&gt;&lt;/contributors&gt;&lt;titles&gt;&lt;title&gt;Pavlovian conditioning: It&amp;apos;s not what you think it is&lt;/title&gt;&lt;secondary-title&gt;American Psychologist&lt;/secondary-title&gt;&lt;/titles&gt;&lt;periodical&gt;&lt;full-title&gt;American psychologist&lt;/full-title&gt;&lt;/periodical&gt;&lt;pages&gt;151&lt;/pages&gt;&lt;volume&gt;43&lt;/volume&gt;&lt;number&gt;3&lt;/number&gt;&lt;dates&gt;&lt;year&gt;1988&lt;/year&gt;&lt;/dates&gt;&lt;isbn&gt;1935-990X&lt;/isbn&gt;&lt;urls&gt;&lt;related-urls&gt;&lt;url&gt;http://graphics.tx.ovid.com/ovftpdfs/FPDDNCJCMDBPFJ00/fs046/ovft/live/gv023/00000487/00000487-198803000-00002.pdf&lt;/url&gt;&lt;/related-urls&gt;&lt;/urls&gt;&lt;/record&gt;&lt;/Cite&gt;&lt;/EndNote&gt;</w:instrText>
+        <w:instrText xml:space="preserve"> ADDIN EN.CITE &lt;EndNote&gt;&lt;Cite&gt;&lt;Author&gt;Evans&lt;/Author&gt;&lt;Year&gt;1974&lt;/Year&gt;&lt;RecNum&gt;312&lt;/RecNum&gt;&lt;DisplayText&gt;(Evans, 1974)&lt;/DisplayText&gt;&lt;record&gt;&lt;rec-number&gt;312&lt;/rec-number&gt;&lt;foreign-keys&gt;&lt;key app="EN" db-id="prea0s5zudef24eddtmptt5tdwwa5t55wssp" timestamp="1457045283"&gt;312&lt;/key&gt;&lt;/foreign-keys&gt;&lt;ref-type name="Journal Article"&gt;17&lt;/ref-type&gt;&lt;contributors&gt;&lt;authors&gt;&lt;author&gt;Evans, Frederick J&lt;/author&gt;&lt;/authors&gt;&lt;/contributors&gt;&lt;titles&gt;&lt;title&gt;The placebo response in pain reduction&lt;/title&gt;&lt;secondary-title&gt;Adv Neurol&lt;/secondary-title&gt;&lt;/titles&gt;&lt;periodical&gt;&lt;full-title&gt;Adv Neurol&lt;/full-title&gt;&lt;/periodical&gt;&lt;pages&gt;289-296&lt;/pages&gt;&lt;volume&gt;4&lt;/volume&gt;&lt;dates&gt;&lt;year&gt;1974&lt;/year&gt;&lt;/dates&gt;&lt;urls&gt;&lt;/urls&gt;&lt;/record&gt;&lt;/Cite&gt;&lt;/EndNote&gt;</w:instrText>
       </w:r>
       <w:r>
         <w:rPr>
@@ -7169,7 +7344,7 @@
           <w:rFonts w:ascii="Times New Roman" w:hAnsi="Times New Roman" w:cs="Times New Roman"/>
           <w:noProof/>
         </w:rPr>
-        <w:t>(Rescorla, 1988)</w:t>
+        <w:t>(Evans, 1974)</w:t>
       </w:r>
       <w:r>
         <w:rPr>
@@ -7181,80 +7356,7 @@
         <w:rPr>
           <w:rFonts w:ascii="Times New Roman" w:hAnsi="Times New Roman" w:cs="Times New Roman"/>
         </w:rPr>
-        <w:t>. In these expectancy models of classical conditioning the</w:t>
-      </w:r>
-      <w:r>
-        <w:rPr>
-          <w:rFonts w:ascii="Times New Roman" w:hAnsi="Times New Roman" w:cs="Times New Roman"/>
-        </w:rPr>
-        <w:t xml:space="preserve"> CR then is </w:t>
-      </w:r>
-      <w:r>
-        <w:rPr>
-          <w:rFonts w:ascii="Times New Roman" w:hAnsi="Times New Roman" w:cs="Times New Roman"/>
-        </w:rPr>
-        <w:t xml:space="preserve">not a UR prompted by substituting the CS for the US, but rather is </w:t>
-      </w:r>
-      <w:r>
-        <w:rPr>
-          <w:rFonts w:ascii="Times New Roman" w:hAnsi="Times New Roman" w:cs="Times New Roman"/>
-        </w:rPr>
-        <w:t>a</w:t>
-      </w:r>
-      <w:r>
-        <w:rPr>
-          <w:rFonts w:ascii="Times New Roman" w:hAnsi="Times New Roman" w:cs="Times New Roman"/>
-          <w:i/>
-        </w:rPr>
-        <w:t xml:space="preserve"> preparatory</w:t>
-      </w:r>
-      <w:r>
-        <w:rPr>
-          <w:rFonts w:ascii="Times New Roman" w:hAnsi="Times New Roman" w:cs="Times New Roman"/>
-        </w:rPr>
-        <w:t xml:space="preserve"> response by the organism in anticipation of the </w:t>
-      </w:r>
-      <w:r>
-        <w:rPr>
-          <w:rFonts w:ascii="Times New Roman" w:hAnsi="Times New Roman" w:cs="Times New Roman"/>
-        </w:rPr>
-        <w:t xml:space="preserve">imminent arrival of the US. </w:t>
-      </w:r>
-      <w:r>
-        <w:rPr>
-          <w:rFonts w:ascii="Times New Roman" w:hAnsi="Times New Roman" w:cs="Times New Roman"/>
-        </w:rPr>
-        <w:t>The salivation of Pavlov’s dog when it heard the bell</w:t>
-      </w:r>
-      <w:r>
-        <w:rPr>
-          <w:rFonts w:ascii="Times New Roman" w:hAnsi="Times New Roman" w:cs="Times New Roman"/>
-        </w:rPr>
-        <w:t>,</w:t>
-      </w:r>
-      <w:r>
-        <w:rPr>
-          <w:rFonts w:ascii="Times New Roman" w:hAnsi="Times New Roman" w:cs="Times New Roman"/>
-        </w:rPr>
-        <w:t xml:space="preserve"> that</w:t>
-      </w:r>
-      <w:r>
-        <w:rPr>
-          <w:rFonts w:ascii="Times New Roman" w:hAnsi="Times New Roman" w:cs="Times New Roman"/>
-        </w:rPr>
-        <w:t xml:space="preserve"> in the past had</w:t>
-      </w:r>
-      <w:r>
-        <w:rPr>
-          <w:rFonts w:ascii="Times New Roman" w:hAnsi="Times New Roman" w:cs="Times New Roman"/>
-        </w:rPr>
-        <w:t xml:space="preserve"> accompanied the delivery of food</w:t>
-      </w:r>
-      <w:r>
-        <w:rPr>
-          <w:rFonts w:ascii="Times New Roman" w:hAnsi="Times New Roman" w:cs="Times New Roman"/>
-        </w:rPr>
-        <w:t>,</w:t>
+        <w:t xml:space="preserve"> and placebo tranquilisers decrease activity levels </w:t>
       </w:r>
       <w:r>
         <w:rPr>
@@ -7266,67 +7368,13 @@
         <w:rPr>
           <w:rFonts w:ascii="Times New Roman" w:hAnsi="Times New Roman" w:cs="Times New Roman"/>
         </w:rPr>
-        <w:t xml:space="preserve">became a predictive cue signaling that the food was about to arrive. The salivation that occurred when the bell </w:t>
-      </w:r>
-      <w:r>
-        <w:rPr>
-          <w:rFonts w:ascii="Times New Roman" w:hAnsi="Times New Roman" w:cs="Times New Roman"/>
-        </w:rPr>
-        <w:t xml:space="preserve">was rung </w:t>
-      </w:r>
-      <w:r>
-        <w:rPr>
-          <w:rFonts w:ascii="Times New Roman" w:hAnsi="Times New Roman" w:cs="Times New Roman"/>
-        </w:rPr>
-        <w:t>was therefore</w:t>
-      </w:r>
-      <w:r>
-        <w:rPr>
-          <w:rFonts w:ascii="Times New Roman" w:hAnsi="Times New Roman" w:cs="Times New Roman"/>
-        </w:rPr>
-        <w:t xml:space="preserve"> its body’s reflexive preparation for receiving that food</w:t>
-      </w:r>
-      <w:r>
-        <w:rPr>
-          <w:rFonts w:ascii="Times New Roman" w:hAnsi="Times New Roman" w:cs="Times New Roman"/>
-        </w:rPr>
-        <w:t>, based on an expectancy formed through prior observation of the link between food and the bell</w:t>
-      </w:r>
-      <w:r>
-        <w:rPr>
-          <w:rFonts w:ascii="Times New Roman" w:hAnsi="Times New Roman" w:cs="Times New Roman"/>
-        </w:rPr>
-        <w:t xml:space="preserve">. </w:t>
-      </w:r>
-      <w:r>
-        <w:rPr>
-          <w:rFonts w:ascii="Times New Roman" w:hAnsi="Times New Roman" w:cs="Times New Roman"/>
-        </w:rPr>
-        <w:t>The important point here is that that the conditioned preparatory response can either be similar to the unconditioned response, as with the conditioned salivation observed in Pavlov’s dogs, or it can be in opposition to t</w:t>
-      </w:r>
-      <w:r>
-        <w:rPr>
-          <w:rFonts w:ascii="Times New Roman" w:hAnsi="Times New Roman" w:cs="Times New Roman"/>
-        </w:rPr>
-        <w:t>hat response, as with the conditioned tolerance responses exhibited by drug addicted individuals</w:t>
-      </w:r>
-      <w:r>
-        <w:rPr>
-          <w:rFonts w:ascii="Times New Roman" w:hAnsi="Times New Roman" w:cs="Times New Roman"/>
-        </w:rPr>
-        <w:t xml:space="preserve"> </w:t>
-      </w:r>
-      <w:r>
-        <w:rPr>
-          <w:rFonts w:ascii="Times New Roman" w:hAnsi="Times New Roman" w:cs="Times New Roman"/>
-        </w:rPr>
         <w:fldChar w:fldCharType="begin"/>
       </w:r>
       <w:r>
         <w:rPr>
           <w:rFonts w:ascii="Times New Roman" w:hAnsi="Times New Roman" w:cs="Times New Roman"/>
         </w:rPr>
-        <w:instrText xml:space="preserve"> ADDIN EN.CITE &lt;EndNote&gt;&lt;Cite&gt;&lt;Author&gt;Childress&lt;/Author&gt;&lt;Year&gt;1986&lt;/Year&gt;&lt;RecNum&gt;308&lt;/RecNum&gt;&lt;DisplayText&gt;(Childress, McLellan, &amp;amp; O&amp;apos;Brien, 1986)&lt;/DisplayText&gt;&lt;record&gt;&lt;rec-number&gt;308&lt;/rec-number&gt;&lt;foreign-keys&gt;&lt;key app="EN" db-id="prea0s5zudef24eddtmptt5tdwwa5t55wssp" timestamp="1456976983"&gt;308&lt;/key&gt;&lt;/foreign-keys&gt;&lt;ref-type name="Journal Article"&gt;17&lt;/ref-type&gt;&lt;contributors&gt;&lt;authors&gt;&lt;author&gt;Childress, Anna R.&lt;/author&gt;&lt;author&gt;McLellan, A Thomas.&lt;/author&gt;&lt;author&gt;O&amp;apos;Brien, Charles P.&lt;/author&gt;&lt;/authors&gt;&lt;/contributors&gt;&lt;titles&gt;&lt;title&gt;Abstinent opiate abusers exhibit conditioned craving, conditioned withdrawal and reductions in both through extinction&lt;/title&gt;&lt;secondary-title&gt;British journal of addiction&lt;/secondary-title&gt;&lt;/titles&gt;&lt;periodical&gt;&lt;full-title&gt;British Journal of Addiction&lt;/full-title&gt;&lt;/periodical&gt;&lt;pages&gt;655-660&lt;/pages&gt;&lt;volume&gt;81&lt;/volume&gt;&lt;number&gt;5&lt;/number&gt;&lt;dates&gt;&lt;year&gt;1986&lt;/year&gt;&lt;/dates&gt;&lt;isbn&gt;1360-0443&lt;/isbn&gt;&lt;urls&gt;&lt;/urls&gt;&lt;/record&gt;&lt;/Cite&gt;&lt;/EndNote&gt;</w:instrText>
+        <w:instrText xml:space="preserve"> ADDIN EN.CITE &lt;EndNote&gt;&lt;Cite&gt;&lt;Author&gt;Frankenhaeuser&lt;/Author&gt;&lt;Year&gt;1963&lt;/Year&gt;&lt;RecNum&gt;313&lt;/RecNum&gt;&lt;DisplayText&gt;(Frankenhaeuser, Järpe, Svan, &amp;amp; Wrangsjö, 1963; Frankenhaeuser, Post, Hagdahl, &amp;amp; Wrangsjoe, 1964)&lt;/DisplayText&gt;&lt;record&gt;&lt;rec-number&gt;313&lt;/rec-number&gt;&lt;foreign-keys&gt;&lt;key app="EN" db-id="prea0s5zudef24eddtmptt5tdwwa5t55wssp" timestamp="1457045371"&gt;313&lt;/key&gt;&lt;/foreign-keys&gt;&lt;ref-type name="Journal Article"&gt;17&lt;/ref-type&gt;&lt;contributors&gt;&lt;authors&gt;&lt;author&gt;Frankenhaeuser, Marianne&lt;/author&gt;&lt;author&gt;Järpe, Gundla&lt;/author&gt;&lt;author&gt;Svan, H&lt;/author&gt;&lt;author&gt;Wrangsjö, B&lt;/author&gt;&lt;/authors&gt;&lt;/contributors&gt;&lt;titles&gt;&lt;title&gt;Psychophysiological reactions to two different placebo treatments&lt;/title&gt;&lt;secondary-title&gt;Scandinavian Journal of Psychology&lt;/secondary-title&gt;&lt;/titles&gt;&lt;periodical&gt;&lt;full-title&gt;Scandinavian Journal of Psychology&lt;/full-title&gt;&lt;/periodical&gt;&lt;pages&gt;245-250&lt;/pages&gt;&lt;volume&gt;4&lt;/volume&gt;&lt;number&gt;1&lt;/number&gt;&lt;dates&gt;&lt;year&gt;1963&lt;/year&gt;&lt;/dates&gt;&lt;isbn&gt;1467-9450&lt;/isbn&gt;&lt;urls&gt;&lt;/urls&gt;&lt;/record&gt;&lt;/Cite&gt;&lt;Cite&gt;&lt;Author&gt;Frankenhaeuser&lt;/Author&gt;&lt;Year&gt;1964&lt;/Year&gt;&lt;RecNum&gt;314&lt;/RecNum&gt;&lt;record&gt;&lt;rec-number&gt;314&lt;/rec-number&gt;&lt;foreign-keys&gt;&lt;key app="EN" db-id="prea0s5zudef24eddtmptt5tdwwa5t55wssp" timestamp="1457045449"&gt;314&lt;/key&gt;&lt;/foreign-keys&gt;&lt;ref-type name="Journal Article"&gt;17&lt;/ref-type&gt;&lt;contributors&gt;&lt;authors&gt;&lt;author&gt;Frankenhaeuser, Marianne&lt;/author&gt;&lt;author&gt;Post, Birgitta&lt;/author&gt;&lt;author&gt;Hagdahl, Ragnar&lt;/author&gt;&lt;author&gt;Wrangsjoe, Bjoern&lt;/author&gt;&lt;/authors&gt;&lt;/contributors&gt;&lt;titles&gt;&lt;title&gt;Effects of a depressant drug as modified by experimentally-induced expectation&lt;/title&gt;&lt;secondary-title&gt;Perceptual and motor skills&lt;/secondary-title&gt;&lt;/titles&gt;&lt;periodical&gt;&lt;full-title&gt;Perceptual and motor skills&lt;/full-title&gt;&lt;/periodical&gt;&lt;pages&gt;513-522&lt;/pages&gt;&lt;volume&gt;18&lt;/volume&gt;&lt;number&gt;2&lt;/number&gt;&lt;dates&gt;&lt;year&gt;1964&lt;/year&gt;&lt;/dates&gt;&lt;isbn&gt;0031-5125&lt;/isbn&gt;&lt;urls&gt;&lt;/urls&gt;&lt;/record&gt;&lt;/Cite&gt;&lt;/EndNote&gt;</w:instrText>
       </w:r>
       <w:r>
         <w:rPr>
@@ -7339,7 +7387,7 @@
           <w:rFonts w:ascii="Times New Roman" w:hAnsi="Times New Roman" w:cs="Times New Roman"/>
           <w:noProof/>
         </w:rPr>
-        <w:t>(Childress, McLellan, &amp; O'Brien, 1986)</w:t>
+        <w:t>(Frankenhaeuser, Järpe, Svan, &amp; Wrangsjö, 1963; Frankenhaeuser, Post, Hagdahl, &amp; Wrangsjoe, 1964)</w:t>
       </w:r>
       <w:r>
         <w:rPr>
@@ -7351,58 +7399,61 @@
         <w:rPr>
           <w:rFonts w:ascii="Times New Roman" w:hAnsi="Times New Roman" w:cs="Times New Roman"/>
         </w:rPr>
-        <w:t xml:space="preserve"> or rats </w:t>
-      </w:r>
-      <w:r>
-        <w:rPr>
-          <w:rFonts w:ascii="Times New Roman" w:hAnsi="Times New Roman" w:cs="Times New Roman"/>
-        </w:rPr>
-        <w:fldChar w:fldCharType="begin"/>
-      </w:r>
-      <w:r>
-        <w:rPr>
-          <w:rFonts w:ascii="Times New Roman" w:hAnsi="Times New Roman" w:cs="Times New Roman"/>
-        </w:rPr>
-        <w:instrText xml:space="preserve"> ADDIN EN.CITE &lt;EndNote&gt;&lt;Cite&gt;&lt;Author&gt;Siegel&lt;/Author&gt;&lt;Year&gt;1978&lt;/Year&gt;&lt;RecNum&gt;309&lt;/RecNum&gt;&lt;DisplayText&gt;(Siegel, 1978)&lt;/DisplayText&gt;&lt;record&gt;&lt;rec-number&gt;309&lt;/rec-number&gt;&lt;foreign-keys&gt;&lt;key app="EN" db-id="prea0s5zudef24eddtmptt5tdwwa5t55wssp" timestamp="1456977339"&gt;309&lt;/key&gt;&lt;/foreign-keys&gt;&lt;ref-type name="Journal Article"&gt;17&lt;/ref-type&gt;&lt;contributors&gt;&lt;authors&gt;&lt;author&gt;Siegel, Shepard&lt;/author&gt;&lt;/authors&gt;&lt;/contributors&gt;&lt;titles&gt;&lt;title&gt;Tolerance to the hyperthermic effect of morphine in the rat is a learned response&lt;/title&gt;&lt;secondary-title&gt;Journal of Comparative and Physiological Psychology&lt;/secondary-title&gt;&lt;/titles&gt;&lt;periodical&gt;&lt;full-title&gt;Journal of Comparative and Physiological Psychology&lt;/full-title&gt;&lt;/periodical&gt;&lt;pages&gt;1137&lt;/pages&gt;&lt;volume&gt;92&lt;/volume&gt;&lt;number&gt;6&lt;/number&gt;&lt;dates&gt;&lt;year&gt;1978&lt;/year&gt;&lt;/dates&gt;&lt;isbn&gt;0021-9940&lt;/isbn&gt;&lt;urls&gt;&lt;/urls&gt;&lt;/record&gt;&lt;/Cite&gt;&lt;/EndNote&gt;</w:instrText>
-      </w:r>
-      <w:r>
-        <w:rPr>
-          <w:rFonts w:ascii="Times New Roman" w:hAnsi="Times New Roman" w:cs="Times New Roman"/>
-        </w:rPr>
-        <w:fldChar w:fldCharType="separate"/>
-      </w:r>
-      <w:r>
-        <w:rPr>
-          <w:rFonts w:ascii="Times New Roman" w:hAnsi="Times New Roman" w:cs="Times New Roman"/>
-          <w:noProof/>
-        </w:rPr>
-        <w:t>(Siegel, 1978)</w:t>
-      </w:r>
-      <w:r>
-        <w:rPr>
-          <w:rFonts w:ascii="Times New Roman" w:hAnsi="Times New Roman" w:cs="Times New Roman"/>
-        </w:rPr>
-        <w:fldChar w:fldCharType="end"/>
-      </w:r>
-      <w:r>
-        <w:rPr>
-          <w:rFonts w:ascii="Times New Roman" w:hAnsi="Times New Roman" w:cs="Times New Roman"/>
-        </w:rPr>
-        <w:t xml:space="preserve"> </w:t>
-      </w:r>
-      <w:bookmarkStart w:id="4" w:name="_GoBack"/>
-      <w:bookmarkEnd w:id="4"/>
-      <w:r>
-        <w:rPr>
-          <w:rFonts w:ascii="Times New Roman" w:hAnsi="Times New Roman" w:cs="Times New Roman"/>
-        </w:rPr>
-        <w:t>when presented with cues surrounding drug admini</w:t>
-      </w:r>
-      <w:r>
-        <w:rPr>
-          <w:rFonts w:ascii="Times New Roman" w:hAnsi="Times New Roman" w:cs="Times New Roman"/>
-        </w:rPr>
-        <w:t xml:space="preserve">stration. </w:t>
+        <w:t>.</w:t>
+      </w:r>
+      <w:r>
+        <w:rPr>
+          <w:rFonts w:ascii="Times New Roman" w:hAnsi="Times New Roman" w:cs="Times New Roman"/>
+        </w:rPr>
+        <w:t xml:space="preserve"> This </w:t>
+      </w:r>
+      <w:r>
+        <w:rPr>
+          <w:rFonts w:ascii="Times New Roman" w:hAnsi="Times New Roman" w:cs="Times New Roman"/>
+        </w:rPr>
+        <w:t xml:space="preserve">inconsistency in the direction of the conditioned response to these drugs </w:t>
+      </w:r>
+      <w:r>
+        <w:rPr>
+          <w:rFonts w:ascii="Times New Roman" w:hAnsi="Times New Roman" w:cs="Times New Roman"/>
+        </w:rPr>
+        <w:t xml:space="preserve">means </w:t>
+      </w:r>
+      <w:r>
+        <w:rPr>
+          <w:rFonts w:ascii="Times New Roman" w:hAnsi="Times New Roman" w:cs="Times New Roman"/>
+        </w:rPr>
+        <w:t xml:space="preserve">either that: a) </w:t>
+      </w:r>
+      <w:r>
+        <w:rPr>
+          <w:rFonts w:ascii="Times New Roman" w:hAnsi="Times New Roman" w:cs="Times New Roman"/>
+        </w:rPr>
+        <w:t>the revised stimulus substitution model of classical conditioning is true for rodents and humans</w:t>
+      </w:r>
+      <w:r>
+        <w:rPr>
+          <w:rFonts w:ascii="Times New Roman" w:hAnsi="Times New Roman" w:cs="Times New Roman"/>
+        </w:rPr>
+        <w:t xml:space="preserve"> but that the drugs in question act on different arms of the systems involved</w:t>
+      </w:r>
+      <w:r>
+        <w:rPr>
+          <w:rFonts w:ascii="Times New Roman" w:hAnsi="Times New Roman" w:cs="Times New Roman"/>
+        </w:rPr>
+        <w:t xml:space="preserve">, </w:t>
+      </w:r>
+      <w:r>
+        <w:rPr>
+          <w:rFonts w:ascii="Times New Roman" w:hAnsi="Times New Roman" w:cs="Times New Roman"/>
+        </w:rPr>
+        <w:t>or b) that</w:t>
+      </w:r>
+      <w:r>
+        <w:rPr>
+          <w:rFonts w:ascii="Times New Roman" w:hAnsi="Times New Roman" w:cs="Times New Roman"/>
+        </w:rPr>
+        <w:t xml:space="preserve"> placebo effects in humans do not involve classical conditioning. </w:t>
       </w:r>
     </w:p>
     <w:p>
@@ -7417,7 +7468,908 @@
         <w:rPr>
           <w:rFonts w:ascii="Times New Roman" w:hAnsi="Times New Roman" w:cs="Times New Roman"/>
         </w:rPr>
-        <w:t xml:space="preserve">Just as with the stimulus-substitution model before it the expectancy model of classical conditioning was adapted to a model of placebo effects. Both models agree that the placebo effect was a conditioned response, but the expectancy model held that </w:t>
+        <w:t>The</w:t>
+      </w:r>
+      <w:r>
+        <w:rPr>
+          <w:rFonts w:ascii="Times New Roman" w:hAnsi="Times New Roman" w:cs="Times New Roman"/>
+        </w:rPr>
+        <w:t xml:space="preserve"> need for a model of classical conditioning that was exp</w:t>
+      </w:r>
+      <w:r>
+        <w:rPr>
+          <w:rFonts w:ascii="Times New Roman" w:hAnsi="Times New Roman" w:cs="Times New Roman"/>
+        </w:rPr>
+        <w:t>lanatory as well as descriptive and</w:t>
+      </w:r>
+      <w:r>
+        <w:rPr>
+          <w:rFonts w:ascii="Times New Roman" w:hAnsi="Times New Roman" w:cs="Times New Roman"/>
+        </w:rPr>
+        <w:t xml:space="preserve"> that took</w:t>
+      </w:r>
+      <w:r>
+        <w:rPr>
+          <w:rFonts w:ascii="Times New Roman" w:hAnsi="Times New Roman" w:cs="Times New Roman"/>
+        </w:rPr>
+        <w:t xml:space="preserve"> account of conscious learning led to r</w:t>
+      </w:r>
+      <w:r>
+        <w:rPr>
+          <w:rFonts w:ascii="Times New Roman" w:hAnsi="Times New Roman" w:cs="Times New Roman"/>
+        </w:rPr>
+        <w:t>esearch</w:t>
+      </w:r>
+      <w:r>
+        <w:rPr>
+          <w:rFonts w:ascii="Times New Roman" w:hAnsi="Times New Roman" w:cs="Times New Roman"/>
+        </w:rPr>
+        <w:t xml:space="preserve">ers in the </w:t>
+      </w:r>
+      <w:r>
+        <w:rPr>
+          <w:rFonts w:ascii="Times New Roman" w:hAnsi="Times New Roman" w:cs="Times New Roman"/>
+        </w:rPr>
+        <w:t xml:space="preserve">late 1960’s and </w:t>
+      </w:r>
+      <w:r>
+        <w:rPr>
+          <w:rFonts w:ascii="Times New Roman" w:hAnsi="Times New Roman" w:cs="Times New Roman"/>
+        </w:rPr>
+        <w:t>early 1970’s to begin proposing</w:t>
+      </w:r>
+      <w:r>
+        <w:rPr>
+          <w:rFonts w:ascii="Times New Roman" w:hAnsi="Times New Roman" w:cs="Times New Roman"/>
+        </w:rPr>
+        <w:t xml:space="preserve"> theories of </w:t>
+      </w:r>
+      <w:r>
+        <w:rPr>
+          <w:rFonts w:ascii="Times New Roman" w:hAnsi="Times New Roman" w:cs="Times New Roman"/>
+        </w:rPr>
+        <w:t xml:space="preserve">learning and </w:t>
+      </w:r>
+      <w:r>
+        <w:rPr>
+          <w:rFonts w:ascii="Times New Roman" w:hAnsi="Times New Roman" w:cs="Times New Roman"/>
+        </w:rPr>
+        <w:t xml:space="preserve">classical conditioning that </w:t>
+      </w:r>
+      <w:r>
+        <w:rPr>
+          <w:rFonts w:ascii="Times New Roman" w:hAnsi="Times New Roman" w:cs="Times New Roman"/>
+        </w:rPr>
+        <w:t xml:space="preserve">focused on </w:t>
+      </w:r>
+      <w:r>
+        <w:rPr>
+          <w:rFonts w:ascii="Times New Roman" w:hAnsi="Times New Roman" w:cs="Times New Roman"/>
+        </w:rPr>
+        <w:t>the role of</w:t>
+      </w:r>
+      <w:r>
+        <w:rPr>
+          <w:rFonts w:ascii="Times New Roman" w:hAnsi="Times New Roman" w:cs="Times New Roman"/>
+        </w:rPr>
+        <w:t xml:space="preserve"> cognition and</w:t>
+      </w:r>
+      <w:r>
+        <w:rPr>
+          <w:rFonts w:ascii="Times New Roman" w:hAnsi="Times New Roman" w:cs="Times New Roman"/>
+        </w:rPr>
+        <w:t xml:space="preserve"> in</w:t>
+      </w:r>
+      <w:r>
+        <w:rPr>
+          <w:rFonts w:ascii="Times New Roman" w:hAnsi="Times New Roman" w:cs="Times New Roman"/>
+        </w:rPr>
+        <w:t>formation processing</w:t>
+      </w:r>
+      <w:r>
+        <w:rPr>
+          <w:rFonts w:ascii="Times New Roman" w:hAnsi="Times New Roman" w:cs="Times New Roman"/>
+        </w:rPr>
+        <w:t xml:space="preserve">. These theories </w:t>
+      </w:r>
+      <w:r>
+        <w:rPr>
+          <w:rFonts w:ascii="Times New Roman" w:hAnsi="Times New Roman" w:cs="Times New Roman"/>
+        </w:rPr>
+        <w:t xml:space="preserve">framed </w:t>
+      </w:r>
+      <w:r>
+        <w:rPr>
+          <w:rFonts w:ascii="Times New Roman" w:hAnsi="Times New Roman" w:cs="Times New Roman"/>
+        </w:rPr>
+        <w:t xml:space="preserve">classical </w:t>
+      </w:r>
+      <w:r>
+        <w:rPr>
+          <w:rFonts w:ascii="Times New Roman" w:hAnsi="Times New Roman" w:cs="Times New Roman"/>
+        </w:rPr>
+        <w:t>conditioning as the learning of relations between events</w:t>
+      </w:r>
+      <w:r>
+        <w:rPr>
+          <w:rFonts w:ascii="Times New Roman" w:hAnsi="Times New Roman" w:cs="Times New Roman"/>
+        </w:rPr>
+        <w:t>. According to these</w:t>
+      </w:r>
+      <w:r>
+        <w:rPr>
+          <w:rFonts w:ascii="Times New Roman" w:hAnsi="Times New Roman" w:cs="Times New Roman"/>
+        </w:rPr>
+        <w:t xml:space="preserve"> model</w:t>
+      </w:r>
+      <w:r>
+        <w:rPr>
+          <w:rFonts w:ascii="Times New Roman" w:hAnsi="Times New Roman" w:cs="Times New Roman"/>
+        </w:rPr>
+        <w:t>s</w:t>
+      </w:r>
+      <w:r>
+        <w:rPr>
+          <w:rFonts w:ascii="Times New Roman" w:hAnsi="Times New Roman" w:cs="Times New Roman"/>
+        </w:rPr>
+        <w:t xml:space="preserve">, conditioning is dependent not on contiguity but on </w:t>
+      </w:r>
+      <w:r>
+        <w:rPr>
+          <w:rFonts w:ascii="Times New Roman" w:hAnsi="Times New Roman" w:cs="Times New Roman"/>
+        </w:rPr>
+        <w:t xml:space="preserve">the formation of </w:t>
+      </w:r>
+      <w:r>
+        <w:rPr>
+          <w:rFonts w:ascii="Times New Roman" w:hAnsi="Times New Roman" w:cs="Times New Roman"/>
+        </w:rPr>
+        <w:t>expectancies, which are based on the perceived l</w:t>
+      </w:r>
+      <w:r>
+        <w:rPr>
+          <w:rFonts w:ascii="Times New Roman" w:hAnsi="Times New Roman" w:cs="Times New Roman"/>
+        </w:rPr>
+        <w:t>ikelihood of one set of stimuli</w:t>
+      </w:r>
+      <w:r>
+        <w:rPr>
+          <w:rFonts w:ascii="Times New Roman" w:hAnsi="Times New Roman" w:cs="Times New Roman"/>
+        </w:rPr>
+        <w:t xml:space="preserve"> being followed or accompanied by another</w:t>
+      </w:r>
+      <w:r>
+        <w:rPr>
+          <w:rFonts w:ascii="Times New Roman" w:hAnsi="Times New Roman" w:cs="Times New Roman"/>
+        </w:rPr>
+        <w:t xml:space="preserve"> </w:t>
+      </w:r>
+      <w:r>
+        <w:rPr>
+          <w:rFonts w:ascii="Times New Roman" w:hAnsi="Times New Roman" w:cs="Times New Roman"/>
+        </w:rPr>
+        <w:fldChar w:fldCharType="begin"/>
+      </w:r>
+      <w:r>
+        <w:rPr>
+          <w:rFonts w:ascii="Times New Roman" w:hAnsi="Times New Roman" w:cs="Times New Roman"/>
+        </w:rPr>
+        <w:instrText xml:space="preserve"> ADDIN EN.CITE &lt;EndNote&gt;&lt;Cite&gt;&lt;Author&gt;Rescorla&lt;/Author&gt;&lt;Year&gt;1972&lt;/Year&gt;&lt;RecNum&gt;291&lt;/RecNum&gt;&lt;DisplayText&gt;(Bolles, 1972; Rescorla &amp;amp; Wagner, 1972)&lt;/DisplayText&gt;&lt;record&gt;&lt;rec-number&gt;291&lt;/rec-number&gt;&lt;foreign-keys&gt;&lt;key app="EN" db-id="prea0s5zudef24eddtmptt5tdwwa5t55wssp" timestamp="1456955597"&gt;291&lt;/key&gt;&lt;/foreign-keys&gt;&lt;ref-type name="Journal Article"&gt;17&lt;/ref-type&gt;&lt;contributors&gt;&lt;authors&gt;&lt;author&gt;Rescorla, Robert A&lt;/author&gt;&lt;author&gt;Wagner, Allan R&lt;/author&gt;&lt;/authors&gt;&lt;/contributors&gt;&lt;titles&gt;&lt;title&gt;A theory of Pavlovian conditioning: Variations in the effectiveness of reinforcement and nonreinforcement&lt;/title&gt;&lt;secondary-title&gt;Classical conditioning II: Current research and theory&lt;/secondary-title&gt;&lt;/titles&gt;&lt;periodical&gt;&lt;full-title&gt;Classical conditioning II: Current research and theory&lt;/full-title&gt;&lt;/periodical&gt;&lt;pages&gt;64-99&lt;/pages&gt;&lt;volume&gt;2&lt;/volume&gt;&lt;dates&gt;&lt;year&gt;1972&lt;/year&gt;&lt;/dates&gt;&lt;urls&gt;&lt;/urls&gt;&lt;/record&gt;&lt;/Cite&gt;&lt;Cite&gt;&lt;Author&gt;Bolles&lt;/Author&gt;&lt;Year&gt;1972&lt;/Year&gt;&lt;RecNum&gt;258&lt;/RecNum&gt;&lt;record&gt;&lt;rec-number&gt;258&lt;/rec-number&gt;&lt;foreign-keys&gt;&lt;key app="EN" db-id="prea0s5zudef24eddtmptt5tdwwa5t55wssp" timestamp="1453948700"&gt;258&lt;/key&gt;&lt;/foreign-keys&gt;&lt;ref-type name="Journal Article"&gt;17&lt;/ref-type&gt;&lt;contributors&gt;&lt;authors&gt;&lt;author&gt;Bolles, Robert C&lt;/author&gt;&lt;/authors&gt;&lt;/contributors&gt;&lt;titles&gt;&lt;title&gt;Reinforcement, expectancy, and learning&lt;/title&gt;&lt;secondary-title&gt;Psychological Review&lt;/secondary-title&gt;&lt;/titles&gt;&lt;periodical&gt;&lt;full-title&gt;Psychological review&lt;/full-title&gt;&lt;/periodical&gt;&lt;pages&gt;394&lt;/pages&gt;&lt;volume&gt;79&lt;/volume&gt;&lt;number&gt;5&lt;/number&gt;&lt;dates&gt;&lt;year&gt;1972&lt;/year&gt;&lt;/dates&gt;&lt;isbn&gt;1939-1471&lt;/isbn&gt;&lt;urls&gt;&lt;/urls&gt;&lt;/record&gt;&lt;/Cite&gt;&lt;/EndNote&gt;</w:instrText>
+      </w:r>
+      <w:r>
+        <w:rPr>
+          <w:rFonts w:ascii="Times New Roman" w:hAnsi="Times New Roman" w:cs="Times New Roman"/>
+        </w:rPr>
+        <w:fldChar w:fldCharType="separate"/>
+      </w:r>
+      <w:r>
+        <w:rPr>
+          <w:rFonts w:ascii="Times New Roman" w:hAnsi="Times New Roman" w:cs="Times New Roman"/>
+          <w:noProof/>
+        </w:rPr>
+        <w:t>(Bolles, 1972; Rescorla &amp; Wagner, 1972)</w:t>
+      </w:r>
+      <w:r>
+        <w:rPr>
+          <w:rFonts w:ascii="Times New Roman" w:hAnsi="Times New Roman" w:cs="Times New Roman"/>
+        </w:rPr>
+        <w:fldChar w:fldCharType="end"/>
+      </w:r>
+      <w:r>
+        <w:rPr>
+          <w:rFonts w:ascii="Times New Roman" w:hAnsi="Times New Roman" w:cs="Times New Roman"/>
+        </w:rPr>
+        <w:t xml:space="preserve">. </w:t>
+      </w:r>
+      <w:r>
+        <w:rPr>
+          <w:rFonts w:ascii="Times New Roman" w:hAnsi="Times New Roman" w:cs="Times New Roman"/>
+        </w:rPr>
+        <w:t xml:space="preserve">The extent to which a CS is able to produce a conditioned response depends on the </w:t>
+      </w:r>
+      <w:r>
+        <w:rPr>
+          <w:rFonts w:ascii="Times New Roman" w:hAnsi="Times New Roman" w:cs="Times New Roman"/>
+        </w:rPr>
+        <w:t xml:space="preserve">information the CS provides about the </w:t>
+      </w:r>
+      <w:r>
+        <w:rPr>
+          <w:rFonts w:ascii="Times New Roman" w:hAnsi="Times New Roman" w:cs="Times New Roman"/>
+        </w:rPr>
+        <w:t xml:space="preserve">likelihood of the arrival of the </w:t>
+      </w:r>
+      <w:r>
+        <w:rPr>
+          <w:rFonts w:ascii="Times New Roman" w:hAnsi="Times New Roman" w:cs="Times New Roman"/>
+        </w:rPr>
+        <w:t>US</w:t>
+      </w:r>
+      <w:r>
+        <w:rPr>
+          <w:rFonts w:ascii="Times New Roman" w:hAnsi="Times New Roman" w:cs="Times New Roman"/>
+        </w:rPr>
+        <w:t xml:space="preserve"> and subsequent UR</w:t>
+      </w:r>
+      <w:r>
+        <w:rPr>
+          <w:rFonts w:ascii="Times New Roman" w:hAnsi="Times New Roman" w:cs="Times New Roman"/>
+        </w:rPr>
+        <w:t xml:space="preserve"> </w:t>
+      </w:r>
+      <w:r>
+        <w:rPr>
+          <w:rFonts w:ascii="Times New Roman" w:hAnsi="Times New Roman" w:cs="Times New Roman"/>
+        </w:rPr>
+        <w:fldChar w:fldCharType="begin"/>
+      </w:r>
+      <w:r>
+        <w:rPr>
+          <w:rFonts w:ascii="Times New Roman" w:hAnsi="Times New Roman" w:cs="Times New Roman"/>
+        </w:rPr>
+        <w:instrText xml:space="preserve"> ADDIN EN.CITE &lt;EndNote&gt;&lt;Cite&gt;&lt;Author&gt;Rescorla&lt;/Author&gt;&lt;Year&gt;1988&lt;/Year&gt;&lt;RecNum&gt;252&lt;/RecNum&gt;&lt;DisplayText&gt;(Rescorla, 1988)&lt;/DisplayText&gt;&lt;record&gt;&lt;rec-number&gt;252&lt;/rec-number&gt;&lt;foreign-keys&gt;&lt;key app="EN" db-id="prea0s5zudef24eddtmptt5tdwwa5t55wssp" timestamp="1453943552"&gt;252&lt;/key&gt;&lt;/foreign-keys&gt;&lt;ref-type name="Journal Article"&gt;17&lt;/ref-type&gt;&lt;contributors&gt;&lt;authors&gt;&lt;author&gt;Rescorla, Robert A&lt;/author&gt;&lt;/authors&gt;&lt;/contributors&gt;&lt;titles&gt;&lt;title&gt;Pavlovian conditioning: It&amp;apos;s not what you think it is&lt;/title&gt;&lt;secondary-title&gt;American Psychologist&lt;/secondary-title&gt;&lt;/titles&gt;&lt;periodical&gt;&lt;full-title&gt;American psychologist&lt;/full-title&gt;&lt;/periodical&gt;&lt;pages&gt;151&lt;/pages&gt;&lt;volume&gt;43&lt;/volume&gt;&lt;number&gt;3&lt;/number&gt;&lt;dates&gt;&lt;year&gt;1988&lt;/year&gt;&lt;/dates&gt;&lt;isbn&gt;1935-990X&lt;/isbn&gt;&lt;urls&gt;&lt;related-urls&gt;&lt;url&gt;http://graphics.tx.ovid.com/ovftpdfs/FPDDNCJCMDBPFJ00/fs046/ovft/live/gv023/00000487/00000487-198803000-00002.pdf&lt;/url&gt;&lt;/related-urls&gt;&lt;/urls&gt;&lt;/record&gt;&lt;/Cite&gt;&lt;/EndNote&gt;</w:instrText>
+      </w:r>
+      <w:r>
+        <w:rPr>
+          <w:rFonts w:ascii="Times New Roman" w:hAnsi="Times New Roman" w:cs="Times New Roman"/>
+        </w:rPr>
+        <w:fldChar w:fldCharType="separate"/>
+      </w:r>
+      <w:r>
+        <w:rPr>
+          <w:rFonts w:ascii="Times New Roman" w:hAnsi="Times New Roman" w:cs="Times New Roman"/>
+          <w:noProof/>
+        </w:rPr>
+        <w:t>(Rescorla, 1988)</w:t>
+      </w:r>
+      <w:r>
+        <w:rPr>
+          <w:rFonts w:ascii="Times New Roman" w:hAnsi="Times New Roman" w:cs="Times New Roman"/>
+        </w:rPr>
+        <w:fldChar w:fldCharType="end"/>
+      </w:r>
+      <w:r>
+        <w:rPr>
+          <w:rFonts w:ascii="Times New Roman" w:hAnsi="Times New Roman" w:cs="Times New Roman"/>
+        </w:rPr>
+        <w:t xml:space="preserve">. In </w:t>
+      </w:r>
+      <w:r>
+        <w:rPr>
+          <w:rFonts w:ascii="Times New Roman" w:hAnsi="Times New Roman" w:cs="Times New Roman"/>
+        </w:rPr>
+        <w:t xml:space="preserve">expectancy models of classical conditioning </w:t>
+      </w:r>
+      <w:r>
+        <w:rPr>
+          <w:rFonts w:ascii="Times New Roman" w:hAnsi="Times New Roman" w:cs="Times New Roman"/>
+        </w:rPr>
+        <w:t>both the UR and</w:t>
+      </w:r>
+      <w:r>
+        <w:rPr>
+          <w:rFonts w:ascii="Times New Roman" w:hAnsi="Times New Roman" w:cs="Times New Roman"/>
+        </w:rPr>
+        <w:t>, eventually, the</w:t>
+      </w:r>
+      <w:r>
+        <w:rPr>
+          <w:rFonts w:ascii="Times New Roman" w:hAnsi="Times New Roman" w:cs="Times New Roman"/>
+        </w:rPr>
+        <w:t xml:space="preserve"> CR are</w:t>
+      </w:r>
+      <w:r>
+        <w:rPr>
+          <w:rFonts w:ascii="Times New Roman" w:hAnsi="Times New Roman" w:cs="Times New Roman"/>
+          <w:i/>
+        </w:rPr>
+        <w:t xml:space="preserve"> preparatory</w:t>
+      </w:r>
+      <w:r>
+        <w:rPr>
+          <w:rFonts w:ascii="Times New Roman" w:hAnsi="Times New Roman" w:cs="Times New Roman"/>
+        </w:rPr>
+        <w:t xml:space="preserve"> </w:t>
+      </w:r>
+      <w:r>
+        <w:rPr>
+          <w:rFonts w:ascii="Times New Roman" w:hAnsi="Times New Roman" w:cs="Times New Roman"/>
+        </w:rPr>
+        <w:t>response</w:t>
+      </w:r>
+      <w:r>
+        <w:rPr>
+          <w:rFonts w:ascii="Times New Roman" w:hAnsi="Times New Roman" w:cs="Times New Roman"/>
+        </w:rPr>
+        <w:t>s</w:t>
+      </w:r>
+      <w:r>
+        <w:rPr>
+          <w:rFonts w:ascii="Times New Roman" w:hAnsi="Times New Roman" w:cs="Times New Roman"/>
+        </w:rPr>
+        <w:t xml:space="preserve">, </w:t>
+      </w:r>
+      <w:r>
+        <w:rPr>
+          <w:rFonts w:ascii="Times New Roman" w:hAnsi="Times New Roman" w:cs="Times New Roman"/>
+        </w:rPr>
+        <w:t>the</w:t>
+      </w:r>
+      <w:r>
+        <w:rPr>
+          <w:rFonts w:ascii="Times New Roman" w:hAnsi="Times New Roman" w:cs="Times New Roman"/>
+        </w:rPr>
+        <w:t xml:space="preserve"> organism’s</w:t>
+      </w:r>
+      <w:r>
+        <w:rPr>
+          <w:rFonts w:ascii="Times New Roman" w:hAnsi="Times New Roman" w:cs="Times New Roman"/>
+        </w:rPr>
+        <w:t xml:space="preserve"> reaction to the anticipated</w:t>
+      </w:r>
+      <w:r>
+        <w:rPr>
+          <w:rFonts w:ascii="Times New Roman" w:hAnsi="Times New Roman" w:cs="Times New Roman"/>
+        </w:rPr>
+        <w:t xml:space="preserve"> </w:t>
+      </w:r>
+      <w:r>
+        <w:rPr>
+          <w:rFonts w:ascii="Times New Roman" w:hAnsi="Times New Roman" w:cs="Times New Roman"/>
+        </w:rPr>
+        <w:t xml:space="preserve">arrival of the US. </w:t>
+      </w:r>
+      <w:r>
+        <w:rPr>
+          <w:rFonts w:ascii="Times New Roman" w:hAnsi="Times New Roman" w:cs="Times New Roman"/>
+        </w:rPr>
+        <w:t>Viewed in this context, the bell that caused Pavlov’s dog to salivate</w:t>
+      </w:r>
+      <w:r>
+        <w:rPr>
+          <w:rFonts w:ascii="Times New Roman" w:hAnsi="Times New Roman" w:cs="Times New Roman"/>
+        </w:rPr>
+        <w:t xml:space="preserve">—the </w:t>
+      </w:r>
+      <w:r>
+        <w:rPr>
+          <w:rFonts w:ascii="Times New Roman" w:hAnsi="Times New Roman" w:cs="Times New Roman"/>
+        </w:rPr>
+        <w:t xml:space="preserve">same </w:t>
+      </w:r>
+      <w:r>
+        <w:rPr>
+          <w:rFonts w:ascii="Times New Roman" w:hAnsi="Times New Roman" w:cs="Times New Roman"/>
+        </w:rPr>
+        <w:t xml:space="preserve">bell </w:t>
+      </w:r>
+      <w:r>
+        <w:rPr>
+          <w:rFonts w:ascii="Times New Roman" w:hAnsi="Times New Roman" w:cs="Times New Roman"/>
+        </w:rPr>
+        <w:t>that</w:t>
+      </w:r>
+      <w:r>
+        <w:rPr>
+          <w:rFonts w:ascii="Times New Roman" w:hAnsi="Times New Roman" w:cs="Times New Roman"/>
+        </w:rPr>
+        <w:t xml:space="preserve"> in the past had</w:t>
+      </w:r>
+      <w:r>
+        <w:rPr>
+          <w:rFonts w:ascii="Times New Roman" w:hAnsi="Times New Roman" w:cs="Times New Roman"/>
+        </w:rPr>
+        <w:t xml:space="preserve"> accompanied the delivery of food</w:t>
+      </w:r>
+      <w:r>
+        <w:rPr>
+          <w:rFonts w:ascii="Times New Roman" w:hAnsi="Times New Roman" w:cs="Times New Roman"/>
+        </w:rPr>
+        <w:t>—</w:t>
+      </w:r>
+      <w:r>
+        <w:rPr>
+          <w:rFonts w:ascii="Times New Roman" w:hAnsi="Times New Roman" w:cs="Times New Roman"/>
+        </w:rPr>
+        <w:t xml:space="preserve">over repeated feedings </w:t>
+      </w:r>
+      <w:r>
+        <w:rPr>
+          <w:rFonts w:ascii="Times New Roman" w:hAnsi="Times New Roman" w:cs="Times New Roman"/>
+        </w:rPr>
+        <w:t xml:space="preserve">became a predictive cue signaling that the food was about to arrive. The salivation that occurred when the bell </w:t>
+      </w:r>
+      <w:r>
+        <w:rPr>
+          <w:rFonts w:ascii="Times New Roman" w:hAnsi="Times New Roman" w:cs="Times New Roman"/>
+        </w:rPr>
+        <w:t xml:space="preserve">was rung </w:t>
+      </w:r>
+      <w:r>
+        <w:rPr>
+          <w:rFonts w:ascii="Times New Roman" w:hAnsi="Times New Roman" w:cs="Times New Roman"/>
+        </w:rPr>
+        <w:t>was therefore</w:t>
+      </w:r>
+      <w:r>
+        <w:rPr>
+          <w:rFonts w:ascii="Times New Roman" w:hAnsi="Times New Roman" w:cs="Times New Roman"/>
+        </w:rPr>
+        <w:t xml:space="preserve"> its body’s reflexive preparation for receiving that food</w:t>
+      </w:r>
+      <w:r>
+        <w:rPr>
+          <w:rFonts w:ascii="Times New Roman" w:hAnsi="Times New Roman" w:cs="Times New Roman"/>
+        </w:rPr>
+        <w:t>. Thus the bell prov</w:t>
+      </w:r>
+      <w:r>
+        <w:rPr>
+          <w:rFonts w:ascii="Times New Roman" w:hAnsi="Times New Roman" w:cs="Times New Roman"/>
+        </w:rPr>
+        <w:t xml:space="preserve">ides information that food is likely to soon </w:t>
+      </w:r>
+      <w:r>
+        <w:rPr>
+          <w:rFonts w:ascii="Times New Roman" w:hAnsi="Times New Roman" w:cs="Times New Roman"/>
+        </w:rPr>
+        <w:t xml:space="preserve">be consumed, just as seeing the food or smelling the food would, and produces the same anticipatory salivation response. </w:t>
+      </w:r>
+      <w:r>
+        <w:rPr>
+          <w:rFonts w:ascii="Times New Roman" w:hAnsi="Times New Roman" w:cs="Times New Roman"/>
+        </w:rPr>
+        <w:t>The important point here is that that the conditioned preparatory response can either be similar to the</w:t>
+      </w:r>
+      <w:r>
+        <w:rPr>
+          <w:rFonts w:ascii="Times New Roman" w:hAnsi="Times New Roman" w:cs="Times New Roman"/>
+        </w:rPr>
+        <w:t xml:space="preserve"> unconditioned response, for example</w:t>
+      </w:r>
+      <w:r>
+        <w:rPr>
+          <w:rFonts w:ascii="Times New Roman" w:hAnsi="Times New Roman" w:cs="Times New Roman"/>
+        </w:rPr>
+        <w:t xml:space="preserve"> the conditioned salivation observed in Pavlov’s dogs, or it can be in opposition to t</w:t>
+      </w:r>
+      <w:r>
+        <w:rPr>
+          <w:rFonts w:ascii="Times New Roman" w:hAnsi="Times New Roman" w:cs="Times New Roman"/>
+        </w:rPr>
+        <w:t xml:space="preserve">hat response, </w:t>
+      </w:r>
+      <w:r>
+        <w:rPr>
+          <w:rFonts w:ascii="Times New Roman" w:hAnsi="Times New Roman" w:cs="Times New Roman"/>
+        </w:rPr>
+        <w:t xml:space="preserve">for example </w:t>
+      </w:r>
+      <w:r>
+        <w:rPr>
+          <w:rFonts w:ascii="Times New Roman" w:hAnsi="Times New Roman" w:cs="Times New Roman"/>
+        </w:rPr>
+        <w:t>the conditioned tolerance responses exhibited by drug addicted individuals</w:t>
+      </w:r>
+      <w:r>
+        <w:rPr>
+          <w:rFonts w:ascii="Times New Roman" w:hAnsi="Times New Roman" w:cs="Times New Roman"/>
+        </w:rPr>
+        <w:t xml:space="preserve"> </w:t>
+      </w:r>
+      <w:r>
+        <w:rPr>
+          <w:rFonts w:ascii="Times New Roman" w:hAnsi="Times New Roman" w:cs="Times New Roman"/>
+        </w:rPr>
+        <w:fldChar w:fldCharType="begin"/>
+      </w:r>
+      <w:r>
+        <w:rPr>
+          <w:rFonts w:ascii="Times New Roman" w:hAnsi="Times New Roman" w:cs="Times New Roman"/>
+        </w:rPr>
+        <w:instrText xml:space="preserve"> ADDIN EN.CITE &lt;EndNote&gt;&lt;Cite&gt;&lt;Author&gt;Childress&lt;/Author&gt;&lt;Year&gt;1986&lt;/Year&gt;&lt;RecNum&gt;308&lt;/RecNum&gt;&lt;DisplayText&gt;(Childress, McLellan, &amp;amp; O&amp;apos;Brien, 1986)&lt;/DisplayText&gt;&lt;record&gt;&lt;rec-number&gt;308&lt;/rec-number&gt;&lt;foreign-keys&gt;&lt;key app="EN" db-id="prea0s5zudef24eddtmptt5tdwwa5t55wssp" timestamp="1456976983"&gt;308&lt;/key&gt;&lt;/foreign-keys&gt;&lt;ref-type name="Journal Article"&gt;17&lt;/ref-type&gt;&lt;contributors&gt;&lt;authors&gt;&lt;author&gt;Childress, Anna R.&lt;/author&gt;&lt;author&gt;McLellan, A Thomas.&lt;/author&gt;&lt;author&gt;O&amp;apos;Brien, Charles P.&lt;/author&gt;&lt;/authors&gt;&lt;/contributors&gt;&lt;titles&gt;&lt;title&gt;Abstinent opiate abusers exhibit conditioned craving, conditioned withdrawal and reductions in both through extinction&lt;/title&gt;&lt;secondary-title&gt;British journal of addiction&lt;/secondary-title&gt;&lt;/titles&gt;&lt;periodical&gt;&lt;full-title&gt;British Journal of Addiction&lt;/full-title&gt;&lt;/periodical&gt;&lt;pages&gt;655-660&lt;/pages&gt;&lt;volume&gt;81&lt;/volume&gt;&lt;number&gt;5&lt;/number&gt;&lt;dates&gt;&lt;year&gt;1986&lt;/year&gt;&lt;/dates&gt;&lt;isbn&gt;1360-0443&lt;/isbn&gt;&lt;urls&gt;&lt;/urls&gt;&lt;/record&gt;&lt;/Cite&gt;&lt;/EndNote&gt;</w:instrText>
+      </w:r>
+      <w:r>
+        <w:rPr>
+          <w:rFonts w:ascii="Times New Roman" w:hAnsi="Times New Roman" w:cs="Times New Roman"/>
+        </w:rPr>
+        <w:fldChar w:fldCharType="separate"/>
+      </w:r>
+      <w:r>
+        <w:rPr>
+          <w:rFonts w:ascii="Times New Roman" w:hAnsi="Times New Roman" w:cs="Times New Roman"/>
+          <w:noProof/>
+        </w:rPr>
+        <w:t>(Childress, McLellan, &amp; O'Brien, 1986)</w:t>
+      </w:r>
+      <w:r>
+        <w:rPr>
+          <w:rFonts w:ascii="Times New Roman" w:hAnsi="Times New Roman" w:cs="Times New Roman"/>
+        </w:rPr>
+        <w:fldChar w:fldCharType="end"/>
+      </w:r>
+      <w:r>
+        <w:rPr>
+          <w:rFonts w:ascii="Times New Roman" w:hAnsi="Times New Roman" w:cs="Times New Roman"/>
+        </w:rPr>
+        <w:t xml:space="preserve"> or rats </w:t>
+      </w:r>
+      <w:r>
+        <w:rPr>
+          <w:rFonts w:ascii="Times New Roman" w:hAnsi="Times New Roman" w:cs="Times New Roman"/>
+        </w:rPr>
+        <w:fldChar w:fldCharType="begin"/>
+      </w:r>
+      <w:r>
+        <w:rPr>
+          <w:rFonts w:ascii="Times New Roman" w:hAnsi="Times New Roman" w:cs="Times New Roman"/>
+        </w:rPr>
+        <w:instrText xml:space="preserve"> ADDIN EN.CITE &lt;EndNote&gt;&lt;Cite&gt;&lt;Author&gt;Siegel&lt;/Author&gt;&lt;Year&gt;1978&lt;/Year&gt;&lt;RecNum&gt;309&lt;/RecNum&gt;&lt;DisplayText&gt;(Siegel, 1978)&lt;/DisplayText&gt;&lt;record&gt;&lt;rec-number&gt;309&lt;/rec-number&gt;&lt;foreign-keys&gt;&lt;key app="EN" db-id="prea0s5zudef24eddtmptt5tdwwa5t55wssp" timestamp="1456977339"&gt;309&lt;/key&gt;&lt;/foreign-keys&gt;&lt;ref-type name="Journal Article"&gt;17&lt;/ref-type&gt;&lt;contributors&gt;&lt;authors&gt;&lt;author&gt;Siegel, Shepard&lt;/author&gt;&lt;/authors&gt;&lt;/contributors&gt;&lt;titles&gt;&lt;title&gt;Tolerance to the hyperthermic effect of morphine in the rat is a learned response&lt;/title&gt;&lt;secondary-title&gt;Journal of Comparative and Physiological Psychology&lt;/secondary-title&gt;&lt;/titles&gt;&lt;periodical&gt;&lt;full-title&gt;Journal of Comparative and Physiological Psychology&lt;/full-title&gt;&lt;/periodical&gt;&lt;pages&gt;1137&lt;/pages&gt;&lt;volume&gt;92&lt;/volume&gt;&lt;number&gt;6&lt;/number&gt;&lt;dates&gt;&lt;year&gt;1978&lt;/year&gt;&lt;/dates&gt;&lt;isbn&gt;0021-9940&lt;/isbn&gt;&lt;urls&gt;&lt;/urls&gt;&lt;/record&gt;&lt;/Cite&gt;&lt;/EndNote&gt;</w:instrText>
+      </w:r>
+      <w:r>
+        <w:rPr>
+          <w:rFonts w:ascii="Times New Roman" w:hAnsi="Times New Roman" w:cs="Times New Roman"/>
+        </w:rPr>
+        <w:fldChar w:fldCharType="separate"/>
+      </w:r>
+      <w:r>
+        <w:rPr>
+          <w:rFonts w:ascii="Times New Roman" w:hAnsi="Times New Roman" w:cs="Times New Roman"/>
+          <w:noProof/>
+        </w:rPr>
+        <w:t>(Siegel, 1978)</w:t>
+      </w:r>
+      <w:r>
+        <w:rPr>
+          <w:rFonts w:ascii="Times New Roman" w:hAnsi="Times New Roman" w:cs="Times New Roman"/>
+        </w:rPr>
+        <w:fldChar w:fldCharType="end"/>
+      </w:r>
+      <w:r>
+        <w:rPr>
+          <w:rFonts w:ascii="Times New Roman" w:hAnsi="Times New Roman" w:cs="Times New Roman"/>
+        </w:rPr>
+        <w:t xml:space="preserve"> </w:t>
+      </w:r>
+      <w:r>
+        <w:rPr>
+          <w:rFonts w:ascii="Times New Roman" w:hAnsi="Times New Roman" w:cs="Times New Roman"/>
+        </w:rPr>
+        <w:t xml:space="preserve">when presented with cues surrounding drug </w:t>
+      </w:r>
+      <w:commentRangeStart w:id="4"/>
+      <w:r>
+        <w:rPr>
+          <w:rFonts w:ascii="Times New Roman" w:hAnsi="Times New Roman" w:cs="Times New Roman"/>
+        </w:rPr>
+        <w:t>admini</w:t>
+      </w:r>
+      <w:r>
+        <w:rPr>
+          <w:rFonts w:ascii="Times New Roman" w:hAnsi="Times New Roman" w:cs="Times New Roman"/>
+        </w:rPr>
+        <w:t>stration</w:t>
+      </w:r>
+      <w:commentRangeEnd w:id="4"/>
+      <w:r>
+        <w:rPr>
+          <w:rStyle w:val="CommentReference"/>
+        </w:rPr>
+        <w:commentReference w:id="4"/>
+      </w:r>
+      <w:r>
+        <w:rPr>
+          <w:rFonts w:ascii="Times New Roman" w:hAnsi="Times New Roman" w:cs="Times New Roman"/>
+        </w:rPr>
+        <w:t xml:space="preserve">. </w:t>
+      </w:r>
+    </w:p>
+    <w:p>
+      <w:pPr>
+        <w:spacing w:line="480" w:lineRule="auto"/>
+        <w:ind w:firstLine="284"/>
+        <w:rPr>
+          <w:rFonts w:ascii="Times New Roman" w:hAnsi="Times New Roman" w:cs="Times New Roman"/>
+        </w:rPr>
+      </w:pPr>
+      <w:r>
+        <w:rPr>
+          <w:rFonts w:ascii="Times New Roman" w:hAnsi="Times New Roman" w:cs="Times New Roman"/>
+        </w:rPr>
+        <w:t>Just as with the stimulus-substitution model before it</w:t>
+      </w:r>
+      <w:r>
+        <w:rPr>
+          <w:rFonts w:ascii="Times New Roman" w:hAnsi="Times New Roman" w:cs="Times New Roman"/>
+        </w:rPr>
+        <w:t>,</w:t>
+      </w:r>
+      <w:r>
+        <w:rPr>
+          <w:rFonts w:ascii="Times New Roman" w:hAnsi="Times New Roman" w:cs="Times New Roman"/>
+        </w:rPr>
+        <w:t xml:space="preserve"> the expectancy model of classic</w:t>
+      </w:r>
+      <w:r>
+        <w:rPr>
+          <w:rFonts w:ascii="Times New Roman" w:hAnsi="Times New Roman" w:cs="Times New Roman"/>
+        </w:rPr>
+        <w:t>al conditioning was adapted to form the basis of a</w:t>
+      </w:r>
+      <w:r>
+        <w:rPr>
+          <w:rFonts w:ascii="Times New Roman" w:hAnsi="Times New Roman" w:cs="Times New Roman"/>
+        </w:rPr>
+        <w:t xml:space="preserve"> model of placebo effects. </w:t>
+      </w:r>
+      <w:r>
+        <w:rPr>
+          <w:rFonts w:ascii="Times New Roman" w:hAnsi="Times New Roman" w:cs="Times New Roman"/>
+        </w:rPr>
+        <w:t>However unlike the stimulus-substitution model of placebo effects, the expectancy or information model required a substantial adaptation of the theory that gave rise to it. Ac</w:t>
+      </w:r>
+      <w:r>
+        <w:rPr>
+          <w:rFonts w:ascii="Times New Roman" w:hAnsi="Times New Roman" w:cs="Times New Roman"/>
+        </w:rPr>
+        <w:t xml:space="preserve">cording to the expectancy model, </w:t>
+      </w:r>
+      <w:r>
+        <w:rPr>
+          <w:rFonts w:ascii="Times New Roman" w:hAnsi="Times New Roman" w:cs="Times New Roman"/>
+        </w:rPr>
+        <w:t>placebo effect</w:t>
+      </w:r>
+      <w:r>
+        <w:rPr>
+          <w:rFonts w:ascii="Times New Roman" w:hAnsi="Times New Roman" w:cs="Times New Roman"/>
+        </w:rPr>
+        <w:t>s</w:t>
+      </w:r>
+      <w:r>
+        <w:rPr>
+          <w:rFonts w:ascii="Times New Roman" w:hAnsi="Times New Roman" w:cs="Times New Roman"/>
+        </w:rPr>
+        <w:t xml:space="preserve"> result</w:t>
+      </w:r>
+      <w:r>
+        <w:rPr>
+          <w:rFonts w:ascii="Times New Roman" w:hAnsi="Times New Roman" w:cs="Times New Roman"/>
+        </w:rPr>
+        <w:t xml:space="preserve"> from the activation of </w:t>
+      </w:r>
+      <w:r>
+        <w:rPr>
+          <w:rFonts w:ascii="Times New Roman" w:hAnsi="Times New Roman" w:cs="Times New Roman"/>
+          <w:i/>
+        </w:rPr>
+        <w:t>response expectancie</w:t>
+      </w:r>
+      <w:r>
+        <w:rPr>
+          <w:rFonts w:ascii="Times New Roman" w:hAnsi="Times New Roman" w:cs="Times New Roman"/>
+          <w:i/>
+        </w:rPr>
+        <w:t>s</w:t>
+      </w:r>
+      <w:r>
+        <w:rPr>
+          <w:rFonts w:ascii="Times New Roman" w:hAnsi="Times New Roman" w:cs="Times New Roman"/>
+        </w:rPr>
+        <w:t xml:space="preserve"> </w:t>
+      </w:r>
+      <w:r>
+        <w:rPr>
+          <w:rFonts w:ascii="Times New Roman" w:hAnsi="Times New Roman" w:cs="Times New Roman"/>
+        </w:rPr>
+        <w:fldChar w:fldCharType="begin"/>
+      </w:r>
+      <w:r>
+        <w:rPr>
+          <w:rFonts w:ascii="Times New Roman" w:hAnsi="Times New Roman" w:cs="Times New Roman"/>
+        </w:rPr>
+        <w:instrText xml:space="preserve"> ADDIN EN.CITE &lt;EndNote&gt;&lt;Cite&gt;&lt;Author&gt;Kirsch&lt;/Author&gt;&lt;Year&gt;1999&lt;/Year&gt;&lt;RecNum&gt;289&lt;/RecNum&gt;&lt;DisplayText&gt;(Kirsch, 1999)&lt;/DisplayText&gt;&lt;record&gt;&lt;rec-number&gt;289&lt;/rec-number&gt;&lt;foreign-keys&gt;&lt;key app="EN" db-id="prea0s5zudef24eddtmptt5tdwwa5t55wssp" timestamp="1456893896"&gt;289&lt;/key&gt;&lt;/foreign-keys&gt;&lt;ref-type name="Journal Article"&gt;17&lt;/ref-type&gt;&lt;contributors&gt;&lt;authors&gt;&lt;author&gt;Kirsch, Irving.&lt;/author&gt;&lt;/authors&gt;&lt;/contributors&gt;&lt;titles&gt;&lt;title&gt;Specifying Nonspecifics: Psychological&lt;/title&gt;&lt;secondary-title&gt;The placebo effect: An interdisciplinary exploration&lt;/secondary-title&gt;&lt;/titles&gt;&lt;periodical&gt;&lt;full-title&gt;The placebo effect: An interdisciplinary exploration&lt;/full-title&gt;&lt;/periodical&gt;&lt;pages&gt;166&lt;/pages&gt;&lt;volume&gt;8&lt;/volume&gt;&lt;dates&gt;&lt;year&gt;1999&lt;/year&gt;&lt;/dates&gt;&lt;isbn&gt;067466986X&lt;/isbn&gt;&lt;urls&gt;&lt;/urls&gt;&lt;/record&gt;&lt;/Cite&gt;&lt;/EndNote&gt;</w:instrText>
+      </w:r>
+      <w:r>
+        <w:rPr>
+          <w:rFonts w:ascii="Times New Roman" w:hAnsi="Times New Roman" w:cs="Times New Roman"/>
+        </w:rPr>
+        <w:fldChar w:fldCharType="separate"/>
+      </w:r>
+      <w:r>
+        <w:rPr>
+          <w:rFonts w:ascii="Times New Roman" w:hAnsi="Times New Roman" w:cs="Times New Roman"/>
+          <w:noProof/>
+        </w:rPr>
+        <w:t>(Kirsch, 1999)</w:t>
+      </w:r>
+      <w:r>
+        <w:rPr>
+          <w:rFonts w:ascii="Times New Roman" w:hAnsi="Times New Roman" w:cs="Times New Roman"/>
+        </w:rPr>
+        <w:fldChar w:fldCharType="end"/>
+      </w:r>
+      <w:r>
+        <w:rPr>
+          <w:rFonts w:ascii="Times New Roman" w:hAnsi="Times New Roman" w:cs="Times New Roman"/>
+          <w:i/>
+        </w:rPr>
+        <w:t xml:space="preserve">. </w:t>
+      </w:r>
+      <w:r>
+        <w:rPr>
+          <w:rFonts w:ascii="Times New Roman" w:hAnsi="Times New Roman" w:cs="Times New Roman"/>
+        </w:rPr>
+        <w:t xml:space="preserve">Response expectancies are defined as “the anticipation of nonvolitional responses” (Montgomery &amp; Kirsch, 1997, p. 108). </w:t>
+      </w:r>
+      <w:r>
+        <w:rPr>
+          <w:rFonts w:ascii="Times New Roman" w:hAnsi="Times New Roman" w:cs="Times New Roman"/>
+        </w:rPr>
+        <w:t>These are to be distinguished from</w:t>
+      </w:r>
+      <w:r>
+        <w:rPr>
+          <w:rFonts w:ascii="Times New Roman" w:hAnsi="Times New Roman" w:cs="Times New Roman"/>
+        </w:rPr>
+        <w:t xml:space="preserve"> the</w:t>
+      </w:r>
+      <w:r>
+        <w:rPr>
+          <w:rFonts w:ascii="Times New Roman" w:hAnsi="Times New Roman" w:cs="Times New Roman"/>
+        </w:rPr>
+        <w:t xml:space="preserve"> </w:t>
+      </w:r>
+      <w:r>
+        <w:rPr>
+          <w:rFonts w:ascii="Times New Roman" w:hAnsi="Times New Roman" w:cs="Times New Roman"/>
+          <w:i/>
+        </w:rPr>
+        <w:t xml:space="preserve">stimulus </w:t>
+      </w:r>
+      <w:r>
+        <w:rPr>
+          <w:rFonts w:ascii="Times New Roman" w:hAnsi="Times New Roman" w:cs="Times New Roman"/>
+        </w:rPr>
+        <w:t>expectancies</w:t>
+      </w:r>
+      <w:r>
+        <w:rPr>
+          <w:rFonts w:ascii="Times New Roman" w:hAnsi="Times New Roman" w:cs="Times New Roman"/>
+        </w:rPr>
+        <w:t xml:space="preserve"> that are </w:t>
+      </w:r>
+      <w:r>
+        <w:rPr>
+          <w:rFonts w:ascii="Times New Roman" w:hAnsi="Times New Roman" w:cs="Times New Roman"/>
+        </w:rPr>
+        <w:t xml:space="preserve">the focus of information theories of </w:t>
+      </w:r>
+      <w:r>
+        <w:rPr>
+          <w:rFonts w:ascii="Times New Roman" w:hAnsi="Times New Roman" w:cs="Times New Roman"/>
+        </w:rPr>
+        <w:t>classical conditioning</w:t>
+      </w:r>
+      <w:r>
+        <w:rPr>
+          <w:rFonts w:ascii="Times New Roman" w:hAnsi="Times New Roman" w:cs="Times New Roman"/>
+        </w:rPr>
+        <w:t>. Stimulus expectancies</w:t>
+      </w:r>
+      <w:r>
+        <w:rPr>
+          <w:rFonts w:ascii="Times New Roman" w:hAnsi="Times New Roman" w:cs="Times New Roman"/>
+        </w:rPr>
+        <w:t xml:space="preserve"> are the anticipation of external consequences</w:t>
+      </w:r>
+      <w:r>
+        <w:rPr>
+          <w:rFonts w:ascii="Times New Roman" w:hAnsi="Times New Roman" w:cs="Times New Roman"/>
+        </w:rPr>
+        <w:t xml:space="preserve"> such as foo</w:t>
+      </w:r>
+      <w:r>
+        <w:rPr>
+          <w:rFonts w:ascii="Times New Roman" w:hAnsi="Times New Roman" w:cs="Times New Roman"/>
+        </w:rPr>
+        <w:t xml:space="preserve">d, money, praise, and punishment. </w:t>
+      </w:r>
+      <w:r>
+        <w:rPr>
+          <w:rFonts w:ascii="Times New Roman" w:hAnsi="Times New Roman" w:cs="Times New Roman"/>
+        </w:rPr>
+        <w:t>E</w:t>
+      </w:r>
+      <w:r>
+        <w:rPr>
+          <w:rFonts w:ascii="Times New Roman" w:hAnsi="Times New Roman" w:cs="Times New Roman"/>
+        </w:rPr>
+        <w:t xml:space="preserve">xpectancies </w:t>
+      </w:r>
+      <w:r>
+        <w:rPr>
+          <w:rFonts w:ascii="Times New Roman" w:hAnsi="Times New Roman" w:cs="Times New Roman"/>
+        </w:rPr>
+        <w:t xml:space="preserve">of nonvolitional responses </w:t>
+      </w:r>
+      <w:r>
+        <w:rPr>
+          <w:rFonts w:ascii="Times New Roman" w:hAnsi="Times New Roman" w:cs="Times New Roman"/>
+        </w:rPr>
+        <w:t xml:space="preserve">are also to be distinguished from expectancies of </w:t>
+      </w:r>
+      <w:r>
+        <w:rPr>
+          <w:rFonts w:ascii="Times New Roman" w:hAnsi="Times New Roman" w:cs="Times New Roman"/>
+          <w:i/>
+        </w:rPr>
+        <w:t>voluntary</w:t>
+      </w:r>
+      <w:r>
+        <w:rPr>
+          <w:rFonts w:ascii="Times New Roman" w:hAnsi="Times New Roman" w:cs="Times New Roman"/>
+        </w:rPr>
+        <w:t xml:space="preserve"> responses, which are more like intentions. </w:t>
+      </w:r>
+    </w:p>
+    <w:p>
+      <w:pPr>
+        <w:spacing w:line="480" w:lineRule="auto"/>
+        <w:ind w:firstLine="284"/>
+        <w:rPr>
+          <w:rFonts w:ascii="Times New Roman" w:hAnsi="Times New Roman" w:cs="Times New Roman"/>
+        </w:rPr>
+      </w:pPr>
+      <w:r>
+        <w:rPr>
+          <w:rFonts w:ascii="Times New Roman" w:hAnsi="Times New Roman" w:cs="Times New Roman"/>
+        </w:rPr>
+        <w:t>Expectancy</w:t>
+      </w:r>
+      <w:r>
+        <w:rPr>
+          <w:rFonts w:ascii="Times New Roman" w:hAnsi="Times New Roman" w:cs="Times New Roman"/>
+        </w:rPr>
+        <w:t xml:space="preserve"> theories of placebo effects suggest that for a stimulus to act as a US</w:t>
+      </w:r>
+      <w:r>
+        <w:rPr>
+          <w:rFonts w:ascii="Times New Roman" w:hAnsi="Times New Roman" w:cs="Times New Roman"/>
+        </w:rPr>
+        <w:t>, and thus be able to be associated with a CS,</w:t>
+      </w:r>
+      <w:r>
+        <w:rPr>
+          <w:rFonts w:ascii="Times New Roman" w:hAnsi="Times New Roman" w:cs="Times New Roman"/>
+        </w:rPr>
+        <w:t xml:space="preserve"> it must be perceived. Therefore the drug itself cannot be a US, only the body’s response to it</w:t>
+      </w:r>
+      <w:r>
+        <w:rPr>
+          <w:rFonts w:ascii="Times New Roman" w:hAnsi="Times New Roman" w:cs="Times New Roman"/>
+        </w:rPr>
+        <w:t>—</w:t>
       </w:r>
       <w:r>
         <w:rPr>
@@ -7428,14 +8380,27 @@
       <w:r>
         <w:rPr>
           <w:rFonts w:ascii="Times New Roman" w:hAnsi="Times New Roman" w:cs="Times New Roman"/>
-        </w:rPr>
-        <w:t>placebo effect, rathe</w:t>
-      </w:r>
-      <w:r>
-        <w:rPr>
-          <w:rFonts w:ascii="Times New Roman" w:hAnsi="Times New Roman" w:cs="Times New Roman"/>
-        </w:rPr>
-        <w:t>r than being a reflexive process,</w:t>
+          <w:i/>
+        </w:rPr>
+        <w:t>effects of the drug</w:t>
+      </w:r>
+      <w:r>
+        <w:rPr>
+          <w:rFonts w:ascii="Times New Roman" w:hAnsi="Times New Roman" w:cs="Times New Roman"/>
+        </w:rPr>
+        <w:t>—</w:t>
+      </w:r>
+      <w:r>
+        <w:rPr>
+          <w:rFonts w:ascii="Times New Roman" w:hAnsi="Times New Roman" w:cs="Times New Roman"/>
+        </w:rPr>
+        <w:t>can be,</w:t>
+      </w:r>
+      <w:r>
+        <w:rPr>
+          <w:rFonts w:ascii="Times New Roman" w:hAnsi="Times New Roman" w:cs="Times New Roman"/>
+        </w:rPr>
+        <w:t xml:space="preserve"> for it is only this response that can be perceived by the organism to whom the drug is administered.</w:t>
       </w:r>
       <w:r>
         <w:rPr>
@@ -7447,74 +8412,491 @@
         <w:rPr>
           <w:rFonts w:ascii="Times New Roman" w:hAnsi="Times New Roman" w:cs="Times New Roman"/>
         </w:rPr>
-        <w:t xml:space="preserve">is in fact </w:t>
-      </w:r>
-      <w:r>
-        <w:rPr>
-          <w:rFonts w:ascii="Times New Roman" w:hAnsi="Times New Roman" w:cs="Times New Roman"/>
-        </w:rPr>
-        <w:t xml:space="preserve">a conditioned </w:t>
-      </w:r>
-      <w:r>
-        <w:rPr>
-          <w:rFonts w:ascii="Times New Roman" w:hAnsi="Times New Roman" w:cs="Times New Roman"/>
-        </w:rPr>
-        <w:t xml:space="preserve">preparatory response caused </w:t>
-      </w:r>
-      <w:r>
-        <w:rPr>
-          <w:rFonts w:ascii="Times New Roman" w:hAnsi="Times New Roman" w:cs="Times New Roman"/>
-        </w:rPr>
-        <w:t xml:space="preserve">by </w:t>
-      </w:r>
-      <w:r>
-        <w:rPr>
-          <w:rFonts w:ascii="Times New Roman" w:hAnsi="Times New Roman" w:cs="Times New Roman"/>
-        </w:rPr>
-        <w:t>the expectancy that treatment-related stimuli reliably signal the imminent occurrence</w:t>
-      </w:r>
-      <w:r>
-        <w:rPr>
-          <w:rFonts w:ascii="Times New Roman" w:hAnsi="Times New Roman" w:cs="Times New Roman"/>
-        </w:rPr>
-        <w:t xml:space="preserve"> of:  a) </w:t>
-      </w:r>
-      <w:r>
-        <w:rPr>
-          <w:rFonts w:ascii="Times New Roman" w:hAnsi="Times New Roman" w:cs="Times New Roman"/>
-        </w:rPr>
-        <w:t>the treatment and</w:t>
-      </w:r>
-      <w:r>
-        <w:rPr>
-          <w:rFonts w:ascii="Times New Roman" w:hAnsi="Times New Roman" w:cs="Times New Roman"/>
-        </w:rPr>
-        <w:t xml:space="preserve">; b) </w:t>
-      </w:r>
-      <w:r>
-        <w:rPr>
-          <w:rFonts w:ascii="Times New Roman" w:hAnsi="Times New Roman" w:cs="Times New Roman"/>
-        </w:rPr>
-        <w:t xml:space="preserve">the subsequent response to that treatment. </w:t>
-      </w:r>
-      <w:r>
-        <w:rPr>
-          <w:rFonts w:ascii="Times New Roman" w:hAnsi="Times New Roman" w:cs="Times New Roman"/>
-        </w:rPr>
-        <w:t>In other words expectan</w:t>
-      </w:r>
-      <w:r>
-        <w:rPr>
-          <w:rFonts w:ascii="Times New Roman" w:hAnsi="Times New Roman" w:cs="Times New Roman"/>
-        </w:rPr>
-        <w:t xml:space="preserve">cies are based on observations of the relationships between sets of stimuli </w:t>
+        <w:t xml:space="preserve">What the organism learns is that analgesics produce main relief, alcohol produces intoxication and disinhibition, amphetamines produce arousal and so on. </w:t>
+      </w:r>
+      <w:r>
+        <w:rPr>
+          <w:rFonts w:ascii="Times New Roman" w:hAnsi="Times New Roman" w:cs="Times New Roman"/>
+        </w:rPr>
+        <w:t xml:space="preserve">Therefore, for the organism being conditioned, the </w:t>
       </w:r>
       <w:r>
         <w:rPr>
           <w:rFonts w:ascii="Times New Roman" w:hAnsi="Times New Roman" w:cs="Times New Roman"/>
           <w:i/>
         </w:rPr>
-        <w:t>and subsequent appraisals of the causal relationship between these stimuli</w:t>
+        <w:t>response</w:t>
+      </w:r>
+      <w:r>
+        <w:rPr>
+          <w:rFonts w:ascii="Times New Roman" w:hAnsi="Times New Roman" w:cs="Times New Roman"/>
+        </w:rPr>
+        <w:t xml:space="preserve"> to the active effects </w:t>
+      </w:r>
+      <w:r>
+        <w:rPr>
+          <w:rFonts w:ascii="Times New Roman" w:hAnsi="Times New Roman" w:cs="Times New Roman"/>
+        </w:rPr>
+        <w:t>acts as the unconditioned stimuli with</w:t>
+      </w:r>
+      <w:r>
+        <w:rPr>
+          <w:rFonts w:ascii="Times New Roman" w:hAnsi="Times New Roman" w:cs="Times New Roman"/>
+        </w:rPr>
+        <w:t xml:space="preserve"> which neutral cues are paired and </w:t>
+      </w:r>
+      <w:r>
+        <w:rPr>
+          <w:rFonts w:ascii="Times New Roman" w:hAnsi="Times New Roman" w:cs="Times New Roman"/>
+        </w:rPr>
+        <w:t xml:space="preserve">which </w:t>
+      </w:r>
+      <w:r>
+        <w:rPr>
+          <w:rFonts w:ascii="Times New Roman" w:hAnsi="Times New Roman" w:cs="Times New Roman"/>
+        </w:rPr>
+        <w:t xml:space="preserve">the expectancies of a </w:t>
+      </w:r>
+      <w:r>
+        <w:rPr>
+          <w:rFonts w:ascii="Times New Roman" w:hAnsi="Times New Roman" w:cs="Times New Roman"/>
+        </w:rPr>
+        <w:t xml:space="preserve">nonvolitional </w:t>
+      </w:r>
+      <w:r>
+        <w:rPr>
+          <w:rFonts w:ascii="Times New Roman" w:hAnsi="Times New Roman" w:cs="Times New Roman"/>
+        </w:rPr>
+        <w:t>response form around</w:t>
+      </w:r>
+      <w:r>
+        <w:rPr>
+          <w:rFonts w:ascii="Times New Roman" w:hAnsi="Times New Roman" w:cs="Times New Roman"/>
+        </w:rPr>
+        <w:t>. Thus</w:t>
+      </w:r>
+      <w:r>
+        <w:rPr>
+          <w:rFonts w:ascii="Times New Roman" w:hAnsi="Times New Roman" w:cs="Times New Roman"/>
+        </w:rPr>
+        <w:t xml:space="preserve"> in a sense</w:t>
+      </w:r>
+      <w:r>
+        <w:rPr>
+          <w:rFonts w:ascii="Times New Roman" w:hAnsi="Times New Roman" w:cs="Times New Roman"/>
+        </w:rPr>
+        <w:t>, according to information theories of placebo effects</w:t>
+      </w:r>
+      <w:r>
+        <w:rPr>
+          <w:rFonts w:ascii="Times New Roman" w:hAnsi="Times New Roman" w:cs="Times New Roman"/>
+        </w:rPr>
+        <w:t>,</w:t>
+      </w:r>
+      <w:r>
+        <w:rPr>
+          <w:rFonts w:ascii="Times New Roman" w:hAnsi="Times New Roman" w:cs="Times New Roman"/>
+        </w:rPr>
+        <w:t xml:space="preserve"> a placebo response is an anticipatory </w:t>
+      </w:r>
+      <w:r>
+        <w:rPr>
+          <w:rFonts w:ascii="Times New Roman" w:hAnsi="Times New Roman" w:cs="Times New Roman"/>
+        </w:rPr>
+        <w:t xml:space="preserve">response to a </w:t>
+      </w:r>
+      <w:r>
+        <w:rPr>
+          <w:rFonts w:ascii="Times New Roman" w:hAnsi="Times New Roman" w:cs="Times New Roman"/>
+        </w:rPr>
+        <w:t>UR</w:t>
+      </w:r>
+      <w:r>
+        <w:rPr>
+          <w:rFonts w:ascii="Times New Roman" w:hAnsi="Times New Roman" w:cs="Times New Roman"/>
+        </w:rPr>
+        <w:t xml:space="preserve"> masquerading</w:t>
+      </w:r>
+      <w:r>
+        <w:rPr>
+          <w:rFonts w:ascii="Times New Roman" w:hAnsi="Times New Roman" w:cs="Times New Roman"/>
+        </w:rPr>
+        <w:t xml:space="preserve"> as a US</w:t>
+      </w:r>
+      <w:r>
+        <w:rPr>
+          <w:rFonts w:ascii="Times New Roman" w:hAnsi="Times New Roman" w:cs="Times New Roman"/>
+        </w:rPr>
+        <w:t xml:space="preserve">. </w:t>
+      </w:r>
+    </w:p>
+    <w:p>
+      <w:pPr>
+        <w:spacing w:line="480" w:lineRule="auto"/>
+        <w:ind w:firstLine="284"/>
+        <w:rPr>
+          <w:rFonts w:ascii="Times New Roman" w:hAnsi="Times New Roman" w:cs="Times New Roman"/>
+        </w:rPr>
+      </w:pPr>
+      <w:r>
+        <w:rPr>
+          <w:rFonts w:ascii="Times New Roman" w:hAnsi="Times New Roman" w:cs="Times New Roman"/>
+        </w:rPr>
+        <w:t xml:space="preserve">According to expectancy theorists such as Kirsch </w:t>
+      </w:r>
+      <w:r>
+        <w:rPr>
+          <w:rFonts w:ascii="Times New Roman" w:hAnsi="Times New Roman" w:cs="Times New Roman"/>
+        </w:rPr>
+        <w:fldChar w:fldCharType="begin"/>
+      </w:r>
+      <w:r>
+        <w:rPr>
+          <w:rFonts w:ascii="Times New Roman" w:hAnsi="Times New Roman" w:cs="Times New Roman"/>
+        </w:rPr>
+        <w:instrText xml:space="preserve"> ADDIN EN.CITE &lt;EndNote&gt;&lt;Cite ExcludeAuth="1"&gt;&lt;Author&gt;Kirsch&lt;/Author&gt;&lt;Year&gt;1999&lt;/Year&gt;&lt;RecNum&gt;289&lt;/RecNum&gt;&lt;DisplayText&gt;(1999)&lt;/DisplayText&gt;&lt;record&gt;&lt;rec-number&gt;289&lt;/rec-number&gt;&lt;foreign-keys&gt;&lt;key app="EN" db-id="prea0s5zudef24eddtmptt5tdwwa5t55wssp" timestamp="1456893896"&gt;289&lt;/key&gt;&lt;/foreign-keys&gt;&lt;ref-type name="Journal Article"&gt;17&lt;/ref-type&gt;&lt;contributors&gt;&lt;authors&gt;&lt;author&gt;Kirsch, Irving.&lt;/author&gt;&lt;/authors&gt;&lt;/contributors&gt;&lt;titles&gt;&lt;title&gt;Specifying Nonspecifics: Psychological&lt;/title&gt;&lt;secondary-title&gt;The placebo effect: An interdisciplinary exploration&lt;/secondary-title&gt;&lt;/titles&gt;&lt;periodical&gt;&lt;full-title&gt;The placebo effect: An interdisciplinary exploration&lt;/full-title&gt;&lt;/periodical&gt;&lt;pages&gt;166&lt;/pages&gt;&lt;volume&gt;8&lt;/volume&gt;&lt;dates&gt;&lt;year&gt;1999&lt;/year&gt;&lt;/dates&gt;&lt;isbn&gt;067466986X&lt;/isbn&gt;&lt;urls&gt;&lt;/urls&gt;&lt;/record&gt;&lt;/Cite&gt;&lt;/EndNote&gt;</w:instrText>
+      </w:r>
+      <w:r>
+        <w:rPr>
+          <w:rFonts w:ascii="Times New Roman" w:hAnsi="Times New Roman" w:cs="Times New Roman"/>
+        </w:rPr>
+        <w:fldChar w:fldCharType="separate"/>
+      </w:r>
+      <w:r>
+        <w:rPr>
+          <w:rFonts w:ascii="Times New Roman" w:hAnsi="Times New Roman" w:cs="Times New Roman"/>
+          <w:noProof/>
+        </w:rPr>
+        <w:t>(1999)</w:t>
+      </w:r>
+      <w:r>
+        <w:rPr>
+          <w:rFonts w:ascii="Times New Roman" w:hAnsi="Times New Roman" w:cs="Times New Roman"/>
+        </w:rPr>
+        <w:fldChar w:fldCharType="end"/>
+      </w:r>
+      <w:r>
+        <w:rPr>
+          <w:rFonts w:ascii="Times New Roman" w:hAnsi="Times New Roman" w:cs="Times New Roman"/>
+        </w:rPr>
+        <w:t xml:space="preserve"> classical conditioning is only one way that we come to acquire response expectancies. Other ways are through third party accounts such as reading or watching TV, or through direct observation of others’ reactions to stimuli. </w:t>
+      </w:r>
+      <w:r>
+        <w:rPr>
+          <w:rFonts w:ascii="Times New Roman" w:hAnsi="Times New Roman" w:cs="Times New Roman"/>
+        </w:rPr>
+        <w:t xml:space="preserve">Kirsch’s separation of direct conditioning as a source of expectancy from indirect seems to be a misreading of Rescorla’s </w:t>
+      </w:r>
+      <w:r>
+        <w:rPr>
+          <w:rFonts w:ascii="Times New Roman" w:hAnsi="Times New Roman" w:cs="Times New Roman"/>
+        </w:rPr>
+        <w:fldChar w:fldCharType="begin"/>
+      </w:r>
+      <w:r>
+        <w:rPr>
+          <w:rFonts w:ascii="Times New Roman" w:hAnsi="Times New Roman" w:cs="Times New Roman"/>
+        </w:rPr>
+        <w:instrText xml:space="preserve"> ADDIN EN.CITE &lt;EndNote&gt;&lt;Cite ExcludeAuth="1"&gt;&lt;Author&gt;Rescorla&lt;/Author&gt;&lt;Year&gt;1988&lt;/Year&gt;&lt;RecNum&gt;252&lt;/RecNum&gt;&lt;DisplayText&gt;(1988)&lt;/DisplayText&gt;&lt;record&gt;&lt;rec-number&gt;252&lt;/rec-number&gt;&lt;foreign-keys&gt;&lt;key app="EN" db-id="prea0s5zudef24eddtmptt5tdwwa5t55wssp" timestamp="1453943552"&gt;252&lt;/key&gt;&lt;/foreign-keys&gt;&lt;ref-type name="Journal Article"&gt;17&lt;/ref-type&gt;&lt;contributors&gt;&lt;authors&gt;&lt;author&gt;Rescorla, Robert A&lt;/author&gt;&lt;/authors&gt;&lt;/contributors&gt;&lt;titles&gt;&lt;title&gt;Pavlovian conditioning: It&amp;apos;s not what you think it is&lt;/title&gt;&lt;secondary-title&gt;American Psychologist&lt;/secondary-title&gt;&lt;/titles&gt;&lt;periodical&gt;&lt;full-title&gt;American psychologist&lt;/full-title&gt;&lt;/periodical&gt;&lt;pages&gt;151&lt;/pages&gt;&lt;volume&gt;43&lt;/volume&gt;&lt;number&gt;3&lt;/number&gt;&lt;dates&gt;&lt;year&gt;1988&lt;/year&gt;&lt;/dates&gt;&lt;isbn&gt;1935-990X&lt;/isbn&gt;&lt;urls&gt;&lt;related-urls&gt;&lt;url&gt;http://graphics.tx.ovid.com/ovftpdfs/FPDDNCJCMDBPFJ00/fs046/ovft/live/gv023/00000487/00000487-198803000-00002.pdf&lt;/url&gt;&lt;/related-urls&gt;&lt;/urls&gt;&lt;/record&gt;&lt;/Cite&gt;&lt;/EndNote&gt;</w:instrText>
+      </w:r>
+      <w:r>
+        <w:rPr>
+          <w:rFonts w:ascii="Times New Roman" w:hAnsi="Times New Roman" w:cs="Times New Roman"/>
+        </w:rPr>
+        <w:fldChar w:fldCharType="separate"/>
+      </w:r>
+      <w:r>
+        <w:rPr>
+          <w:rFonts w:ascii="Times New Roman" w:hAnsi="Times New Roman" w:cs="Times New Roman"/>
+          <w:noProof/>
+        </w:rPr>
+        <w:t>(1988)</w:t>
+      </w:r>
+      <w:r>
+        <w:rPr>
+          <w:rFonts w:ascii="Times New Roman" w:hAnsi="Times New Roman" w:cs="Times New Roman"/>
+        </w:rPr>
+        <w:fldChar w:fldCharType="end"/>
+      </w:r>
+      <w:r>
+        <w:rPr>
+          <w:rFonts w:ascii="Times New Roman" w:hAnsi="Times New Roman" w:cs="Times New Roman"/>
+        </w:rPr>
+        <w:t xml:space="preserve"> view of </w:t>
+      </w:r>
+      <w:r>
+        <w:rPr>
+          <w:rFonts w:ascii="Times New Roman" w:hAnsi="Times New Roman" w:cs="Times New Roman"/>
+        </w:rPr>
+        <w:t xml:space="preserve">classical conditioning. </w:t>
+      </w:r>
+      <w:r>
+        <w:rPr>
+          <w:rFonts w:ascii="Times New Roman" w:hAnsi="Times New Roman" w:cs="Times New Roman"/>
+        </w:rPr>
+        <w:t xml:space="preserve">Rescorla </w:t>
+      </w:r>
+      <w:r>
+        <w:rPr>
+          <w:rFonts w:ascii="Times New Roman" w:hAnsi="Times New Roman" w:cs="Times New Roman"/>
+        </w:rPr>
+        <w:t>does not stipulate that direct experience of stimulus relations is necessary for classical conditioning to occur,</w:t>
+      </w:r>
+      <w:r>
+        <w:rPr>
+          <w:rFonts w:ascii="Times New Roman" w:hAnsi="Times New Roman" w:cs="Times New Roman"/>
+        </w:rPr>
+        <w:t xml:space="preserve"> merely that when the association between the </w:t>
+      </w:r>
+      <w:r>
+        <w:rPr>
+          <w:rFonts w:ascii="Times New Roman" w:hAnsi="Times New Roman" w:cs="Times New Roman"/>
+        </w:rPr>
+        <w:t xml:space="preserve">cueing stimuli and the </w:t>
+      </w:r>
+      <w:r>
+        <w:rPr>
+          <w:rFonts w:ascii="Times New Roman" w:hAnsi="Times New Roman" w:cs="Times New Roman"/>
+        </w:rPr>
+        <w:t xml:space="preserve">outcome </w:t>
+      </w:r>
+      <w:r>
+        <w:rPr>
+          <w:rFonts w:ascii="Times New Roman" w:hAnsi="Times New Roman" w:cs="Times New Roman"/>
+        </w:rPr>
+        <w:t xml:space="preserve">attached to it is </w:t>
+      </w:r>
+      <w:r>
+        <w:rPr>
+          <w:rFonts w:ascii="Times New Roman" w:hAnsi="Times New Roman" w:cs="Times New Roman"/>
+        </w:rPr>
+        <w:t xml:space="preserve">made, it is this </w:t>
+      </w:r>
+      <w:r>
+        <w:rPr>
+          <w:rFonts w:ascii="Times New Roman" w:hAnsi="Times New Roman" w:cs="Times New Roman"/>
+        </w:rPr>
+        <w:t xml:space="preserve">association </w:t>
+      </w:r>
+      <w:r>
+        <w:rPr>
+          <w:rFonts w:ascii="Times New Roman" w:hAnsi="Times New Roman" w:cs="Times New Roman"/>
+        </w:rPr>
+        <w:t>that will predict the response to that cueing stimuli.</w:t>
+      </w:r>
+      <w:r>
+        <w:rPr>
+          <w:rFonts w:ascii="Times New Roman" w:hAnsi="Times New Roman" w:cs="Times New Roman"/>
+        </w:rPr>
+        <w:t xml:space="preserve"> It seems like a small point of difference, after all both Kirsch’s account of placebo effects and Rescorla’s </w:t>
+      </w:r>
+      <w:r>
+        <w:rPr>
+          <w:rFonts w:ascii="Times New Roman" w:hAnsi="Times New Roman" w:cs="Times New Roman"/>
+        </w:rPr>
+        <w:t xml:space="preserve">account </w:t>
+      </w:r>
+      <w:r>
+        <w:rPr>
+          <w:rFonts w:ascii="Times New Roman" w:hAnsi="Times New Roman" w:cs="Times New Roman"/>
+        </w:rPr>
+        <w:t>of classical conditioning</w:t>
+      </w:r>
+      <w:r>
+        <w:rPr>
+          <w:rFonts w:ascii="Times New Roman" w:hAnsi="Times New Roman" w:cs="Times New Roman"/>
+        </w:rPr>
+        <w:t xml:space="preserve"> a)</w:t>
+      </w:r>
+      <w:r>
+        <w:rPr>
+          <w:rFonts w:ascii="Times New Roman" w:hAnsi="Times New Roman" w:cs="Times New Roman"/>
+        </w:rPr>
+        <w:t xml:space="preserve"> emphasise </w:t>
+      </w:r>
+      <w:r>
+        <w:rPr>
+          <w:rFonts w:ascii="Times New Roman" w:hAnsi="Times New Roman" w:cs="Times New Roman"/>
+          <w:i/>
+        </w:rPr>
+        <w:t>what</w:t>
+      </w:r>
+      <w:r>
+        <w:rPr>
+          <w:rFonts w:ascii="Times New Roman" w:hAnsi="Times New Roman" w:cs="Times New Roman"/>
+        </w:rPr>
+        <w:t xml:space="preserve"> is learned </w:t>
+      </w:r>
+      <w:r>
+        <w:rPr>
+          <w:rFonts w:ascii="Times New Roman" w:hAnsi="Times New Roman" w:cs="Times New Roman"/>
+        </w:rPr>
+        <w:t xml:space="preserve">and the </w:t>
+      </w:r>
+      <w:r>
+        <w:rPr>
+          <w:rFonts w:ascii="Times New Roman" w:hAnsi="Times New Roman" w:cs="Times New Roman"/>
+          <w:i/>
+        </w:rPr>
+        <w:t xml:space="preserve">strength </w:t>
+      </w:r>
+      <w:r>
+        <w:rPr>
+          <w:rFonts w:ascii="Times New Roman" w:hAnsi="Times New Roman" w:cs="Times New Roman"/>
+        </w:rPr>
+        <w:t xml:space="preserve">of </w:t>
+      </w:r>
+      <w:r>
+        <w:rPr>
+          <w:rFonts w:ascii="Times New Roman" w:hAnsi="Times New Roman" w:cs="Times New Roman"/>
+        </w:rPr>
+        <w:t>what is learned over</w:t>
+      </w:r>
+      <w:r>
+        <w:rPr>
+          <w:rFonts w:ascii="Times New Roman" w:hAnsi="Times New Roman" w:cs="Times New Roman"/>
+        </w:rPr>
+        <w:t xml:space="preserve"> the</w:t>
+      </w:r>
+      <w:r>
+        <w:rPr>
+          <w:rFonts w:ascii="Times New Roman" w:hAnsi="Times New Roman" w:cs="Times New Roman"/>
+        </w:rPr>
+        <w:t xml:space="preserve"> </w:t>
+      </w:r>
+      <w:r>
+        <w:rPr>
+          <w:rFonts w:ascii="Times New Roman" w:hAnsi="Times New Roman" w:cs="Times New Roman"/>
+          <w:i/>
+        </w:rPr>
+        <w:t>source</w:t>
+      </w:r>
+      <w:r>
+        <w:rPr>
+          <w:rFonts w:ascii="Times New Roman" w:hAnsi="Times New Roman" w:cs="Times New Roman"/>
+        </w:rPr>
+        <w:t xml:space="preserve"> of that learning b) say that what is learned is the relationship between the </w:t>
+      </w:r>
+      <w:r>
+        <w:rPr>
+          <w:rFonts w:ascii="Times New Roman" w:hAnsi="Times New Roman" w:cs="Times New Roman"/>
+          <w:i/>
+        </w:rPr>
+        <w:t>observed</w:t>
+      </w:r>
+      <w:r>
+        <w:rPr>
+          <w:rFonts w:ascii="Times New Roman" w:hAnsi="Times New Roman" w:cs="Times New Roman"/>
+        </w:rPr>
+        <w:t xml:space="preserve"> effect and the CS. </w:t>
+      </w:r>
+      <w:r>
+        <w:rPr>
+          <w:rFonts w:ascii="Times New Roman" w:hAnsi="Times New Roman" w:cs="Times New Roman"/>
+        </w:rPr>
+        <w:t xml:space="preserve">But in the intervening years since Kirsch’s theory placebo research continues to </w:t>
+      </w:r>
+      <w:r>
+        <w:rPr>
+          <w:rFonts w:ascii="Times New Roman" w:hAnsi="Times New Roman" w:cs="Times New Roman"/>
+        </w:rPr>
+        <w:t>use the term ‘</w:t>
+      </w:r>
+      <w:r>
+        <w:rPr>
+          <w:rFonts w:ascii="Times New Roman" w:hAnsi="Times New Roman" w:cs="Times New Roman"/>
+        </w:rPr>
+        <w:t>classical conditioning</w:t>
+      </w:r>
+      <w:r>
+        <w:rPr>
+          <w:rFonts w:ascii="Times New Roman" w:hAnsi="Times New Roman" w:cs="Times New Roman"/>
+        </w:rPr>
+        <w:t>’</w:t>
+      </w:r>
+      <w:r>
+        <w:rPr>
+          <w:rFonts w:ascii="Times New Roman" w:hAnsi="Times New Roman" w:cs="Times New Roman"/>
+        </w:rPr>
+        <w:t xml:space="preserve"> as </w:t>
+      </w:r>
+      <w:r>
+        <w:rPr>
+          <w:rFonts w:ascii="Times New Roman" w:hAnsi="Times New Roman" w:cs="Times New Roman"/>
+        </w:rPr>
+        <w:t xml:space="preserve">a euphemism for </w:t>
+      </w:r>
+      <w:r>
+        <w:rPr>
+          <w:rFonts w:ascii="Times New Roman" w:hAnsi="Times New Roman" w:cs="Times New Roman"/>
+        </w:rPr>
+        <w:t>‘expectancies</w:t>
+      </w:r>
+      <w:r>
+        <w:rPr>
+          <w:rFonts w:ascii="Times New Roman" w:hAnsi="Times New Roman" w:cs="Times New Roman"/>
+        </w:rPr>
+        <w:t xml:space="preserve"> proceeding from direct experience</w:t>
+      </w:r>
+      <w:r>
+        <w:rPr>
+          <w:rFonts w:ascii="Times New Roman" w:hAnsi="Times New Roman" w:cs="Times New Roman"/>
+        </w:rPr>
+        <w:t>’</w:t>
+      </w:r>
+      <w:r>
+        <w:rPr>
+          <w:rFonts w:ascii="Times New Roman" w:hAnsi="Times New Roman" w:cs="Times New Roman"/>
+        </w:rPr>
+        <w:t xml:space="preserve"> and </w:t>
+      </w:r>
+      <w:r>
+        <w:rPr>
+          <w:rFonts w:ascii="Times New Roman" w:hAnsi="Times New Roman" w:cs="Times New Roman"/>
+        </w:rPr>
+        <w:t>‘</w:t>
+      </w:r>
+      <w:r>
+        <w:rPr>
+          <w:rFonts w:ascii="Times New Roman" w:hAnsi="Times New Roman" w:cs="Times New Roman"/>
+        </w:rPr>
+        <w:t>expectancy</w:t>
+      </w:r>
+      <w:r>
+        <w:rPr>
+          <w:rFonts w:ascii="Times New Roman" w:hAnsi="Times New Roman" w:cs="Times New Roman"/>
+        </w:rPr>
+        <w:t>’</w:t>
+      </w:r>
+      <w:r>
+        <w:rPr>
+          <w:rFonts w:ascii="Times New Roman" w:hAnsi="Times New Roman" w:cs="Times New Roman"/>
+        </w:rPr>
+        <w:t xml:space="preserve"> </w:t>
+      </w:r>
+      <w:r>
+        <w:rPr>
+          <w:rFonts w:ascii="Times New Roman" w:hAnsi="Times New Roman" w:cs="Times New Roman"/>
+        </w:rPr>
+        <w:t xml:space="preserve">as </w:t>
+      </w:r>
+      <w:r>
+        <w:rPr>
+          <w:rFonts w:ascii="Times New Roman" w:hAnsi="Times New Roman" w:cs="Times New Roman"/>
+        </w:rPr>
+        <w:t>‘</w:t>
+      </w:r>
+      <w:r>
+        <w:rPr>
+          <w:rFonts w:ascii="Times New Roman" w:hAnsi="Times New Roman" w:cs="Times New Roman"/>
+        </w:rPr>
+        <w:t>learning derived from instruction</w:t>
+      </w:r>
+      <w:r>
+        <w:rPr>
+          <w:rFonts w:ascii="Times New Roman" w:hAnsi="Times New Roman" w:cs="Times New Roman"/>
+        </w:rPr>
+        <w:t xml:space="preserve"> only</w:t>
       </w:r>
       <w:r>
         <w:rPr>
@@ -7526,61 +8908,264 @@
         <w:rPr>
           <w:rFonts w:ascii="Times New Roman" w:hAnsi="Times New Roman" w:cs="Times New Roman"/>
         </w:rPr>
-        <w:t xml:space="preserve"> If</w:t>
-      </w:r>
-      <w:r>
-        <w:rPr>
-          <w:rFonts w:ascii="Times New Roman" w:hAnsi="Times New Roman" w:cs="Times New Roman"/>
-        </w:rPr>
-        <w:t xml:space="preserve">, according to the expectancy model, </w:t>
-      </w:r>
-      <w:r>
-        <w:rPr>
-          <w:rFonts w:ascii="Times New Roman" w:hAnsi="Times New Roman" w:cs="Times New Roman"/>
-        </w:rPr>
-        <w:t>expectancies are based on appraisals</w:t>
-      </w:r>
-      <w:r>
-        <w:rPr>
-          <w:rFonts w:ascii="Times New Roman" w:hAnsi="Times New Roman" w:cs="Times New Roman"/>
-        </w:rPr>
-        <w:t xml:space="preserve">, </w:t>
-      </w:r>
-      <w:r>
-        <w:rPr>
-          <w:rFonts w:ascii="Times New Roman" w:hAnsi="Times New Roman" w:cs="Times New Roman"/>
-        </w:rPr>
-        <w:t xml:space="preserve">then </w:t>
-      </w:r>
-      <w:r>
-        <w:rPr>
-          <w:rFonts w:ascii="Times New Roman" w:hAnsi="Times New Roman" w:cs="Times New Roman"/>
-        </w:rPr>
-        <w:t>f</w:t>
-      </w:r>
-      <w:r>
-        <w:rPr>
-          <w:rFonts w:ascii="Times New Roman" w:hAnsi="Times New Roman" w:cs="Times New Roman"/>
-        </w:rPr>
-        <w:t xml:space="preserve">or a stimulus to function as a US it has to be </w:t>
-      </w:r>
-      <w:r>
-        <w:rPr>
-          <w:rFonts w:ascii="Times New Roman" w:hAnsi="Times New Roman" w:cs="Times New Roman"/>
-        </w:rPr>
-        <w:t xml:space="preserve">first be </w:t>
-      </w:r>
-      <w:r>
-        <w:rPr>
-          <w:rFonts w:ascii="Times New Roman" w:hAnsi="Times New Roman" w:cs="Times New Roman"/>
-        </w:rPr>
-        <w:t>perceived</w:t>
-      </w:r>
-      <w:r>
-        <w:rPr>
-          <w:rFonts w:ascii="Times New Roman" w:hAnsi="Times New Roman" w:cs="Times New Roman"/>
-        </w:rPr>
-        <w:t>—otherwise the appraisal of the relationship between it and the CS cannot take place</w:t>
+        <w:t>’</w:t>
+      </w:r>
+      <w:r>
+        <w:rPr>
+          <w:rFonts w:ascii="Times New Roman" w:hAnsi="Times New Roman" w:cs="Times New Roman"/>
+        </w:rPr>
+        <w:t xml:space="preserve"> </w:t>
+      </w:r>
+    </w:p>
+    <w:p>
+      <w:pPr>
+        <w:spacing w:line="480" w:lineRule="auto"/>
+        <w:ind w:firstLine="284"/>
+        <w:rPr>
+          <w:rFonts w:ascii="Times New Roman" w:hAnsi="Times New Roman" w:cs="Times New Roman"/>
+        </w:rPr>
+      </w:pPr>
+      <w:r>
+        <w:rPr>
+          <w:rFonts w:ascii="Times New Roman" w:hAnsi="Times New Roman" w:cs="Times New Roman"/>
+        </w:rPr>
+        <w:t>When a</w:t>
+      </w:r>
+      <w:r>
+        <w:rPr>
+          <w:rFonts w:ascii="Times New Roman" w:hAnsi="Times New Roman" w:cs="Times New Roman"/>
+        </w:rPr>
+        <w:t xml:space="preserve"> response is elicited with a CS </w:t>
+      </w:r>
+      <w:r>
+        <w:rPr>
+          <w:rFonts w:ascii="Times New Roman" w:hAnsi="Times New Roman" w:cs="Times New Roman"/>
+        </w:rPr>
+        <w:t xml:space="preserve">that is opposite in direction to the UR, </w:t>
+      </w:r>
+      <w:r>
+        <w:rPr>
+          <w:rFonts w:ascii="Times New Roman" w:hAnsi="Times New Roman" w:cs="Times New Roman"/>
+        </w:rPr>
+        <w:t xml:space="preserve">it seems to imply that conditioning of bodily responses can take place in the absence of awareness </w:t>
+      </w:r>
+      <w:r>
+        <w:rPr>
+          <w:rFonts w:ascii="Times New Roman" w:hAnsi="Times New Roman" w:cs="Times New Roman"/>
+        </w:rPr>
+        <w:t xml:space="preserve">(or expectancy) </w:t>
+      </w:r>
+      <w:r>
+        <w:rPr>
+          <w:rFonts w:ascii="Times New Roman" w:hAnsi="Times New Roman" w:cs="Times New Roman"/>
+        </w:rPr>
+        <w:t xml:space="preserve">of those responses. </w:t>
+      </w:r>
+      <w:r>
+        <w:rPr>
+          <w:rFonts w:ascii="Times New Roman" w:hAnsi="Times New Roman" w:cs="Times New Roman"/>
+        </w:rPr>
+        <w:t xml:space="preserve">This counteracts Kirsch’s expectancy theory since you cannot have an expectancy of an outcome you have never observed. Placebo effects in humans tend not to be in opposition to drug effects. Either Kirsch thinks that rats do not experience expectancies or that, as mentioned, the same drug (e.g. morphine) produces opposite reactions in humans and rodents. </w:t>
+      </w:r>
+      <w:r>
+        <w:rPr>
+          <w:rFonts w:ascii="Times New Roman" w:hAnsi="Times New Roman" w:cs="Times New Roman"/>
+        </w:rPr>
+        <w:t xml:space="preserve">Kirsch’s explanation for anomalous results is as follows: “Thus when conditioning produces effects that are contrary to people’s expectancies, the effect of expectancy may be powerful enough to reverse the conditioning effect.” (Kirsch, 1999, p 172). </w:t>
+      </w:r>
+      <w:r>
+        <w:rPr>
+          <w:rFonts w:ascii="Times New Roman" w:hAnsi="Times New Roman" w:cs="Times New Roman"/>
+        </w:rPr>
+        <w:fldChar w:fldCharType="begin"/>
+      </w:r>
+      <w:r>
+        <w:rPr>
+          <w:rFonts w:ascii="Times New Roman" w:hAnsi="Times New Roman" w:cs="Times New Roman"/>
+        </w:rPr>
+        <w:instrText xml:space="preserve"> ADDIN EN.CITE &lt;EndNote&gt;&lt;Cite ExcludeAuth="1" ExcludeYear="1"&gt;&lt;Author&gt;Kirsch&lt;/Author&gt;&lt;Year&gt;1999&lt;/Year&gt;&lt;RecNum&gt;289&lt;/RecNum&gt;&lt;record&gt;&lt;rec-number&gt;289&lt;/rec-number&gt;&lt;foreign-keys&gt;&lt;key app="EN" db-id="prea0s5zudef24eddtmptt5tdwwa5t55wssp" timestamp="1456893896"&gt;289&lt;/key&gt;&lt;/foreign-keys&gt;&lt;ref-type name="Journal Article"&gt;17&lt;/ref-type&gt;&lt;contributors&gt;&lt;authors&gt;&lt;author&gt;Kirsch, Irving.&lt;/author&gt;&lt;/authors&gt;&lt;/contributors&gt;&lt;titles&gt;&lt;title&gt;Specifying Nonspecifics: Psychological&lt;/title&gt;&lt;secondary-title&gt;The placebo effect: An interdisciplinary exploration&lt;/secondary-title&gt;&lt;/titles&gt;&lt;periodical&gt;&lt;full-title&gt;The placebo effect: An interdisciplinary exploration&lt;/full-title&gt;&lt;/periodical&gt;&lt;pages&gt;166&lt;/pages&gt;&lt;volume&gt;8&lt;/volume&gt;&lt;dates&gt;&lt;year&gt;1999&lt;/year&gt;&lt;/dates&gt;&lt;isbn&gt;067466986X&lt;/isbn&gt;&lt;urls&gt;&lt;/urls&gt;&lt;/record&gt;&lt;/Cite&gt;&lt;/EndNote&gt;</w:instrText>
+      </w:r>
+      <w:r>
+        <w:rPr>
+          <w:rFonts w:ascii="Times New Roman" w:hAnsi="Times New Roman" w:cs="Times New Roman"/>
+        </w:rPr>
+        <w:fldChar w:fldCharType="separate"/>
+      </w:r>
+      <w:r>
+        <w:rPr>
+          <w:rFonts w:ascii="Times New Roman" w:hAnsi="Times New Roman" w:cs="Times New Roman"/>
+        </w:rPr>
+        <w:fldChar w:fldCharType="end"/>
+      </w:r>
+    </w:p>
+    <w:p>
+      <w:pPr>
+        <w:spacing w:line="480" w:lineRule="auto"/>
+        <w:ind w:firstLine="284"/>
+        <w:rPr>
+          <w:rFonts w:ascii="Times New Roman" w:hAnsi="Times New Roman" w:cs="Times New Roman"/>
+        </w:rPr>
+      </w:pPr>
+      <w:r>
+        <w:rPr>
+          <w:rFonts w:ascii="Times New Roman" w:hAnsi="Times New Roman" w:cs="Times New Roman"/>
+        </w:rPr>
+        <w:t>Expectancy theories of placebo effects propose</w:t>
+      </w:r>
+      <w:r>
+        <w:rPr>
+          <w:rFonts w:ascii="Times New Roman" w:hAnsi="Times New Roman" w:cs="Times New Roman"/>
+        </w:rPr>
+        <w:t xml:space="preserve"> that response expectancies evoke the anticipated response in the same way that intentions evoke voluntary behaviours: </w:t>
+      </w:r>
+      <w:r>
+        <w:rPr>
+          <w:rFonts w:ascii="Times New Roman" w:hAnsi="Times New Roman" w:cs="Times New Roman"/>
+        </w:rPr>
+        <w:t xml:space="preserve">in other words </w:t>
+      </w:r>
+      <w:r>
+        <w:rPr>
+          <w:rFonts w:ascii="Times New Roman" w:hAnsi="Times New Roman" w:cs="Times New Roman"/>
+        </w:rPr>
+        <w:t xml:space="preserve">that expecting the response will cause the response to happen. </w:t>
+      </w:r>
+      <w:r>
+        <w:rPr>
+          <w:rFonts w:ascii="Times New Roman" w:hAnsi="Times New Roman" w:cs="Times New Roman"/>
+        </w:rPr>
+        <w:t xml:space="preserve">While this easy to explain for subjective experiences—expecting anxiety causes anxiety, expecting depression—it is harder to imagine the corollary between expecting pain and feeling pain, or expecting analgesia and feeling pain relief. </w:t>
+      </w:r>
+      <w:r>
+        <w:rPr>
+          <w:rFonts w:ascii="Times New Roman" w:hAnsi="Times New Roman" w:cs="Times New Roman"/>
+        </w:rPr>
+        <w:fldChar w:fldCharType="begin"/>
+      </w:r>
+      <w:r>
+        <w:rPr>
+          <w:rFonts w:ascii="Times New Roman" w:hAnsi="Times New Roman" w:cs="Times New Roman"/>
+        </w:rPr>
+        <w:instrText xml:space="preserve"> ADDIN EN.CITE &lt;EndNote&gt;&lt;Cite ExcludeAuth="1" ExcludeYear="1"&gt;&lt;Author&gt;Montgomery&lt;/Author&gt;&lt;Year&gt;1997&lt;/Year&gt;&lt;RecNum&gt;15&lt;/RecNum&gt;&lt;record&gt;&lt;rec-number&gt;15&lt;/rec-number&gt;&lt;foreign-keys&gt;&lt;key app="EN" db-id="prea0s5zudef24eddtmptt5tdwwa5t55wssp" timestamp="1417045060"&gt;15&lt;/key&gt;&lt;key app="ENWeb" db-id=""&gt;0&lt;/key&gt;&lt;/foreign-keys&gt;&lt;ref-type name="Journal Article"&gt;17&lt;/ref-type&gt;&lt;contributors&gt;&lt;authors&gt;&lt;author&gt;Montgomery, Guy H.&lt;/author&gt;&lt;author&gt;Kirsch, Irving.&lt;/author&gt;&lt;/authors&gt;&lt;/contributors&gt;&lt;titles&gt;&lt;title&gt;Classical conditioning and the placebo effect&lt;/title&gt;&lt;secondary-title&gt;PAIN&lt;/secondary-title&gt;&lt;/titles&gt;&lt;periodical&gt;&lt;full-title&gt;PAIN&lt;/full-title&gt;&lt;/periodical&gt;&lt;pages&gt;107-113&lt;/pages&gt;&lt;volume&gt;72&lt;/volume&gt;&lt;number&gt;1–2&lt;/number&gt;&lt;keywords&gt;&lt;keyword&gt;Stimulus substitution&lt;/keyword&gt;&lt;keyword&gt;Placebo responses&lt;/keyword&gt;&lt;keyword&gt;Expectancies&lt;/keyword&gt;&lt;keyword&gt;Conditioning&lt;/keyword&gt;&lt;/keywords&gt;&lt;dates&gt;&lt;year&gt;1997&lt;/year&gt;&lt;pub-dates&gt;&lt;date&gt;8//&lt;/date&gt;&lt;/pub-dates&gt;&lt;/dates&gt;&lt;isbn&gt;0304-3959&lt;/isbn&gt;&lt;urls&gt;&lt;related-urls&gt;&lt;url&gt;http://www.sciencedirect.com/science/article/pii/S030439599700016X&lt;/url&gt;&lt;url&gt;http://ac.els-cdn.com/S030439599700016X/1-s2.0-S030439599700016X-main.pdf?_tid=501b131e-752b-11e4-a7a4-00000aacb35f&amp;amp;acdnat=1416979141_58f3977ed3928015f74e432e578980e8&lt;/url&gt;&lt;/related-urls&gt;&lt;/urls&gt;&lt;electronic-resource-num&gt;http://dx.doi.org/10.1016/S0304-3959(97)00016-X&lt;/electronic-resource-num&gt;&lt;/record&gt;&lt;/Cite&gt;&lt;/EndNote&gt;</w:instrText>
+      </w:r>
+      <w:r>
+        <w:rPr>
+          <w:rFonts w:ascii="Times New Roman" w:hAnsi="Times New Roman" w:cs="Times New Roman"/>
+        </w:rPr>
+        <w:fldChar w:fldCharType="end"/>
+      </w:r>
+    </w:p>
+    <w:p>
+      <w:pPr>
+        <w:spacing w:line="480" w:lineRule="auto"/>
+        <w:ind w:firstLine="284"/>
+        <w:rPr>
+          <w:rFonts w:ascii="Times New Roman" w:hAnsi="Times New Roman" w:cs="Times New Roman"/>
+        </w:rPr>
+      </w:pPr>
+    </w:p>
+    <w:p>
+      <w:pPr>
+        <w:spacing w:line="480" w:lineRule="auto"/>
+        <w:ind w:firstLine="284"/>
+        <w:rPr>
+          <w:rFonts w:ascii="Times New Roman" w:hAnsi="Times New Roman" w:cs="Times New Roman"/>
+        </w:rPr>
+      </w:pPr>
+      <w:bookmarkStart w:id="5" w:name="_GoBack"/>
+      <w:bookmarkEnd w:id="5"/>
+    </w:p>
+    <w:p>
+      <w:pPr>
+        <w:spacing w:line="480" w:lineRule="auto"/>
+        <w:ind w:firstLine="284"/>
+        <w:rPr>
+          <w:rFonts w:ascii="Times New Roman" w:hAnsi="Times New Roman" w:cs="Times New Roman"/>
+        </w:rPr>
+      </w:pPr>
+      <w:r>
+        <w:rPr>
+          <w:rFonts w:ascii="Times New Roman" w:hAnsi="Times New Roman" w:cs="Times New Roman"/>
+        </w:rPr>
+        <w:t xml:space="preserve">The </w:t>
+      </w:r>
+      <w:r>
+        <w:rPr>
+          <w:rFonts w:ascii="Times New Roman" w:hAnsi="Times New Roman" w:cs="Times New Roman"/>
+        </w:rPr>
+        <w:t>pr</w:t>
+      </w:r>
+      <w:r>
+        <w:rPr>
+          <w:rFonts w:ascii="Times New Roman" w:hAnsi="Times New Roman" w:cs="Times New Roman"/>
+        </w:rPr>
+        <w:t>inciple difference between the</w:t>
+      </w:r>
+      <w:r>
+        <w:rPr>
+          <w:rFonts w:ascii="Times New Roman" w:hAnsi="Times New Roman" w:cs="Times New Roman"/>
+        </w:rPr>
+        <w:t xml:space="preserve"> </w:t>
+      </w:r>
+      <w:r>
+        <w:rPr>
+          <w:rFonts w:ascii="Times New Roman" w:hAnsi="Times New Roman" w:cs="Times New Roman"/>
+        </w:rPr>
+        <w:t>stimulus substitution and expectancy</w:t>
+      </w:r>
+      <w:r>
+        <w:rPr>
+          <w:rFonts w:ascii="Times New Roman" w:hAnsi="Times New Roman" w:cs="Times New Roman"/>
+        </w:rPr>
+        <w:t xml:space="preserve"> accounts is whether the placebo effect is mediated by </w:t>
+      </w:r>
+      <w:r>
+        <w:rPr>
+          <w:rFonts w:ascii="Times New Roman" w:hAnsi="Times New Roman" w:cs="Times New Roman"/>
+        </w:rPr>
+        <w:t xml:space="preserve">mostly </w:t>
+      </w:r>
+      <w:r>
+        <w:rPr>
+          <w:rFonts w:ascii="Times New Roman" w:hAnsi="Times New Roman" w:cs="Times New Roman"/>
+        </w:rPr>
+        <w:t xml:space="preserve">conscious or unconscious learning. Benedetti et al. (1998) were able to induce a placebo respiratory depression response that, though </w:t>
+      </w:r>
+      <w:r>
+        <w:rPr>
+          <w:rFonts w:ascii="Times New Roman" w:hAnsi="Times New Roman" w:cs="Times New Roman"/>
+        </w:rPr>
+        <w:t xml:space="preserve">objectively </w:t>
+      </w:r>
+      <w:r>
+        <w:rPr>
+          <w:rFonts w:ascii="Times New Roman" w:hAnsi="Times New Roman" w:cs="Times New Roman"/>
+        </w:rPr>
+        <w:t xml:space="preserve">measurable, was unnoticed by participants and which had not been mentioned as a consequence of the administration of the drug. The control group, who had not received any prior pairings of the active drug with the </w:t>
+      </w:r>
+      <w:r>
+        <w:rPr>
+          <w:rFonts w:ascii="Times New Roman" w:hAnsi="Times New Roman" w:cs="Times New Roman"/>
+        </w:rPr>
+        <w:t xml:space="preserve">placebo pill, showed no such respiratory depression. </w:t>
+      </w:r>
+      <w:r>
+        <w:rPr>
+          <w:rFonts w:ascii="Times New Roman" w:hAnsi="Times New Roman" w:cs="Times New Roman"/>
+        </w:rPr>
+        <w:t>Since conditioning was achieved without perception t</w:t>
+      </w:r>
+      <w:r>
+        <w:rPr>
+          <w:rFonts w:ascii="Times New Roman" w:hAnsi="Times New Roman" w:cs="Times New Roman"/>
+        </w:rPr>
+        <w:t>his result would seem to indicate a completely unconscious placebo response</w:t>
+      </w:r>
+      <w:r>
+        <w:rPr>
+          <w:rFonts w:ascii="Times New Roman" w:hAnsi="Times New Roman" w:cs="Times New Roman"/>
+        </w:rPr>
+        <w:t xml:space="preserve"> that contradicts the expectancy account</w:t>
       </w:r>
       <w:r>
         <w:rPr>
@@ -7591,69 +9176,9 @@
       <w:r>
         <w:rPr>
           <w:rFonts w:ascii="Times New Roman" w:hAnsi="Times New Roman" w:cs="Times New Roman"/>
-        </w:rPr>
-        <w:t>Applying this logic to placebo effects</w:t>
-      </w:r>
-      <w:r>
-        <w:rPr>
-          <w:rFonts w:ascii="Times New Roman" w:hAnsi="Times New Roman" w:cs="Times New Roman"/>
-        </w:rPr>
-        <w:t xml:space="preserve">: the drug itself entering the central nervous system cannot be the US because this process is unobservable. </w:t>
-      </w:r>
-      <w:r>
-        <w:rPr>
-          <w:rFonts w:ascii="Times New Roman" w:hAnsi="Times New Roman" w:cs="Times New Roman"/>
-        </w:rPr>
-        <w:t xml:space="preserve">Thus </w:t>
-      </w:r>
-      <w:r>
-        <w:rPr>
-          <w:rFonts w:ascii="Times New Roman" w:hAnsi="Times New Roman" w:cs="Times New Roman"/>
-        </w:rPr>
-        <w:t xml:space="preserve">it is </w:t>
-      </w:r>
-      <w:r>
-        <w:rPr>
-          <w:rFonts w:ascii="Times New Roman" w:hAnsi="Times New Roman" w:cs="Times New Roman"/>
-        </w:rPr>
-        <w:t xml:space="preserve">the </w:t>
-      </w:r>
-      <w:r>
-        <w:rPr>
-          <w:rFonts w:ascii="Times New Roman" w:hAnsi="Times New Roman" w:cs="Times New Roman"/>
-        </w:rPr>
-        <w:t xml:space="preserve">immediate </w:t>
-      </w:r>
-      <w:r>
-        <w:rPr>
-          <w:rFonts w:ascii="Times New Roman" w:hAnsi="Times New Roman" w:cs="Times New Roman"/>
-        </w:rPr>
-        <w:t>effects</w:t>
-      </w:r>
-      <w:r>
-        <w:rPr>
-          <w:rFonts w:ascii="Times New Roman" w:hAnsi="Times New Roman" w:cs="Times New Roman"/>
-        </w:rPr>
-        <w:t xml:space="preserve"> of the drug </w:t>
-      </w:r>
-      <w:r>
-        <w:rPr>
-          <w:rFonts w:ascii="Times New Roman" w:hAnsi="Times New Roman" w:cs="Times New Roman"/>
-        </w:rPr>
-        <w:t xml:space="preserve">on the central nervous system </w:t>
-      </w:r>
-      <w:r>
-        <w:rPr>
-          <w:rFonts w:ascii="Times New Roman" w:hAnsi="Times New Roman" w:cs="Times New Roman"/>
-          <w:i/>
-        </w:rPr>
-        <w:t xml:space="preserve">as perceived by the individual to whom the drug is administered </w:t>
-      </w:r>
-      <w:r>
-        <w:rPr>
-          <w:rFonts w:ascii="Times New Roman" w:hAnsi="Times New Roman" w:cs="Times New Roman"/>
-        </w:rPr>
-        <w:t xml:space="preserve">that constitute the US. </w:t>
+          <w:color w:val="FF0000"/>
+        </w:rPr>
+        <w:t>Need more examples!!!!!!.</w:t>
       </w:r>
     </w:p>
     <w:p>
@@ -7662,104 +9187,36 @@
         <w:ind w:firstLine="720"/>
         <w:rPr>
           <w:rFonts w:ascii="Times New Roman" w:hAnsi="Times New Roman" w:cs="Times New Roman"/>
-        </w:rPr>
-      </w:pPr>
-      <w:r>
-        <w:rPr>
-          <w:rFonts w:ascii="Times New Roman" w:hAnsi="Times New Roman" w:cs="Times New Roman"/>
-        </w:rPr>
-        <w:t xml:space="preserve">The </w:t>
-      </w:r>
-      <w:r>
-        <w:rPr>
-          <w:rFonts w:ascii="Times New Roman" w:hAnsi="Times New Roman" w:cs="Times New Roman"/>
-        </w:rPr>
-        <w:t>pr</w:t>
-      </w:r>
-      <w:r>
-        <w:rPr>
-          <w:rFonts w:ascii="Times New Roman" w:hAnsi="Times New Roman" w:cs="Times New Roman"/>
-        </w:rPr>
-        <w:t>inciple difference between the</w:t>
-      </w:r>
-      <w:r>
-        <w:rPr>
-          <w:rFonts w:ascii="Times New Roman" w:hAnsi="Times New Roman" w:cs="Times New Roman"/>
-        </w:rPr>
-        <w:t xml:space="preserve"> </w:t>
-      </w:r>
-      <w:r>
-        <w:rPr>
-          <w:rFonts w:ascii="Times New Roman" w:hAnsi="Times New Roman" w:cs="Times New Roman"/>
-        </w:rPr>
-        <w:t>stimulus substitution and expectancy</w:t>
-      </w:r>
-      <w:r>
-        <w:rPr>
-          <w:rFonts w:ascii="Times New Roman" w:hAnsi="Times New Roman" w:cs="Times New Roman"/>
-        </w:rPr>
-        <w:t xml:space="preserve"> accounts is whether the placebo effect is mediated by </w:t>
-      </w:r>
-      <w:r>
-        <w:rPr>
-          <w:rFonts w:ascii="Times New Roman" w:hAnsi="Times New Roman" w:cs="Times New Roman"/>
-        </w:rPr>
-        <w:t xml:space="preserve">mostly </w:t>
-      </w:r>
-      <w:r>
-        <w:rPr>
-          <w:rFonts w:ascii="Times New Roman" w:hAnsi="Times New Roman" w:cs="Times New Roman"/>
-        </w:rPr>
-        <w:t xml:space="preserve">conscious or unconscious learning. Benedetti et al. (1998) were able to induce a placebo respiratory depression response that, though </w:t>
-      </w:r>
-      <w:r>
-        <w:rPr>
-          <w:rFonts w:ascii="Times New Roman" w:hAnsi="Times New Roman" w:cs="Times New Roman"/>
-        </w:rPr>
-        <w:t xml:space="preserve">objectively </w:t>
-      </w:r>
-      <w:r>
-        <w:rPr>
-          <w:rFonts w:ascii="Times New Roman" w:hAnsi="Times New Roman" w:cs="Times New Roman"/>
-        </w:rPr>
-        <w:t xml:space="preserve">measurable, was unnoticed by participants and which had not been mentioned as a consequence of the administration of the drug. The control group, who had not received any prior pairings of the active drug with the </w:t>
-      </w:r>
-      <w:r>
-        <w:rPr>
-          <w:rFonts w:ascii="Times New Roman" w:hAnsi="Times New Roman" w:cs="Times New Roman"/>
-        </w:rPr>
-        <w:t xml:space="preserve">placebo pill, showed no such respiratory depression. </w:t>
-      </w:r>
-      <w:r>
-        <w:rPr>
-          <w:rFonts w:ascii="Times New Roman" w:hAnsi="Times New Roman" w:cs="Times New Roman"/>
-        </w:rPr>
-        <w:t>Since conditioning was achieved without perception t</w:t>
-      </w:r>
-      <w:r>
-        <w:rPr>
-          <w:rFonts w:ascii="Times New Roman" w:hAnsi="Times New Roman" w:cs="Times New Roman"/>
-        </w:rPr>
-        <w:t>his result would seem to indicate a completely unconscious placebo response</w:t>
-      </w:r>
-      <w:r>
-        <w:rPr>
-          <w:rFonts w:ascii="Times New Roman" w:hAnsi="Times New Roman" w:cs="Times New Roman"/>
-        </w:rPr>
-        <w:t xml:space="preserve"> that contradicts the expectancy account</w:t>
-      </w:r>
-      <w:r>
-        <w:rPr>
-          <w:rFonts w:ascii="Times New Roman" w:hAnsi="Times New Roman" w:cs="Times New Roman"/>
-        </w:rPr>
-        <w:t xml:space="preserve">. </w:t>
-      </w:r>
-      <w:r>
-        <w:rPr>
-          <w:rFonts w:ascii="Times New Roman" w:hAnsi="Times New Roman" w:cs="Times New Roman"/>
           <w:color w:val="FF0000"/>
         </w:rPr>
-        <w:t>Need more examples!!!!!!.</w:t>
+      </w:pPr>
+      <w:r>
+        <w:rPr>
+          <w:rFonts w:ascii="Times New Roman" w:hAnsi="Times New Roman" w:cs="Times New Roman"/>
+        </w:rPr>
+        <w:t xml:space="preserve">Butler and Steptoe (1986) on the other hand found that the same placebo inhaler could either induce or prevent bronchioconstriction in asthmatics, depending on which outcome researchers lead participants to expect via verbal instruction. Flaten (1988) similarly found that the same inert substance (lactose) led to either sedation or arousal depending on the instructions given to participants, and that patients who were given a muscle relaxant but who were told it was a stimulant reported greater muscle tension than those who were truthfully told it was a muscle relaxant (Flaten, 1999). One multi-centre placebo-controlled trial testing the effects of aspirin on unstable angina listed “gastrointestinal irritation” as a possible side-effect in the information statements supplied by 2 of the 3 centres but not in the third. Patients at the former centres reported significantly higher rates of gastrointestinal problems than those at the latter, and were 6 times more likely to drop out of the study due to gastrointestinal distress (Myers, Cairns, &amp; Singer, 1987).  Fillmore and Vogel-Sprott (1992) found that participants who were informed that caffeine improved motor performance demonstrated a greater improvement in performance following administration of a caffeine placebo than participants who were told caffeine would impair performance. The examples above suggest that some placebo and nocebo responses to drugs appear to be entirely mediated by conscious verbal expectancies, occurring in the absence of any prior pairings of the drug with its effects. Furthermore when subjects are told that there is a possibility that they will receive a placebo the placebo response is lessened (Kirsch &amp; Weixel, 1988). These results appear to show that a verbal manipulation, even without prior pairings of a vehicle to a treatment/drug, can lead to a placebo response.  </w:t>
+      </w:r>
+      <w:r>
+        <w:rPr>
+          <w:rFonts w:ascii="Times New Roman" w:hAnsi="Times New Roman" w:cs="Times New Roman"/>
+          <w:color w:val="FF0000"/>
+        </w:rPr>
+        <w:t xml:space="preserve">How does this happen? The generalising of salient stimulus-response-outcome contingency features of the old situations to a new situation with similar percieved stimulus features. This produces the strange situation whereby we </w:t>
+      </w:r>
+      <w:r>
+        <w:rPr>
+          <w:rFonts w:ascii="Times New Roman" w:hAnsi="Times New Roman" w:cs="Times New Roman"/>
+          <w:i/>
+          <w:color w:val="FF0000"/>
+        </w:rPr>
+        <w:t xml:space="preserve">can get a conditioned response to a completely new stimulus, </w:t>
+      </w:r>
+      <w:r>
+        <w:rPr>
+          <w:rFonts w:ascii="Times New Roman" w:hAnsi="Times New Roman" w:cs="Times New Roman"/>
+          <w:color w:val="FF0000"/>
+        </w:rPr>
+        <w:t xml:space="preserve">based on expected similarity of the new stimulus to old. </w:t>
       </w:r>
     </w:p>
     <w:p>
@@ -7768,36 +9225,114 @@
         <w:ind w:firstLine="720"/>
         <w:rPr>
           <w:rFonts w:ascii="Times New Roman" w:hAnsi="Times New Roman" w:cs="Times New Roman"/>
-          <w:color w:val="FF0000"/>
-        </w:rPr>
-      </w:pPr>
-      <w:r>
-        <w:rPr>
-          <w:rFonts w:ascii="Times New Roman" w:hAnsi="Times New Roman" w:cs="Times New Roman"/>
-        </w:rPr>
-        <w:t xml:space="preserve">Butler and Steptoe (1986) on the other hand found that the same placebo inhaler could either induce or prevent bronchioconstriction in asthmatics, depending on which outcome researchers lead participants to expect via verbal instruction. Flaten (1988) similarly found that the same inert substance (lactose) led to either sedation or arousal depending on the instructions given to participants, and that patients who were given a muscle relaxant but who were told it was a stimulant reported greater muscle tension than those who were truthfully told it was a muscle relaxant (Flaten, 1999). One multi-centre placebo-controlled trial testing the effects of aspirin on unstable angina listed “gastrointestinal irritation” as a possible side-effect in the information statements supplied by 2 of the 3 centres but not in the third. Patients at the former centres reported significantly higher rates of gastrointestinal problems than those at the latter, and were 6 times more likely to drop out of the study due to gastrointestinal distress (Myers, Cairns, &amp; Singer, 1987).  Fillmore and Vogel-Sprott (1992) found that participants who were informed that caffeine improved motor performance demonstrated a greater improvement in performance following administration of a caffeine placebo than participants who were told caffeine would impair performance. The examples above suggest that some placebo and nocebo responses to drugs appear to be entirely mediated by conscious verbal expectancies, occurring in the absence of any prior pairings of the drug with its effects. Furthermore when subjects are told that there is a possibility that they will receive a placebo the placebo response is lessened (Kirsch &amp; Weixel, 1988). These results appear to show that a verbal manipulation, even without prior pairings of a vehicle to a treatment/drug, can lead to a placebo response.  </w:t>
-      </w:r>
-      <w:r>
-        <w:rPr>
-          <w:rFonts w:ascii="Times New Roman" w:hAnsi="Times New Roman" w:cs="Times New Roman"/>
-          <w:color w:val="FF0000"/>
-        </w:rPr>
-        <w:t xml:space="preserve">How does this happen? The generalising of salient stimulus-response-outcome contingency features of the old situations to a new situation with similar percieved stimulus features. This produces the strange situation whereby we </w:t>
+          <w:color w:val="000000" w:themeColor="text1"/>
+        </w:rPr>
+      </w:pPr>
+      <w:r>
+        <w:rPr>
+          <w:rFonts w:ascii="Times New Roman" w:hAnsi="Times New Roman" w:cs="Times New Roman"/>
+          <w:color w:val="000000" w:themeColor="text1"/>
+        </w:rPr>
+        <w:t>While there</w:t>
+      </w:r>
+      <w:r>
+        <w:rPr>
+          <w:rFonts w:ascii="Times New Roman" w:hAnsi="Times New Roman" w:cs="Times New Roman"/>
+          <w:color w:val="000000" w:themeColor="text1"/>
+        </w:rPr>
+        <w:t xml:space="preserve"> has been much heated debate about whether learning generally and placebo effects specifically are due to conscious or unconsciously mediated processes</w:t>
+      </w:r>
+      <w:r>
+        <w:rPr>
+          <w:rFonts w:ascii="Times New Roman" w:hAnsi="Times New Roman" w:cs="Times New Roman"/>
+          <w:color w:val="000000" w:themeColor="text1"/>
+        </w:rPr>
+        <w:t xml:space="preserve"> (Mitchell, Houwer, &amp; Lovibond, 2009),</w:t>
+      </w:r>
+      <w:r>
+        <w:rPr>
+          <w:rFonts w:ascii="Times New Roman" w:hAnsi="Times New Roman" w:cs="Times New Roman"/>
+          <w:color w:val="000000" w:themeColor="text1"/>
+        </w:rPr>
+        <w:t xml:space="preserve"> </w:t>
+      </w:r>
+      <w:r>
+        <w:rPr>
+          <w:rFonts w:ascii="Times New Roman" w:hAnsi="Times New Roman" w:cs="Times New Roman"/>
+          <w:color w:val="000000" w:themeColor="text1"/>
+        </w:rPr>
+        <w:t xml:space="preserve">Stewart-Williams and Podd (2004) point out that there is no reason why these two explanations of the placebo effect need be mutually exclusive.  </w:t>
+      </w:r>
+      <w:r>
+        <w:rPr>
+          <w:rFonts w:ascii="Times New Roman" w:hAnsi="Times New Roman" w:cs="Times New Roman"/>
+          <w:color w:val="000000" w:themeColor="text1"/>
+        </w:rPr>
+        <w:t xml:space="preserve">They point out that classical conditioning can lead to learning which is entirely unconscious </w:t>
       </w:r>
       <w:r>
         <w:rPr>
           <w:rFonts w:ascii="Times New Roman" w:hAnsi="Times New Roman" w:cs="Times New Roman"/>
           <w:i/>
-          <w:color w:val="FF0000"/>
-        </w:rPr>
-        <w:t xml:space="preserve">can get a conditioned response to a completely new stimulus, </w:t>
-      </w:r>
-      <w:r>
-        <w:rPr>
-          <w:rFonts w:ascii="Times New Roman" w:hAnsi="Times New Roman" w:cs="Times New Roman"/>
-          <w:color w:val="FF0000"/>
-        </w:rPr>
-        <w:t xml:space="preserve">based on expected similarity of the new stimulus to old. </w:t>
+          <w:color w:val="000000" w:themeColor="text1"/>
+        </w:rPr>
+        <w:t>or</w:t>
+      </w:r>
+      <w:r>
+        <w:rPr>
+          <w:rFonts w:ascii="Times New Roman" w:hAnsi="Times New Roman" w:cs="Times New Roman"/>
+          <w:color w:val="000000" w:themeColor="text1"/>
+        </w:rPr>
+        <w:t xml:space="preserve"> to learning which contains elements of both consciously and unconsciously mediated processes, whereas verbal information must always result in conscious learning. </w:t>
+      </w:r>
+      <w:r>
+        <w:rPr>
+          <w:rFonts w:ascii="Times New Roman" w:hAnsi="Times New Roman" w:cs="Times New Roman"/>
+          <w:color w:val="000000" w:themeColor="text1"/>
+        </w:rPr>
+        <w:t xml:space="preserve">Thus </w:t>
+      </w:r>
+      <w:r>
+        <w:rPr>
+          <w:rFonts w:ascii="Times New Roman" w:hAnsi="Times New Roman" w:cs="Times New Roman"/>
+          <w:color w:val="000000" w:themeColor="text1"/>
+        </w:rPr>
+        <w:t xml:space="preserve">it is likely </w:t>
+      </w:r>
+      <w:r>
+        <w:rPr>
+          <w:rFonts w:ascii="Times New Roman" w:hAnsi="Times New Roman" w:cs="Times New Roman"/>
+          <w:color w:val="000000" w:themeColor="text1"/>
+        </w:rPr>
+        <w:t xml:space="preserve">both unconscious conditioning and conscious </w:t>
+      </w:r>
+      <w:r>
+        <w:rPr>
+          <w:rFonts w:ascii="Times New Roman" w:hAnsi="Times New Roman" w:cs="Times New Roman"/>
+          <w:color w:val="000000" w:themeColor="text1"/>
+        </w:rPr>
+        <w:t xml:space="preserve">expectancy mediate </w:t>
+      </w:r>
+      <w:r>
+        <w:rPr>
+          <w:rFonts w:ascii="Times New Roman" w:hAnsi="Times New Roman" w:cs="Times New Roman"/>
+          <w:color w:val="000000" w:themeColor="text1"/>
+        </w:rPr>
+        <w:t>placebo effects</w:t>
+      </w:r>
+      <w:r>
+        <w:rPr>
+          <w:rFonts w:ascii="Times New Roman" w:hAnsi="Times New Roman" w:cs="Times New Roman"/>
+          <w:color w:val="000000" w:themeColor="text1"/>
+        </w:rPr>
+        <w:t xml:space="preserve"> to varying degrees</w:t>
+      </w:r>
+      <w:r>
+        <w:rPr>
+          <w:rFonts w:ascii="Times New Roman" w:hAnsi="Times New Roman" w:cs="Times New Roman"/>
+          <w:color w:val="000000" w:themeColor="text1"/>
+        </w:rPr>
+        <w:t xml:space="preserve">. </w:t>
       </w:r>
     </w:p>
     <w:p>
@@ -7806,114 +9341,212 @@
         <w:ind w:firstLine="720"/>
         <w:rPr>
           <w:rFonts w:ascii="Times New Roman" w:hAnsi="Times New Roman" w:cs="Times New Roman"/>
+        </w:rPr>
+      </w:pPr>
+      <w:r>
+        <w:rPr>
+          <w:rFonts w:ascii="Times New Roman" w:hAnsi="Times New Roman" w:cs="Times New Roman"/>
           <w:color w:val="000000" w:themeColor="text1"/>
         </w:rPr>
-      </w:pPr>
-      <w:r>
-        <w:rPr>
-          <w:rFonts w:ascii="Times New Roman" w:hAnsi="Times New Roman" w:cs="Times New Roman"/>
-          <w:color w:val="000000" w:themeColor="text1"/>
-        </w:rPr>
-        <w:t>While there</w:t>
-      </w:r>
-      <w:r>
-        <w:rPr>
-          <w:rFonts w:ascii="Times New Roman" w:hAnsi="Times New Roman" w:cs="Times New Roman"/>
-          <w:color w:val="000000" w:themeColor="text1"/>
-        </w:rPr>
-        <w:t xml:space="preserve"> has been much heated debate about whether learning generally and placebo effects specifically are due to conscious or unconsciously mediated processes</w:t>
-      </w:r>
-      <w:r>
-        <w:rPr>
-          <w:rFonts w:ascii="Times New Roman" w:hAnsi="Times New Roman" w:cs="Times New Roman"/>
-          <w:color w:val="000000" w:themeColor="text1"/>
-        </w:rPr>
-        <w:t xml:space="preserve"> (Mitchell, Houwer, &amp; Lovibond, 2009),</w:t>
-      </w:r>
-      <w:r>
-        <w:rPr>
-          <w:rFonts w:ascii="Times New Roman" w:hAnsi="Times New Roman" w:cs="Times New Roman"/>
-          <w:color w:val="000000" w:themeColor="text1"/>
+        <w:t xml:space="preserve">That unconsciously conditioned responses to drugs can co-occur in conjunction with, but separate to, conscious expectancies is most obvious when </w:t>
+      </w:r>
+      <w:r>
+        <w:rPr>
+          <w:rFonts w:ascii="Times New Roman" w:hAnsi="Times New Roman" w:cs="Times New Roman"/>
+        </w:rPr>
+        <w:t>conditioned responses and expectancies contradict</w:t>
+      </w:r>
+      <w:r>
+        <w:rPr>
+          <w:rFonts w:ascii="Times New Roman" w:hAnsi="Times New Roman" w:cs="Times New Roman"/>
+        </w:rPr>
+        <w:t xml:space="preserve"> one another</w:t>
+      </w:r>
+      <w:r>
+        <w:rPr>
+          <w:rFonts w:ascii="Times New Roman" w:hAnsi="Times New Roman" w:cs="Times New Roman"/>
+        </w:rPr>
+        <w:t xml:space="preserve">. For example </w:t>
+      </w:r>
+      <w:r>
+        <w:rPr>
+          <w:rFonts w:ascii="Times New Roman" w:hAnsi="Times New Roman" w:cs="Times New Roman"/>
+        </w:rPr>
+        <w:t xml:space="preserve">smelling </w:t>
+      </w:r>
+      <w:r>
+        <w:rPr>
+          <w:rFonts w:ascii="Times New Roman" w:hAnsi="Times New Roman" w:cs="Times New Roman"/>
+        </w:rPr>
+        <w:t xml:space="preserve">a </w:t>
+      </w:r>
+      <w:r>
+        <w:rPr>
+          <w:rFonts w:ascii="Times New Roman" w:hAnsi="Times New Roman" w:cs="Times New Roman"/>
+        </w:rPr>
+        <w:t xml:space="preserve">plastic rose or </w:t>
+      </w:r>
+      <w:r>
+        <w:rPr>
+          <w:rFonts w:ascii="Times New Roman" w:hAnsi="Times New Roman" w:cs="Times New Roman"/>
+        </w:rPr>
+        <w:t xml:space="preserve">being shown a </w:t>
+      </w:r>
+      <w:r>
+        <w:rPr>
+          <w:rFonts w:ascii="Times New Roman" w:hAnsi="Times New Roman" w:cs="Times New Roman"/>
+        </w:rPr>
+        <w:t xml:space="preserve">sealed jar filled with dust </w:t>
+      </w:r>
+      <w:r>
+        <w:rPr>
+          <w:rFonts w:ascii="Times New Roman" w:hAnsi="Times New Roman" w:cs="Times New Roman"/>
+        </w:rPr>
+        <w:t>can induce asthma attacks in asthmatics</w:t>
+      </w:r>
+      <w:r>
+        <w:rPr>
+          <w:rFonts w:ascii="Times New Roman" w:hAnsi="Times New Roman" w:cs="Times New Roman"/>
+        </w:rPr>
+        <w:t xml:space="preserve"> (Luparello, </w:t>
+      </w:r>
+      <w:r>
+        <w:rPr>
+          <w:rFonts w:ascii="Times New Roman" w:hAnsi="Times New Roman" w:cs="Times New Roman"/>
+        </w:rPr>
+        <w:t>Lyons, Bleeker, &amp; McFadden, 1968</w:t>
+      </w:r>
+      <w:r>
+        <w:rPr>
+          <w:rFonts w:ascii="Times New Roman" w:hAnsi="Times New Roman" w:cs="Times New Roman"/>
+        </w:rPr>
+        <w:t>; Dekker &amp; Groen, 1956)</w:t>
+      </w:r>
+      <w:r>
+        <w:rPr>
+          <w:rFonts w:ascii="Times New Roman" w:hAnsi="Times New Roman" w:cs="Times New Roman"/>
+        </w:rPr>
+        <w:t>.</w:t>
+      </w:r>
+      <w:r>
+        <w:rPr>
+          <w:rFonts w:ascii="Times New Roman" w:hAnsi="Times New Roman" w:cs="Times New Roman"/>
+        </w:rPr>
+        <w:t xml:space="preserve"> A similar phenomenon is when long-abstinent heroin addicts suffer physical </w:t>
+      </w:r>
+      <w:r>
+        <w:rPr>
+          <w:rFonts w:ascii="Times New Roman" w:hAnsi="Times New Roman" w:cs="Times New Roman"/>
+        </w:rPr>
+        <w:t>tolerance/</w:t>
+      </w:r>
+      <w:r>
+        <w:rPr>
+          <w:rFonts w:ascii="Times New Roman" w:hAnsi="Times New Roman" w:cs="Times New Roman"/>
+        </w:rPr>
+        <w:t xml:space="preserve">withdrawal symptoms </w:t>
+      </w:r>
+      <w:r>
+        <w:rPr>
+          <w:rFonts w:ascii="Times New Roman" w:hAnsi="Times New Roman" w:cs="Times New Roman"/>
+        </w:rPr>
+        <w:t xml:space="preserve">such as runny nose, goose-bumps and lachrymation </w:t>
+      </w:r>
+      <w:r>
+        <w:rPr>
+          <w:rFonts w:ascii="Times New Roman" w:hAnsi="Times New Roman" w:cs="Times New Roman"/>
+        </w:rPr>
+        <w:t>upon merely witnessing the tools of heroin administration or another addict shooting up</w:t>
+      </w:r>
+      <w:r>
+        <w:rPr>
+          <w:rFonts w:ascii="Times New Roman" w:hAnsi="Times New Roman" w:cs="Times New Roman"/>
+        </w:rPr>
+        <w:t xml:space="preserve"> (Valliant, 1988)</w:t>
+      </w:r>
+      <w:r>
+        <w:rPr>
+          <w:rFonts w:ascii="Times New Roman" w:hAnsi="Times New Roman" w:cs="Times New Roman"/>
+        </w:rPr>
+        <w:t>.</w:t>
+      </w:r>
+      <w:r>
+        <w:rPr>
+          <w:rFonts w:ascii="Times New Roman" w:hAnsi="Times New Roman" w:cs="Times New Roman"/>
+        </w:rPr>
+        <w:t xml:space="preserve"> In both examples the sufferers are aware that they have not ingested t</w:t>
+      </w:r>
+      <w:r>
+        <w:rPr>
+          <w:rFonts w:ascii="Times New Roman" w:hAnsi="Times New Roman" w:cs="Times New Roman"/>
+        </w:rPr>
+        <w:t>he agent</w:t>
+      </w:r>
+      <w:r>
+        <w:rPr>
+          <w:rFonts w:ascii="Times New Roman" w:hAnsi="Times New Roman" w:cs="Times New Roman"/>
+        </w:rPr>
+        <w:t xml:space="preserve"> in question and thus do not have a conscious expectancy of a response</w:t>
+      </w:r>
+      <w:r>
+        <w:rPr>
+          <w:rFonts w:ascii="Times New Roman" w:hAnsi="Times New Roman" w:cs="Times New Roman"/>
+        </w:rPr>
+        <w:t xml:space="preserve">, </w:t>
+      </w:r>
+      <w:r>
+        <w:rPr>
+          <w:rFonts w:ascii="Times New Roman" w:hAnsi="Times New Roman" w:cs="Times New Roman"/>
+        </w:rPr>
+        <w:t xml:space="preserve">but nevertheless </w:t>
+      </w:r>
+      <w:r>
+        <w:rPr>
+          <w:rFonts w:ascii="Times New Roman" w:hAnsi="Times New Roman" w:cs="Times New Roman"/>
+        </w:rPr>
+        <w:t>suffer</w:t>
+      </w:r>
+      <w:r>
+        <w:rPr>
+          <w:rFonts w:ascii="Times New Roman" w:hAnsi="Times New Roman" w:cs="Times New Roman"/>
+        </w:rPr>
+        <w:t xml:space="preserve"> a </w:t>
+      </w:r>
+      <w:r>
+        <w:rPr>
+          <w:rFonts w:ascii="Times New Roman" w:hAnsi="Times New Roman" w:cs="Times New Roman"/>
+        </w:rPr>
+        <w:t xml:space="preserve">physiological </w:t>
+      </w:r>
+      <w:r>
+        <w:rPr>
+          <w:rFonts w:ascii="Times New Roman" w:hAnsi="Times New Roman" w:cs="Times New Roman"/>
+        </w:rPr>
+        <w:t xml:space="preserve">reaction </w:t>
+      </w:r>
+      <w:r>
+        <w:rPr>
+          <w:rFonts w:ascii="Times New Roman" w:hAnsi="Times New Roman" w:cs="Times New Roman"/>
+        </w:rPr>
+        <w:t xml:space="preserve">to the </w:t>
+      </w:r>
+      <w:r>
+        <w:rPr>
+          <w:rFonts w:ascii="Times New Roman" w:hAnsi="Times New Roman" w:cs="Times New Roman"/>
+        </w:rPr>
+        <w:t xml:space="preserve">visual </w:t>
+      </w:r>
+      <w:r>
+        <w:rPr>
+          <w:rFonts w:ascii="Times New Roman" w:hAnsi="Times New Roman" w:cs="Times New Roman"/>
+        </w:rPr>
+        <w:t>stimulus that they have come to associate with that agent.</w:t>
+      </w:r>
+      <w:r>
+        <w:rPr>
+          <w:rFonts w:ascii="Times New Roman" w:hAnsi="Times New Roman" w:cs="Times New Roman"/>
         </w:rPr>
         <w:t xml:space="preserve"> </w:t>
-      </w:r>
-      <w:r>
-        <w:rPr>
-          <w:rFonts w:ascii="Times New Roman" w:hAnsi="Times New Roman" w:cs="Times New Roman"/>
-          <w:color w:val="000000" w:themeColor="text1"/>
-        </w:rPr>
-        <w:t xml:space="preserve">Stewart-Williams and Podd (2004) point out that there is no reason why these two explanations of the placebo effect need be mutually exclusive.  </w:t>
-      </w:r>
-      <w:r>
-        <w:rPr>
-          <w:rFonts w:ascii="Times New Roman" w:hAnsi="Times New Roman" w:cs="Times New Roman"/>
-          <w:color w:val="000000" w:themeColor="text1"/>
-        </w:rPr>
-        <w:t xml:space="preserve">They point out that classical conditioning can lead to learning which is entirely unconscious </w:t>
-      </w:r>
-      <w:r>
-        <w:rPr>
-          <w:rFonts w:ascii="Times New Roman" w:hAnsi="Times New Roman" w:cs="Times New Roman"/>
-          <w:i/>
-          <w:color w:val="000000" w:themeColor="text1"/>
-        </w:rPr>
-        <w:t>or</w:t>
-      </w:r>
-      <w:r>
-        <w:rPr>
-          <w:rFonts w:ascii="Times New Roman" w:hAnsi="Times New Roman" w:cs="Times New Roman"/>
-          <w:color w:val="000000" w:themeColor="text1"/>
-        </w:rPr>
-        <w:t xml:space="preserve"> to learning which contains elements of both consciously and unconsciously mediated processes, whereas verbal information must always result in conscious learning. </w:t>
-      </w:r>
-      <w:r>
-        <w:rPr>
-          <w:rFonts w:ascii="Times New Roman" w:hAnsi="Times New Roman" w:cs="Times New Roman"/>
-          <w:color w:val="000000" w:themeColor="text1"/>
-        </w:rPr>
-        <w:t xml:space="preserve">Thus </w:t>
-      </w:r>
-      <w:r>
-        <w:rPr>
-          <w:rFonts w:ascii="Times New Roman" w:hAnsi="Times New Roman" w:cs="Times New Roman"/>
-          <w:color w:val="000000" w:themeColor="text1"/>
-        </w:rPr>
-        <w:t xml:space="preserve">it is likely </w:t>
-      </w:r>
-      <w:r>
-        <w:rPr>
-          <w:rFonts w:ascii="Times New Roman" w:hAnsi="Times New Roman" w:cs="Times New Roman"/>
-          <w:color w:val="000000" w:themeColor="text1"/>
-        </w:rPr>
-        <w:t xml:space="preserve">both unconscious conditioning and conscious </w:t>
-      </w:r>
-      <w:r>
-        <w:rPr>
-          <w:rFonts w:ascii="Times New Roman" w:hAnsi="Times New Roman" w:cs="Times New Roman"/>
-          <w:color w:val="000000" w:themeColor="text1"/>
-        </w:rPr>
-        <w:t xml:space="preserve">expectancy mediate </w:t>
-      </w:r>
-      <w:r>
-        <w:rPr>
-          <w:rFonts w:ascii="Times New Roman" w:hAnsi="Times New Roman" w:cs="Times New Roman"/>
-          <w:color w:val="000000" w:themeColor="text1"/>
-        </w:rPr>
-        <w:t>placebo effects</w:t>
-      </w:r>
-      <w:r>
-        <w:rPr>
-          <w:rFonts w:ascii="Times New Roman" w:hAnsi="Times New Roman" w:cs="Times New Roman"/>
-          <w:color w:val="000000" w:themeColor="text1"/>
-        </w:rPr>
-        <w:t xml:space="preserve"> to varying degrees</w:t>
-      </w:r>
-      <w:r>
-        <w:rPr>
-          <w:rFonts w:ascii="Times New Roman" w:hAnsi="Times New Roman" w:cs="Times New Roman"/>
-          <w:color w:val="000000" w:themeColor="text1"/>
-        </w:rPr>
-        <w:t xml:space="preserve">. </w:t>
       </w:r>
     </w:p>
     <w:p>
@@ -7922,233 +9555,19 @@
         <w:ind w:firstLine="720"/>
         <w:rPr>
           <w:rFonts w:ascii="Times New Roman" w:hAnsi="Times New Roman" w:cs="Times New Roman"/>
-        </w:rPr>
-      </w:pPr>
-      <w:r>
-        <w:rPr>
-          <w:rFonts w:ascii="Times New Roman" w:hAnsi="Times New Roman" w:cs="Times New Roman"/>
           <w:color w:val="000000" w:themeColor="text1"/>
         </w:rPr>
-        <w:t xml:space="preserve">That unconsciously conditioned responses to drugs can co-occur in conjunction with, but separate to, conscious expectancies is most obvious when </w:t>
-      </w:r>
-      <w:r>
-        <w:rPr>
-          <w:rFonts w:ascii="Times New Roman" w:hAnsi="Times New Roman" w:cs="Times New Roman"/>
-        </w:rPr>
-        <w:t>conditioned responses and expectancies contradict</w:t>
-      </w:r>
-      <w:r>
-        <w:rPr>
-          <w:rFonts w:ascii="Times New Roman" w:hAnsi="Times New Roman" w:cs="Times New Roman"/>
-        </w:rPr>
-        <w:t xml:space="preserve"> one another</w:t>
-      </w:r>
-      <w:r>
-        <w:rPr>
-          <w:rFonts w:ascii="Times New Roman" w:hAnsi="Times New Roman" w:cs="Times New Roman"/>
-        </w:rPr>
-        <w:t xml:space="preserve">. For example </w:t>
-      </w:r>
-      <w:r>
-        <w:rPr>
-          <w:rFonts w:ascii="Times New Roman" w:hAnsi="Times New Roman" w:cs="Times New Roman"/>
-        </w:rPr>
-        <w:t xml:space="preserve">smelling </w:t>
-      </w:r>
-      <w:r>
-        <w:rPr>
-          <w:rFonts w:ascii="Times New Roman" w:hAnsi="Times New Roman" w:cs="Times New Roman"/>
-        </w:rPr>
-        <w:t xml:space="preserve">a </w:t>
-      </w:r>
-      <w:r>
-        <w:rPr>
-          <w:rFonts w:ascii="Times New Roman" w:hAnsi="Times New Roman" w:cs="Times New Roman"/>
-        </w:rPr>
-        <w:t xml:space="preserve">plastic rose or </w:t>
-      </w:r>
-      <w:r>
-        <w:rPr>
-          <w:rFonts w:ascii="Times New Roman" w:hAnsi="Times New Roman" w:cs="Times New Roman"/>
-        </w:rPr>
-        <w:t xml:space="preserve">being shown a </w:t>
-      </w:r>
-      <w:r>
-        <w:rPr>
-          <w:rFonts w:ascii="Times New Roman" w:hAnsi="Times New Roman" w:cs="Times New Roman"/>
-        </w:rPr>
-        <w:t xml:space="preserve">sealed jar filled with dust </w:t>
-      </w:r>
-      <w:r>
-        <w:rPr>
-          <w:rFonts w:ascii="Times New Roman" w:hAnsi="Times New Roman" w:cs="Times New Roman"/>
-        </w:rPr>
-        <w:t>can induce asthma attacks in asthmatics</w:t>
-      </w:r>
-      <w:r>
-        <w:rPr>
-          <w:rFonts w:ascii="Times New Roman" w:hAnsi="Times New Roman" w:cs="Times New Roman"/>
-        </w:rPr>
-        <w:t xml:space="preserve"> (Luparello, </w:t>
-      </w:r>
-      <w:r>
-        <w:rPr>
-          <w:rFonts w:ascii="Times New Roman" w:hAnsi="Times New Roman" w:cs="Times New Roman"/>
-        </w:rPr>
-        <w:t>Lyons, Bleeker, &amp; McFadden, 1968</w:t>
-      </w:r>
-      <w:r>
-        <w:rPr>
-          <w:rFonts w:ascii="Times New Roman" w:hAnsi="Times New Roman" w:cs="Times New Roman"/>
-        </w:rPr>
-        <w:t>; Dekker &amp; Groen, 1956)</w:t>
-      </w:r>
-      <w:r>
-        <w:rPr>
-          <w:rFonts w:ascii="Times New Roman" w:hAnsi="Times New Roman" w:cs="Times New Roman"/>
-        </w:rPr>
-        <w:t>.</w:t>
-      </w:r>
-      <w:r>
-        <w:rPr>
-          <w:rFonts w:ascii="Times New Roman" w:hAnsi="Times New Roman" w:cs="Times New Roman"/>
-        </w:rPr>
-        <w:t xml:space="preserve"> A similar phenomenon is when long-abstinent heroin addicts suffer physical </w:t>
-      </w:r>
-      <w:r>
-        <w:rPr>
-          <w:rFonts w:ascii="Times New Roman" w:hAnsi="Times New Roman" w:cs="Times New Roman"/>
-        </w:rPr>
-        <w:t>tolerance/</w:t>
-      </w:r>
-      <w:r>
-        <w:rPr>
-          <w:rFonts w:ascii="Times New Roman" w:hAnsi="Times New Roman" w:cs="Times New Roman"/>
-        </w:rPr>
-        <w:t xml:space="preserve">withdrawal symptoms </w:t>
-      </w:r>
-      <w:r>
-        <w:rPr>
-          <w:rFonts w:ascii="Times New Roman" w:hAnsi="Times New Roman" w:cs="Times New Roman"/>
-        </w:rPr>
-        <w:t xml:space="preserve">such as runny nose, goose-bumps and lachrymation </w:t>
-      </w:r>
-      <w:r>
-        <w:rPr>
-          <w:rFonts w:ascii="Times New Roman" w:hAnsi="Times New Roman" w:cs="Times New Roman"/>
-        </w:rPr>
-        <w:t>upon merely witnessing the tools of heroin administration or another addict shooting up</w:t>
-      </w:r>
-      <w:r>
-        <w:rPr>
-          <w:rFonts w:ascii="Times New Roman" w:hAnsi="Times New Roman" w:cs="Times New Roman"/>
-        </w:rPr>
-        <w:t xml:space="preserve"> (Valliant, 1988)</w:t>
-      </w:r>
-      <w:r>
-        <w:rPr>
-          <w:rFonts w:ascii="Times New Roman" w:hAnsi="Times New Roman" w:cs="Times New Roman"/>
-        </w:rPr>
-        <w:t>.</w:t>
-      </w:r>
-      <w:r>
-        <w:rPr>
-          <w:rFonts w:ascii="Times New Roman" w:hAnsi="Times New Roman" w:cs="Times New Roman"/>
-        </w:rPr>
-        <w:t xml:space="preserve"> In both examples the sufferers are aware that they have not ingested t</w:t>
-      </w:r>
-      <w:r>
-        <w:rPr>
-          <w:rFonts w:ascii="Times New Roman" w:hAnsi="Times New Roman" w:cs="Times New Roman"/>
-        </w:rPr>
-        <w:t>he agent</w:t>
-      </w:r>
-      <w:r>
-        <w:rPr>
-          <w:rFonts w:ascii="Times New Roman" w:hAnsi="Times New Roman" w:cs="Times New Roman"/>
-        </w:rPr>
-        <w:t xml:space="preserve"> in question and thus do not have a conscious expectancy of a response</w:t>
-      </w:r>
-      <w:r>
-        <w:rPr>
-          <w:rFonts w:ascii="Times New Roman" w:hAnsi="Times New Roman" w:cs="Times New Roman"/>
-        </w:rPr>
-        <w:t xml:space="preserve">, </w:t>
-      </w:r>
-      <w:r>
-        <w:rPr>
-          <w:rFonts w:ascii="Times New Roman" w:hAnsi="Times New Roman" w:cs="Times New Roman"/>
-        </w:rPr>
-        <w:t xml:space="preserve">but nevertheless </w:t>
-      </w:r>
-      <w:r>
-        <w:rPr>
-          <w:rFonts w:ascii="Times New Roman" w:hAnsi="Times New Roman" w:cs="Times New Roman"/>
-        </w:rPr>
-        <w:t>suffer</w:t>
-      </w:r>
-      <w:r>
-        <w:rPr>
-          <w:rFonts w:ascii="Times New Roman" w:hAnsi="Times New Roman" w:cs="Times New Roman"/>
-        </w:rPr>
-        <w:t xml:space="preserve"> a </w:t>
-      </w:r>
-      <w:r>
-        <w:rPr>
-          <w:rFonts w:ascii="Times New Roman" w:hAnsi="Times New Roman" w:cs="Times New Roman"/>
-        </w:rPr>
-        <w:t xml:space="preserve">physiological </w:t>
-      </w:r>
-      <w:r>
-        <w:rPr>
-          <w:rFonts w:ascii="Times New Roman" w:hAnsi="Times New Roman" w:cs="Times New Roman"/>
-        </w:rPr>
-        <w:t xml:space="preserve">reaction </w:t>
-      </w:r>
-      <w:r>
-        <w:rPr>
-          <w:rFonts w:ascii="Times New Roman" w:hAnsi="Times New Roman" w:cs="Times New Roman"/>
-        </w:rPr>
-        <w:t xml:space="preserve">to the </w:t>
-      </w:r>
-      <w:r>
-        <w:rPr>
-          <w:rFonts w:ascii="Times New Roman" w:hAnsi="Times New Roman" w:cs="Times New Roman"/>
-        </w:rPr>
-        <w:t xml:space="preserve">visual </w:t>
-      </w:r>
-      <w:r>
-        <w:rPr>
-          <w:rFonts w:ascii="Times New Roman" w:hAnsi="Times New Roman" w:cs="Times New Roman"/>
-        </w:rPr>
-        <w:t>stimulus that they have come to associate with that agent.</w:t>
-      </w:r>
-      <w:r>
-        <w:rPr>
-          <w:rFonts w:ascii="Times New Roman" w:hAnsi="Times New Roman" w:cs="Times New Roman"/>
-        </w:rPr>
-        <w:t xml:space="preserve"> </w:t>
-      </w:r>
-    </w:p>
-    <w:p>
-      <w:pPr>
-        <w:spacing w:line="480" w:lineRule="auto"/>
-        <w:ind w:firstLine="720"/>
-        <w:rPr>
-          <w:rFonts w:ascii="Times New Roman" w:hAnsi="Times New Roman" w:cs="Times New Roman"/>
-          <w:color w:val="000000" w:themeColor="text1"/>
-        </w:rPr>
       </w:pPr>
     </w:p>
     <w:p>
       <w:pPr>
         <w:pStyle w:val="Heading2"/>
       </w:pPr>
-      <w:bookmarkStart w:id="5" w:name="_Toc315678716"/>
+      <w:bookmarkStart w:id="6" w:name="_Toc315678716"/>
       <w:r>
         <w:t>What is the placebo effect?</w:t>
       </w:r>
-      <w:bookmarkEnd w:id="5"/>
+      <w:bookmarkEnd w:id="6"/>
     </w:p>
     <w:p>
       <w:pPr>
@@ -8358,7 +9777,7 @@
       <w:pPr>
         <w:pStyle w:val="Heading3"/>
       </w:pPr>
-      <w:bookmarkStart w:id="6" w:name="_Toc315678717"/>
+      <w:bookmarkStart w:id="7" w:name="_Toc315678717"/>
       <w:r>
         <w:t>Response Shift</w:t>
       </w:r>
@@ -8371,7 +9790,7 @@
       <w:r>
         <w:t>)</w:t>
       </w:r>
-      <w:bookmarkEnd w:id="6"/>
+      <w:bookmarkEnd w:id="7"/>
       <w:r>
         <w:t xml:space="preserve"> </w:t>
       </w:r>
@@ -9941,11 +11360,11 @@
       <w:pPr>
         <w:pStyle w:val="Heading2"/>
       </w:pPr>
-      <w:bookmarkStart w:id="7" w:name="_Toc315678718"/>
+      <w:bookmarkStart w:id="8" w:name="_Toc315678718"/>
       <w:r>
         <w:t>Sources of Expectancies</w:t>
       </w:r>
-      <w:bookmarkEnd w:id="7"/>
+      <w:bookmarkEnd w:id="8"/>
     </w:p>
     <w:p>
       <w:pPr>
@@ -10024,11 +11443,11 @@
       <w:pPr>
         <w:pStyle w:val="Heading3"/>
       </w:pPr>
-      <w:bookmarkStart w:id="8" w:name="_Toc315678719"/>
+      <w:bookmarkStart w:id="9" w:name="_Toc315678719"/>
       <w:r>
         <w:t>Verbally-Induced Expectancies</w:t>
       </w:r>
-      <w:bookmarkEnd w:id="8"/>
+      <w:bookmarkEnd w:id="9"/>
     </w:p>
     <w:p>
       <w:pPr>
@@ -10592,14 +12011,14 @@
           <w:color w:val="FF0000"/>
         </w:rPr>
       </w:pPr>
-      <w:bookmarkStart w:id="9" w:name="_Toc315678720"/>
+      <w:bookmarkStart w:id="10" w:name="_Toc315678720"/>
       <w:r>
         <w:t>Expectancies</w:t>
       </w:r>
       <w:r>
         <w:t xml:space="preserve"> Acquired from Personal Experience</w:t>
       </w:r>
-      <w:bookmarkEnd w:id="9"/>
+      <w:bookmarkEnd w:id="10"/>
       <w:r>
         <w:rPr>
           <w:color w:val="FF0000"/>
@@ -10723,14 +12142,14 @@
       <w:pPr>
         <w:pStyle w:val="Heading3"/>
       </w:pPr>
-      <w:bookmarkStart w:id="10" w:name="_Toc315678721"/>
+      <w:bookmarkStart w:id="11" w:name="_Toc315678721"/>
       <w:r>
         <w:t>Experimentally-</w:t>
       </w:r>
       <w:r>
         <w:t>Conditioned Expectancies</w:t>
       </w:r>
-      <w:bookmarkEnd w:id="10"/>
+      <w:bookmarkEnd w:id="11"/>
     </w:p>
     <w:p>
       <w:pPr>
@@ -10873,11 +12292,11 @@
       <w:pPr>
         <w:pStyle w:val="Heading2"/>
       </w:pPr>
-      <w:bookmarkStart w:id="11" w:name="_Toc315678722"/>
+      <w:bookmarkStart w:id="12" w:name="_Toc315678722"/>
       <w:r>
         <w:t>Chains of Expectancies</w:t>
       </w:r>
-      <w:bookmarkEnd w:id="11"/>
+      <w:bookmarkEnd w:id="12"/>
     </w:p>
     <w:p>
       <w:pPr>
@@ -11117,11 +12536,11 @@
       <w:pPr>
         <w:pStyle w:val="Heading2"/>
       </w:pPr>
-      <w:bookmarkStart w:id="12" w:name="_Toc315678723"/>
+      <w:bookmarkStart w:id="13" w:name="_Toc315678723"/>
       <w:r>
         <w:t>Drugs of Abuse</w:t>
       </w:r>
-      <w:bookmarkEnd w:id="12"/>
+      <w:bookmarkEnd w:id="13"/>
       <w:r>
         <w:t xml:space="preserve"> </w:t>
       </w:r>
@@ -11415,11 +12834,11 @@
       <w:pPr>
         <w:pStyle w:val="Heading2"/>
       </w:pPr>
-      <w:bookmarkStart w:id="13" w:name="_Toc315678724"/>
+      <w:bookmarkStart w:id="14" w:name="_Toc315678724"/>
       <w:r>
         <w:t>Drug Withdrawals</w:t>
       </w:r>
-      <w:bookmarkEnd w:id="13"/>
+      <w:bookmarkEnd w:id="14"/>
     </w:p>
     <w:p>
       <w:pPr>
@@ -11898,11 +13317,11 @@
       <w:pPr>
         <w:pStyle w:val="Heading2"/>
       </w:pPr>
-      <w:bookmarkStart w:id="14" w:name="_Toc315678725"/>
+      <w:bookmarkStart w:id="15" w:name="_Toc315678725"/>
       <w:r>
         <w:t>Expectancy and Withdrawals</w:t>
       </w:r>
-      <w:bookmarkEnd w:id="14"/>
+      <w:bookmarkEnd w:id="15"/>
     </w:p>
     <w:p>
       <w:pPr>
@@ -12436,7 +13855,7 @@
         </w:rPr>
         <w:t xml:space="preserve"> In case of drug addiction, the behavioural response to the </w:t>
       </w:r>
-      <w:commentRangeStart w:id="15"/>
+      <w:commentRangeStart w:id="16"/>
       <w:r>
         <w:rPr>
           <w:rFonts w:ascii="Times New Roman" w:hAnsi="Times New Roman" w:cs="Times New Roman"/>
@@ -12473,13 +13892,13 @@
         </w:rPr>
         <w:t xml:space="preserve">wals </w:t>
       </w:r>
-      <w:commentRangeEnd w:id="15"/>
+      <w:commentRangeEnd w:id="16"/>
       <w:r>
         <w:rPr>
           <w:rStyle w:val="CommentReference"/>
           <w:rFonts w:ascii="Times New Roman" w:hAnsi="Times New Roman" w:cs="Times New Roman"/>
         </w:rPr>
-        <w:commentReference w:id="15"/>
+        <w:commentReference w:id="16"/>
       </w:r>
       <w:r>
         <w:rPr>
@@ -12934,14 +14353,14 @@
       <w:pPr>
         <w:pStyle w:val="Heading2"/>
       </w:pPr>
-      <w:bookmarkStart w:id="16" w:name="_Toc315678726"/>
+      <w:bookmarkStart w:id="17" w:name="_Toc315678726"/>
       <w:r>
         <w:t>Evidence for Placebo Withdrawals</w:t>
       </w:r>
       <w:r>
         <w:t>: Tolerance vs Withdrawal</w:t>
       </w:r>
-      <w:bookmarkEnd w:id="16"/>
+      <w:bookmarkEnd w:id="17"/>
     </w:p>
     <w:p>
       <w:pPr>
@@ -13055,20 +14474,20 @@
         </w:rPr>
         <w:t xml:space="preserve">However a distinction needs to be made between conditioned tolerance and conditioned withdrawal. Conditioned </w:t>
       </w:r>
-      <w:commentRangeStart w:id="17"/>
+      <w:commentRangeStart w:id="18"/>
       <w:r>
         <w:rPr>
           <w:rFonts w:ascii="Times New Roman" w:hAnsi="Times New Roman" w:cs="Times New Roman"/>
         </w:rPr>
         <w:t>tolerance</w:t>
       </w:r>
-      <w:commentRangeEnd w:id="17"/>
+      <w:commentRangeEnd w:id="18"/>
       <w:r>
         <w:rPr>
           <w:rStyle w:val="CommentReference"/>
           <w:rFonts w:ascii="Times New Roman" w:hAnsi="Times New Roman" w:cs="Times New Roman"/>
         </w:rPr>
-        <w:commentReference w:id="17"/>
+        <w:commentReference w:id="18"/>
       </w:r>
       <w:r>
         <w:rPr>
@@ -18334,11 +19753,11 @@
       <w:pPr>
         <w:pStyle w:val="Heading3"/>
       </w:pPr>
-      <w:bookmarkStart w:id="18" w:name="_Toc315678727"/>
+      <w:bookmarkStart w:id="19" w:name="_Toc315678727"/>
       <w:r>
         <w:t>Open/Hidden Designs</w:t>
       </w:r>
-      <w:bookmarkEnd w:id="18"/>
+      <w:bookmarkEnd w:id="19"/>
     </w:p>
     <w:p>
       <w:pPr>
@@ -19018,14 +20437,14 @@
       <w:pPr>
         <w:pStyle w:val="Heading2"/>
       </w:pPr>
-      <w:bookmarkStart w:id="19" w:name="_Toc315678728"/>
+      <w:bookmarkStart w:id="20" w:name="_Toc315678728"/>
       <w:r>
         <w:t xml:space="preserve">Caffeine as </w:t>
       </w:r>
       <w:r>
         <w:t>Model of Processes of Addiction</w:t>
       </w:r>
-      <w:bookmarkEnd w:id="19"/>
+      <w:bookmarkEnd w:id="20"/>
     </w:p>
     <w:p>
       <w:pPr>
@@ -19034,7 +20453,7 @@
           <w:b w:val="0"/>
         </w:rPr>
       </w:pPr>
-      <w:bookmarkStart w:id="20" w:name="_Toc315678729"/>
+      <w:bookmarkStart w:id="21" w:name="_Toc315678729"/>
       <w:r>
         <w:rPr>
           <w:b w:val="0"/>
@@ -19050,7 +20469,7 @@
         </w:rPr>
         <w:t>caffeine a good drug for modeling addiction. All experiments in this PhD are on caffeine.</w:t>
       </w:r>
-      <w:bookmarkEnd w:id="20"/>
+      <w:bookmarkEnd w:id="21"/>
       <w:r>
         <w:rPr>
           <w:b w:val="0"/>
@@ -19130,11 +20549,11 @@
       <w:pPr>
         <w:pStyle w:val="Heading1"/>
       </w:pPr>
-      <w:bookmarkStart w:id="21" w:name="_Toc315678730"/>
+      <w:bookmarkStart w:id="22" w:name="_Toc315678730"/>
       <w:r>
         <w:t>Chapter 2</w:t>
       </w:r>
-      <w:bookmarkEnd w:id="21"/>
+      <w:bookmarkEnd w:id="22"/>
     </w:p>
     <w:p>
       <w:pPr>
@@ -19143,14 +20562,14 @@
           <w:rFonts w:cs="Times New Roman"/>
         </w:rPr>
       </w:pPr>
-      <w:bookmarkStart w:id="22" w:name="_Toc315678731"/>
+      <w:bookmarkStart w:id="23" w:name="_Toc315678731"/>
       <w:r>
         <w:rPr>
           <w:rFonts w:cs="Times New Roman"/>
         </w:rPr>
         <w:t>Experiment 1</w:t>
       </w:r>
-      <w:bookmarkEnd w:id="22"/>
+      <w:bookmarkEnd w:id="23"/>
     </w:p>
     <w:p>
       <w:pPr>
@@ -19203,21 +20622,21 @@
       <w:pPr>
         <w:pStyle w:val="Heading1"/>
       </w:pPr>
-      <w:bookmarkStart w:id="23" w:name="_Toc315678732"/>
+      <w:bookmarkStart w:id="24" w:name="_Toc315678732"/>
       <w:r>
         <w:t>Chapter 3</w:t>
       </w:r>
-      <w:bookmarkEnd w:id="23"/>
+      <w:bookmarkEnd w:id="24"/>
     </w:p>
     <w:p>
       <w:pPr>
         <w:pStyle w:val="Heading2"/>
       </w:pPr>
-      <w:bookmarkStart w:id="24" w:name="_Toc315678733"/>
+      <w:bookmarkStart w:id="25" w:name="_Toc315678733"/>
       <w:r>
         <w:t>Experiment 2</w:t>
       </w:r>
-      <w:bookmarkEnd w:id="24"/>
+      <w:bookmarkEnd w:id="25"/>
     </w:p>
     <w:p>
       <w:r>
@@ -19230,22 +20649,22 @@
       <w:pPr>
         <w:pStyle w:val="Heading1"/>
       </w:pPr>
-      <w:bookmarkStart w:id="25" w:name="_Toc315678734"/>
+      <w:bookmarkStart w:id="26" w:name="_Toc315678734"/>
       <w:r>
         <w:t>Chapter 4</w:t>
       </w:r>
-      <w:bookmarkEnd w:id="25"/>
+      <w:bookmarkEnd w:id="26"/>
     </w:p>
     <w:p/>
     <w:p>
       <w:pPr>
         <w:pStyle w:val="Heading2"/>
       </w:pPr>
-      <w:bookmarkStart w:id="26" w:name="_Toc315678735"/>
+      <w:bookmarkStart w:id="27" w:name="_Toc315678735"/>
       <w:r>
         <w:t>Treatment of Addiction with Drug Replacement Regimens</w:t>
       </w:r>
-      <w:bookmarkEnd w:id="26"/>
+      <w:bookmarkEnd w:id="27"/>
     </w:p>
     <w:p>
       <w:pPr>
@@ -19503,14 +20922,14 @@
       <w:pPr>
         <w:pStyle w:val="Heading2"/>
       </w:pPr>
-      <w:bookmarkStart w:id="27" w:name="_Toc315678736"/>
+      <w:bookmarkStart w:id="28" w:name="_Toc315678736"/>
       <w:r>
         <w:t>Hypothese</w:t>
       </w:r>
       <w:r>
         <w:t>s</w:t>
       </w:r>
-      <w:bookmarkEnd w:id="27"/>
+      <w:bookmarkEnd w:id="28"/>
       <w:r>
         <w:t xml:space="preserve"> </w:t>
       </w:r>
@@ -19645,14 +21064,14 @@
       <w:pPr>
         <w:pStyle w:val="Heading2"/>
       </w:pPr>
-      <w:bookmarkStart w:id="28" w:name="_Toc315678737"/>
+      <w:bookmarkStart w:id="29" w:name="_Toc315678737"/>
       <w:r>
         <w:t xml:space="preserve">Experiment 3: </w:t>
       </w:r>
       <w:r>
         <w:t>Proposed Drug Reduction Intervention</w:t>
       </w:r>
-      <w:bookmarkEnd w:id="28"/>
+      <w:bookmarkEnd w:id="29"/>
     </w:p>
     <w:p>
       <w:pPr>
@@ -23748,11 +25167,11 @@
       <w:pPr>
         <w:pStyle w:val="Heading1"/>
       </w:pPr>
-      <w:bookmarkStart w:id="29" w:name="_Toc315678738"/>
+      <w:bookmarkStart w:id="30" w:name="_Toc315678738"/>
       <w:r>
         <w:t>Discussion</w:t>
       </w:r>
-      <w:bookmarkEnd w:id="29"/>
+      <w:bookmarkEnd w:id="30"/>
     </w:p>
     <w:p>
       <w:pPr>
@@ -23803,11 +25222,11 @@
       <w:pPr>
         <w:pStyle w:val="Heading1"/>
       </w:pPr>
-      <w:bookmarkStart w:id="30" w:name="_Toc315678739"/>
+      <w:bookmarkStart w:id="31" w:name="_Toc315678739"/>
       <w:r>
         <w:t>References</w:t>
       </w:r>
-      <w:bookmarkEnd w:id="30"/>
+      <w:bookmarkEnd w:id="31"/>
     </w:p>
     <w:p>
       <w:pPr>
@@ -27579,20 +28998,20 @@
         <w:rPr>
           <w:noProof/>
         </w:rPr>
-        <w:t xml:space="preserve">Flaten, M. A., Simonsen, T., &amp; Olsen, H. (1999). Drug-related information generates placebo and nocebo responses that modify the drug response. </w:t>
+        <w:t xml:space="preserve">Evans, F. J. (1974). The placebo response in pain reduction. </w:t>
       </w:r>
       <w:r>
         <w:rPr>
           <w:i/>
           <w:noProof/>
         </w:rPr>
-        <w:t>Psychosomatic medicine, 61</w:t>
-      </w:r>
-      <w:r>
-        <w:rPr>
-          <w:noProof/>
-        </w:rPr>
-        <w:t>(2), 250-255. doi:10.1097/00006842-199903000-00018</w:t>
+        <w:t>Adv Neurol, 4</w:t>
+      </w:r>
+      <w:r>
+        <w:rPr>
+          <w:noProof/>
+        </w:rPr>
+        <w:t xml:space="preserve">, 289-296. </w:t>
       </w:r>
     </w:p>
     <w:p>
@@ -27607,20 +29026,20 @@
         <w:rPr>
           <w:noProof/>
         </w:rPr>
-        <w:t xml:space="preserve">Hope, D. A., &amp; Heimberg, R. G. (1988). Public and private self-consciousness and social phobia. </w:t>
+        <w:t xml:space="preserve">Flaten, M. A., Simonsen, T., &amp; Olsen, H. (1999). Drug-related information generates placebo and nocebo responses that modify the drug response. </w:t>
       </w:r>
       <w:r>
         <w:rPr>
           <w:i/>
           <w:noProof/>
         </w:rPr>
-        <w:t>Journal of personality assessment, 52</w:t>
-      </w:r>
-      <w:r>
-        <w:rPr>
-          <w:noProof/>
-        </w:rPr>
-        <w:t>(4), 626-639. doi:10.1207/s15327752jpa5204_3</w:t>
+        <w:t>Psychosomatic medicine, 61</w:t>
+      </w:r>
+      <w:r>
+        <w:rPr>
+          <w:noProof/>
+        </w:rPr>
+        <w:t>(2), 250-255. doi:10.1097/00006842-199903000-00018</w:t>
       </w:r>
     </w:p>
     <w:p>
@@ -27635,20 +29054,20 @@
         <w:rPr>
           <w:noProof/>
         </w:rPr>
-        <w:t xml:space="preserve">Hull, J. G., &amp; Bond, C. F. (1986). Social and behavioral consequences of alcohol consumption and expectancy: a meta-analysis. </w:t>
+        <w:t xml:space="preserve">Frankenhaeuser, M., Järpe, G., Svan, H., &amp; Wrangsjö, B. (1963). Psychophysiological reactions to two different placebo treatments. </w:t>
       </w:r>
       <w:r>
         <w:rPr>
           <w:i/>
           <w:noProof/>
         </w:rPr>
-        <w:t>Psychological Bulletin, 99</w:t>
-      </w:r>
-      <w:r>
-        <w:rPr>
-          <w:noProof/>
-        </w:rPr>
-        <w:t xml:space="preserve">(3), 347. </w:t>
+        <w:t>Scandinavian Journal of Psychology, 4</w:t>
+      </w:r>
+      <w:r>
+        <w:rPr>
+          <w:noProof/>
+        </w:rPr>
+        <w:t xml:space="preserve">(1), 245-250. </w:t>
       </w:r>
     </w:p>
     <w:p>
@@ -27663,6 +29082,90 @@
         <w:rPr>
           <w:noProof/>
         </w:rPr>
+        <w:t xml:space="preserve">Frankenhaeuser, M., Post, B., Hagdahl, R., &amp; Wrangsjoe, B. (1964). Effects of a depressant drug as modified by experimentally-induced expectation. </w:t>
+      </w:r>
+      <w:r>
+        <w:rPr>
+          <w:i/>
+          <w:noProof/>
+        </w:rPr>
+        <w:t>Perceptual and motor skills, 18</w:t>
+      </w:r>
+      <w:r>
+        <w:rPr>
+          <w:noProof/>
+        </w:rPr>
+        <w:t xml:space="preserve">(2), 513-522. </w:t>
+      </w:r>
+    </w:p>
+    <w:p>
+      <w:pPr>
+        <w:pStyle w:val="EndNoteBibliography"/>
+        <w:ind w:left="720" w:hanging="720"/>
+        <w:rPr>
+          <w:noProof/>
+        </w:rPr>
+      </w:pPr>
+      <w:r>
+        <w:rPr>
+          <w:noProof/>
+        </w:rPr>
+        <w:t xml:space="preserve">Hope, D. A., &amp; Heimberg, R. G. (1988). Public and private self-consciousness and social phobia. </w:t>
+      </w:r>
+      <w:r>
+        <w:rPr>
+          <w:i/>
+          <w:noProof/>
+        </w:rPr>
+        <w:t>Journal of personality assessment, 52</w:t>
+      </w:r>
+      <w:r>
+        <w:rPr>
+          <w:noProof/>
+        </w:rPr>
+        <w:t>(4), 626-639. doi:10.1207/s15327752jpa5204_3</w:t>
+      </w:r>
+    </w:p>
+    <w:p>
+      <w:pPr>
+        <w:pStyle w:val="EndNoteBibliography"/>
+        <w:ind w:left="720" w:hanging="720"/>
+        <w:rPr>
+          <w:noProof/>
+        </w:rPr>
+      </w:pPr>
+      <w:r>
+        <w:rPr>
+          <w:noProof/>
+        </w:rPr>
+        <w:t xml:space="preserve">Hull, J. G., &amp; Bond, C. F. (1986). Social and behavioral consequences of alcohol consumption and expectancy: a meta-analysis. </w:t>
+      </w:r>
+      <w:r>
+        <w:rPr>
+          <w:i/>
+          <w:noProof/>
+        </w:rPr>
+        <w:t>Psychological Bulletin, 99</w:t>
+      </w:r>
+      <w:r>
+        <w:rPr>
+          <w:noProof/>
+        </w:rPr>
+        <w:t xml:space="preserve">(3), 347. </w:t>
+      </w:r>
+    </w:p>
+    <w:p>
+      <w:pPr>
+        <w:pStyle w:val="EndNoteBibliography"/>
+        <w:ind w:left="720" w:hanging="720"/>
+        <w:rPr>
+          <w:noProof/>
+        </w:rPr>
+      </w:pPr>
+      <w:r>
+        <w:rPr>
+          <w:noProof/>
+        </w:rPr>
         <w:t xml:space="preserve">Kimble, C. E., &amp; Zehr, H. D. (1982). Self-Consciousness, Information Load, Self-Presentation, and Memory in a Social Situation. </w:t>
       </w:r>
       <w:r>
@@ -27677,6 +29180,34 @@
           <w:noProof/>
         </w:rPr>
         <w:t>(1), 39-46. doi:10.1080/00224545.1982.9924416</w:t>
+      </w:r>
+    </w:p>
+    <w:p>
+      <w:pPr>
+        <w:pStyle w:val="EndNoteBibliography"/>
+        <w:ind w:left="720" w:hanging="720"/>
+        <w:rPr>
+          <w:noProof/>
+        </w:rPr>
+      </w:pPr>
+      <w:r>
+        <w:rPr>
+          <w:noProof/>
+        </w:rPr>
+        <w:t xml:space="preserve">Kirsch, I. (1999). Specifying Nonspecifics: Psychological. </w:t>
+      </w:r>
+      <w:r>
+        <w:rPr>
+          <w:i/>
+          <w:noProof/>
+        </w:rPr>
+        <w:t>The placebo effect: An interdisciplinary exploration, 8</w:t>
+      </w:r>
+      <w:r>
+        <w:rPr>
+          <w:noProof/>
+        </w:rPr>
+        <w:t xml:space="preserve">, 166. </w:t>
       </w:r>
     </w:p>
     <w:p>
@@ -28614,6 +30145,34 @@
           <w:noProof/>
         </w:rPr>
         <w:t xml:space="preserve">(6), 1137. </w:t>
+      </w:r>
+    </w:p>
+    <w:p>
+      <w:pPr>
+        <w:pStyle w:val="EndNoteBibliography"/>
+        <w:ind w:left="720" w:hanging="720"/>
+        <w:rPr>
+          <w:noProof/>
+        </w:rPr>
+      </w:pPr>
+      <w:r>
+        <w:rPr>
+          <w:noProof/>
+        </w:rPr>
+        <w:t xml:space="preserve">Siegel, S. (1983). Classical conditioning, drug tolerance, and drug dependence </w:t>
+      </w:r>
+      <w:r>
+        <w:rPr>
+          <w:i/>
+          <w:noProof/>
+        </w:rPr>
+        <w:t>Research advances in alcohol and drug problems</w:t>
+      </w:r>
+      <w:r>
+        <w:rPr>
+          <w:noProof/>
+        </w:rPr>
+        <w:t xml:space="preserve"> (pp. 207-246): Springer.</w:t>
       </w:r>
     </w:p>
     <w:p>
@@ -28826,7 +30385,7 @@
       </w:pPr>
     </w:p>
   </w:comment>
-  <w:comment w:id="15" w:author="Llewellyn Mills" w:date="2013-10-30T08:31:00Z" w:initials="LM">
+  <w:comment w:id="4" w:author="lmil8126" w:date="2016-03-03T16:54:00Z" w:initials="l">
     <w:p>
       <w:pPr>
         <w:pStyle w:val="CommentText"/>
@@ -28838,6 +30397,88 @@
         <w:annotationRef/>
       </w:r>
       <w:r>
+        <w:rPr>
+          <w:rFonts w:ascii="Times New Roman" w:hAnsi="Times New Roman" w:cs="Times New Roman"/>
+        </w:rPr>
+        <w:t xml:space="preserve">Eikelboom and Stewart </w:t>
+      </w:r>
+      <w:r>
+        <w:rPr>
+          <w:rFonts w:ascii="Times New Roman" w:hAnsi="Times New Roman" w:cs="Times New Roman"/>
+        </w:rPr>
+        <w:fldChar w:fldCharType="begin"/>
+      </w:r>
+      <w:r>
+        <w:rPr>
+          <w:rFonts w:ascii="Times New Roman" w:hAnsi="Times New Roman" w:cs="Times New Roman"/>
+        </w:rPr>
+        <w:instrText xml:space="preserve"> ADDIN EN.CITE &lt;EndNote&gt;&lt;Cite ExcludeAuth="1"&gt;&lt;Author&gt;Eikelboom&lt;/Author&gt;&lt;Year&gt;1982&lt;/Year&gt;&lt;RecNum&gt;262&lt;/RecNum&gt;&lt;DisplayText&gt;(1982)&lt;/DisplayText&gt;&lt;record&gt;&lt;rec-number&gt;262&lt;/rec-number&gt;&lt;foreign-keys&gt;&lt;key app="EN" db-id="prea0s5zudef24eddtmptt5tdwwa5t55wssp" timestamp="1454022674"&gt;262&lt;/key&gt;&lt;/foreign-keys&gt;&lt;ref-type name="Journal Article"&gt;17&lt;/ref-type&gt;&lt;contributors&gt;&lt;authors&gt;&lt;author&gt;Eikelboom, Roelof&lt;/author&gt;&lt;author&gt;Stewart, Jane&lt;/author&gt;&lt;/authors&gt;&lt;/contributors&gt;&lt;titles&gt;&lt;title&gt;Conditioning of drug-induced physiological responses&lt;/title&gt;&lt;secondary-title&gt;Psychological review&lt;/secondary-title&gt;&lt;/titles&gt;&lt;periodical&gt;&lt;full-title&gt;Psychological review&lt;/full-title&gt;&lt;/periodical&gt;&lt;pages&gt;507&lt;/pages&gt;&lt;volume&gt;89&lt;/volume&gt;&lt;number&gt;5&lt;/number&gt;&lt;dates&gt;&lt;year&gt;1982&lt;/year&gt;&lt;/dates&gt;&lt;isbn&gt;1939-1471&lt;/isbn&gt;&lt;urls&gt;&lt;/urls&gt;&lt;/record&gt;&lt;/Cite&gt;&lt;/EndNote&gt;</w:instrText>
+      </w:r>
+      <w:r>
+        <w:rPr>
+          <w:rFonts w:ascii="Times New Roman" w:hAnsi="Times New Roman" w:cs="Times New Roman"/>
+        </w:rPr>
+        <w:fldChar w:fldCharType="separate"/>
+      </w:r>
+      <w:r>
+        <w:rPr>
+          <w:rFonts w:ascii="Times New Roman" w:hAnsi="Times New Roman" w:cs="Times New Roman"/>
+          <w:noProof/>
+        </w:rPr>
+        <w:t>(1982)</w:t>
+      </w:r>
+      <w:r>
+        <w:rPr>
+          <w:rFonts w:ascii="Times New Roman" w:hAnsi="Times New Roman" w:cs="Times New Roman"/>
+        </w:rPr>
+        <w:fldChar w:fldCharType="end"/>
+      </w:r>
+      <w:r>
+        <w:rPr>
+          <w:rFonts w:ascii="Times New Roman" w:hAnsi="Times New Roman" w:cs="Times New Roman"/>
+        </w:rPr>
+        <w:t xml:space="preserve"> have proposed that conditioned responses to drugs in fact </w:t>
+      </w:r>
+      <w:r>
+        <w:rPr>
+          <w:rFonts w:ascii="Times New Roman" w:hAnsi="Times New Roman" w:cs="Times New Roman"/>
+          <w:i/>
+        </w:rPr>
+        <w:t>always</w:t>
+      </w:r>
+      <w:r>
+        <w:rPr>
+          <w:rFonts w:ascii="Times New Roman" w:hAnsi="Times New Roman" w:cs="Times New Roman"/>
+        </w:rPr>
+        <w:t xml:space="preserve"> resemble the unconditioned response, but that the unconditioned response is not always the </w:t>
+      </w:r>
+      <w:r>
+        <w:rPr>
+          <w:rFonts w:ascii="Times New Roman" w:hAnsi="Times New Roman" w:cs="Times New Roman"/>
+          <w:i/>
+        </w:rPr>
+        <w:t>observed</w:t>
+      </w:r>
+      <w:r>
+        <w:rPr>
+          <w:rFonts w:ascii="Times New Roman" w:hAnsi="Times New Roman" w:cs="Times New Roman"/>
+        </w:rPr>
+        <w:t xml:space="preserve"> response. They hypothesise that if the drug acts on the afferent arm of the system in question (e.g. thermoregulatory, salivatory) then the observed drug effect will be the UR and the conditioned drug effect will be in the direction of the observed effect. If on the other hand the drug in question acts on the efferent arm of the system then the observed effect is actually the US not the UR, an effect that will evoke a compensatory UR that is in the opposite direction to the observed effect. Thus situations where the conditioned response seems to oppose the unconditioned response are really just the result of incorrect identification of the US.</w:t>
+      </w:r>
+    </w:p>
+  </w:comment>
+  <w:comment w:id="16" w:author="Llewellyn Mills" w:date="2013-10-30T08:31:00Z" w:initials="LM">
+    <w:p>
+      <w:pPr>
+        <w:pStyle w:val="CommentText"/>
+      </w:pPr>
+      <w:r>
+        <w:rPr>
+          <w:rStyle w:val="CommentReference"/>
+        </w:rPr>
+        <w:annotationRef/>
+      </w:r>
+      <w:r>
         <w:t>Also inability to cope with boredom and withdrawals. Anticipation of this inability to cope, to have access to an alternative response to S–</w:t>
       </w:r>
       <w:r>
@@ -28851,7 +30492,7 @@
       </w:r>
     </w:p>
   </w:comment>
-  <w:comment w:id="17" w:author="Llewellyn Mills" w:date="2014-07-18T14:33:00Z" w:initials="LM">
+  <w:comment w:id="18" w:author="Llewellyn Mills" w:date="2014-07-18T14:33:00Z" w:initials="LM">
     <w:p>
       <w:pPr>
         <w:pStyle w:val="CommentText"/>
@@ -31362,7 +33003,7 @@
 </file>
 
 <file path=customXml/itemProps1.xml><?xml version="1.0" encoding="utf-8"?>
-<ds:datastoreItem xmlns:ds="http://schemas.openxmlformats.org/officeDocument/2006/customXml" ds:itemID="{0AF5A88A-D0E2-E648-8927-EBB46894B26D}">
+<ds:datastoreItem xmlns:ds="http://schemas.openxmlformats.org/officeDocument/2006/customXml" ds:itemID="{871DB52A-4587-7C42-913C-BAAEEDCE89AA}">
   <ds:schemaRefs>
     <ds:schemaRef ds:uri="http://schemas.openxmlformats.org/officeDocument/2006/bibliography"/>
   </ds:schemaRefs>

</xml_diff>

<commit_message>
registering this version so that i can delete parts of it
</commit_message>
<xml_diff>
--- a/Thesis.docx
+++ b/Thesis.docx
@@ -3513,6 +3513,11 @@
           <w:rFonts w:ascii="Times New Roman" w:hAnsi="Times New Roman" w:cs="Times New Roman"/>
         </w:rPr>
         <w:fldChar w:fldCharType="end"/>
+      </w:r>
+      <w:r>
+        <w:rPr>
+          <w:rFonts w:ascii="Times New Roman" w:hAnsi="Times New Roman" w:cs="Times New Roman"/>
+        </w:rPr>
       </w:r>
       <w:r>
         <w:rPr>
@@ -5486,6 +5491,20 @@
     <w:p>
       <w:pPr>
         <w:spacing w:line="480" w:lineRule="auto"/>
+        <w:rPr>
+          <w:i/>
+        </w:rPr>
+      </w:pPr>
+      <w:r>
+        <w:rPr>
+          <w:i/>
+        </w:rPr>
+        <w:t>Stimulus Substitution Model</w:t>
+      </w:r>
+    </w:p>
+    <w:p>
+      <w:pPr>
+        <w:spacing w:line="480" w:lineRule="auto"/>
         <w:ind w:firstLine="284"/>
         <w:rPr>
           <w:rFonts w:ascii="Times New Roman" w:hAnsi="Times New Roman" w:cs="Times New Roman"/>
@@ -6430,7 +6449,19 @@
         <w:rPr>
           <w:rFonts w:ascii="Times New Roman" w:hAnsi="Times New Roman" w:cs="Times New Roman"/>
         </w:rPr>
-        <w:t xml:space="preserve"> akin to a reflex; with the implication being that it is mediated unconsciously.</w:t>
+        <w:t xml:space="preserve"> akin to a reflex; with the implic</w:t>
+      </w:r>
+      <w:r>
+        <w:rPr>
+          <w:rFonts w:ascii="Times New Roman" w:hAnsi="Times New Roman" w:cs="Times New Roman"/>
+        </w:rPr>
+        <w:t xml:space="preserve">ation being that it occurs </w:t>
+      </w:r>
+      <w:r>
+        <w:rPr>
+          <w:rFonts w:ascii="Times New Roman" w:hAnsi="Times New Roman" w:cs="Times New Roman"/>
+        </w:rPr>
+        <w:t>unconsciously.</w:t>
       </w:r>
       <w:r>
         <w:rPr>
@@ -7084,376 +7115,17 @@
     <w:p>
       <w:pPr>
         <w:spacing w:line="480" w:lineRule="auto"/>
-        <w:ind w:firstLine="284"/>
-        <w:rPr>
-          <w:rFonts w:ascii="Times New Roman" w:hAnsi="Times New Roman" w:cs="Times New Roman"/>
-        </w:rPr>
-      </w:pPr>
-      <w:r>
-        <w:rPr>
-          <w:rFonts w:ascii="Times New Roman" w:hAnsi="Times New Roman" w:cs="Times New Roman"/>
-        </w:rPr>
-        <w:t xml:space="preserve">Eikelboom and Stewart </w:t>
-      </w:r>
-      <w:r>
-        <w:rPr>
-          <w:rFonts w:ascii="Times New Roman" w:hAnsi="Times New Roman" w:cs="Times New Roman"/>
-        </w:rPr>
-        <w:fldChar w:fldCharType="begin"/>
-      </w:r>
-      <w:r>
-        <w:rPr>
-          <w:rFonts w:ascii="Times New Roman" w:hAnsi="Times New Roman" w:cs="Times New Roman"/>
-        </w:rPr>
-        <w:instrText xml:space="preserve"> ADDIN EN.CITE &lt;EndNote&gt;&lt;Cite ExcludeAuth="1"&gt;&lt;Author&gt;Eikelboom&lt;/Author&gt;&lt;Year&gt;1982&lt;/Year&gt;&lt;RecNum&gt;262&lt;/RecNum&gt;&lt;DisplayText&gt;(1982)&lt;/DisplayText&gt;&lt;record&gt;&lt;rec-number&gt;262&lt;/rec-number&gt;&lt;foreign-keys&gt;&lt;key app="EN" db-id="prea0s5zudef24eddtmptt5tdwwa5t55wssp" timestamp="1454022674"&gt;262&lt;/key&gt;&lt;/foreign-keys&gt;&lt;ref-type name="Journal Article"&gt;17&lt;/ref-type&gt;&lt;contributors&gt;&lt;authors&gt;&lt;author&gt;Eikelboom, Roelof&lt;/author&gt;&lt;author&gt;Stewart, Jane&lt;/author&gt;&lt;/authors&gt;&lt;/contributors&gt;&lt;titles&gt;&lt;title&gt;Conditioning of drug-induced physiological responses&lt;/title&gt;&lt;secondary-title&gt;Psychological review&lt;/secondary-title&gt;&lt;/titles&gt;&lt;periodical&gt;&lt;full-title&gt;Psychological review&lt;/full-title&gt;&lt;/periodical&gt;&lt;pages&gt;507&lt;/pages&gt;&lt;volume&gt;89&lt;/volume&gt;&lt;number&gt;5&lt;/number&gt;&lt;dates&gt;&lt;year&gt;1982&lt;/year&gt;&lt;/dates&gt;&lt;isbn&gt;1939-1471&lt;/isbn&gt;&lt;urls&gt;&lt;/urls&gt;&lt;/record&gt;&lt;/Cite&gt;&lt;/EndNote&gt;</w:instrText>
-      </w:r>
-      <w:r>
-        <w:rPr>
-          <w:rFonts w:ascii="Times New Roman" w:hAnsi="Times New Roman" w:cs="Times New Roman"/>
-        </w:rPr>
-        <w:fldChar w:fldCharType="separate"/>
-      </w:r>
-      <w:r>
-        <w:rPr>
-          <w:rFonts w:ascii="Times New Roman" w:hAnsi="Times New Roman" w:cs="Times New Roman"/>
-          <w:noProof/>
-        </w:rPr>
-        <w:t>(1982)</w:t>
-      </w:r>
-      <w:r>
-        <w:rPr>
-          <w:rFonts w:ascii="Times New Roman" w:hAnsi="Times New Roman" w:cs="Times New Roman"/>
-        </w:rPr>
-        <w:fldChar w:fldCharType="end"/>
-      </w:r>
-      <w:r>
-        <w:rPr>
-          <w:rFonts w:ascii="Times New Roman" w:hAnsi="Times New Roman" w:cs="Times New Roman"/>
-        </w:rPr>
-        <w:t xml:space="preserve"> proposed a revision of the stimulus substitution model that addressed the apparent inconsistencies </w:t>
-      </w:r>
-      <w:r>
-        <w:rPr>
-          <w:rFonts w:ascii="Times New Roman" w:hAnsi="Times New Roman" w:cs="Times New Roman"/>
-        </w:rPr>
-        <w:t>in direction of conditioned responses.</w:t>
-      </w:r>
-      <w:r>
-        <w:rPr>
-          <w:rFonts w:ascii="Times New Roman" w:hAnsi="Times New Roman" w:cs="Times New Roman"/>
-        </w:rPr>
-        <w:t xml:space="preserve"> </w:t>
-      </w:r>
-      <w:r>
-        <w:rPr>
-          <w:rFonts w:ascii="Times New Roman" w:hAnsi="Times New Roman" w:cs="Times New Roman"/>
-        </w:rPr>
-        <w:t xml:space="preserve">They proposed </w:t>
-      </w:r>
-      <w:r>
-        <w:rPr>
-          <w:rFonts w:ascii="Times New Roman" w:hAnsi="Times New Roman" w:cs="Times New Roman"/>
-        </w:rPr>
-        <w:t xml:space="preserve">that conditioned responses to drugs </w:t>
-      </w:r>
-      <w:r>
         <w:rPr>
           <w:rFonts w:ascii="Times New Roman" w:hAnsi="Times New Roman" w:cs="Times New Roman"/>
           <w:i/>
         </w:rPr>
-        <w:t>do</w:t>
-      </w:r>
-      <w:r>
-        <w:rPr>
-          <w:rFonts w:ascii="Times New Roman" w:hAnsi="Times New Roman" w:cs="Times New Roman"/>
-        </w:rPr>
-        <w:t xml:space="preserve"> </w:t>
-      </w:r>
-      <w:r>
-        <w:rPr>
-          <w:rFonts w:ascii="Times New Roman" w:hAnsi="Times New Roman" w:cs="Times New Roman"/>
-        </w:rPr>
-        <w:t xml:space="preserve">in fact </w:t>
-      </w:r>
-      <w:r>
-        <w:rPr>
-          <w:rFonts w:ascii="Times New Roman" w:hAnsi="Times New Roman" w:cs="Times New Roman"/>
-        </w:rPr>
-        <w:t>always</w:t>
-      </w:r>
-      <w:r>
-        <w:rPr>
-          <w:rFonts w:ascii="Times New Roman" w:hAnsi="Times New Roman" w:cs="Times New Roman"/>
-        </w:rPr>
-        <w:t xml:space="preserve"> resemble the unconditioned response, but that the unconditioned response is not always the </w:t>
-      </w:r>
+      </w:pPr>
       <w:r>
         <w:rPr>
           <w:rFonts w:ascii="Times New Roman" w:hAnsi="Times New Roman" w:cs="Times New Roman"/>
           <w:i/>
         </w:rPr>
-        <w:t>observed</w:t>
-      </w:r>
-      <w:r>
-        <w:rPr>
-          <w:rFonts w:ascii="Times New Roman" w:hAnsi="Times New Roman" w:cs="Times New Roman"/>
-        </w:rPr>
-        <w:t xml:space="preserve"> response. They hypothesise</w:t>
-      </w:r>
-      <w:r>
-        <w:rPr>
-          <w:rFonts w:ascii="Times New Roman" w:hAnsi="Times New Roman" w:cs="Times New Roman"/>
-        </w:rPr>
-        <w:t xml:space="preserve">d that if a </w:t>
-      </w:r>
-      <w:r>
-        <w:rPr>
-          <w:rFonts w:ascii="Times New Roman" w:hAnsi="Times New Roman" w:cs="Times New Roman"/>
-        </w:rPr>
-        <w:t>drug acts on the afferent arm of the system in question (e.g. thermoregulatory, salivatory) then the observed drug effect will be the UR and the conditioned drug effect will be in the direction of the observed effect. If on the other hand the drug in question acts on the efferent arm of the system then the observed effect is actually the US not the UR, an effect that will evoke a compensatory UR that is in the opposite direction to the observed effect. Thus situations where the conditioned response seems to oppose the unconditioned response are really just the result of incorrect identification of the US.</w:t>
-      </w:r>
-      <w:r>
-        <w:rPr>
-          <w:rFonts w:ascii="Times New Roman" w:hAnsi="Times New Roman" w:cs="Times New Roman"/>
-        </w:rPr>
-        <w:t xml:space="preserve"> This model seemed to address the </w:t>
-      </w:r>
-      <w:r>
-        <w:rPr>
-          <w:rFonts w:ascii="Times New Roman" w:hAnsi="Times New Roman" w:cs="Times New Roman"/>
-        </w:rPr>
-        <w:t>inconsistencies between theory and evidence in the</w:t>
-      </w:r>
-      <w:r>
-        <w:rPr>
-          <w:rFonts w:ascii="Times New Roman" w:hAnsi="Times New Roman" w:cs="Times New Roman"/>
-        </w:rPr>
-        <w:t xml:space="preserve"> exist</w:t>
-      </w:r>
-      <w:r>
-        <w:rPr>
-          <w:rFonts w:ascii="Times New Roman" w:hAnsi="Times New Roman" w:cs="Times New Roman"/>
-        </w:rPr>
-        <w:t xml:space="preserve">ing stimulus substitution model. While this revised stimulus substitution model is still generally well accepted there was still a problem for the stimulus-substitution model of </w:t>
-      </w:r>
-      <w:r>
-        <w:rPr>
-          <w:rFonts w:ascii="Times New Roman" w:hAnsi="Times New Roman" w:cs="Times New Roman"/>
-          <w:i/>
-        </w:rPr>
-        <w:t xml:space="preserve">placebo effects </w:t>
-      </w:r>
-      <w:r>
-        <w:rPr>
-          <w:rFonts w:ascii="Times New Roman" w:hAnsi="Times New Roman" w:cs="Times New Roman"/>
-        </w:rPr>
-        <w:t xml:space="preserve">in that the revised model </w:t>
-      </w:r>
-      <w:r>
-        <w:rPr>
-          <w:rFonts w:ascii="Times New Roman" w:hAnsi="Times New Roman" w:cs="Times New Roman"/>
-        </w:rPr>
-        <w:t xml:space="preserve">now matched the evidence for rodents, but still </w:t>
-      </w:r>
-      <w:r>
-        <w:rPr>
-          <w:rFonts w:ascii="Times New Roman" w:hAnsi="Times New Roman" w:cs="Times New Roman"/>
-        </w:rPr>
-        <w:t>did not match the evidence from human studies</w:t>
-      </w:r>
-      <w:r>
-        <w:rPr>
-          <w:rFonts w:ascii="Times New Roman" w:hAnsi="Times New Roman" w:cs="Times New Roman"/>
-        </w:rPr>
-        <w:t xml:space="preserve"> where placebo responses most commonly act in the direction of the unconditioned stimulus. For example in</w:t>
-      </w:r>
-      <w:r>
-        <w:rPr>
-          <w:rFonts w:ascii="Times New Roman" w:hAnsi="Times New Roman" w:cs="Times New Roman"/>
-        </w:rPr>
-        <w:t xml:space="preserve"> experiments on rodents pairing morphine with a CS results in conditioned hyperalgesia and pairing a CS with a tranquiliser produces conditioned hyperactivity </w:t>
-      </w:r>
-      <w:r>
-        <w:rPr>
-          <w:rFonts w:ascii="Times New Roman" w:hAnsi="Times New Roman" w:cs="Times New Roman"/>
-        </w:rPr>
-        <w:t>(i.e. CS that opposes the US</w:t>
-      </w:r>
-      <w:r>
-        <w:rPr>
-          <w:rFonts w:ascii="Times New Roman" w:hAnsi="Times New Roman" w:cs="Times New Roman"/>
-        </w:rPr>
-        <w:fldChar w:fldCharType="begin"/>
-      </w:r>
-      <w:r>
-        <w:rPr>
-          <w:rFonts w:ascii="Times New Roman" w:hAnsi="Times New Roman" w:cs="Times New Roman"/>
-        </w:rPr>
-        <w:instrText xml:space="preserve"> ADDIN EN.CITE &lt;EndNote&gt;&lt;Cite ExcludeAuth="1" ExcludeYear="1"&gt;&lt;Author&gt;Siegel&lt;/Author&gt;&lt;Year&gt;1983&lt;/Year&gt;&lt;RecNum&gt;311&lt;/RecNum&gt;&lt;record&gt;&lt;rec-number&gt;311&lt;/rec-number&gt;&lt;foreign-keys&gt;&lt;key app="EN" db-id="prea0s5zudef24eddtmptt5tdwwa5t55wssp" timestamp="1457045079"&gt;311&lt;/key&gt;&lt;/foreign-keys&gt;&lt;ref-type name="Book Section"&gt;5&lt;/ref-type&gt;&lt;contributors&gt;&lt;authors&gt;&lt;author&gt;Siegel, Shepard&lt;/author&gt;&lt;/authors&gt;&lt;/contributors&gt;&lt;titles&gt;&lt;title&gt;Classical conditioning, drug tolerance, and drug dependence&lt;/title&gt;&lt;secondary-title&gt;Research advances in alcohol and drug problems&lt;/secondary-title&gt;&lt;/titles&gt;&lt;pages&gt;207-246&lt;/pages&gt;&lt;dates&gt;&lt;year&gt;1983&lt;/year&gt;&lt;/dates&gt;&lt;publisher&gt;Springer&lt;/publisher&gt;&lt;isbn&gt;1461336287&lt;/isbn&gt;&lt;urls&gt;&lt;/urls&gt;&lt;/record&gt;&lt;/Cite&gt;&lt;/EndNote&gt;</w:instrText>
-      </w:r>
-      <w:r>
-        <w:rPr>
-          <w:rFonts w:ascii="Times New Roman" w:hAnsi="Times New Roman" w:cs="Times New Roman"/>
-        </w:rPr>
-        <w:fldChar w:fldCharType="end"/>
-      </w:r>
-      <w:r>
-        <w:rPr>
-          <w:rFonts w:ascii="Times New Roman" w:hAnsi="Times New Roman" w:cs="Times New Roman"/>
-        </w:rPr>
-        <w:t>;</w:t>
-      </w:r>
-      <w:r>
-        <w:rPr>
-          <w:rFonts w:ascii="Times New Roman" w:hAnsi="Times New Roman" w:cs="Times New Roman"/>
-        </w:rPr>
-        <w:t xml:space="preserve"> </w:t>
-      </w:r>
-      <w:r>
-        <w:rPr>
-          <w:rFonts w:ascii="Times New Roman" w:hAnsi="Times New Roman" w:cs="Times New Roman"/>
-        </w:rPr>
-        <w:t xml:space="preserve">Siegel, 1983); </w:t>
-      </w:r>
-      <w:r>
-        <w:rPr>
-          <w:rFonts w:ascii="Times New Roman" w:hAnsi="Times New Roman" w:cs="Times New Roman"/>
-        </w:rPr>
-        <w:t xml:space="preserve">however in human subjects placebo morphine reduces pain </w:t>
-      </w:r>
-      <w:r>
-        <w:rPr>
-          <w:rFonts w:ascii="Times New Roman" w:hAnsi="Times New Roman" w:cs="Times New Roman"/>
-        </w:rPr>
-        <w:fldChar w:fldCharType="begin"/>
-      </w:r>
-      <w:r>
-        <w:rPr>
-          <w:rFonts w:ascii="Times New Roman" w:hAnsi="Times New Roman" w:cs="Times New Roman"/>
-        </w:rPr>
-        <w:instrText xml:space="preserve"> ADDIN EN.CITE &lt;EndNote&gt;&lt;Cite&gt;&lt;Author&gt;Evans&lt;/Author&gt;&lt;Year&gt;1974&lt;/Year&gt;&lt;RecNum&gt;312&lt;/RecNum&gt;&lt;DisplayText&gt;(Evans, 1974)&lt;/DisplayText&gt;&lt;record&gt;&lt;rec-number&gt;312&lt;/rec-number&gt;&lt;foreign-keys&gt;&lt;key app="EN" db-id="prea0s5zudef24eddtmptt5tdwwa5t55wssp" timestamp="1457045283"&gt;312&lt;/key&gt;&lt;/foreign-keys&gt;&lt;ref-type name="Journal Article"&gt;17&lt;/ref-type&gt;&lt;contributors&gt;&lt;authors&gt;&lt;author&gt;Evans, Frederick J&lt;/author&gt;&lt;/authors&gt;&lt;/contributors&gt;&lt;titles&gt;&lt;title&gt;The placebo response in pain reduction&lt;/title&gt;&lt;secondary-title&gt;Adv Neurol&lt;/secondary-title&gt;&lt;/titles&gt;&lt;periodical&gt;&lt;full-title&gt;Adv Neurol&lt;/full-title&gt;&lt;/periodical&gt;&lt;pages&gt;289-296&lt;/pages&gt;&lt;volume&gt;4&lt;/volume&gt;&lt;dates&gt;&lt;year&gt;1974&lt;/year&gt;&lt;/dates&gt;&lt;urls&gt;&lt;/urls&gt;&lt;/record&gt;&lt;/Cite&gt;&lt;/EndNote&gt;</w:instrText>
-      </w:r>
-      <w:r>
-        <w:rPr>
-          <w:rFonts w:ascii="Times New Roman" w:hAnsi="Times New Roman" w:cs="Times New Roman"/>
-        </w:rPr>
-        <w:fldChar w:fldCharType="separate"/>
-      </w:r>
-      <w:r>
-        <w:rPr>
-          <w:rFonts w:ascii="Times New Roman" w:hAnsi="Times New Roman" w:cs="Times New Roman"/>
-          <w:noProof/>
-        </w:rPr>
-        <w:t>(Evans, 1974)</w:t>
-      </w:r>
-      <w:r>
-        <w:rPr>
-          <w:rFonts w:ascii="Times New Roman" w:hAnsi="Times New Roman" w:cs="Times New Roman"/>
-        </w:rPr>
-        <w:fldChar w:fldCharType="end"/>
-      </w:r>
-      <w:r>
-        <w:rPr>
-          <w:rFonts w:ascii="Times New Roman" w:hAnsi="Times New Roman" w:cs="Times New Roman"/>
-        </w:rPr>
-        <w:t xml:space="preserve"> and placebo tranquilisers decrease activity levels </w:t>
-      </w:r>
-      <w:r>
-        <w:rPr>
-          <w:rFonts w:ascii="Times New Roman" w:hAnsi="Times New Roman" w:cs="Times New Roman"/>
-        </w:rPr>
-        <w:t xml:space="preserve"> </w:t>
-      </w:r>
-      <w:r>
-        <w:rPr>
-          <w:rFonts w:ascii="Times New Roman" w:hAnsi="Times New Roman" w:cs="Times New Roman"/>
-        </w:rPr>
-        <w:fldChar w:fldCharType="begin"/>
-      </w:r>
-      <w:r>
-        <w:rPr>
-          <w:rFonts w:ascii="Times New Roman" w:hAnsi="Times New Roman" w:cs="Times New Roman"/>
-        </w:rPr>
-        <w:instrText xml:space="preserve"> ADDIN EN.CITE &lt;EndNote&gt;&lt;Cite&gt;&lt;Author&gt;Frankenhaeuser&lt;/Author&gt;&lt;Year&gt;1963&lt;/Year&gt;&lt;RecNum&gt;313&lt;/RecNum&gt;&lt;DisplayText&gt;(Frankenhaeuser, Järpe, Svan, &amp;amp; Wrangsjö, 1963; Frankenhaeuser, Post, Hagdahl, &amp;amp; Wrangsjoe, 1964)&lt;/DisplayText&gt;&lt;record&gt;&lt;rec-number&gt;313&lt;/rec-number&gt;&lt;foreign-keys&gt;&lt;key app="EN" db-id="prea0s5zudef24eddtmptt5tdwwa5t55wssp" timestamp="1457045371"&gt;313&lt;/key&gt;&lt;/foreign-keys&gt;&lt;ref-type name="Journal Article"&gt;17&lt;/ref-type&gt;&lt;contributors&gt;&lt;authors&gt;&lt;author&gt;Frankenhaeuser, Marianne&lt;/author&gt;&lt;author&gt;Järpe, Gundla&lt;/author&gt;&lt;author&gt;Svan, H&lt;/author&gt;&lt;author&gt;Wrangsjö, B&lt;/author&gt;&lt;/authors&gt;&lt;/contributors&gt;&lt;titles&gt;&lt;title&gt;Psychophysiological reactions to two different placebo treatments&lt;/title&gt;&lt;secondary-title&gt;Scandinavian Journal of Psychology&lt;/secondary-title&gt;&lt;/titles&gt;&lt;periodical&gt;&lt;full-title&gt;Scandinavian Journal of Psychology&lt;/full-title&gt;&lt;/periodical&gt;&lt;pages&gt;245-250&lt;/pages&gt;&lt;volume&gt;4&lt;/volume&gt;&lt;number&gt;1&lt;/number&gt;&lt;dates&gt;&lt;year&gt;1963&lt;/year&gt;&lt;/dates&gt;&lt;isbn&gt;1467-9450&lt;/isbn&gt;&lt;urls&gt;&lt;/urls&gt;&lt;/record&gt;&lt;/Cite&gt;&lt;Cite&gt;&lt;Author&gt;Frankenhaeuser&lt;/Author&gt;&lt;Year&gt;1964&lt;/Year&gt;&lt;RecNum&gt;314&lt;/RecNum&gt;&lt;record&gt;&lt;rec-number&gt;314&lt;/rec-number&gt;&lt;foreign-keys&gt;&lt;key app="EN" db-id="prea0s5zudef24eddtmptt5tdwwa5t55wssp" timestamp="1457045449"&gt;314&lt;/key&gt;&lt;/foreign-keys&gt;&lt;ref-type name="Journal Article"&gt;17&lt;/ref-type&gt;&lt;contributors&gt;&lt;authors&gt;&lt;author&gt;Frankenhaeuser, Marianne&lt;/author&gt;&lt;author&gt;Post, Birgitta&lt;/author&gt;&lt;author&gt;Hagdahl, Ragnar&lt;/author&gt;&lt;author&gt;Wrangsjoe, Bjoern&lt;/author&gt;&lt;/authors&gt;&lt;/contributors&gt;&lt;titles&gt;&lt;title&gt;Effects of a depressant drug as modified by experimentally-induced expectation&lt;/title&gt;&lt;secondary-title&gt;Perceptual and motor skills&lt;/secondary-title&gt;&lt;/titles&gt;&lt;periodical&gt;&lt;full-title&gt;Perceptual and motor skills&lt;/full-title&gt;&lt;/periodical&gt;&lt;pages&gt;513-522&lt;/pages&gt;&lt;volume&gt;18&lt;/volume&gt;&lt;number&gt;2&lt;/number&gt;&lt;dates&gt;&lt;year&gt;1964&lt;/year&gt;&lt;/dates&gt;&lt;isbn&gt;0031-5125&lt;/isbn&gt;&lt;urls&gt;&lt;/urls&gt;&lt;/record&gt;&lt;/Cite&gt;&lt;/EndNote&gt;</w:instrText>
-      </w:r>
-      <w:r>
-        <w:rPr>
-          <w:rFonts w:ascii="Times New Roman" w:hAnsi="Times New Roman" w:cs="Times New Roman"/>
-        </w:rPr>
-        <w:fldChar w:fldCharType="separate"/>
-      </w:r>
-      <w:r>
-        <w:rPr>
-          <w:rFonts w:ascii="Times New Roman" w:hAnsi="Times New Roman" w:cs="Times New Roman"/>
-          <w:noProof/>
-        </w:rPr>
-        <w:t>(Frankenhaeuser, Järpe, Svan, &amp; Wrangsjö, 1963; Frankenhaeuser, Post, Hagdahl, &amp; Wrangsjoe, 1964)</w:t>
-      </w:r>
-      <w:r>
-        <w:rPr>
-          <w:rFonts w:ascii="Times New Roman" w:hAnsi="Times New Roman" w:cs="Times New Roman"/>
-        </w:rPr>
-        <w:fldChar w:fldCharType="end"/>
-      </w:r>
-      <w:r>
-        <w:rPr>
-          <w:rFonts w:ascii="Times New Roman" w:hAnsi="Times New Roman" w:cs="Times New Roman"/>
-        </w:rPr>
-        <w:t>.</w:t>
-      </w:r>
-      <w:r>
-        <w:rPr>
-          <w:rFonts w:ascii="Times New Roman" w:hAnsi="Times New Roman" w:cs="Times New Roman"/>
-        </w:rPr>
-        <w:t xml:space="preserve"> This </w:t>
-      </w:r>
-      <w:r>
-        <w:rPr>
-          <w:rFonts w:ascii="Times New Roman" w:hAnsi="Times New Roman" w:cs="Times New Roman"/>
-        </w:rPr>
-        <w:t xml:space="preserve">inconsistency in the direction of the conditioned response to these drugs </w:t>
-      </w:r>
-      <w:r>
-        <w:rPr>
-          <w:rFonts w:ascii="Times New Roman" w:hAnsi="Times New Roman" w:cs="Times New Roman"/>
-        </w:rPr>
-        <w:t xml:space="preserve">means </w:t>
-      </w:r>
-      <w:r>
-        <w:rPr>
-          <w:rFonts w:ascii="Times New Roman" w:hAnsi="Times New Roman" w:cs="Times New Roman"/>
-        </w:rPr>
-        <w:t xml:space="preserve">either that: a) </w:t>
-      </w:r>
-      <w:r>
-        <w:rPr>
-          <w:rFonts w:ascii="Times New Roman" w:hAnsi="Times New Roman" w:cs="Times New Roman"/>
-        </w:rPr>
-        <w:t>the revised stimulus substitution model of classical conditioning is true for rodents and humans</w:t>
-      </w:r>
-      <w:r>
-        <w:rPr>
-          <w:rFonts w:ascii="Times New Roman" w:hAnsi="Times New Roman" w:cs="Times New Roman"/>
-        </w:rPr>
-        <w:t xml:space="preserve"> but that the drugs in question act on different arms of the systems involved</w:t>
-      </w:r>
-      <w:r>
-        <w:rPr>
-          <w:rFonts w:ascii="Times New Roman" w:hAnsi="Times New Roman" w:cs="Times New Roman"/>
-        </w:rPr>
-        <w:t xml:space="preserve">, </w:t>
-      </w:r>
-      <w:r>
-        <w:rPr>
-          <w:rFonts w:ascii="Times New Roman" w:hAnsi="Times New Roman" w:cs="Times New Roman"/>
-        </w:rPr>
-        <w:t>or b) that</w:t>
-      </w:r>
-      <w:r>
-        <w:rPr>
-          <w:rFonts w:ascii="Times New Roman" w:hAnsi="Times New Roman" w:cs="Times New Roman"/>
-        </w:rPr>
-        <w:t xml:space="preserve"> placebo effects in humans do not involve classical conditioning. </w:t>
+        <w:t>Revised Stimulus Substitution</w:t>
       </w:r>
     </w:p>
     <w:p>
@@ -7468,175 +7140,50 @@
         <w:rPr>
           <w:rFonts w:ascii="Times New Roman" w:hAnsi="Times New Roman" w:cs="Times New Roman"/>
         </w:rPr>
-        <w:t>The</w:t>
-      </w:r>
-      <w:r>
-        <w:rPr>
-          <w:rFonts w:ascii="Times New Roman" w:hAnsi="Times New Roman" w:cs="Times New Roman"/>
-        </w:rPr>
-        <w:t xml:space="preserve"> need for a model of classical conditioning that was exp</w:t>
-      </w:r>
-      <w:r>
-        <w:rPr>
-          <w:rFonts w:ascii="Times New Roman" w:hAnsi="Times New Roman" w:cs="Times New Roman"/>
-        </w:rPr>
-        <w:t>lanatory as well as descriptive and</w:t>
-      </w:r>
-      <w:r>
-        <w:rPr>
-          <w:rFonts w:ascii="Times New Roman" w:hAnsi="Times New Roman" w:cs="Times New Roman"/>
-        </w:rPr>
-        <w:t xml:space="preserve"> that took</w:t>
-      </w:r>
-      <w:r>
-        <w:rPr>
-          <w:rFonts w:ascii="Times New Roman" w:hAnsi="Times New Roman" w:cs="Times New Roman"/>
-        </w:rPr>
-        <w:t xml:space="preserve"> account of conscious learning led to r</w:t>
-      </w:r>
-      <w:r>
-        <w:rPr>
-          <w:rFonts w:ascii="Times New Roman" w:hAnsi="Times New Roman" w:cs="Times New Roman"/>
-        </w:rPr>
-        <w:t>esearch</w:t>
-      </w:r>
-      <w:r>
-        <w:rPr>
-          <w:rFonts w:ascii="Times New Roman" w:hAnsi="Times New Roman" w:cs="Times New Roman"/>
-        </w:rPr>
-        <w:t xml:space="preserve">ers in the </w:t>
-      </w:r>
-      <w:r>
-        <w:rPr>
-          <w:rFonts w:ascii="Times New Roman" w:hAnsi="Times New Roman" w:cs="Times New Roman"/>
-        </w:rPr>
-        <w:t xml:space="preserve">late 1960’s and </w:t>
-      </w:r>
-      <w:r>
-        <w:rPr>
-          <w:rFonts w:ascii="Times New Roman" w:hAnsi="Times New Roman" w:cs="Times New Roman"/>
-        </w:rPr>
-        <w:t>early 1970’s to begin proposing</w:t>
-      </w:r>
-      <w:r>
-        <w:rPr>
-          <w:rFonts w:ascii="Times New Roman" w:hAnsi="Times New Roman" w:cs="Times New Roman"/>
-        </w:rPr>
-        <w:t xml:space="preserve"> theories of </w:t>
-      </w:r>
-      <w:r>
-        <w:rPr>
-          <w:rFonts w:ascii="Times New Roman" w:hAnsi="Times New Roman" w:cs="Times New Roman"/>
-        </w:rPr>
-        <w:t xml:space="preserve">learning and </w:t>
-      </w:r>
-      <w:r>
-        <w:rPr>
-          <w:rFonts w:ascii="Times New Roman" w:hAnsi="Times New Roman" w:cs="Times New Roman"/>
-        </w:rPr>
-        <w:t xml:space="preserve">classical conditioning that </w:t>
-      </w:r>
-      <w:r>
-        <w:rPr>
-          <w:rFonts w:ascii="Times New Roman" w:hAnsi="Times New Roman" w:cs="Times New Roman"/>
-        </w:rPr>
-        <w:t xml:space="preserve">focused on </w:t>
-      </w:r>
-      <w:r>
-        <w:rPr>
-          <w:rFonts w:ascii="Times New Roman" w:hAnsi="Times New Roman" w:cs="Times New Roman"/>
-        </w:rPr>
-        <w:t>the role of</w:t>
-      </w:r>
-      <w:r>
-        <w:rPr>
-          <w:rFonts w:ascii="Times New Roman" w:hAnsi="Times New Roman" w:cs="Times New Roman"/>
-        </w:rPr>
-        <w:t xml:space="preserve"> cognition and</w:t>
-      </w:r>
-      <w:r>
-        <w:rPr>
-          <w:rFonts w:ascii="Times New Roman" w:hAnsi="Times New Roman" w:cs="Times New Roman"/>
-        </w:rPr>
-        <w:t xml:space="preserve"> in</w:t>
-      </w:r>
-      <w:r>
-        <w:rPr>
-          <w:rFonts w:ascii="Times New Roman" w:hAnsi="Times New Roman" w:cs="Times New Roman"/>
-        </w:rPr>
-        <w:t>formation processing</w:t>
-      </w:r>
-      <w:r>
-        <w:rPr>
-          <w:rFonts w:ascii="Times New Roman" w:hAnsi="Times New Roman" w:cs="Times New Roman"/>
-        </w:rPr>
-        <w:t xml:space="preserve">. These theories </w:t>
-      </w:r>
-      <w:r>
-        <w:rPr>
-          <w:rFonts w:ascii="Times New Roman" w:hAnsi="Times New Roman" w:cs="Times New Roman"/>
-        </w:rPr>
-        <w:t xml:space="preserve">framed </w:t>
-      </w:r>
-      <w:r>
-        <w:rPr>
-          <w:rFonts w:ascii="Times New Roman" w:hAnsi="Times New Roman" w:cs="Times New Roman"/>
-        </w:rPr>
-        <w:t xml:space="preserve">classical </w:t>
-      </w:r>
-      <w:r>
-        <w:rPr>
-          <w:rFonts w:ascii="Times New Roman" w:hAnsi="Times New Roman" w:cs="Times New Roman"/>
-        </w:rPr>
-        <w:t>conditioning as the learning of relations between events</w:t>
-      </w:r>
-      <w:r>
-        <w:rPr>
-          <w:rFonts w:ascii="Times New Roman" w:hAnsi="Times New Roman" w:cs="Times New Roman"/>
-        </w:rPr>
-        <w:t>. According to these</w:t>
-      </w:r>
-      <w:r>
-        <w:rPr>
-          <w:rFonts w:ascii="Times New Roman" w:hAnsi="Times New Roman" w:cs="Times New Roman"/>
-        </w:rPr>
-        <w:t xml:space="preserve"> model</w:t>
-      </w:r>
-      <w:r>
-        <w:rPr>
-          <w:rFonts w:ascii="Times New Roman" w:hAnsi="Times New Roman" w:cs="Times New Roman"/>
-        </w:rPr>
-        <w:t>s</w:t>
-      </w:r>
-      <w:r>
-        <w:rPr>
-          <w:rFonts w:ascii="Times New Roman" w:hAnsi="Times New Roman" w:cs="Times New Roman"/>
-        </w:rPr>
-        <w:t xml:space="preserve">, conditioning is dependent not on contiguity but on </w:t>
-      </w:r>
-      <w:r>
-        <w:rPr>
-          <w:rFonts w:ascii="Times New Roman" w:hAnsi="Times New Roman" w:cs="Times New Roman"/>
-        </w:rPr>
-        <w:t xml:space="preserve">the formation of </w:t>
-      </w:r>
-      <w:r>
-        <w:rPr>
-          <w:rFonts w:ascii="Times New Roman" w:hAnsi="Times New Roman" w:cs="Times New Roman"/>
-        </w:rPr>
-        <w:t>expectancies, which are based on the perceived l</w:t>
-      </w:r>
-      <w:r>
-        <w:rPr>
-          <w:rFonts w:ascii="Times New Roman" w:hAnsi="Times New Roman" w:cs="Times New Roman"/>
-        </w:rPr>
-        <w:t>ikelihood of one set of stimuli</w:t>
-      </w:r>
-      <w:r>
-        <w:rPr>
-          <w:rFonts w:ascii="Times New Roman" w:hAnsi="Times New Roman" w:cs="Times New Roman"/>
-        </w:rPr>
-        <w:t xml:space="preserve"> being followed or accompanied by another</w:t>
+        <w:t xml:space="preserve">Eikelboom and Stewart </w:t>
+      </w:r>
+      <w:r>
+        <w:rPr>
+          <w:rFonts w:ascii="Times New Roman" w:hAnsi="Times New Roman" w:cs="Times New Roman"/>
+        </w:rPr>
+        <w:fldChar w:fldCharType="begin"/>
+      </w:r>
+      <w:r>
+        <w:rPr>
+          <w:rFonts w:ascii="Times New Roman" w:hAnsi="Times New Roman" w:cs="Times New Roman"/>
+        </w:rPr>
+        <w:instrText xml:space="preserve"> ADDIN EN.CITE &lt;EndNote&gt;&lt;Cite ExcludeAuth="1"&gt;&lt;Author&gt;Eikelboom&lt;/Author&gt;&lt;Year&gt;1982&lt;/Year&gt;&lt;RecNum&gt;262&lt;/RecNum&gt;&lt;DisplayText&gt;(1982)&lt;/DisplayText&gt;&lt;record&gt;&lt;rec-number&gt;262&lt;/rec-number&gt;&lt;foreign-keys&gt;&lt;key app="EN" db-id="prea0s5zudef24eddtmptt5tdwwa5t55wssp" timestamp="1454022674"&gt;262&lt;/key&gt;&lt;/foreign-keys&gt;&lt;ref-type name="Journal Article"&gt;17&lt;/ref-type&gt;&lt;contributors&gt;&lt;authors&gt;&lt;author&gt;Eikelboom, Roelof&lt;/author&gt;&lt;author&gt;Stewart, Jane&lt;/author&gt;&lt;/authors&gt;&lt;/contributors&gt;&lt;titles&gt;&lt;title&gt;Conditioning of drug-induced physiological responses&lt;/title&gt;&lt;secondary-title&gt;Psychological review&lt;/secondary-title&gt;&lt;/titles&gt;&lt;periodical&gt;&lt;full-title&gt;Psychological review&lt;/full-title&gt;&lt;/periodical&gt;&lt;pages&gt;507&lt;/pages&gt;&lt;volume&gt;89&lt;/volume&gt;&lt;number&gt;5&lt;/number&gt;&lt;dates&gt;&lt;year&gt;1982&lt;/year&gt;&lt;/dates&gt;&lt;isbn&gt;1939-1471&lt;/isbn&gt;&lt;urls&gt;&lt;/urls&gt;&lt;/record&gt;&lt;/Cite&gt;&lt;/EndNote&gt;</w:instrText>
+      </w:r>
+      <w:r>
+        <w:rPr>
+          <w:rFonts w:ascii="Times New Roman" w:hAnsi="Times New Roman" w:cs="Times New Roman"/>
+        </w:rPr>
+        <w:fldChar w:fldCharType="separate"/>
+      </w:r>
+      <w:r>
+        <w:rPr>
+          <w:rFonts w:ascii="Times New Roman" w:hAnsi="Times New Roman" w:cs="Times New Roman"/>
+          <w:noProof/>
+        </w:rPr>
+        <w:t>(1982)</w:t>
+      </w:r>
+      <w:r>
+        <w:rPr>
+          <w:rFonts w:ascii="Times New Roman" w:hAnsi="Times New Roman" w:cs="Times New Roman"/>
+        </w:rPr>
+        <w:fldChar w:fldCharType="end"/>
+      </w:r>
+      <w:r>
+        <w:rPr>
+          <w:rFonts w:ascii="Times New Roman" w:hAnsi="Times New Roman" w:cs="Times New Roman"/>
+        </w:rPr>
+        <w:t xml:space="preserve"> proposed a revision of the stimulus substitution model that addressed the apparent inconsistencies </w:t>
+      </w:r>
+      <w:r>
+        <w:rPr>
+          <w:rFonts w:ascii="Times New Roman" w:hAnsi="Times New Roman" w:cs="Times New Roman"/>
+        </w:rPr>
+        <w:t>in direction of conditioned responses.</w:t>
       </w:r>
       <w:r>
         <w:rPr>
@@ -7648,13 +7195,190 @@
         <w:rPr>
           <w:rFonts w:ascii="Times New Roman" w:hAnsi="Times New Roman" w:cs="Times New Roman"/>
         </w:rPr>
+        <w:t xml:space="preserve">They proposed </w:t>
+      </w:r>
+      <w:r>
+        <w:rPr>
+          <w:rFonts w:ascii="Times New Roman" w:hAnsi="Times New Roman" w:cs="Times New Roman"/>
+        </w:rPr>
+        <w:t xml:space="preserve">that conditioned responses to drugs </w:t>
+      </w:r>
+      <w:r>
+        <w:rPr>
+          <w:rFonts w:ascii="Times New Roman" w:hAnsi="Times New Roman" w:cs="Times New Roman"/>
+          <w:i/>
+        </w:rPr>
+        <w:t>do</w:t>
+      </w:r>
+      <w:r>
+        <w:rPr>
+          <w:rFonts w:ascii="Times New Roman" w:hAnsi="Times New Roman" w:cs="Times New Roman"/>
+        </w:rPr>
+        <w:t xml:space="preserve"> </w:t>
+      </w:r>
+      <w:r>
+        <w:rPr>
+          <w:rFonts w:ascii="Times New Roman" w:hAnsi="Times New Roman" w:cs="Times New Roman"/>
+        </w:rPr>
+        <w:t xml:space="preserve">in fact </w:t>
+      </w:r>
+      <w:r>
+        <w:rPr>
+          <w:rFonts w:ascii="Times New Roman" w:hAnsi="Times New Roman" w:cs="Times New Roman"/>
+        </w:rPr>
+        <w:t>always</w:t>
+      </w:r>
+      <w:r>
+        <w:rPr>
+          <w:rFonts w:ascii="Times New Roman" w:hAnsi="Times New Roman" w:cs="Times New Roman"/>
+        </w:rPr>
+        <w:t xml:space="preserve"> resemble the unconditioned response, but that the unconditioned response is not always the </w:t>
+      </w:r>
+      <w:r>
+        <w:rPr>
+          <w:rFonts w:ascii="Times New Roman" w:hAnsi="Times New Roman" w:cs="Times New Roman"/>
+          <w:i/>
+        </w:rPr>
+        <w:t>observed</w:t>
+      </w:r>
+      <w:r>
+        <w:rPr>
+          <w:rFonts w:ascii="Times New Roman" w:hAnsi="Times New Roman" w:cs="Times New Roman"/>
+        </w:rPr>
+        <w:t xml:space="preserve"> response. They hypothesise</w:t>
+      </w:r>
+      <w:r>
+        <w:rPr>
+          <w:rFonts w:ascii="Times New Roman" w:hAnsi="Times New Roman" w:cs="Times New Roman"/>
+        </w:rPr>
+        <w:t xml:space="preserve">d that if a </w:t>
+      </w:r>
+      <w:r>
+        <w:rPr>
+          <w:rFonts w:ascii="Times New Roman" w:hAnsi="Times New Roman" w:cs="Times New Roman"/>
+        </w:rPr>
+        <w:t>drug acts on the afferent arm of the system in question (e.g. thermoregulatory, salivatory) then the observed drug effect will be the UR and the conditioned drug effect will be in the direction of the observed effect. If on the other hand the drug in question acts on the efferent arm of the system then the observed effect is actually the US not the UR, an effect that will evoke a compensatory UR that is in the opposite direction to the observed effect. Thus situations where the conditioned response seems to oppose the unconditioned response are really just the result of incorrect identification of the US.</w:t>
+      </w:r>
+      <w:r>
+        <w:rPr>
+          <w:rFonts w:ascii="Times New Roman" w:hAnsi="Times New Roman" w:cs="Times New Roman"/>
+        </w:rPr>
+        <w:t xml:space="preserve"> This model seemed to address the </w:t>
+      </w:r>
+      <w:r>
+        <w:rPr>
+          <w:rFonts w:ascii="Times New Roman" w:hAnsi="Times New Roman" w:cs="Times New Roman"/>
+        </w:rPr>
+        <w:t>inconsistencies between theory and evidence in the</w:t>
+      </w:r>
+      <w:r>
+        <w:rPr>
+          <w:rFonts w:ascii="Times New Roman" w:hAnsi="Times New Roman" w:cs="Times New Roman"/>
+        </w:rPr>
+        <w:t xml:space="preserve"> exist</w:t>
+      </w:r>
+      <w:r>
+        <w:rPr>
+          <w:rFonts w:ascii="Times New Roman" w:hAnsi="Times New Roman" w:cs="Times New Roman"/>
+        </w:rPr>
+        <w:t xml:space="preserve">ing stimulus substitution model. While this revised stimulus substitution model is still generally well accepted there was still a problem for the stimulus-substitution model of </w:t>
+      </w:r>
+      <w:r>
+        <w:rPr>
+          <w:rFonts w:ascii="Times New Roman" w:hAnsi="Times New Roman" w:cs="Times New Roman"/>
+          <w:i/>
+        </w:rPr>
+        <w:t xml:space="preserve">placebo effects </w:t>
+      </w:r>
+      <w:r>
+        <w:rPr>
+          <w:rFonts w:ascii="Times New Roman" w:hAnsi="Times New Roman" w:cs="Times New Roman"/>
+        </w:rPr>
+        <w:t xml:space="preserve">in that the revised model </w:t>
+      </w:r>
+      <w:r>
+        <w:rPr>
+          <w:rFonts w:ascii="Times New Roman" w:hAnsi="Times New Roman" w:cs="Times New Roman"/>
+        </w:rPr>
+        <w:t xml:space="preserve">now matched the evidence for rodents, but still </w:t>
+      </w:r>
+      <w:r>
+        <w:rPr>
+          <w:rFonts w:ascii="Times New Roman" w:hAnsi="Times New Roman" w:cs="Times New Roman"/>
+        </w:rPr>
+        <w:t>did not match the evidence from human studies</w:t>
+      </w:r>
+      <w:r>
+        <w:rPr>
+          <w:rFonts w:ascii="Times New Roman" w:hAnsi="Times New Roman" w:cs="Times New Roman"/>
+        </w:rPr>
+        <w:t xml:space="preserve"> where placebo responses most commonly act in the direction of the unconditioned stimulus. For example in</w:t>
+      </w:r>
+      <w:r>
+        <w:rPr>
+          <w:rFonts w:ascii="Times New Roman" w:hAnsi="Times New Roman" w:cs="Times New Roman"/>
+        </w:rPr>
+        <w:t xml:space="preserve"> experiments on rodents pairing morphine with a CS results in conditioned hyperalgesia and pairing a CS with a tranquiliser produces conditioned hyperactivity </w:t>
+      </w:r>
+      <w:r>
+        <w:rPr>
+          <w:rFonts w:ascii="Times New Roman" w:hAnsi="Times New Roman" w:cs="Times New Roman"/>
+        </w:rPr>
+        <w:t>(i.e. CS that opposes the US</w:t>
+      </w:r>
+      <w:r>
+        <w:rPr>
+          <w:rFonts w:ascii="Times New Roman" w:hAnsi="Times New Roman" w:cs="Times New Roman"/>
+        </w:rPr>
         <w:fldChar w:fldCharType="begin"/>
       </w:r>
       <w:r>
         <w:rPr>
           <w:rFonts w:ascii="Times New Roman" w:hAnsi="Times New Roman" w:cs="Times New Roman"/>
         </w:rPr>
-        <w:instrText xml:space="preserve"> ADDIN EN.CITE &lt;EndNote&gt;&lt;Cite&gt;&lt;Author&gt;Rescorla&lt;/Author&gt;&lt;Year&gt;1972&lt;/Year&gt;&lt;RecNum&gt;291&lt;/RecNum&gt;&lt;DisplayText&gt;(Bolles, 1972; Rescorla &amp;amp; Wagner, 1972)&lt;/DisplayText&gt;&lt;record&gt;&lt;rec-number&gt;291&lt;/rec-number&gt;&lt;foreign-keys&gt;&lt;key app="EN" db-id="prea0s5zudef24eddtmptt5tdwwa5t55wssp" timestamp="1456955597"&gt;291&lt;/key&gt;&lt;/foreign-keys&gt;&lt;ref-type name="Journal Article"&gt;17&lt;/ref-type&gt;&lt;contributors&gt;&lt;authors&gt;&lt;author&gt;Rescorla, Robert A&lt;/author&gt;&lt;author&gt;Wagner, Allan R&lt;/author&gt;&lt;/authors&gt;&lt;/contributors&gt;&lt;titles&gt;&lt;title&gt;A theory of Pavlovian conditioning: Variations in the effectiveness of reinforcement and nonreinforcement&lt;/title&gt;&lt;secondary-title&gt;Classical conditioning II: Current research and theory&lt;/secondary-title&gt;&lt;/titles&gt;&lt;periodical&gt;&lt;full-title&gt;Classical conditioning II: Current research and theory&lt;/full-title&gt;&lt;/periodical&gt;&lt;pages&gt;64-99&lt;/pages&gt;&lt;volume&gt;2&lt;/volume&gt;&lt;dates&gt;&lt;year&gt;1972&lt;/year&gt;&lt;/dates&gt;&lt;urls&gt;&lt;/urls&gt;&lt;/record&gt;&lt;/Cite&gt;&lt;Cite&gt;&lt;Author&gt;Bolles&lt;/Author&gt;&lt;Year&gt;1972&lt;/Year&gt;&lt;RecNum&gt;258&lt;/RecNum&gt;&lt;record&gt;&lt;rec-number&gt;258&lt;/rec-number&gt;&lt;foreign-keys&gt;&lt;key app="EN" db-id="prea0s5zudef24eddtmptt5tdwwa5t55wssp" timestamp="1453948700"&gt;258&lt;/key&gt;&lt;/foreign-keys&gt;&lt;ref-type name="Journal Article"&gt;17&lt;/ref-type&gt;&lt;contributors&gt;&lt;authors&gt;&lt;author&gt;Bolles, Robert C&lt;/author&gt;&lt;/authors&gt;&lt;/contributors&gt;&lt;titles&gt;&lt;title&gt;Reinforcement, expectancy, and learning&lt;/title&gt;&lt;secondary-title&gt;Psychological Review&lt;/secondary-title&gt;&lt;/titles&gt;&lt;periodical&gt;&lt;full-title&gt;Psychological review&lt;/full-title&gt;&lt;/periodical&gt;&lt;pages&gt;394&lt;/pages&gt;&lt;volume&gt;79&lt;/volume&gt;&lt;number&gt;5&lt;/number&gt;&lt;dates&gt;&lt;year&gt;1972&lt;/year&gt;&lt;/dates&gt;&lt;isbn&gt;1939-1471&lt;/isbn&gt;&lt;urls&gt;&lt;/urls&gt;&lt;/record&gt;&lt;/Cite&gt;&lt;/EndNote&gt;</w:instrText>
+        <w:instrText xml:space="preserve"> ADDIN EN.CITE &lt;EndNote&gt;&lt;Cite ExcludeAuth="1" ExcludeYear="1"&gt;&lt;Author&gt;Siegel&lt;/Author&gt;&lt;Year&gt;1983&lt;/Year&gt;&lt;RecNum&gt;311&lt;/RecNum&gt;&lt;record&gt;&lt;rec-number&gt;311&lt;/rec-number&gt;&lt;foreign-keys&gt;&lt;key app="EN" db-id="prea0s5zudef24eddtmptt5tdwwa5t55wssp" timestamp="1457045079"&gt;311&lt;/key&gt;&lt;/foreign-keys&gt;&lt;ref-type name="Book Section"&gt;5&lt;/ref-type&gt;&lt;contributors&gt;&lt;authors&gt;&lt;author&gt;Siegel, Shepard&lt;/author&gt;&lt;/authors&gt;&lt;/contributors&gt;&lt;titles&gt;&lt;title&gt;Classical conditioning, drug tolerance, and drug dependence&lt;/title&gt;&lt;secondary-title&gt;Research advances in alcohol and drug problems&lt;/secondary-title&gt;&lt;/titles&gt;&lt;pages&gt;207-246&lt;/pages&gt;&lt;dates&gt;&lt;year&gt;1983&lt;/year&gt;&lt;/dates&gt;&lt;publisher&gt;Springer&lt;/publisher&gt;&lt;isbn&gt;1461336287&lt;/isbn&gt;&lt;urls&gt;&lt;/urls&gt;&lt;/record&gt;&lt;/Cite&gt;&lt;/EndNote&gt;</w:instrText>
+      </w:r>
+      <w:r>
+        <w:rPr>
+          <w:rFonts w:ascii="Times New Roman" w:hAnsi="Times New Roman" w:cs="Times New Roman"/>
+        </w:rPr>
+        <w:fldChar w:fldCharType="end"/>
+      </w:r>
+      <w:r>
+        <w:rPr>
+          <w:rFonts w:ascii="Times New Roman" w:hAnsi="Times New Roman" w:cs="Times New Roman"/>
+        </w:rPr>
+        <w:t>;</w:t>
+      </w:r>
+      <w:r>
+        <w:rPr>
+          <w:rFonts w:ascii="Times New Roman" w:hAnsi="Times New Roman" w:cs="Times New Roman"/>
+        </w:rPr>
+        <w:t xml:space="preserve"> </w:t>
+      </w:r>
+      <w:r>
+        <w:rPr>
+          <w:rFonts w:ascii="Times New Roman" w:hAnsi="Times New Roman" w:cs="Times New Roman"/>
+        </w:rPr>
+        <w:t xml:space="preserve">Siegel, 1983); </w:t>
+      </w:r>
+      <w:r>
+        <w:rPr>
+          <w:rFonts w:ascii="Times New Roman" w:hAnsi="Times New Roman" w:cs="Times New Roman"/>
+        </w:rPr>
+        <w:t xml:space="preserve">however in human subjects placebo morphine reduces pain </w:t>
+      </w:r>
+      <w:r>
+        <w:rPr>
+          <w:rFonts w:ascii="Times New Roman" w:hAnsi="Times New Roman" w:cs="Times New Roman"/>
+        </w:rPr>
+        <w:fldChar w:fldCharType="begin"/>
+      </w:r>
+      <w:r>
+        <w:rPr>
+          <w:rFonts w:ascii="Times New Roman" w:hAnsi="Times New Roman" w:cs="Times New Roman"/>
+        </w:rPr>
+        <w:instrText xml:space="preserve"> ADDIN EN.CITE &lt;EndNote&gt;&lt;Cite&gt;&lt;Author&gt;Evans&lt;/Author&gt;&lt;Year&gt;1974&lt;/Year&gt;&lt;RecNum&gt;312&lt;/RecNum&gt;&lt;DisplayText&gt;(Evans, 1974)&lt;/DisplayText&gt;&lt;record&gt;&lt;rec-number&gt;312&lt;/rec-number&gt;&lt;foreign-keys&gt;&lt;key app="EN" db-id="prea0s5zudef24eddtmptt5tdwwa5t55wssp" timestamp="1457045283"&gt;312&lt;/key&gt;&lt;/foreign-keys&gt;&lt;ref-type name="Journal Article"&gt;17&lt;/ref-type&gt;&lt;contributors&gt;&lt;authors&gt;&lt;author&gt;Evans, Frederick J&lt;/author&gt;&lt;/authors&gt;&lt;/contributors&gt;&lt;titles&gt;&lt;title&gt;The placebo response in pain reduction&lt;/title&gt;&lt;secondary-title&gt;Adv Neurol&lt;/secondary-title&gt;&lt;/titles&gt;&lt;periodical&gt;&lt;full-title&gt;Adv Neurol&lt;/full-title&gt;&lt;/periodical&gt;&lt;pages&gt;289-296&lt;/pages&gt;&lt;volume&gt;4&lt;/volume&gt;&lt;dates&gt;&lt;year&gt;1974&lt;/year&gt;&lt;/dates&gt;&lt;urls&gt;&lt;/urls&gt;&lt;/record&gt;&lt;/Cite&gt;&lt;/EndNote&gt;</w:instrText>
       </w:r>
       <w:r>
         <w:rPr>
@@ -7667,7 +7391,7 @@
           <w:rFonts w:ascii="Times New Roman" w:hAnsi="Times New Roman" w:cs="Times New Roman"/>
           <w:noProof/>
         </w:rPr>
-        <w:t>(Bolles, 1972; Rescorla &amp; Wagner, 1972)</w:t>
+        <w:t>(Evans, 1974)</w:t>
       </w:r>
       <w:r>
         <w:rPr>
@@ -7679,37 +7403,7 @@
         <w:rPr>
           <w:rFonts w:ascii="Times New Roman" w:hAnsi="Times New Roman" w:cs="Times New Roman"/>
         </w:rPr>
-        <w:t xml:space="preserve">. </w:t>
-      </w:r>
-      <w:r>
-        <w:rPr>
-          <w:rFonts w:ascii="Times New Roman" w:hAnsi="Times New Roman" w:cs="Times New Roman"/>
-        </w:rPr>
-        <w:t xml:space="preserve">The extent to which a CS is able to produce a conditioned response depends on the </w:t>
-      </w:r>
-      <w:r>
-        <w:rPr>
-          <w:rFonts w:ascii="Times New Roman" w:hAnsi="Times New Roman" w:cs="Times New Roman"/>
-        </w:rPr>
-        <w:t xml:space="preserve">information the CS provides about the </w:t>
-      </w:r>
-      <w:r>
-        <w:rPr>
-          <w:rFonts w:ascii="Times New Roman" w:hAnsi="Times New Roman" w:cs="Times New Roman"/>
-        </w:rPr>
-        <w:t xml:space="preserve">likelihood of the arrival of the </w:t>
-      </w:r>
-      <w:r>
-        <w:rPr>
-          <w:rFonts w:ascii="Times New Roman" w:hAnsi="Times New Roman" w:cs="Times New Roman"/>
-        </w:rPr>
-        <w:t>US</w:t>
-      </w:r>
-      <w:r>
-        <w:rPr>
-          <w:rFonts w:ascii="Times New Roman" w:hAnsi="Times New Roman" w:cs="Times New Roman"/>
-        </w:rPr>
-        <w:t xml:space="preserve"> and subsequent UR</w:t>
+        <w:t xml:space="preserve"> and placebo tranquilisers decrease activity levels </w:t>
       </w:r>
       <w:r>
         <w:rPr>
@@ -7727,7 +7421,7 @@
         <w:rPr>
           <w:rFonts w:ascii="Times New Roman" w:hAnsi="Times New Roman" w:cs="Times New Roman"/>
         </w:rPr>
-        <w:instrText xml:space="preserve"> ADDIN EN.CITE &lt;EndNote&gt;&lt;Cite&gt;&lt;Author&gt;Rescorla&lt;/Author&gt;&lt;Year&gt;1988&lt;/Year&gt;&lt;RecNum&gt;252&lt;/RecNum&gt;&lt;DisplayText&gt;(Rescorla, 1988)&lt;/DisplayText&gt;&lt;record&gt;&lt;rec-number&gt;252&lt;/rec-number&gt;&lt;foreign-keys&gt;&lt;key app="EN" db-id="prea0s5zudef24eddtmptt5tdwwa5t55wssp" timestamp="1453943552"&gt;252&lt;/key&gt;&lt;/foreign-keys&gt;&lt;ref-type name="Journal Article"&gt;17&lt;/ref-type&gt;&lt;contributors&gt;&lt;authors&gt;&lt;author&gt;Rescorla, Robert A&lt;/author&gt;&lt;/authors&gt;&lt;/contributors&gt;&lt;titles&gt;&lt;title&gt;Pavlovian conditioning: It&amp;apos;s not what you think it is&lt;/title&gt;&lt;secondary-title&gt;American Psychologist&lt;/secondary-title&gt;&lt;/titles&gt;&lt;periodical&gt;&lt;full-title&gt;American psychologist&lt;/full-title&gt;&lt;/periodical&gt;&lt;pages&gt;151&lt;/pages&gt;&lt;volume&gt;43&lt;/volume&gt;&lt;number&gt;3&lt;/number&gt;&lt;dates&gt;&lt;year&gt;1988&lt;/year&gt;&lt;/dates&gt;&lt;isbn&gt;1935-990X&lt;/isbn&gt;&lt;urls&gt;&lt;related-urls&gt;&lt;url&gt;http://graphics.tx.ovid.com/ovftpdfs/FPDDNCJCMDBPFJ00/fs046/ovft/live/gv023/00000487/00000487-198803000-00002.pdf&lt;/url&gt;&lt;/related-urls&gt;&lt;/urls&gt;&lt;/record&gt;&lt;/Cite&gt;&lt;/EndNote&gt;</w:instrText>
+        <w:instrText xml:space="preserve"> ADDIN EN.CITE &lt;EndNote&gt;&lt;Cite&gt;&lt;Author&gt;Frankenhaeuser&lt;/Author&gt;&lt;Year&gt;1963&lt;/Year&gt;&lt;RecNum&gt;313&lt;/RecNum&gt;&lt;DisplayText&gt;(Frankenhaeuser, Järpe, Svan, &amp;amp; Wrangsjö, 1963; Frankenhaeuser, Post, Hagdahl, &amp;amp; Wrangsjoe, 1964)&lt;/DisplayText&gt;&lt;record&gt;&lt;rec-number&gt;313&lt;/rec-number&gt;&lt;foreign-keys&gt;&lt;key app="EN" db-id="prea0s5zudef24eddtmptt5tdwwa5t55wssp" timestamp="1457045371"&gt;313&lt;/key&gt;&lt;/foreign-keys&gt;&lt;ref-type name="Journal Article"&gt;17&lt;/ref-type&gt;&lt;contributors&gt;&lt;authors&gt;&lt;author&gt;Frankenhaeuser, Marianne&lt;/author&gt;&lt;author&gt;Järpe, Gundla&lt;/author&gt;&lt;author&gt;Svan, H&lt;/author&gt;&lt;author&gt;Wrangsjö, B&lt;/author&gt;&lt;/authors&gt;&lt;/contributors&gt;&lt;titles&gt;&lt;title&gt;Psychophysiological reactions to two different placebo treatments&lt;/title&gt;&lt;secondary-title&gt;Scandinavian Journal of Psychology&lt;/secondary-title&gt;&lt;/titles&gt;&lt;periodical&gt;&lt;full-title&gt;Scandinavian Journal of Psychology&lt;/full-title&gt;&lt;/periodical&gt;&lt;pages&gt;245-250&lt;/pages&gt;&lt;volume&gt;4&lt;/volume&gt;&lt;number&gt;1&lt;/number&gt;&lt;dates&gt;&lt;year&gt;1963&lt;/year&gt;&lt;/dates&gt;&lt;isbn&gt;1467-9450&lt;/isbn&gt;&lt;urls&gt;&lt;/urls&gt;&lt;/record&gt;&lt;/Cite&gt;&lt;Cite&gt;&lt;Author&gt;Frankenhaeuser&lt;/Author&gt;&lt;Year&gt;1964&lt;/Year&gt;&lt;RecNum&gt;314&lt;/RecNum&gt;&lt;record&gt;&lt;rec-number&gt;314&lt;/rec-number&gt;&lt;foreign-keys&gt;&lt;key app="EN" db-id="prea0s5zudef24eddtmptt5tdwwa5t55wssp" timestamp="1457045449"&gt;314&lt;/key&gt;&lt;/foreign-keys&gt;&lt;ref-type name="Journal Article"&gt;17&lt;/ref-type&gt;&lt;contributors&gt;&lt;authors&gt;&lt;author&gt;Frankenhaeuser, Marianne&lt;/author&gt;&lt;author&gt;Post, Birgitta&lt;/author&gt;&lt;author&gt;Hagdahl, Ragnar&lt;/author&gt;&lt;author&gt;Wrangsjoe, Bjoern&lt;/author&gt;&lt;/authors&gt;&lt;/contributors&gt;&lt;titles&gt;&lt;title&gt;Effects of a depressant drug as modified by experimentally-induced expectation&lt;/title&gt;&lt;secondary-title&gt;Perceptual and motor skills&lt;/secondary-title&gt;&lt;/titles&gt;&lt;periodical&gt;&lt;full-title&gt;Perceptual and motor skills&lt;/full-title&gt;&lt;/periodical&gt;&lt;pages&gt;513-522&lt;/pages&gt;&lt;volume&gt;18&lt;/volume&gt;&lt;number&gt;2&lt;/number&gt;&lt;dates&gt;&lt;year&gt;1964&lt;/year&gt;&lt;/dates&gt;&lt;isbn&gt;0031-5125&lt;/isbn&gt;&lt;urls&gt;&lt;/urls&gt;&lt;/record&gt;&lt;/Cite&gt;&lt;/EndNote&gt;</w:instrText>
       </w:r>
       <w:r>
         <w:rPr>
@@ -7740,7 +7434,7 @@
           <w:rFonts w:ascii="Times New Roman" w:hAnsi="Times New Roman" w:cs="Times New Roman"/>
           <w:noProof/>
         </w:rPr>
-        <w:t>(Rescorla, 1988)</w:t>
+        <w:t>(Frankenhaeuser, Järpe, Svan, &amp; Wrangsjö, 1963; Frankenhaeuser, Post, Hagdahl, &amp; Wrangsjoe, 1964)</w:t>
       </w:r>
       <w:r>
         <w:rPr>
@@ -7752,336 +7446,77 @@
         <w:rPr>
           <w:rFonts w:ascii="Times New Roman" w:hAnsi="Times New Roman" w:cs="Times New Roman"/>
         </w:rPr>
-        <w:t xml:space="preserve">. In </w:t>
-      </w:r>
-      <w:r>
-        <w:rPr>
-          <w:rFonts w:ascii="Times New Roman" w:hAnsi="Times New Roman" w:cs="Times New Roman"/>
-        </w:rPr>
-        <w:t xml:space="preserve">expectancy models of classical conditioning </w:t>
-      </w:r>
-      <w:r>
-        <w:rPr>
-          <w:rFonts w:ascii="Times New Roman" w:hAnsi="Times New Roman" w:cs="Times New Roman"/>
-        </w:rPr>
-        <w:t>both the UR and</w:t>
-      </w:r>
-      <w:r>
-        <w:rPr>
-          <w:rFonts w:ascii="Times New Roman" w:hAnsi="Times New Roman" w:cs="Times New Roman"/>
-        </w:rPr>
-        <w:t>, eventually, the</w:t>
-      </w:r>
-      <w:r>
-        <w:rPr>
-          <w:rFonts w:ascii="Times New Roman" w:hAnsi="Times New Roman" w:cs="Times New Roman"/>
-        </w:rPr>
-        <w:t xml:space="preserve"> CR are</w:t>
-      </w:r>
-      <w:r>
+        <w:t>.</w:t>
+      </w:r>
+      <w:r>
+        <w:rPr>
+          <w:rFonts w:ascii="Times New Roman" w:hAnsi="Times New Roman" w:cs="Times New Roman"/>
+        </w:rPr>
+        <w:t xml:space="preserve"> This </w:t>
+      </w:r>
+      <w:r>
+        <w:rPr>
+          <w:rFonts w:ascii="Times New Roman" w:hAnsi="Times New Roman" w:cs="Times New Roman"/>
+        </w:rPr>
+        <w:t xml:space="preserve">inconsistency in the direction of the conditioned response to these drugs </w:t>
+      </w:r>
+      <w:r>
+        <w:rPr>
+          <w:rFonts w:ascii="Times New Roman" w:hAnsi="Times New Roman" w:cs="Times New Roman"/>
+        </w:rPr>
+        <w:t xml:space="preserve">means </w:t>
+      </w:r>
+      <w:r>
+        <w:rPr>
+          <w:rFonts w:ascii="Times New Roman" w:hAnsi="Times New Roman" w:cs="Times New Roman"/>
+        </w:rPr>
+        <w:t xml:space="preserve">either that: a) </w:t>
+      </w:r>
+      <w:r>
+        <w:rPr>
+          <w:rFonts w:ascii="Times New Roman" w:hAnsi="Times New Roman" w:cs="Times New Roman"/>
+        </w:rPr>
+        <w:t>the revised stimulus substitution model of classical conditioning is true for rodents and humans</w:t>
+      </w:r>
+      <w:r>
+        <w:rPr>
+          <w:rFonts w:ascii="Times New Roman" w:hAnsi="Times New Roman" w:cs="Times New Roman"/>
+        </w:rPr>
+        <w:t xml:space="preserve"> but that the drugs in question act on different arms of the systems involved</w:t>
+      </w:r>
+      <w:r>
+        <w:rPr>
+          <w:rFonts w:ascii="Times New Roman" w:hAnsi="Times New Roman" w:cs="Times New Roman"/>
+        </w:rPr>
+        <w:t xml:space="preserve">, </w:t>
+      </w:r>
+      <w:r>
+        <w:rPr>
+          <w:rFonts w:ascii="Times New Roman" w:hAnsi="Times New Roman" w:cs="Times New Roman"/>
+        </w:rPr>
+        <w:t>or b) that</w:t>
+      </w:r>
+      <w:r>
+        <w:rPr>
+          <w:rFonts w:ascii="Times New Roman" w:hAnsi="Times New Roman" w:cs="Times New Roman"/>
+        </w:rPr>
+        <w:t xml:space="preserve"> placebo effects in humans do not involve classical conditioning. </w:t>
+      </w:r>
+    </w:p>
+    <w:p>
+      <w:pPr>
+        <w:spacing w:line="480" w:lineRule="auto"/>
         <w:rPr>
           <w:rFonts w:ascii="Times New Roman" w:hAnsi="Times New Roman" w:cs="Times New Roman"/>
           <w:i/>
         </w:rPr>
-        <w:t xml:space="preserve"> preparatory</w:t>
-      </w:r>
-      <w:r>
-        <w:rPr>
-          <w:rFonts w:ascii="Times New Roman" w:hAnsi="Times New Roman" w:cs="Times New Roman"/>
-        </w:rPr>
-        <w:t xml:space="preserve"> </w:t>
-      </w:r>
-      <w:r>
-        <w:rPr>
-          <w:rFonts w:ascii="Times New Roman" w:hAnsi="Times New Roman" w:cs="Times New Roman"/>
-        </w:rPr>
-        <w:t>response</w:t>
-      </w:r>
-      <w:r>
-        <w:rPr>
-          <w:rFonts w:ascii="Times New Roman" w:hAnsi="Times New Roman" w:cs="Times New Roman"/>
-        </w:rPr>
-        <w:t>s</w:t>
-      </w:r>
-      <w:r>
-        <w:rPr>
-          <w:rFonts w:ascii="Times New Roman" w:hAnsi="Times New Roman" w:cs="Times New Roman"/>
-        </w:rPr>
-        <w:t xml:space="preserve">, </w:t>
-      </w:r>
-      <w:r>
-        <w:rPr>
-          <w:rFonts w:ascii="Times New Roman" w:hAnsi="Times New Roman" w:cs="Times New Roman"/>
-        </w:rPr>
-        <w:t>the</w:t>
-      </w:r>
-      <w:r>
-        <w:rPr>
-          <w:rFonts w:ascii="Times New Roman" w:hAnsi="Times New Roman" w:cs="Times New Roman"/>
-        </w:rPr>
-        <w:t xml:space="preserve"> organism’s</w:t>
-      </w:r>
-      <w:r>
-        <w:rPr>
-          <w:rFonts w:ascii="Times New Roman" w:hAnsi="Times New Roman" w:cs="Times New Roman"/>
-        </w:rPr>
-        <w:t xml:space="preserve"> reaction to the anticipated</w:t>
-      </w:r>
-      <w:r>
-        <w:rPr>
-          <w:rFonts w:ascii="Times New Roman" w:hAnsi="Times New Roman" w:cs="Times New Roman"/>
-        </w:rPr>
-        <w:t xml:space="preserve"> </w:t>
-      </w:r>
-      <w:r>
-        <w:rPr>
-          <w:rFonts w:ascii="Times New Roman" w:hAnsi="Times New Roman" w:cs="Times New Roman"/>
-        </w:rPr>
-        <w:t xml:space="preserve">arrival of the US. </w:t>
-      </w:r>
-      <w:r>
-        <w:rPr>
-          <w:rFonts w:ascii="Times New Roman" w:hAnsi="Times New Roman" w:cs="Times New Roman"/>
-        </w:rPr>
-        <w:t>Viewed in this context, the bell that caused Pavlov’s dog to salivate</w:t>
-      </w:r>
-      <w:r>
-        <w:rPr>
-          <w:rFonts w:ascii="Times New Roman" w:hAnsi="Times New Roman" w:cs="Times New Roman"/>
-        </w:rPr>
-        <w:t xml:space="preserve">—the </w:t>
-      </w:r>
-      <w:r>
-        <w:rPr>
-          <w:rFonts w:ascii="Times New Roman" w:hAnsi="Times New Roman" w:cs="Times New Roman"/>
-        </w:rPr>
-        <w:t xml:space="preserve">same </w:t>
-      </w:r>
-      <w:r>
-        <w:rPr>
-          <w:rFonts w:ascii="Times New Roman" w:hAnsi="Times New Roman" w:cs="Times New Roman"/>
-        </w:rPr>
-        <w:t xml:space="preserve">bell </w:t>
-      </w:r>
-      <w:r>
-        <w:rPr>
-          <w:rFonts w:ascii="Times New Roman" w:hAnsi="Times New Roman" w:cs="Times New Roman"/>
-        </w:rPr>
-        <w:t>that</w:t>
-      </w:r>
-      <w:r>
-        <w:rPr>
-          <w:rFonts w:ascii="Times New Roman" w:hAnsi="Times New Roman" w:cs="Times New Roman"/>
-        </w:rPr>
-        <w:t xml:space="preserve"> in the past had</w:t>
-      </w:r>
-      <w:r>
-        <w:rPr>
-          <w:rFonts w:ascii="Times New Roman" w:hAnsi="Times New Roman" w:cs="Times New Roman"/>
-        </w:rPr>
-        <w:t xml:space="preserve"> accompanied the delivery of food</w:t>
-      </w:r>
-      <w:r>
-        <w:rPr>
-          <w:rFonts w:ascii="Times New Roman" w:hAnsi="Times New Roman" w:cs="Times New Roman"/>
-        </w:rPr>
-        <w:t>—</w:t>
-      </w:r>
-      <w:r>
-        <w:rPr>
-          <w:rFonts w:ascii="Times New Roman" w:hAnsi="Times New Roman" w:cs="Times New Roman"/>
-        </w:rPr>
-        <w:t xml:space="preserve">over repeated feedings </w:t>
-      </w:r>
-      <w:r>
-        <w:rPr>
-          <w:rFonts w:ascii="Times New Roman" w:hAnsi="Times New Roman" w:cs="Times New Roman"/>
-        </w:rPr>
-        <w:t xml:space="preserve">became a predictive cue signaling that the food was about to arrive. The salivation that occurred when the bell </w:t>
-      </w:r>
-      <w:r>
-        <w:rPr>
-          <w:rFonts w:ascii="Times New Roman" w:hAnsi="Times New Roman" w:cs="Times New Roman"/>
-        </w:rPr>
-        <w:t xml:space="preserve">was rung </w:t>
-      </w:r>
-      <w:r>
-        <w:rPr>
-          <w:rFonts w:ascii="Times New Roman" w:hAnsi="Times New Roman" w:cs="Times New Roman"/>
-        </w:rPr>
-        <w:t>was therefore</w:t>
-      </w:r>
-      <w:r>
-        <w:rPr>
-          <w:rFonts w:ascii="Times New Roman" w:hAnsi="Times New Roman" w:cs="Times New Roman"/>
-        </w:rPr>
-        <w:t xml:space="preserve"> its body’s reflexive preparation for receiving that food</w:t>
-      </w:r>
-      <w:r>
-        <w:rPr>
-          <w:rFonts w:ascii="Times New Roman" w:hAnsi="Times New Roman" w:cs="Times New Roman"/>
-        </w:rPr>
-        <w:t>. Thus the bell prov</w:t>
-      </w:r>
-      <w:r>
-        <w:rPr>
-          <w:rFonts w:ascii="Times New Roman" w:hAnsi="Times New Roman" w:cs="Times New Roman"/>
-        </w:rPr>
-        <w:t xml:space="preserve">ides information that food is likely to soon </w:t>
-      </w:r>
-      <w:r>
-        <w:rPr>
-          <w:rFonts w:ascii="Times New Roman" w:hAnsi="Times New Roman" w:cs="Times New Roman"/>
-        </w:rPr>
-        <w:t xml:space="preserve">be consumed, just as seeing the food or smelling the food would, and produces the same anticipatory salivation response. </w:t>
-      </w:r>
-      <w:r>
-        <w:rPr>
-          <w:rFonts w:ascii="Times New Roman" w:hAnsi="Times New Roman" w:cs="Times New Roman"/>
-        </w:rPr>
-        <w:t>The important point here is that that the conditioned preparatory response can either be similar to the</w:t>
-      </w:r>
-      <w:r>
-        <w:rPr>
-          <w:rFonts w:ascii="Times New Roman" w:hAnsi="Times New Roman" w:cs="Times New Roman"/>
-        </w:rPr>
-        <w:t xml:space="preserve"> unconditioned response, for example</w:t>
-      </w:r>
-      <w:r>
-        <w:rPr>
-          <w:rFonts w:ascii="Times New Roman" w:hAnsi="Times New Roman" w:cs="Times New Roman"/>
-        </w:rPr>
-        <w:t xml:space="preserve"> the conditioned salivation observed in Pavlov’s dogs, or it can be in opposition to t</w:t>
-      </w:r>
-      <w:r>
-        <w:rPr>
-          <w:rFonts w:ascii="Times New Roman" w:hAnsi="Times New Roman" w:cs="Times New Roman"/>
-        </w:rPr>
-        <w:t xml:space="preserve">hat response, </w:t>
-      </w:r>
-      <w:r>
-        <w:rPr>
-          <w:rFonts w:ascii="Times New Roman" w:hAnsi="Times New Roman" w:cs="Times New Roman"/>
-        </w:rPr>
-        <w:t xml:space="preserve">for example </w:t>
-      </w:r>
-      <w:r>
-        <w:rPr>
-          <w:rFonts w:ascii="Times New Roman" w:hAnsi="Times New Roman" w:cs="Times New Roman"/>
-        </w:rPr>
-        <w:t>the conditioned tolerance responses exhibited by drug addicted individuals</w:t>
-      </w:r>
-      <w:r>
-        <w:rPr>
-          <w:rFonts w:ascii="Times New Roman" w:hAnsi="Times New Roman" w:cs="Times New Roman"/>
-        </w:rPr>
-        <w:t xml:space="preserve"> </w:t>
-      </w:r>
-      <w:r>
-        <w:rPr>
-          <w:rFonts w:ascii="Times New Roman" w:hAnsi="Times New Roman" w:cs="Times New Roman"/>
-        </w:rPr>
-        <w:fldChar w:fldCharType="begin"/>
-      </w:r>
-      <w:r>
-        <w:rPr>
-          <w:rFonts w:ascii="Times New Roman" w:hAnsi="Times New Roman" w:cs="Times New Roman"/>
-        </w:rPr>
-        <w:instrText xml:space="preserve"> ADDIN EN.CITE &lt;EndNote&gt;&lt;Cite&gt;&lt;Author&gt;Childress&lt;/Author&gt;&lt;Year&gt;1986&lt;/Year&gt;&lt;RecNum&gt;308&lt;/RecNum&gt;&lt;DisplayText&gt;(Childress, McLellan, &amp;amp; O&amp;apos;Brien, 1986)&lt;/DisplayText&gt;&lt;record&gt;&lt;rec-number&gt;308&lt;/rec-number&gt;&lt;foreign-keys&gt;&lt;key app="EN" db-id="prea0s5zudef24eddtmptt5tdwwa5t55wssp" timestamp="1456976983"&gt;308&lt;/key&gt;&lt;/foreign-keys&gt;&lt;ref-type name="Journal Article"&gt;17&lt;/ref-type&gt;&lt;contributors&gt;&lt;authors&gt;&lt;author&gt;Childress, Anna R.&lt;/author&gt;&lt;author&gt;McLellan, A Thomas.&lt;/author&gt;&lt;author&gt;O&amp;apos;Brien, Charles P.&lt;/author&gt;&lt;/authors&gt;&lt;/contributors&gt;&lt;titles&gt;&lt;title&gt;Abstinent opiate abusers exhibit conditioned craving, conditioned withdrawal and reductions in both through extinction&lt;/title&gt;&lt;secondary-title&gt;British journal of addiction&lt;/secondary-title&gt;&lt;/titles&gt;&lt;periodical&gt;&lt;full-title&gt;British Journal of Addiction&lt;/full-title&gt;&lt;/periodical&gt;&lt;pages&gt;655-660&lt;/pages&gt;&lt;volume&gt;81&lt;/volume&gt;&lt;number&gt;5&lt;/number&gt;&lt;dates&gt;&lt;year&gt;1986&lt;/year&gt;&lt;/dates&gt;&lt;isbn&gt;1360-0443&lt;/isbn&gt;&lt;urls&gt;&lt;/urls&gt;&lt;/record&gt;&lt;/Cite&gt;&lt;/EndNote&gt;</w:instrText>
-      </w:r>
-      <w:r>
-        <w:rPr>
-          <w:rFonts w:ascii="Times New Roman" w:hAnsi="Times New Roman" w:cs="Times New Roman"/>
-        </w:rPr>
-        <w:fldChar w:fldCharType="separate"/>
-      </w:r>
-      <w:r>
-        <w:rPr>
-          <w:rFonts w:ascii="Times New Roman" w:hAnsi="Times New Roman" w:cs="Times New Roman"/>
-          <w:noProof/>
-        </w:rPr>
-        <w:t>(Childress, McLellan, &amp; O'Brien, 1986)</w:t>
-      </w:r>
-      <w:r>
-        <w:rPr>
-          <w:rFonts w:ascii="Times New Roman" w:hAnsi="Times New Roman" w:cs="Times New Roman"/>
-        </w:rPr>
-        <w:fldChar w:fldCharType="end"/>
-      </w:r>
-      <w:r>
-        <w:rPr>
-          <w:rFonts w:ascii="Times New Roman" w:hAnsi="Times New Roman" w:cs="Times New Roman"/>
-        </w:rPr>
-        <w:t xml:space="preserve"> or rats </w:t>
-      </w:r>
-      <w:r>
-        <w:rPr>
-          <w:rFonts w:ascii="Times New Roman" w:hAnsi="Times New Roman" w:cs="Times New Roman"/>
-        </w:rPr>
-        <w:fldChar w:fldCharType="begin"/>
-      </w:r>
-      <w:r>
-        <w:rPr>
-          <w:rFonts w:ascii="Times New Roman" w:hAnsi="Times New Roman" w:cs="Times New Roman"/>
-        </w:rPr>
-        <w:instrText xml:space="preserve"> ADDIN EN.CITE &lt;EndNote&gt;&lt;Cite&gt;&lt;Author&gt;Siegel&lt;/Author&gt;&lt;Year&gt;1978&lt;/Year&gt;&lt;RecNum&gt;309&lt;/RecNum&gt;&lt;DisplayText&gt;(Siegel, 1978)&lt;/DisplayText&gt;&lt;record&gt;&lt;rec-number&gt;309&lt;/rec-number&gt;&lt;foreign-keys&gt;&lt;key app="EN" db-id="prea0s5zudef24eddtmptt5tdwwa5t55wssp" timestamp="1456977339"&gt;309&lt;/key&gt;&lt;/foreign-keys&gt;&lt;ref-type name="Journal Article"&gt;17&lt;/ref-type&gt;&lt;contributors&gt;&lt;authors&gt;&lt;author&gt;Siegel, Shepard&lt;/author&gt;&lt;/authors&gt;&lt;/contributors&gt;&lt;titles&gt;&lt;title&gt;Tolerance to the hyperthermic effect of morphine in the rat is a learned response&lt;/title&gt;&lt;secondary-title&gt;Journal of Comparative and Physiological Psychology&lt;/secondary-title&gt;&lt;/titles&gt;&lt;periodical&gt;&lt;full-title&gt;Journal of Comparative and Physiological Psychology&lt;/full-title&gt;&lt;/periodical&gt;&lt;pages&gt;1137&lt;/pages&gt;&lt;volume&gt;92&lt;/volume&gt;&lt;number&gt;6&lt;/number&gt;&lt;dates&gt;&lt;year&gt;1978&lt;/year&gt;&lt;/dates&gt;&lt;isbn&gt;0021-9940&lt;/isbn&gt;&lt;urls&gt;&lt;/urls&gt;&lt;/record&gt;&lt;/Cite&gt;&lt;/EndNote&gt;</w:instrText>
-      </w:r>
-      <w:r>
-        <w:rPr>
-          <w:rFonts w:ascii="Times New Roman" w:hAnsi="Times New Roman" w:cs="Times New Roman"/>
-        </w:rPr>
-        <w:fldChar w:fldCharType="separate"/>
-      </w:r>
-      <w:r>
-        <w:rPr>
-          <w:rFonts w:ascii="Times New Roman" w:hAnsi="Times New Roman" w:cs="Times New Roman"/>
-          <w:noProof/>
-        </w:rPr>
-        <w:t>(Siegel, 1978)</w:t>
-      </w:r>
-      <w:r>
-        <w:rPr>
-          <w:rFonts w:ascii="Times New Roman" w:hAnsi="Times New Roman" w:cs="Times New Roman"/>
-        </w:rPr>
-        <w:fldChar w:fldCharType="end"/>
-      </w:r>
-      <w:r>
-        <w:rPr>
-          <w:rFonts w:ascii="Times New Roman" w:hAnsi="Times New Roman" w:cs="Times New Roman"/>
-        </w:rPr>
-        <w:t xml:space="preserve"> </w:t>
-      </w:r>
-      <w:r>
-        <w:rPr>
-          <w:rFonts w:ascii="Times New Roman" w:hAnsi="Times New Roman" w:cs="Times New Roman"/>
-        </w:rPr>
-        <w:t xml:space="preserve">when presented with cues surrounding drug </w:t>
-      </w:r>
-      <w:commentRangeStart w:id="4"/>
-      <w:r>
-        <w:rPr>
-          <w:rFonts w:ascii="Times New Roman" w:hAnsi="Times New Roman" w:cs="Times New Roman"/>
-        </w:rPr>
-        <w:t>admini</w:t>
-      </w:r>
-      <w:r>
-        <w:rPr>
-          <w:rFonts w:ascii="Times New Roman" w:hAnsi="Times New Roman" w:cs="Times New Roman"/>
-        </w:rPr>
-        <w:t>stration</w:t>
-      </w:r>
-      <w:commentRangeEnd w:id="4"/>
-      <w:r>
-        <w:rPr>
-          <w:rStyle w:val="CommentReference"/>
-        </w:rPr>
-        <w:commentReference w:id="4"/>
-      </w:r>
-      <w:r>
-        <w:rPr>
-          <w:rFonts w:ascii="Times New Roman" w:hAnsi="Times New Roman" w:cs="Times New Roman"/>
-        </w:rPr>
-        <w:t xml:space="preserve">. </w:t>
+      </w:pPr>
+      <w:r>
+        <w:rPr>
+          <w:rFonts w:ascii="Times New Roman" w:hAnsi="Times New Roman" w:cs="Times New Roman"/>
+          <w:i/>
+        </w:rPr>
+        <w:t>Expectancy Models</w:t>
       </w:r>
     </w:p>
     <w:p>
@@ -8096,49 +7531,139 @@
         <w:rPr>
           <w:rFonts w:ascii="Times New Roman" w:hAnsi="Times New Roman" w:cs="Times New Roman"/>
         </w:rPr>
-        <w:t>Just as with the stimulus-substitution model before it</w:t>
-      </w:r>
-      <w:r>
-        <w:rPr>
-          <w:rFonts w:ascii="Times New Roman" w:hAnsi="Times New Roman" w:cs="Times New Roman"/>
-        </w:rPr>
-        <w:t>,</w:t>
-      </w:r>
-      <w:r>
-        <w:rPr>
-          <w:rFonts w:ascii="Times New Roman" w:hAnsi="Times New Roman" w:cs="Times New Roman"/>
-        </w:rPr>
-        <w:t xml:space="preserve"> the expectancy model of classic</w:t>
-      </w:r>
-      <w:r>
-        <w:rPr>
-          <w:rFonts w:ascii="Times New Roman" w:hAnsi="Times New Roman" w:cs="Times New Roman"/>
-        </w:rPr>
-        <w:t>al conditioning was adapted to form the basis of a</w:t>
-      </w:r>
-      <w:r>
-        <w:rPr>
-          <w:rFonts w:ascii="Times New Roman" w:hAnsi="Times New Roman" w:cs="Times New Roman"/>
-        </w:rPr>
-        <w:t xml:space="preserve"> model of placebo effects. </w:t>
-      </w:r>
-      <w:r>
-        <w:rPr>
-          <w:rFonts w:ascii="Times New Roman" w:hAnsi="Times New Roman" w:cs="Times New Roman"/>
-        </w:rPr>
-        <w:t>However unlike the stimulus-substitution model of placebo effects, the expectancy or information model required a substantial adaptation of the theory that gave rise to it. Ac</w:t>
-      </w:r>
-      <w:r>
-        <w:rPr>
-          <w:rFonts w:ascii="Times New Roman" w:hAnsi="Times New Roman" w:cs="Times New Roman"/>
-        </w:rPr>
-        <w:t xml:space="preserve">cording to the expectancy model, </w:t>
-      </w:r>
-      <w:r>
-        <w:rPr>
-          <w:rFonts w:ascii="Times New Roman" w:hAnsi="Times New Roman" w:cs="Times New Roman"/>
-        </w:rPr>
-        <w:t>placebo effect</w:t>
+        <w:t>The</w:t>
+      </w:r>
+      <w:r>
+        <w:rPr>
+          <w:rFonts w:ascii="Times New Roman" w:hAnsi="Times New Roman" w:cs="Times New Roman"/>
+        </w:rPr>
+        <w:t xml:space="preserve"> need for a model of classical conditioning that was exp</w:t>
+      </w:r>
+      <w:r>
+        <w:rPr>
+          <w:rFonts w:ascii="Times New Roman" w:hAnsi="Times New Roman" w:cs="Times New Roman"/>
+        </w:rPr>
+        <w:t>lanatory as well as descriptive and</w:t>
+      </w:r>
+      <w:r>
+        <w:rPr>
+          <w:rFonts w:ascii="Times New Roman" w:hAnsi="Times New Roman" w:cs="Times New Roman"/>
+        </w:rPr>
+        <w:t xml:space="preserve"> that took</w:t>
+      </w:r>
+      <w:r>
+        <w:rPr>
+          <w:rFonts w:ascii="Times New Roman" w:hAnsi="Times New Roman" w:cs="Times New Roman"/>
+        </w:rPr>
+        <w:t xml:space="preserve"> account of conscious learning led to r</w:t>
+      </w:r>
+      <w:r>
+        <w:rPr>
+          <w:rFonts w:ascii="Times New Roman" w:hAnsi="Times New Roman" w:cs="Times New Roman"/>
+        </w:rPr>
+        <w:t>esearch</w:t>
+      </w:r>
+      <w:r>
+        <w:rPr>
+          <w:rFonts w:ascii="Times New Roman" w:hAnsi="Times New Roman" w:cs="Times New Roman"/>
+        </w:rPr>
+        <w:t xml:space="preserve">ers in the </w:t>
+      </w:r>
+      <w:r>
+        <w:rPr>
+          <w:rFonts w:ascii="Times New Roman" w:hAnsi="Times New Roman" w:cs="Times New Roman"/>
+        </w:rPr>
+        <w:t xml:space="preserve">late 1960’s and </w:t>
+      </w:r>
+      <w:r>
+        <w:rPr>
+          <w:rFonts w:ascii="Times New Roman" w:hAnsi="Times New Roman" w:cs="Times New Roman"/>
+        </w:rPr>
+        <w:t>early 1970’s to begin proposing</w:t>
+      </w:r>
+      <w:r>
+        <w:rPr>
+          <w:rFonts w:ascii="Times New Roman" w:hAnsi="Times New Roman" w:cs="Times New Roman"/>
+        </w:rPr>
+        <w:t xml:space="preserve"> theories of </w:t>
+      </w:r>
+      <w:r>
+        <w:rPr>
+          <w:rFonts w:ascii="Times New Roman" w:hAnsi="Times New Roman" w:cs="Times New Roman"/>
+        </w:rPr>
+        <w:t xml:space="preserve">learning and </w:t>
+      </w:r>
+      <w:r>
+        <w:rPr>
+          <w:rFonts w:ascii="Times New Roman" w:hAnsi="Times New Roman" w:cs="Times New Roman"/>
+        </w:rPr>
+        <w:t xml:space="preserve">classical conditioning that </w:t>
+      </w:r>
+      <w:r>
+        <w:rPr>
+          <w:rFonts w:ascii="Times New Roman" w:hAnsi="Times New Roman" w:cs="Times New Roman"/>
+        </w:rPr>
+        <w:t xml:space="preserve">focused on </w:t>
+      </w:r>
+      <w:r>
+        <w:rPr>
+          <w:rFonts w:ascii="Times New Roman" w:hAnsi="Times New Roman" w:cs="Times New Roman"/>
+        </w:rPr>
+        <w:t>the role of</w:t>
+      </w:r>
+      <w:r>
+        <w:rPr>
+          <w:rFonts w:ascii="Times New Roman" w:hAnsi="Times New Roman" w:cs="Times New Roman"/>
+        </w:rPr>
+        <w:t xml:space="preserve"> cognition and</w:t>
+      </w:r>
+      <w:r>
+        <w:rPr>
+          <w:rFonts w:ascii="Times New Roman" w:hAnsi="Times New Roman" w:cs="Times New Roman"/>
+        </w:rPr>
+        <w:t xml:space="preserve"> in</w:t>
+      </w:r>
+      <w:r>
+        <w:rPr>
+          <w:rFonts w:ascii="Times New Roman" w:hAnsi="Times New Roman" w:cs="Times New Roman"/>
+        </w:rPr>
+        <w:t>formation processing</w:t>
+      </w:r>
+      <w:r>
+        <w:rPr>
+          <w:rFonts w:ascii="Times New Roman" w:hAnsi="Times New Roman" w:cs="Times New Roman"/>
+        </w:rPr>
+        <w:t xml:space="preserve">. These theories </w:t>
+      </w:r>
+      <w:r>
+        <w:rPr>
+          <w:rFonts w:ascii="Times New Roman" w:hAnsi="Times New Roman" w:cs="Times New Roman"/>
+        </w:rPr>
+        <w:t xml:space="preserve">framed </w:t>
+      </w:r>
+      <w:r>
+        <w:rPr>
+          <w:rFonts w:ascii="Times New Roman" w:hAnsi="Times New Roman" w:cs="Times New Roman"/>
+        </w:rPr>
+        <w:t xml:space="preserve">classical </w:t>
+      </w:r>
+      <w:r>
+        <w:rPr>
+          <w:rFonts w:ascii="Times New Roman" w:hAnsi="Times New Roman" w:cs="Times New Roman"/>
+        </w:rPr>
+        <w:t>conditioning as the learning of relations between events</w:t>
+      </w:r>
+      <w:r>
+        <w:rPr>
+          <w:rFonts w:ascii="Times New Roman" w:hAnsi="Times New Roman" w:cs="Times New Roman"/>
+        </w:rPr>
+        <w:t>. According to these</w:t>
+      </w:r>
+      <w:r>
+        <w:rPr>
+          <w:rFonts w:ascii="Times New Roman" w:hAnsi="Times New Roman" w:cs="Times New Roman"/>
+        </w:rPr>
+        <w:t xml:space="preserve"> model</w:t>
       </w:r>
       <w:r>
         <w:rPr>
@@ -8150,25 +7675,194 @@
         <w:rPr>
           <w:rFonts w:ascii="Times New Roman" w:hAnsi="Times New Roman" w:cs="Times New Roman"/>
         </w:rPr>
-        <w:t xml:space="preserve"> result</w:t>
-      </w:r>
-      <w:r>
-        <w:rPr>
-          <w:rFonts w:ascii="Times New Roman" w:hAnsi="Times New Roman" w:cs="Times New Roman"/>
-        </w:rPr>
-        <w:t xml:space="preserve"> from the activation of </w:t>
+        <w:t xml:space="preserve">, conditioning is dependent not on contiguity but on </w:t>
+      </w:r>
+      <w:r>
+        <w:rPr>
+          <w:rFonts w:ascii="Times New Roman" w:hAnsi="Times New Roman" w:cs="Times New Roman"/>
+        </w:rPr>
+        <w:t xml:space="preserve">the formation of </w:t>
+      </w:r>
+      <w:r>
+        <w:rPr>
+          <w:rFonts w:ascii="Times New Roman" w:hAnsi="Times New Roman" w:cs="Times New Roman"/>
+        </w:rPr>
+        <w:t>expectancies, which are based on the perceived l</w:t>
+      </w:r>
+      <w:r>
+        <w:rPr>
+          <w:rFonts w:ascii="Times New Roman" w:hAnsi="Times New Roman" w:cs="Times New Roman"/>
+        </w:rPr>
+        <w:t>ikelihood of one set of stimuli</w:t>
+      </w:r>
+      <w:r>
+        <w:rPr>
+          <w:rFonts w:ascii="Times New Roman" w:hAnsi="Times New Roman" w:cs="Times New Roman"/>
+        </w:rPr>
+        <w:t xml:space="preserve"> being followed or accompanied by another</w:t>
+      </w:r>
+      <w:r>
+        <w:rPr>
+          <w:rFonts w:ascii="Times New Roman" w:hAnsi="Times New Roman" w:cs="Times New Roman"/>
+        </w:rPr>
+        <w:t xml:space="preserve"> </w:t>
+      </w:r>
+      <w:r>
+        <w:rPr>
+          <w:rFonts w:ascii="Times New Roman" w:hAnsi="Times New Roman" w:cs="Times New Roman"/>
+        </w:rPr>
+        <w:fldChar w:fldCharType="begin"/>
+      </w:r>
+      <w:r>
+        <w:rPr>
+          <w:rFonts w:ascii="Times New Roman" w:hAnsi="Times New Roman" w:cs="Times New Roman"/>
+        </w:rPr>
+        <w:instrText xml:space="preserve"> ADDIN EN.CITE &lt;EndNote&gt;&lt;Cite&gt;&lt;Author&gt;Rescorla&lt;/Author&gt;&lt;Year&gt;1972&lt;/Year&gt;&lt;RecNum&gt;291&lt;/RecNum&gt;&lt;DisplayText&gt;(Bolles, 1972; Rescorla &amp;amp; Wagner, 1972)&lt;/DisplayText&gt;&lt;record&gt;&lt;rec-number&gt;291&lt;/rec-number&gt;&lt;foreign-keys&gt;&lt;key app="EN" db-id="prea0s5zudef24eddtmptt5tdwwa5t55wssp" timestamp="1456955597"&gt;291&lt;/key&gt;&lt;/foreign-keys&gt;&lt;ref-type name="Journal Article"&gt;17&lt;/ref-type&gt;&lt;contributors&gt;&lt;authors&gt;&lt;author&gt;Rescorla, Robert A&lt;/author&gt;&lt;author&gt;Wagner, Allan R&lt;/author&gt;&lt;/authors&gt;&lt;/contributors&gt;&lt;titles&gt;&lt;title&gt;A theory of Pavlovian conditioning: Variations in the effectiveness of reinforcement and nonreinforcement&lt;/title&gt;&lt;secondary-title&gt;Classical conditioning II: Current research and theory&lt;/secondary-title&gt;&lt;/titles&gt;&lt;periodical&gt;&lt;full-title&gt;Classical conditioning II: Current research and theory&lt;/full-title&gt;&lt;/periodical&gt;&lt;pages&gt;64-99&lt;/pages&gt;&lt;volume&gt;2&lt;/volume&gt;&lt;dates&gt;&lt;year&gt;1972&lt;/year&gt;&lt;/dates&gt;&lt;urls&gt;&lt;/urls&gt;&lt;/record&gt;&lt;/Cite&gt;&lt;Cite&gt;&lt;Author&gt;Bolles&lt;/Author&gt;&lt;Year&gt;1972&lt;/Year&gt;&lt;RecNum&gt;258&lt;/RecNum&gt;&lt;record&gt;&lt;rec-number&gt;258&lt;/rec-number&gt;&lt;foreign-keys&gt;&lt;key app="EN" db-id="prea0s5zudef24eddtmptt5tdwwa5t55wssp" timestamp="1453948700"&gt;258&lt;/key&gt;&lt;/foreign-keys&gt;&lt;ref-type name="Journal Article"&gt;17&lt;/ref-type&gt;&lt;contributors&gt;&lt;authors&gt;&lt;author&gt;Bolles, Robert C&lt;/author&gt;&lt;/authors&gt;&lt;/contributors&gt;&lt;titles&gt;&lt;title&gt;Reinforcement, expectancy, and learning&lt;/title&gt;&lt;secondary-title&gt;Psychological Review&lt;/secondary-title&gt;&lt;/titles&gt;&lt;periodical&gt;&lt;full-title&gt;Psychological review&lt;/full-title&gt;&lt;/periodical&gt;&lt;pages&gt;394&lt;/pages&gt;&lt;volume&gt;79&lt;/volume&gt;&lt;number&gt;5&lt;/number&gt;&lt;dates&gt;&lt;year&gt;1972&lt;/year&gt;&lt;/dates&gt;&lt;isbn&gt;1939-1471&lt;/isbn&gt;&lt;urls&gt;&lt;/urls&gt;&lt;/record&gt;&lt;/Cite&gt;&lt;/EndNote&gt;</w:instrText>
+      </w:r>
+      <w:r>
+        <w:rPr>
+          <w:rFonts w:ascii="Times New Roman" w:hAnsi="Times New Roman" w:cs="Times New Roman"/>
+        </w:rPr>
+        <w:fldChar w:fldCharType="separate"/>
+      </w:r>
+      <w:r>
+        <w:rPr>
+          <w:rFonts w:ascii="Times New Roman" w:hAnsi="Times New Roman" w:cs="Times New Roman"/>
+          <w:noProof/>
+        </w:rPr>
+        <w:t>(Bolles, 1972; Rescorla &amp; Wagner, 1972)</w:t>
+      </w:r>
+      <w:r>
+        <w:rPr>
+          <w:rFonts w:ascii="Times New Roman" w:hAnsi="Times New Roman" w:cs="Times New Roman"/>
+        </w:rPr>
+        <w:fldChar w:fldCharType="end"/>
+      </w:r>
+      <w:r>
+        <w:rPr>
+          <w:rFonts w:ascii="Times New Roman" w:hAnsi="Times New Roman" w:cs="Times New Roman"/>
+        </w:rPr>
+        <w:t xml:space="preserve">. </w:t>
+      </w:r>
+      <w:r>
+        <w:rPr>
+          <w:rFonts w:ascii="Times New Roman" w:hAnsi="Times New Roman" w:cs="Times New Roman"/>
+        </w:rPr>
+        <w:t xml:space="preserve">The extent to which a CS is able to produce a conditioned response depends on the </w:t>
+      </w:r>
+      <w:r>
+        <w:rPr>
+          <w:rFonts w:ascii="Times New Roman" w:hAnsi="Times New Roman" w:cs="Times New Roman"/>
+        </w:rPr>
+        <w:t xml:space="preserve">information the CS provides about the </w:t>
+      </w:r>
+      <w:r>
+        <w:rPr>
+          <w:rFonts w:ascii="Times New Roman" w:hAnsi="Times New Roman" w:cs="Times New Roman"/>
+        </w:rPr>
+        <w:t xml:space="preserve">likelihood of the arrival of the </w:t>
+      </w:r>
+      <w:r>
+        <w:rPr>
+          <w:rFonts w:ascii="Times New Roman" w:hAnsi="Times New Roman" w:cs="Times New Roman"/>
+        </w:rPr>
+        <w:t>US</w:t>
+      </w:r>
+      <w:r>
+        <w:rPr>
+          <w:rFonts w:ascii="Times New Roman" w:hAnsi="Times New Roman" w:cs="Times New Roman"/>
+        </w:rPr>
+        <w:t xml:space="preserve"> and subsequent UR</w:t>
+      </w:r>
+      <w:r>
+        <w:rPr>
+          <w:rFonts w:ascii="Times New Roman" w:hAnsi="Times New Roman" w:cs="Times New Roman"/>
+        </w:rPr>
+        <w:t xml:space="preserve"> </w:t>
+      </w:r>
+      <w:r>
+        <w:rPr>
+          <w:rFonts w:ascii="Times New Roman" w:hAnsi="Times New Roman" w:cs="Times New Roman"/>
+        </w:rPr>
+        <w:fldChar w:fldCharType="begin"/>
+      </w:r>
+      <w:r>
+        <w:rPr>
+          <w:rFonts w:ascii="Times New Roman" w:hAnsi="Times New Roman" w:cs="Times New Roman"/>
+        </w:rPr>
+        <w:instrText xml:space="preserve"> ADDIN EN.CITE &lt;EndNote&gt;&lt;Cite&gt;&lt;Author&gt;Rescorla&lt;/Author&gt;&lt;Year&gt;1988&lt;/Year&gt;&lt;RecNum&gt;252&lt;/RecNum&gt;&lt;DisplayText&gt;(Rescorla, 1988)&lt;/DisplayText&gt;&lt;record&gt;&lt;rec-number&gt;252&lt;/rec-number&gt;&lt;foreign-keys&gt;&lt;key app="EN" db-id="prea0s5zudef24eddtmptt5tdwwa5t55wssp" timestamp="1453943552"&gt;252&lt;/key&gt;&lt;/foreign-keys&gt;&lt;ref-type name="Journal Article"&gt;17&lt;/ref-type&gt;&lt;contributors&gt;&lt;authors&gt;&lt;author&gt;Rescorla, Robert A&lt;/author&gt;&lt;/authors&gt;&lt;/contributors&gt;&lt;titles&gt;&lt;title&gt;Pavlovian conditioning: It&amp;apos;s not what you think it is&lt;/title&gt;&lt;secondary-title&gt;American Psychologist&lt;/secondary-title&gt;&lt;/titles&gt;&lt;periodical&gt;&lt;full-title&gt;American psychologist&lt;/full-title&gt;&lt;/periodical&gt;&lt;pages&gt;151&lt;/pages&gt;&lt;volume&gt;43&lt;/volume&gt;&lt;number&gt;3&lt;/number&gt;&lt;dates&gt;&lt;year&gt;1988&lt;/year&gt;&lt;/dates&gt;&lt;isbn&gt;1935-990X&lt;/isbn&gt;&lt;urls&gt;&lt;related-urls&gt;&lt;url&gt;http://graphics.tx.ovid.com/ovftpdfs/FPDDNCJCMDBPFJ00/fs046/ovft/live/gv023/00000487/00000487-198803000-00002.pdf&lt;/url&gt;&lt;/related-urls&gt;&lt;/urls&gt;&lt;/record&gt;&lt;/Cite&gt;&lt;/EndNote&gt;</w:instrText>
+      </w:r>
+      <w:r>
+        <w:rPr>
+          <w:rFonts w:ascii="Times New Roman" w:hAnsi="Times New Roman" w:cs="Times New Roman"/>
+        </w:rPr>
+        <w:fldChar w:fldCharType="separate"/>
+      </w:r>
+      <w:r>
+        <w:rPr>
+          <w:rFonts w:ascii="Times New Roman" w:hAnsi="Times New Roman" w:cs="Times New Roman"/>
+          <w:noProof/>
+        </w:rPr>
+        <w:t>(Rescorla, 1988)</w:t>
+      </w:r>
+      <w:r>
+        <w:rPr>
+          <w:rFonts w:ascii="Times New Roman" w:hAnsi="Times New Roman" w:cs="Times New Roman"/>
+        </w:rPr>
+        <w:fldChar w:fldCharType="end"/>
+      </w:r>
+      <w:r>
+        <w:rPr>
+          <w:rFonts w:ascii="Times New Roman" w:hAnsi="Times New Roman" w:cs="Times New Roman"/>
+        </w:rPr>
+        <w:t xml:space="preserve">. In </w:t>
+      </w:r>
+      <w:r>
+        <w:rPr>
+          <w:rFonts w:ascii="Times New Roman" w:hAnsi="Times New Roman" w:cs="Times New Roman"/>
+        </w:rPr>
+        <w:t xml:space="preserve">expectancy models of classical conditioning </w:t>
+      </w:r>
+      <w:r>
+        <w:rPr>
+          <w:rFonts w:ascii="Times New Roman" w:hAnsi="Times New Roman" w:cs="Times New Roman"/>
+        </w:rPr>
+        <w:t>both the UR and</w:t>
+      </w:r>
+      <w:r>
+        <w:rPr>
+          <w:rFonts w:ascii="Times New Roman" w:hAnsi="Times New Roman" w:cs="Times New Roman"/>
+        </w:rPr>
+        <w:t>, eventually, the</w:t>
+      </w:r>
+      <w:r>
+        <w:rPr>
+          <w:rFonts w:ascii="Times New Roman" w:hAnsi="Times New Roman" w:cs="Times New Roman"/>
+        </w:rPr>
+        <w:t xml:space="preserve"> CR are</w:t>
       </w:r>
       <w:r>
         <w:rPr>
           <w:rFonts w:ascii="Times New Roman" w:hAnsi="Times New Roman" w:cs="Times New Roman"/>
           <w:i/>
         </w:rPr>
-        <w:t>response expectancie</w:t>
-      </w:r>
-      <w:r>
-        <w:rPr>
-          <w:rFonts w:ascii="Times New Roman" w:hAnsi="Times New Roman" w:cs="Times New Roman"/>
-          <w:i/>
+        <w:t xml:space="preserve"> preparatory</w:t>
+      </w:r>
+      <w:r>
+        <w:rPr>
+          <w:rFonts w:ascii="Times New Roman" w:hAnsi="Times New Roman" w:cs="Times New Roman"/>
+        </w:rPr>
+        <w:t xml:space="preserve"> </w:t>
+      </w:r>
+      <w:r>
+        <w:rPr>
+          <w:rFonts w:ascii="Times New Roman" w:hAnsi="Times New Roman" w:cs="Times New Roman"/>
+        </w:rPr>
+        <w:t>response</w:t>
+      </w:r>
+      <w:r>
+        <w:rPr>
+          <w:rFonts w:ascii="Times New Roman" w:hAnsi="Times New Roman" w:cs="Times New Roman"/>
         </w:rPr>
         <w:t>s</w:t>
       </w:r>
@@ -8176,19 +7870,187 @@
         <w:rPr>
           <w:rFonts w:ascii="Times New Roman" w:hAnsi="Times New Roman" w:cs="Times New Roman"/>
         </w:rPr>
+        <w:t xml:space="preserve">, </w:t>
+      </w:r>
+      <w:r>
+        <w:rPr>
+          <w:rFonts w:ascii="Times New Roman" w:hAnsi="Times New Roman" w:cs="Times New Roman"/>
+        </w:rPr>
+        <w:t>the</w:t>
+      </w:r>
+      <w:r>
+        <w:rPr>
+          <w:rFonts w:ascii="Times New Roman" w:hAnsi="Times New Roman" w:cs="Times New Roman"/>
+        </w:rPr>
+        <w:t xml:space="preserve"> organism’s</w:t>
+      </w:r>
+      <w:r>
+        <w:rPr>
+          <w:rFonts w:ascii="Times New Roman" w:hAnsi="Times New Roman" w:cs="Times New Roman"/>
+        </w:rPr>
+        <w:t xml:space="preserve"> reaction to the anticipated</w:t>
+      </w:r>
+      <w:r>
+        <w:rPr>
+          <w:rFonts w:ascii="Times New Roman" w:hAnsi="Times New Roman" w:cs="Times New Roman"/>
+        </w:rPr>
         <w:t xml:space="preserve"> </w:t>
       </w:r>
       <w:r>
         <w:rPr>
           <w:rFonts w:ascii="Times New Roman" w:hAnsi="Times New Roman" w:cs="Times New Roman"/>
         </w:rPr>
+        <w:t xml:space="preserve">arrival of the US. </w:t>
+      </w:r>
+      <w:r>
+        <w:rPr>
+          <w:rFonts w:ascii="Times New Roman" w:hAnsi="Times New Roman" w:cs="Times New Roman"/>
+        </w:rPr>
+        <w:t>Viewed in this context, the bell that caused Pavlov’s dog to salivate</w:t>
+      </w:r>
+      <w:r>
+        <w:rPr>
+          <w:rFonts w:ascii="Times New Roman" w:hAnsi="Times New Roman" w:cs="Times New Roman"/>
+        </w:rPr>
+        <w:t xml:space="preserve">—the </w:t>
+      </w:r>
+      <w:r>
+        <w:rPr>
+          <w:rFonts w:ascii="Times New Roman" w:hAnsi="Times New Roman" w:cs="Times New Roman"/>
+        </w:rPr>
+        <w:t xml:space="preserve">same </w:t>
+      </w:r>
+      <w:r>
+        <w:rPr>
+          <w:rFonts w:ascii="Times New Roman" w:hAnsi="Times New Roman" w:cs="Times New Roman"/>
+        </w:rPr>
+        <w:t xml:space="preserve">bell </w:t>
+      </w:r>
+      <w:r>
+        <w:rPr>
+          <w:rFonts w:ascii="Times New Roman" w:hAnsi="Times New Roman" w:cs="Times New Roman"/>
+        </w:rPr>
+        <w:t>that</w:t>
+      </w:r>
+      <w:r>
+        <w:rPr>
+          <w:rFonts w:ascii="Times New Roman" w:hAnsi="Times New Roman" w:cs="Times New Roman"/>
+        </w:rPr>
+        <w:t xml:space="preserve"> in the past had</w:t>
+      </w:r>
+      <w:r>
+        <w:rPr>
+          <w:rFonts w:ascii="Times New Roman" w:hAnsi="Times New Roman" w:cs="Times New Roman"/>
+        </w:rPr>
+        <w:t xml:space="preserve"> accompanied the delivery of food</w:t>
+      </w:r>
+      <w:r>
+        <w:rPr>
+          <w:rFonts w:ascii="Times New Roman" w:hAnsi="Times New Roman" w:cs="Times New Roman"/>
+        </w:rPr>
+        <w:t>—</w:t>
+      </w:r>
+      <w:r>
+        <w:rPr>
+          <w:rFonts w:ascii="Times New Roman" w:hAnsi="Times New Roman" w:cs="Times New Roman"/>
+        </w:rPr>
+        <w:t xml:space="preserve">over repeated feedings </w:t>
+      </w:r>
+      <w:r>
+        <w:rPr>
+          <w:rFonts w:ascii="Times New Roman" w:hAnsi="Times New Roman" w:cs="Times New Roman"/>
+        </w:rPr>
+        <w:t xml:space="preserve">became a predictive cue signaling that the food was about to arrive. The salivation that occurred when the bell </w:t>
+      </w:r>
+      <w:r>
+        <w:rPr>
+          <w:rFonts w:ascii="Times New Roman" w:hAnsi="Times New Roman" w:cs="Times New Roman"/>
+        </w:rPr>
+        <w:t xml:space="preserve">was rung </w:t>
+      </w:r>
+      <w:r>
+        <w:rPr>
+          <w:rFonts w:ascii="Times New Roman" w:hAnsi="Times New Roman" w:cs="Times New Roman"/>
+        </w:rPr>
+        <w:t>was therefore</w:t>
+      </w:r>
+      <w:r>
+        <w:rPr>
+          <w:rFonts w:ascii="Times New Roman" w:hAnsi="Times New Roman" w:cs="Times New Roman"/>
+        </w:rPr>
+        <w:t xml:space="preserve"> its body’s reflexive preparation for receiving that food</w:t>
+      </w:r>
+      <w:r>
+        <w:rPr>
+          <w:rFonts w:ascii="Times New Roman" w:hAnsi="Times New Roman" w:cs="Times New Roman"/>
+        </w:rPr>
+        <w:t>. Thus the bell prov</w:t>
+      </w:r>
+      <w:r>
+        <w:rPr>
+          <w:rFonts w:ascii="Times New Roman" w:hAnsi="Times New Roman" w:cs="Times New Roman"/>
+        </w:rPr>
+        <w:t xml:space="preserve">ides information that food is likely to soon </w:t>
+      </w:r>
+      <w:r>
+        <w:rPr>
+          <w:rFonts w:ascii="Times New Roman" w:hAnsi="Times New Roman" w:cs="Times New Roman"/>
+        </w:rPr>
+        <w:t xml:space="preserve">be consumed, just as seeing the food or smelling the food would, and produces the same anticipatory salivation response. </w:t>
+      </w:r>
+      <w:r>
+        <w:rPr>
+          <w:rFonts w:ascii="Times New Roman" w:hAnsi="Times New Roman" w:cs="Times New Roman"/>
+        </w:rPr>
+        <w:t>The important point here is that that the conditioned preparatory response can either be similar to the</w:t>
+      </w:r>
+      <w:r>
+        <w:rPr>
+          <w:rFonts w:ascii="Times New Roman" w:hAnsi="Times New Roman" w:cs="Times New Roman"/>
+        </w:rPr>
+        <w:t xml:space="preserve"> unconditioned response, for example</w:t>
+      </w:r>
+      <w:r>
+        <w:rPr>
+          <w:rFonts w:ascii="Times New Roman" w:hAnsi="Times New Roman" w:cs="Times New Roman"/>
+        </w:rPr>
+        <w:t xml:space="preserve"> the conditioned salivation observed in Pavlov’s dogs, or it can be in opposition to t</w:t>
+      </w:r>
+      <w:r>
+        <w:rPr>
+          <w:rFonts w:ascii="Times New Roman" w:hAnsi="Times New Roman" w:cs="Times New Roman"/>
+        </w:rPr>
+        <w:t xml:space="preserve">hat response, </w:t>
+      </w:r>
+      <w:r>
+        <w:rPr>
+          <w:rFonts w:ascii="Times New Roman" w:hAnsi="Times New Roman" w:cs="Times New Roman"/>
+        </w:rPr>
+        <w:t xml:space="preserve">for example </w:t>
+      </w:r>
+      <w:r>
+        <w:rPr>
+          <w:rFonts w:ascii="Times New Roman" w:hAnsi="Times New Roman" w:cs="Times New Roman"/>
+        </w:rPr>
+        <w:t>the conditioned tolerance responses exhibited by drug addicted individuals</w:t>
+      </w:r>
+      <w:r>
+        <w:rPr>
+          <w:rFonts w:ascii="Times New Roman" w:hAnsi="Times New Roman" w:cs="Times New Roman"/>
+        </w:rPr>
+        <w:t xml:space="preserve"> </w:t>
+      </w:r>
+      <w:r>
+        <w:rPr>
+          <w:rFonts w:ascii="Times New Roman" w:hAnsi="Times New Roman" w:cs="Times New Roman"/>
+        </w:rPr>
         <w:fldChar w:fldCharType="begin"/>
       </w:r>
       <w:r>
         <w:rPr>
           <w:rFonts w:ascii="Times New Roman" w:hAnsi="Times New Roman" w:cs="Times New Roman"/>
         </w:rPr>
-        <w:instrText xml:space="preserve"> ADDIN EN.CITE &lt;EndNote&gt;&lt;Cite&gt;&lt;Author&gt;Kirsch&lt;/Author&gt;&lt;Year&gt;1999&lt;/Year&gt;&lt;RecNum&gt;289&lt;/RecNum&gt;&lt;DisplayText&gt;(Kirsch, 1999)&lt;/DisplayText&gt;&lt;record&gt;&lt;rec-number&gt;289&lt;/rec-number&gt;&lt;foreign-keys&gt;&lt;key app="EN" db-id="prea0s5zudef24eddtmptt5tdwwa5t55wssp" timestamp="1456893896"&gt;289&lt;/key&gt;&lt;/foreign-keys&gt;&lt;ref-type name="Journal Article"&gt;17&lt;/ref-type&gt;&lt;contributors&gt;&lt;authors&gt;&lt;author&gt;Kirsch, Irving.&lt;/author&gt;&lt;/authors&gt;&lt;/contributors&gt;&lt;titles&gt;&lt;title&gt;Specifying Nonspecifics: Psychological&lt;/title&gt;&lt;secondary-title&gt;The placebo effect: An interdisciplinary exploration&lt;/secondary-title&gt;&lt;/titles&gt;&lt;periodical&gt;&lt;full-title&gt;The placebo effect: An interdisciplinary exploration&lt;/full-title&gt;&lt;/periodical&gt;&lt;pages&gt;166&lt;/pages&gt;&lt;volume&gt;8&lt;/volume&gt;&lt;dates&gt;&lt;year&gt;1999&lt;/year&gt;&lt;/dates&gt;&lt;isbn&gt;067466986X&lt;/isbn&gt;&lt;urls&gt;&lt;/urls&gt;&lt;/record&gt;&lt;/Cite&gt;&lt;/EndNote&gt;</w:instrText>
+        <w:instrText xml:space="preserve"> ADDIN EN.CITE &lt;EndNote&gt;&lt;Cite&gt;&lt;Author&gt;Childress&lt;/Author&gt;&lt;Year&gt;1986&lt;/Year&gt;&lt;RecNum&gt;308&lt;/RecNum&gt;&lt;DisplayText&gt;(Childress, McLellan, &amp;amp; O&amp;apos;Brien, 1986)&lt;/DisplayText&gt;&lt;record&gt;&lt;rec-number&gt;308&lt;/rec-number&gt;&lt;foreign-keys&gt;&lt;key app="EN" db-id="prea0s5zudef24eddtmptt5tdwwa5t55wssp" timestamp="1456976983"&gt;308&lt;/key&gt;&lt;/foreign-keys&gt;&lt;ref-type name="Journal Article"&gt;17&lt;/ref-type&gt;&lt;contributors&gt;&lt;authors&gt;&lt;author&gt;Childress, Anna R.&lt;/author&gt;&lt;author&gt;McLellan, A Thomas.&lt;/author&gt;&lt;author&gt;O&amp;apos;Brien, Charles P.&lt;/author&gt;&lt;/authors&gt;&lt;/contributors&gt;&lt;titles&gt;&lt;title&gt;Abstinent opiate abusers exhibit conditioned craving, conditioned withdrawal and reductions in both through extinction&lt;/title&gt;&lt;secondary-title&gt;British journal of addiction&lt;/secondary-title&gt;&lt;/titles&gt;&lt;periodical&gt;&lt;full-title&gt;British Journal of Addiction&lt;/full-title&gt;&lt;/periodical&gt;&lt;pages&gt;655-660&lt;/pages&gt;&lt;volume&gt;81&lt;/volume&gt;&lt;number&gt;5&lt;/number&gt;&lt;dates&gt;&lt;year&gt;1986&lt;/year&gt;&lt;/dates&gt;&lt;isbn&gt;1360-0443&lt;/isbn&gt;&lt;urls&gt;&lt;/urls&gt;&lt;/record&gt;&lt;/Cite&gt;&lt;/EndNote&gt;</w:instrText>
       </w:r>
       <w:r>
         <w:rPr>
@@ -8201,7 +8063,7 @@
           <w:rFonts w:ascii="Times New Roman" w:hAnsi="Times New Roman" w:cs="Times New Roman"/>
           <w:noProof/>
         </w:rPr>
-        <w:t>(Kirsch, 1999)</w:t>
+        <w:t>(Childress, McLellan, &amp; O'Brien, 1986)</w:t>
       </w:r>
       <w:r>
         <w:rPr>
@@ -8212,125 +8074,77 @@
       <w:r>
         <w:rPr>
           <w:rFonts w:ascii="Times New Roman" w:hAnsi="Times New Roman" w:cs="Times New Roman"/>
-          <w:i/>
+        </w:rPr>
+        <w:t xml:space="preserve"> or rats </w:t>
+      </w:r>
+      <w:r>
+        <w:rPr>
+          <w:rFonts w:ascii="Times New Roman" w:hAnsi="Times New Roman" w:cs="Times New Roman"/>
+        </w:rPr>
+        <w:fldChar w:fldCharType="begin"/>
+      </w:r>
+      <w:r>
+        <w:rPr>
+          <w:rFonts w:ascii="Times New Roman" w:hAnsi="Times New Roman" w:cs="Times New Roman"/>
+        </w:rPr>
+        <w:instrText xml:space="preserve"> ADDIN EN.CITE &lt;EndNote&gt;&lt;Cite&gt;&lt;Author&gt;Siegel&lt;/Author&gt;&lt;Year&gt;1978&lt;/Year&gt;&lt;RecNum&gt;309&lt;/RecNum&gt;&lt;DisplayText&gt;(Siegel, 1978)&lt;/DisplayText&gt;&lt;record&gt;&lt;rec-number&gt;309&lt;/rec-number&gt;&lt;foreign-keys&gt;&lt;key app="EN" db-id="prea0s5zudef24eddtmptt5tdwwa5t55wssp" timestamp="1456977339"&gt;309&lt;/key&gt;&lt;/foreign-keys&gt;&lt;ref-type name="Journal Article"&gt;17&lt;/ref-type&gt;&lt;contributors&gt;&lt;authors&gt;&lt;author&gt;Siegel, Shepard&lt;/author&gt;&lt;/authors&gt;&lt;/contributors&gt;&lt;titles&gt;&lt;title&gt;Tolerance to the hyperthermic effect of morphine in the rat is a learned response&lt;/title&gt;&lt;secondary-title&gt;Journal of Comparative and Physiological Psychology&lt;/secondary-title&gt;&lt;/titles&gt;&lt;periodical&gt;&lt;full-title&gt;Journal of Comparative and Physiological Psychology&lt;/full-title&gt;&lt;/periodical&gt;&lt;pages&gt;1137&lt;/pages&gt;&lt;volume&gt;92&lt;/volume&gt;&lt;number&gt;6&lt;/number&gt;&lt;dates&gt;&lt;year&gt;1978&lt;/year&gt;&lt;/dates&gt;&lt;isbn&gt;0021-9940&lt;/isbn&gt;&lt;urls&gt;&lt;/urls&gt;&lt;/record&gt;&lt;/Cite&gt;&lt;/EndNote&gt;</w:instrText>
+      </w:r>
+      <w:r>
+        <w:rPr>
+          <w:rFonts w:ascii="Times New Roman" w:hAnsi="Times New Roman" w:cs="Times New Roman"/>
+        </w:rPr>
+        <w:fldChar w:fldCharType="separate"/>
+      </w:r>
+      <w:r>
+        <w:rPr>
+          <w:rFonts w:ascii="Times New Roman" w:hAnsi="Times New Roman" w:cs="Times New Roman"/>
+          <w:noProof/>
+        </w:rPr>
+        <w:t>(Siegel, 1978)</w:t>
+      </w:r>
+      <w:r>
+        <w:rPr>
+          <w:rFonts w:ascii="Times New Roman" w:hAnsi="Times New Roman" w:cs="Times New Roman"/>
+        </w:rPr>
+        <w:fldChar w:fldCharType="end"/>
+      </w:r>
+      <w:r>
+        <w:rPr>
+          <w:rFonts w:ascii="Times New Roman" w:hAnsi="Times New Roman" w:cs="Times New Roman"/>
+        </w:rPr>
+        <w:t xml:space="preserve"> </w:t>
+      </w:r>
+      <w:r>
+        <w:rPr>
+          <w:rFonts w:ascii="Times New Roman" w:hAnsi="Times New Roman" w:cs="Times New Roman"/>
+        </w:rPr>
+        <w:t xml:space="preserve">when presented with cues surrounding drug </w:t>
+      </w:r>
+      <w:commentRangeStart w:id="4"/>
+      <w:r>
+        <w:rPr>
+          <w:rFonts w:ascii="Times New Roman" w:hAnsi="Times New Roman" w:cs="Times New Roman"/>
+        </w:rPr>
+        <w:t>admini</w:t>
+      </w:r>
+      <w:r>
+        <w:rPr>
+          <w:rFonts w:ascii="Times New Roman" w:hAnsi="Times New Roman" w:cs="Times New Roman"/>
+        </w:rPr>
+        <w:t>stration</w:t>
+      </w:r>
+      <w:commentRangeEnd w:id="4"/>
+      <w:r>
+        <w:rPr>
+          <w:rStyle w:val="CommentReference"/>
+        </w:rPr>
+        <w:commentReference w:id="4"/>
+      </w:r>
+      <w:r>
+        <w:rPr>
+          <w:rFonts w:ascii="Times New Roman" w:hAnsi="Times New Roman" w:cs="Times New Roman"/>
         </w:rPr>
         <w:t xml:space="preserve">. </w:t>
-      </w:r>
-      <w:r>
-        <w:rPr>
-          <w:rFonts w:ascii="Times New Roman" w:hAnsi="Times New Roman" w:cs="Times New Roman"/>
-        </w:rPr>
-        <w:t xml:space="preserve">Response expectancies are defined as “the anticipation of nonvolitional responses” (Montgomery &amp; Kirsch, 1997, p. 108). </w:t>
-      </w:r>
-      <w:r>
-        <w:rPr>
-          <w:rFonts w:ascii="Times New Roman" w:hAnsi="Times New Roman" w:cs="Times New Roman"/>
-        </w:rPr>
-        <w:t>These are to be distinguished from</w:t>
-      </w:r>
-      <w:r>
-        <w:rPr>
-          <w:rFonts w:ascii="Times New Roman" w:hAnsi="Times New Roman" w:cs="Times New Roman"/>
-        </w:rPr>
-        <w:t xml:space="preserve"> the</w:t>
-      </w:r>
-      <w:r>
-        <w:rPr>
-          <w:rFonts w:ascii="Times New Roman" w:hAnsi="Times New Roman" w:cs="Times New Roman"/>
-        </w:rPr>
-        <w:t xml:space="preserve"> </w:t>
-      </w:r>
-      <w:r>
-        <w:rPr>
-          <w:rFonts w:ascii="Times New Roman" w:hAnsi="Times New Roman" w:cs="Times New Roman"/>
-          <w:i/>
-        </w:rPr>
-        <w:t xml:space="preserve">stimulus </w:t>
-      </w:r>
-      <w:r>
-        <w:rPr>
-          <w:rFonts w:ascii="Times New Roman" w:hAnsi="Times New Roman" w:cs="Times New Roman"/>
-        </w:rPr>
-        <w:t>expectancies</w:t>
-      </w:r>
-      <w:r>
-        <w:rPr>
-          <w:rFonts w:ascii="Times New Roman" w:hAnsi="Times New Roman" w:cs="Times New Roman"/>
-        </w:rPr>
-        <w:t xml:space="preserve"> that are </w:t>
-      </w:r>
-      <w:r>
-        <w:rPr>
-          <w:rFonts w:ascii="Times New Roman" w:hAnsi="Times New Roman" w:cs="Times New Roman"/>
-        </w:rPr>
-        <w:t xml:space="preserve">the focus of information theories of </w:t>
-      </w:r>
-      <w:r>
-        <w:rPr>
-          <w:rFonts w:ascii="Times New Roman" w:hAnsi="Times New Roman" w:cs="Times New Roman"/>
-        </w:rPr>
-        <w:t>classical conditioning</w:t>
-      </w:r>
-      <w:r>
-        <w:rPr>
-          <w:rFonts w:ascii="Times New Roman" w:hAnsi="Times New Roman" w:cs="Times New Roman"/>
-        </w:rPr>
-        <w:t>. Stimulus expectancies</w:t>
-      </w:r>
-      <w:r>
-        <w:rPr>
-          <w:rFonts w:ascii="Times New Roman" w:hAnsi="Times New Roman" w:cs="Times New Roman"/>
-        </w:rPr>
-        <w:t xml:space="preserve"> are the anticipation of external consequences</w:t>
-      </w:r>
-      <w:r>
-        <w:rPr>
-          <w:rFonts w:ascii="Times New Roman" w:hAnsi="Times New Roman" w:cs="Times New Roman"/>
-        </w:rPr>
-        <w:t xml:space="preserve"> such as foo</w:t>
-      </w:r>
-      <w:r>
-        <w:rPr>
-          <w:rFonts w:ascii="Times New Roman" w:hAnsi="Times New Roman" w:cs="Times New Roman"/>
-        </w:rPr>
-        <w:t xml:space="preserve">d, money, praise, and punishment. </w:t>
-      </w:r>
-      <w:r>
-        <w:rPr>
-          <w:rFonts w:ascii="Times New Roman" w:hAnsi="Times New Roman" w:cs="Times New Roman"/>
-        </w:rPr>
-        <w:t>E</w:t>
-      </w:r>
-      <w:r>
-        <w:rPr>
-          <w:rFonts w:ascii="Times New Roman" w:hAnsi="Times New Roman" w:cs="Times New Roman"/>
-        </w:rPr>
-        <w:t xml:space="preserve">xpectancies </w:t>
-      </w:r>
-      <w:r>
-        <w:rPr>
-          <w:rFonts w:ascii="Times New Roman" w:hAnsi="Times New Roman" w:cs="Times New Roman"/>
-        </w:rPr>
-        <w:t xml:space="preserve">of nonvolitional responses </w:t>
-      </w:r>
-      <w:r>
-        <w:rPr>
-          <w:rFonts w:ascii="Times New Roman" w:hAnsi="Times New Roman" w:cs="Times New Roman"/>
-        </w:rPr>
-        <w:t xml:space="preserve">are also to be distinguished from expectancies of </w:t>
-      </w:r>
-      <w:r>
-        <w:rPr>
-          <w:rFonts w:ascii="Times New Roman" w:hAnsi="Times New Roman" w:cs="Times New Roman"/>
-          <w:i/>
-        </w:rPr>
-        <w:t>voluntary</w:t>
-      </w:r>
-      <w:r>
-        <w:rPr>
-          <w:rFonts w:ascii="Times New Roman" w:hAnsi="Times New Roman" w:cs="Times New Roman"/>
-        </w:rPr>
-        <w:t xml:space="preserve"> responses, which are more like intentions. </w:t>
       </w:r>
     </w:p>
     <w:p>
@@ -8345,62 +8159,81 @@
         <w:rPr>
           <w:rFonts w:ascii="Times New Roman" w:hAnsi="Times New Roman" w:cs="Times New Roman"/>
         </w:rPr>
-        <w:t>Expectancy</w:t>
-      </w:r>
-      <w:r>
-        <w:rPr>
-          <w:rFonts w:ascii="Times New Roman" w:hAnsi="Times New Roman" w:cs="Times New Roman"/>
-        </w:rPr>
-        <w:t xml:space="preserve"> theories of placebo effects suggest that for a stimulus to act as a US</w:t>
-      </w:r>
-      <w:r>
-        <w:rPr>
-          <w:rFonts w:ascii="Times New Roman" w:hAnsi="Times New Roman" w:cs="Times New Roman"/>
-        </w:rPr>
-        <w:t>, and thus be able to be associated with a CS,</w:t>
-      </w:r>
-      <w:r>
-        <w:rPr>
-          <w:rFonts w:ascii="Times New Roman" w:hAnsi="Times New Roman" w:cs="Times New Roman"/>
-        </w:rPr>
-        <w:t xml:space="preserve"> it must be perceived. Therefore the drug itself cannot be a US, only the body’s response to it</w:t>
-      </w:r>
-      <w:r>
-        <w:rPr>
-          <w:rFonts w:ascii="Times New Roman" w:hAnsi="Times New Roman" w:cs="Times New Roman"/>
-        </w:rPr>
-        <w:t>—</w:t>
-      </w:r>
-      <w:r>
-        <w:rPr>
-          <w:rFonts w:ascii="Times New Roman" w:hAnsi="Times New Roman" w:cs="Times New Roman"/>
-        </w:rPr>
-        <w:t xml:space="preserve">the </w:t>
+        <w:t>Just as with the stimulus-substitution model before it</w:t>
+      </w:r>
+      <w:r>
+        <w:rPr>
+          <w:rFonts w:ascii="Times New Roman" w:hAnsi="Times New Roman" w:cs="Times New Roman"/>
+        </w:rPr>
+        <w:t>,</w:t>
+      </w:r>
+      <w:r>
+        <w:rPr>
+          <w:rFonts w:ascii="Times New Roman" w:hAnsi="Times New Roman" w:cs="Times New Roman"/>
+        </w:rPr>
+        <w:t xml:space="preserve"> the expectancy model of classic</w:t>
+      </w:r>
+      <w:r>
+        <w:rPr>
+          <w:rFonts w:ascii="Times New Roman" w:hAnsi="Times New Roman" w:cs="Times New Roman"/>
+        </w:rPr>
+        <w:t>al conditioning was adapted to form the basis of a</w:t>
+      </w:r>
+      <w:r>
+        <w:rPr>
+          <w:rFonts w:ascii="Times New Roman" w:hAnsi="Times New Roman" w:cs="Times New Roman"/>
+        </w:rPr>
+        <w:t xml:space="preserve"> model of placebo effects. </w:t>
+      </w:r>
+      <w:r>
+        <w:rPr>
+          <w:rFonts w:ascii="Times New Roman" w:hAnsi="Times New Roman" w:cs="Times New Roman"/>
+        </w:rPr>
+        <w:t>However unlike the stimulus-substitution model of placebo effects, the expectancy or information model required a substantial adaptation of the theory that gave rise to it. Ac</w:t>
+      </w:r>
+      <w:r>
+        <w:rPr>
+          <w:rFonts w:ascii="Times New Roman" w:hAnsi="Times New Roman" w:cs="Times New Roman"/>
+        </w:rPr>
+        <w:t xml:space="preserve">cording to the expectancy model, </w:t>
+      </w:r>
+      <w:r>
+        <w:rPr>
+          <w:rFonts w:ascii="Times New Roman" w:hAnsi="Times New Roman" w:cs="Times New Roman"/>
+        </w:rPr>
+        <w:t>placebo effect</w:t>
+      </w:r>
+      <w:r>
+        <w:rPr>
+          <w:rFonts w:ascii="Times New Roman" w:hAnsi="Times New Roman" w:cs="Times New Roman"/>
+        </w:rPr>
+        <w:t>s</w:t>
+      </w:r>
+      <w:r>
+        <w:rPr>
+          <w:rFonts w:ascii="Times New Roman" w:hAnsi="Times New Roman" w:cs="Times New Roman"/>
+        </w:rPr>
+        <w:t xml:space="preserve"> result</w:t>
+      </w:r>
+      <w:r>
+        <w:rPr>
+          <w:rFonts w:ascii="Times New Roman" w:hAnsi="Times New Roman" w:cs="Times New Roman"/>
+        </w:rPr>
+        <w:t xml:space="preserve"> from the activation of </w:t>
       </w:r>
       <w:r>
         <w:rPr>
           <w:rFonts w:ascii="Times New Roman" w:hAnsi="Times New Roman" w:cs="Times New Roman"/>
           <w:i/>
         </w:rPr>
-        <w:t>effects of the drug</w:t>
-      </w:r>
-      <w:r>
-        <w:rPr>
-          <w:rFonts w:ascii="Times New Roman" w:hAnsi="Times New Roman" w:cs="Times New Roman"/>
-        </w:rPr>
-        <w:t>—</w:t>
-      </w:r>
-      <w:r>
-        <w:rPr>
-          <w:rFonts w:ascii="Times New Roman" w:hAnsi="Times New Roman" w:cs="Times New Roman"/>
-        </w:rPr>
-        <w:t>can be,</w:t>
-      </w:r>
-      <w:r>
-        <w:rPr>
-          <w:rFonts w:ascii="Times New Roman" w:hAnsi="Times New Roman" w:cs="Times New Roman"/>
-        </w:rPr>
-        <w:t xml:space="preserve"> for it is only this response that can be perceived by the organism to whom the drug is administered.</w:t>
+        <w:t>response expectancie</w:t>
+      </w:r>
+      <w:r>
+        <w:rPr>
+          <w:rFonts w:ascii="Times New Roman" w:hAnsi="Times New Roman" w:cs="Times New Roman"/>
+          <w:i/>
+        </w:rPr>
+        <w:t>s</w:t>
       </w:r>
       <w:r>
         <w:rPr>
@@ -8412,122 +8245,155 @@
         <w:rPr>
           <w:rFonts w:ascii="Times New Roman" w:hAnsi="Times New Roman" w:cs="Times New Roman"/>
         </w:rPr>
-        <w:t xml:space="preserve">What the organism learns is that analgesics produce main relief, alcohol produces intoxication and disinhibition, amphetamines produce arousal and so on. </w:t>
-      </w:r>
-      <w:r>
-        <w:rPr>
-          <w:rFonts w:ascii="Times New Roman" w:hAnsi="Times New Roman" w:cs="Times New Roman"/>
-        </w:rPr>
-        <w:t xml:space="preserve">Therefore, for the organism being conditioned, the </w:t>
+        <w:fldChar w:fldCharType="begin"/>
+      </w:r>
+      <w:r>
+        <w:rPr>
+          <w:rFonts w:ascii="Times New Roman" w:hAnsi="Times New Roman" w:cs="Times New Roman"/>
+        </w:rPr>
+        <w:instrText xml:space="preserve"> ADDIN EN.CITE &lt;EndNote&gt;&lt;Cite&gt;&lt;Author&gt;Kirsch&lt;/Author&gt;&lt;Year&gt;1999&lt;/Year&gt;&lt;RecNum&gt;289&lt;/RecNum&gt;&lt;DisplayText&gt;(Kirsch, 1999)&lt;/DisplayText&gt;&lt;record&gt;&lt;rec-number&gt;289&lt;/rec-number&gt;&lt;foreign-keys&gt;&lt;key app="EN" db-id="prea0s5zudef24eddtmptt5tdwwa5t55wssp" timestamp="1456893896"&gt;289&lt;/key&gt;&lt;/foreign-keys&gt;&lt;ref-type name="Journal Article"&gt;17&lt;/ref-type&gt;&lt;contributors&gt;&lt;authors&gt;&lt;author&gt;Kirsch, Irving.&lt;/author&gt;&lt;/authors&gt;&lt;/contributors&gt;&lt;titles&gt;&lt;title&gt;Specifying Nonspecifics: Psychological&lt;/title&gt;&lt;secondary-title&gt;The placebo effect: An interdisciplinary exploration&lt;/secondary-title&gt;&lt;/titles&gt;&lt;periodical&gt;&lt;full-title&gt;The placebo effect: An interdisciplinary exploration&lt;/full-title&gt;&lt;/periodical&gt;&lt;pages&gt;166&lt;/pages&gt;&lt;volume&gt;8&lt;/volume&gt;&lt;dates&gt;&lt;year&gt;1999&lt;/year&gt;&lt;/dates&gt;&lt;isbn&gt;067466986X&lt;/isbn&gt;&lt;urls&gt;&lt;/urls&gt;&lt;/record&gt;&lt;/Cite&gt;&lt;/EndNote&gt;</w:instrText>
+      </w:r>
+      <w:r>
+        <w:rPr>
+          <w:rFonts w:ascii="Times New Roman" w:hAnsi="Times New Roman" w:cs="Times New Roman"/>
+        </w:rPr>
+        <w:fldChar w:fldCharType="separate"/>
+      </w:r>
+      <w:r>
+        <w:rPr>
+          <w:rFonts w:ascii="Times New Roman" w:hAnsi="Times New Roman" w:cs="Times New Roman"/>
+          <w:noProof/>
+        </w:rPr>
+        <w:t>(Kirsch, 1999)</w:t>
+      </w:r>
+      <w:r>
+        <w:rPr>
+          <w:rFonts w:ascii="Times New Roman" w:hAnsi="Times New Roman" w:cs="Times New Roman"/>
+        </w:rPr>
+        <w:fldChar w:fldCharType="end"/>
       </w:r>
       <w:r>
         <w:rPr>
           <w:rFonts w:ascii="Times New Roman" w:hAnsi="Times New Roman" w:cs="Times New Roman"/>
           <w:i/>
         </w:rPr>
-        <w:t>response</w:t>
-      </w:r>
-      <w:r>
-        <w:rPr>
-          <w:rFonts w:ascii="Times New Roman" w:hAnsi="Times New Roman" w:cs="Times New Roman"/>
-        </w:rPr>
-        <w:t xml:space="preserve"> to the active effects </w:t>
-      </w:r>
-      <w:r>
-        <w:rPr>
-          <w:rFonts w:ascii="Times New Roman" w:hAnsi="Times New Roman" w:cs="Times New Roman"/>
-        </w:rPr>
-        <w:t>acts as the unconditioned stimuli with</w:t>
-      </w:r>
-      <w:r>
-        <w:rPr>
-          <w:rFonts w:ascii="Times New Roman" w:hAnsi="Times New Roman" w:cs="Times New Roman"/>
-        </w:rPr>
-        <w:t xml:space="preserve"> which neutral cues are paired and </w:t>
-      </w:r>
-      <w:r>
-        <w:rPr>
-          <w:rFonts w:ascii="Times New Roman" w:hAnsi="Times New Roman" w:cs="Times New Roman"/>
-        </w:rPr>
-        <w:t xml:space="preserve">which </w:t>
-      </w:r>
-      <w:r>
-        <w:rPr>
-          <w:rFonts w:ascii="Times New Roman" w:hAnsi="Times New Roman" w:cs="Times New Roman"/>
-        </w:rPr>
-        <w:t xml:space="preserve">the expectancies of a </w:t>
-      </w:r>
-      <w:r>
-        <w:rPr>
-          <w:rFonts w:ascii="Times New Roman" w:hAnsi="Times New Roman" w:cs="Times New Roman"/>
-        </w:rPr>
-        <w:t xml:space="preserve">nonvolitional </w:t>
-      </w:r>
-      <w:r>
-        <w:rPr>
-          <w:rFonts w:ascii="Times New Roman" w:hAnsi="Times New Roman" w:cs="Times New Roman"/>
-        </w:rPr>
-        <w:t>response form around</w:t>
-      </w:r>
-      <w:r>
-        <w:rPr>
-          <w:rFonts w:ascii="Times New Roman" w:hAnsi="Times New Roman" w:cs="Times New Roman"/>
-        </w:rPr>
-        <w:t>. Thus</w:t>
-      </w:r>
-      <w:r>
-        <w:rPr>
-          <w:rFonts w:ascii="Times New Roman" w:hAnsi="Times New Roman" w:cs="Times New Roman"/>
-        </w:rPr>
-        <w:t xml:space="preserve"> in a sense</w:t>
-      </w:r>
-      <w:r>
-        <w:rPr>
-          <w:rFonts w:ascii="Times New Roman" w:hAnsi="Times New Roman" w:cs="Times New Roman"/>
-        </w:rPr>
-        <w:t>, according to information theories of placebo effects</w:t>
-      </w:r>
-      <w:r>
-        <w:rPr>
-          <w:rFonts w:ascii="Times New Roman" w:hAnsi="Times New Roman" w:cs="Times New Roman"/>
-        </w:rPr>
-        <w:t>,</w:t>
-      </w:r>
-      <w:r>
-        <w:rPr>
-          <w:rFonts w:ascii="Times New Roman" w:hAnsi="Times New Roman" w:cs="Times New Roman"/>
-        </w:rPr>
-        <w:t xml:space="preserve"> a placebo response is an anticipatory </w:t>
-      </w:r>
-      <w:r>
-        <w:rPr>
-          <w:rFonts w:ascii="Times New Roman" w:hAnsi="Times New Roman" w:cs="Times New Roman"/>
-        </w:rPr>
-        <w:t xml:space="preserve">response to a </w:t>
-      </w:r>
-      <w:r>
-        <w:rPr>
-          <w:rFonts w:ascii="Times New Roman" w:hAnsi="Times New Roman" w:cs="Times New Roman"/>
-        </w:rPr>
-        <w:t>UR</w:t>
-      </w:r>
-      <w:r>
-        <w:rPr>
-          <w:rFonts w:ascii="Times New Roman" w:hAnsi="Times New Roman" w:cs="Times New Roman"/>
-        </w:rPr>
-        <w:t xml:space="preserve"> masquerading</w:t>
-      </w:r>
-      <w:r>
-        <w:rPr>
-          <w:rFonts w:ascii="Times New Roman" w:hAnsi="Times New Roman" w:cs="Times New Roman"/>
-        </w:rPr>
-        <w:t xml:space="preserve"> as a US</w:t>
-      </w:r>
-      <w:r>
-        <w:rPr>
-          <w:rFonts w:ascii="Times New Roman" w:hAnsi="Times New Roman" w:cs="Times New Roman"/>
-        </w:rPr>
         <w:t xml:space="preserve">. </w:t>
+      </w:r>
+      <w:r>
+        <w:rPr>
+          <w:rFonts w:ascii="Times New Roman" w:hAnsi="Times New Roman" w:cs="Times New Roman"/>
+        </w:rPr>
+        <w:t xml:space="preserve">Response expectancies are defined as “the anticipation of nonvolitional responses” (Montgomery &amp; Kirsch, 1997, p. 108). </w:t>
+      </w:r>
+      <w:r>
+        <w:rPr>
+          <w:rFonts w:ascii="Times New Roman" w:hAnsi="Times New Roman" w:cs="Times New Roman"/>
+        </w:rPr>
+        <w:t>These are to be distinguished from</w:t>
+      </w:r>
+      <w:r>
+        <w:rPr>
+          <w:rFonts w:ascii="Times New Roman" w:hAnsi="Times New Roman" w:cs="Times New Roman"/>
+        </w:rPr>
+        <w:t xml:space="preserve"> the</w:t>
+      </w:r>
+      <w:r>
+        <w:rPr>
+          <w:rFonts w:ascii="Times New Roman" w:hAnsi="Times New Roman" w:cs="Times New Roman"/>
+        </w:rPr>
+        <w:t xml:space="preserve"> </w:t>
+      </w:r>
+      <w:r>
+        <w:rPr>
+          <w:rFonts w:ascii="Times New Roman" w:hAnsi="Times New Roman" w:cs="Times New Roman"/>
+          <w:i/>
+        </w:rPr>
+        <w:t xml:space="preserve">stimulus </w:t>
+      </w:r>
+      <w:r>
+        <w:rPr>
+          <w:rFonts w:ascii="Times New Roman" w:hAnsi="Times New Roman" w:cs="Times New Roman"/>
+        </w:rPr>
+        <w:t>expectancies</w:t>
+      </w:r>
+      <w:r>
+        <w:rPr>
+          <w:rFonts w:ascii="Times New Roman" w:hAnsi="Times New Roman" w:cs="Times New Roman"/>
+        </w:rPr>
+        <w:t xml:space="preserve"> that are </w:t>
+      </w:r>
+      <w:r>
+        <w:rPr>
+          <w:rFonts w:ascii="Times New Roman" w:hAnsi="Times New Roman" w:cs="Times New Roman"/>
+        </w:rPr>
+        <w:t xml:space="preserve">the focus of information theories of </w:t>
+      </w:r>
+      <w:r>
+        <w:rPr>
+          <w:rFonts w:ascii="Times New Roman" w:hAnsi="Times New Roman" w:cs="Times New Roman"/>
+        </w:rPr>
+        <w:t>classical conditioning</w:t>
+      </w:r>
+      <w:r>
+        <w:rPr>
+          <w:rFonts w:ascii="Times New Roman" w:hAnsi="Times New Roman" w:cs="Times New Roman"/>
+        </w:rPr>
+        <w:t>. Stimulus expectancies</w:t>
+      </w:r>
+      <w:r>
+        <w:rPr>
+          <w:rFonts w:ascii="Times New Roman" w:hAnsi="Times New Roman" w:cs="Times New Roman"/>
+        </w:rPr>
+        <w:t xml:space="preserve"> are the anticipation of external consequences</w:t>
+      </w:r>
+      <w:r>
+        <w:rPr>
+          <w:rFonts w:ascii="Times New Roman" w:hAnsi="Times New Roman" w:cs="Times New Roman"/>
+        </w:rPr>
+        <w:t xml:space="preserve"> such as foo</w:t>
+      </w:r>
+      <w:r>
+        <w:rPr>
+          <w:rFonts w:ascii="Times New Roman" w:hAnsi="Times New Roman" w:cs="Times New Roman"/>
+        </w:rPr>
+        <w:t xml:space="preserve">d, money, praise, and punishment. </w:t>
+      </w:r>
+      <w:r>
+        <w:rPr>
+          <w:rFonts w:ascii="Times New Roman" w:hAnsi="Times New Roman" w:cs="Times New Roman"/>
+        </w:rPr>
+        <w:t>E</w:t>
+      </w:r>
+      <w:r>
+        <w:rPr>
+          <w:rFonts w:ascii="Times New Roman" w:hAnsi="Times New Roman" w:cs="Times New Roman"/>
+        </w:rPr>
+        <w:t xml:space="preserve">xpectancies </w:t>
+      </w:r>
+      <w:r>
+        <w:rPr>
+          <w:rFonts w:ascii="Times New Roman" w:hAnsi="Times New Roman" w:cs="Times New Roman"/>
+        </w:rPr>
+        <w:t xml:space="preserve">of nonvolitional responses </w:t>
+      </w:r>
+      <w:r>
+        <w:rPr>
+          <w:rFonts w:ascii="Times New Roman" w:hAnsi="Times New Roman" w:cs="Times New Roman"/>
+        </w:rPr>
+        <w:t xml:space="preserve">are also to be distinguished from expectancies of </w:t>
+      </w:r>
+      <w:r>
+        <w:rPr>
+          <w:rFonts w:ascii="Times New Roman" w:hAnsi="Times New Roman" w:cs="Times New Roman"/>
+          <w:i/>
+        </w:rPr>
+        <w:t>voluntary</w:t>
+      </w:r>
+      <w:r>
+        <w:rPr>
+          <w:rFonts w:ascii="Times New Roman" w:hAnsi="Times New Roman" w:cs="Times New Roman"/>
+        </w:rPr>
+        <w:t xml:space="preserve"> responses, which are more like intentions. </w:t>
       </w:r>
     </w:p>
     <w:p>
@@ -8542,221 +8408,111 @@
         <w:rPr>
           <w:rFonts w:ascii="Times New Roman" w:hAnsi="Times New Roman" w:cs="Times New Roman"/>
         </w:rPr>
-        <w:t xml:space="preserve">According to expectancy theorists such as Kirsch </w:t>
-      </w:r>
-      <w:r>
-        <w:rPr>
-          <w:rFonts w:ascii="Times New Roman" w:hAnsi="Times New Roman" w:cs="Times New Roman"/>
-        </w:rPr>
-        <w:fldChar w:fldCharType="begin"/>
-      </w:r>
-      <w:r>
-        <w:rPr>
-          <w:rFonts w:ascii="Times New Roman" w:hAnsi="Times New Roman" w:cs="Times New Roman"/>
-        </w:rPr>
-        <w:instrText xml:space="preserve"> ADDIN EN.CITE &lt;EndNote&gt;&lt;Cite ExcludeAuth="1"&gt;&lt;Author&gt;Kirsch&lt;/Author&gt;&lt;Year&gt;1999&lt;/Year&gt;&lt;RecNum&gt;289&lt;/RecNum&gt;&lt;DisplayText&gt;(1999)&lt;/DisplayText&gt;&lt;record&gt;&lt;rec-number&gt;289&lt;/rec-number&gt;&lt;foreign-keys&gt;&lt;key app="EN" db-id="prea0s5zudef24eddtmptt5tdwwa5t55wssp" timestamp="1456893896"&gt;289&lt;/key&gt;&lt;/foreign-keys&gt;&lt;ref-type name="Journal Article"&gt;17&lt;/ref-type&gt;&lt;contributors&gt;&lt;authors&gt;&lt;author&gt;Kirsch, Irving.&lt;/author&gt;&lt;/authors&gt;&lt;/contributors&gt;&lt;titles&gt;&lt;title&gt;Specifying Nonspecifics: Psychological&lt;/title&gt;&lt;secondary-title&gt;The placebo effect: An interdisciplinary exploration&lt;/secondary-title&gt;&lt;/titles&gt;&lt;periodical&gt;&lt;full-title&gt;The placebo effect: An interdisciplinary exploration&lt;/full-title&gt;&lt;/periodical&gt;&lt;pages&gt;166&lt;/pages&gt;&lt;volume&gt;8&lt;/volume&gt;&lt;dates&gt;&lt;year&gt;1999&lt;/year&gt;&lt;/dates&gt;&lt;isbn&gt;067466986X&lt;/isbn&gt;&lt;urls&gt;&lt;/urls&gt;&lt;/record&gt;&lt;/Cite&gt;&lt;/EndNote&gt;</w:instrText>
-      </w:r>
-      <w:r>
-        <w:rPr>
-          <w:rFonts w:ascii="Times New Roman" w:hAnsi="Times New Roman" w:cs="Times New Roman"/>
-        </w:rPr>
-        <w:fldChar w:fldCharType="separate"/>
-      </w:r>
-      <w:r>
-        <w:rPr>
-          <w:rFonts w:ascii="Times New Roman" w:hAnsi="Times New Roman" w:cs="Times New Roman"/>
-          <w:noProof/>
-        </w:rPr>
-        <w:t>(1999)</w:t>
-      </w:r>
-      <w:r>
-        <w:rPr>
-          <w:rFonts w:ascii="Times New Roman" w:hAnsi="Times New Roman" w:cs="Times New Roman"/>
-        </w:rPr>
-        <w:fldChar w:fldCharType="end"/>
-      </w:r>
-      <w:r>
-        <w:rPr>
-          <w:rFonts w:ascii="Times New Roman" w:hAnsi="Times New Roman" w:cs="Times New Roman"/>
-        </w:rPr>
-        <w:t xml:space="preserve"> classical conditioning is only one way that we come to acquire response expectancies. Other ways are through third party accounts such as reading or watching TV, or through direct observation of others’ reactions to stimuli. </w:t>
-      </w:r>
-      <w:r>
-        <w:rPr>
-          <w:rFonts w:ascii="Times New Roman" w:hAnsi="Times New Roman" w:cs="Times New Roman"/>
-        </w:rPr>
-        <w:t xml:space="preserve">Kirsch’s separation of direct conditioning as a source of expectancy from indirect seems to be a misreading of Rescorla’s </w:t>
-      </w:r>
-      <w:r>
-        <w:rPr>
-          <w:rFonts w:ascii="Times New Roman" w:hAnsi="Times New Roman" w:cs="Times New Roman"/>
-        </w:rPr>
-        <w:fldChar w:fldCharType="begin"/>
-      </w:r>
-      <w:r>
-        <w:rPr>
-          <w:rFonts w:ascii="Times New Roman" w:hAnsi="Times New Roman" w:cs="Times New Roman"/>
-        </w:rPr>
-        <w:instrText xml:space="preserve"> ADDIN EN.CITE &lt;EndNote&gt;&lt;Cite ExcludeAuth="1"&gt;&lt;Author&gt;Rescorla&lt;/Author&gt;&lt;Year&gt;1988&lt;/Year&gt;&lt;RecNum&gt;252&lt;/RecNum&gt;&lt;DisplayText&gt;(1988)&lt;/DisplayText&gt;&lt;record&gt;&lt;rec-number&gt;252&lt;/rec-number&gt;&lt;foreign-keys&gt;&lt;key app="EN" db-id="prea0s5zudef24eddtmptt5tdwwa5t55wssp" timestamp="1453943552"&gt;252&lt;/key&gt;&lt;/foreign-keys&gt;&lt;ref-type name="Journal Article"&gt;17&lt;/ref-type&gt;&lt;contributors&gt;&lt;authors&gt;&lt;author&gt;Rescorla, Robert A&lt;/author&gt;&lt;/authors&gt;&lt;/contributors&gt;&lt;titles&gt;&lt;title&gt;Pavlovian conditioning: It&amp;apos;s not what you think it is&lt;/title&gt;&lt;secondary-title&gt;American Psychologist&lt;/secondary-title&gt;&lt;/titles&gt;&lt;periodical&gt;&lt;full-title&gt;American psychologist&lt;/full-title&gt;&lt;/periodical&gt;&lt;pages&gt;151&lt;/pages&gt;&lt;volume&gt;43&lt;/volume&gt;&lt;number&gt;3&lt;/number&gt;&lt;dates&gt;&lt;year&gt;1988&lt;/year&gt;&lt;/dates&gt;&lt;isbn&gt;1935-990X&lt;/isbn&gt;&lt;urls&gt;&lt;related-urls&gt;&lt;url&gt;http://graphics.tx.ovid.com/ovftpdfs/FPDDNCJCMDBPFJ00/fs046/ovft/live/gv023/00000487/00000487-198803000-00002.pdf&lt;/url&gt;&lt;/related-urls&gt;&lt;/urls&gt;&lt;/record&gt;&lt;/Cite&gt;&lt;/EndNote&gt;</w:instrText>
-      </w:r>
-      <w:r>
-        <w:rPr>
-          <w:rFonts w:ascii="Times New Roman" w:hAnsi="Times New Roman" w:cs="Times New Roman"/>
-        </w:rPr>
-        <w:fldChar w:fldCharType="separate"/>
-      </w:r>
-      <w:r>
-        <w:rPr>
-          <w:rFonts w:ascii="Times New Roman" w:hAnsi="Times New Roman" w:cs="Times New Roman"/>
-          <w:noProof/>
-        </w:rPr>
-        <w:t>(1988)</w:t>
-      </w:r>
-      <w:r>
-        <w:rPr>
-          <w:rFonts w:ascii="Times New Roman" w:hAnsi="Times New Roman" w:cs="Times New Roman"/>
-        </w:rPr>
-        <w:fldChar w:fldCharType="end"/>
-      </w:r>
-      <w:r>
-        <w:rPr>
-          <w:rFonts w:ascii="Times New Roman" w:hAnsi="Times New Roman" w:cs="Times New Roman"/>
-        </w:rPr>
-        <w:t xml:space="preserve"> view of </w:t>
-      </w:r>
-      <w:r>
-        <w:rPr>
-          <w:rFonts w:ascii="Times New Roman" w:hAnsi="Times New Roman" w:cs="Times New Roman"/>
-        </w:rPr>
-        <w:t xml:space="preserve">classical conditioning. </w:t>
-      </w:r>
-      <w:r>
-        <w:rPr>
-          <w:rFonts w:ascii="Times New Roman" w:hAnsi="Times New Roman" w:cs="Times New Roman"/>
-        </w:rPr>
-        <w:t xml:space="preserve">Rescorla </w:t>
-      </w:r>
-      <w:r>
-        <w:rPr>
-          <w:rFonts w:ascii="Times New Roman" w:hAnsi="Times New Roman" w:cs="Times New Roman"/>
-        </w:rPr>
-        <w:t>does not stipulate that direct experience of stimulus relations is necessary for classical conditioning to occur,</w:t>
-      </w:r>
-      <w:r>
-        <w:rPr>
-          <w:rFonts w:ascii="Times New Roman" w:hAnsi="Times New Roman" w:cs="Times New Roman"/>
-        </w:rPr>
-        <w:t xml:space="preserve"> merely that when the association between the </w:t>
-      </w:r>
-      <w:r>
-        <w:rPr>
-          <w:rFonts w:ascii="Times New Roman" w:hAnsi="Times New Roman" w:cs="Times New Roman"/>
-        </w:rPr>
-        <w:t xml:space="preserve">cueing stimuli and the </w:t>
-      </w:r>
-      <w:r>
-        <w:rPr>
-          <w:rFonts w:ascii="Times New Roman" w:hAnsi="Times New Roman" w:cs="Times New Roman"/>
-        </w:rPr>
-        <w:t xml:space="preserve">outcome </w:t>
-      </w:r>
-      <w:r>
-        <w:rPr>
-          <w:rFonts w:ascii="Times New Roman" w:hAnsi="Times New Roman" w:cs="Times New Roman"/>
-        </w:rPr>
-        <w:t xml:space="preserve">attached to it is </w:t>
-      </w:r>
-      <w:r>
-        <w:rPr>
-          <w:rFonts w:ascii="Times New Roman" w:hAnsi="Times New Roman" w:cs="Times New Roman"/>
-        </w:rPr>
-        <w:t xml:space="preserve">made, it is this </w:t>
-      </w:r>
-      <w:r>
-        <w:rPr>
-          <w:rFonts w:ascii="Times New Roman" w:hAnsi="Times New Roman" w:cs="Times New Roman"/>
-        </w:rPr>
-        <w:t xml:space="preserve">association </w:t>
-      </w:r>
-      <w:r>
-        <w:rPr>
-          <w:rFonts w:ascii="Times New Roman" w:hAnsi="Times New Roman" w:cs="Times New Roman"/>
-        </w:rPr>
-        <w:t>that will predict the response to that cueing stimuli.</w:t>
-      </w:r>
-      <w:r>
-        <w:rPr>
-          <w:rFonts w:ascii="Times New Roman" w:hAnsi="Times New Roman" w:cs="Times New Roman"/>
-        </w:rPr>
-        <w:t xml:space="preserve"> It seems like a small point of difference, after all both Kirsch’s account of placebo effects and Rescorla’s </w:t>
-      </w:r>
-      <w:r>
-        <w:rPr>
-          <w:rFonts w:ascii="Times New Roman" w:hAnsi="Times New Roman" w:cs="Times New Roman"/>
-        </w:rPr>
-        <w:t xml:space="preserve">account </w:t>
-      </w:r>
-      <w:r>
-        <w:rPr>
-          <w:rFonts w:ascii="Times New Roman" w:hAnsi="Times New Roman" w:cs="Times New Roman"/>
-        </w:rPr>
-        <w:t>of classical conditioning</w:t>
-      </w:r>
-      <w:r>
-        <w:rPr>
-          <w:rFonts w:ascii="Times New Roman" w:hAnsi="Times New Roman" w:cs="Times New Roman"/>
-        </w:rPr>
-        <w:t xml:space="preserve"> a)</w:t>
-      </w:r>
-      <w:r>
-        <w:rPr>
-          <w:rFonts w:ascii="Times New Roman" w:hAnsi="Times New Roman" w:cs="Times New Roman"/>
-        </w:rPr>
-        <w:t xml:space="preserve"> emphasise </w:t>
+        <w:t>Expectancy</w:t>
+      </w:r>
+      <w:r>
+        <w:rPr>
+          <w:rFonts w:ascii="Times New Roman" w:hAnsi="Times New Roman" w:cs="Times New Roman"/>
+        </w:rPr>
+        <w:t xml:space="preserve"> theories of placebo effects suggest that for a stimulus to act as a US</w:t>
+      </w:r>
+      <w:r>
+        <w:rPr>
+          <w:rFonts w:ascii="Times New Roman" w:hAnsi="Times New Roman" w:cs="Times New Roman"/>
+        </w:rPr>
+        <w:t>, and thus be able to be associated with a CS,</w:t>
+      </w:r>
+      <w:r>
+        <w:rPr>
+          <w:rFonts w:ascii="Times New Roman" w:hAnsi="Times New Roman" w:cs="Times New Roman"/>
+        </w:rPr>
+        <w:t xml:space="preserve"> it must be perceived. Therefore the drug itself cannot be a US, only the body’s response to it</w:t>
+      </w:r>
+      <w:r>
+        <w:rPr>
+          <w:rFonts w:ascii="Times New Roman" w:hAnsi="Times New Roman" w:cs="Times New Roman"/>
+        </w:rPr>
+        <w:t>—</w:t>
+      </w:r>
+      <w:r>
+        <w:rPr>
+          <w:rFonts w:ascii="Times New Roman" w:hAnsi="Times New Roman" w:cs="Times New Roman"/>
+        </w:rPr>
+        <w:t xml:space="preserve">the </w:t>
       </w:r>
       <w:r>
         <w:rPr>
           <w:rFonts w:ascii="Times New Roman" w:hAnsi="Times New Roman" w:cs="Times New Roman"/>
           <w:i/>
         </w:rPr>
-        <w:t>what</w:t>
-      </w:r>
-      <w:r>
-        <w:rPr>
-          <w:rFonts w:ascii="Times New Roman" w:hAnsi="Times New Roman" w:cs="Times New Roman"/>
-        </w:rPr>
-        <w:t xml:space="preserve"> is learned </w:t>
-      </w:r>
-      <w:r>
-        <w:rPr>
-          <w:rFonts w:ascii="Times New Roman" w:hAnsi="Times New Roman" w:cs="Times New Roman"/>
-        </w:rPr>
-        <w:t xml:space="preserve">and the </w:t>
+        <w:t>effects of the drug</w:t>
+      </w:r>
+      <w:r>
+        <w:rPr>
+          <w:rFonts w:ascii="Times New Roman" w:hAnsi="Times New Roman" w:cs="Times New Roman"/>
+        </w:rPr>
+        <w:t>—</w:t>
+      </w:r>
+      <w:r>
+        <w:rPr>
+          <w:rFonts w:ascii="Times New Roman" w:hAnsi="Times New Roman" w:cs="Times New Roman"/>
+        </w:rPr>
+        <w:t>can be,</w:t>
+      </w:r>
+      <w:r>
+        <w:rPr>
+          <w:rFonts w:ascii="Times New Roman" w:hAnsi="Times New Roman" w:cs="Times New Roman"/>
+        </w:rPr>
+        <w:t xml:space="preserve"> for it is only this response that can be perceived by the organism to whom the drug is administered.</w:t>
+      </w:r>
+      <w:r>
+        <w:rPr>
+          <w:rFonts w:ascii="Times New Roman" w:hAnsi="Times New Roman" w:cs="Times New Roman"/>
+        </w:rPr>
+        <w:t xml:space="preserve"> </w:t>
+      </w:r>
+      <w:r>
+        <w:rPr>
+          <w:rFonts w:ascii="Times New Roman" w:hAnsi="Times New Roman" w:cs="Times New Roman"/>
+        </w:rPr>
+        <w:t>What the organism lea</w:t>
+      </w:r>
+      <w:r>
+        <w:rPr>
+          <w:rFonts w:ascii="Times New Roman" w:hAnsi="Times New Roman" w:cs="Times New Roman"/>
+        </w:rPr>
+        <w:t>rns is that analgesics produce p</w:t>
+      </w:r>
+      <w:r>
+        <w:rPr>
+          <w:rFonts w:ascii="Times New Roman" w:hAnsi="Times New Roman" w:cs="Times New Roman"/>
+        </w:rPr>
+        <w:t xml:space="preserve">ain relief, alcohol produces intoxication and disinhibition, amphetamines produce arousal and so on. </w:t>
+      </w:r>
+      <w:r>
+        <w:rPr>
+          <w:rFonts w:ascii="Times New Roman" w:hAnsi="Times New Roman" w:cs="Times New Roman"/>
+        </w:rPr>
+        <w:t xml:space="preserve">Therefore, for the organism being conditioned, the </w:t>
       </w:r>
       <w:r>
         <w:rPr>
           <w:rFonts w:ascii="Times New Roman" w:hAnsi="Times New Roman" w:cs="Times New Roman"/>
           <w:i/>
         </w:rPr>
-        <w:t xml:space="preserve">strength </w:t>
-      </w:r>
-      <w:r>
-        <w:rPr>
-          <w:rFonts w:ascii="Times New Roman" w:hAnsi="Times New Roman" w:cs="Times New Roman"/>
-        </w:rPr>
-        <w:t xml:space="preserve">of </w:t>
-      </w:r>
-      <w:r>
-        <w:rPr>
-          <w:rFonts w:ascii="Times New Roman" w:hAnsi="Times New Roman" w:cs="Times New Roman"/>
-        </w:rPr>
-        <w:t>what is learned over</w:t>
-      </w:r>
-      <w:r>
-        <w:rPr>
-          <w:rFonts w:ascii="Times New Roman" w:hAnsi="Times New Roman" w:cs="Times New Roman"/>
-        </w:rPr>
-        <w:t xml:space="preserve"> the</w:t>
+        <w:t>response</w:t>
+      </w:r>
+      <w:r>
+        <w:rPr>
+          <w:rFonts w:ascii="Times New Roman" w:hAnsi="Times New Roman" w:cs="Times New Roman"/>
+        </w:rPr>
+        <w:t xml:space="preserve"> to the active effects</w:t>
+      </w:r>
+      <w:r>
+        <w:rPr>
+          <w:rFonts w:ascii="Times New Roman" w:hAnsi="Times New Roman" w:cs="Times New Roman"/>
+        </w:rPr>
+        <w:t xml:space="preserve"> of the drug on the central nervous system</w:t>
       </w:r>
       <w:r>
         <w:rPr>
@@ -8767,154 +8523,98 @@
       <w:r>
         <w:rPr>
           <w:rFonts w:ascii="Times New Roman" w:hAnsi="Times New Roman" w:cs="Times New Roman"/>
-          <w:i/>
-        </w:rPr>
-        <w:t>source</w:t>
-      </w:r>
-      <w:r>
-        <w:rPr>
-          <w:rFonts w:ascii="Times New Roman" w:hAnsi="Times New Roman" w:cs="Times New Roman"/>
-        </w:rPr>
-        <w:t xml:space="preserve"> of that learning b) say that what is learned is the relationship between the </w:t>
-      </w:r>
-      <w:r>
-        <w:rPr>
-          <w:rFonts w:ascii="Times New Roman" w:hAnsi="Times New Roman" w:cs="Times New Roman"/>
-          <w:i/>
-        </w:rPr>
-        <w:t>observed</w:t>
-      </w:r>
-      <w:r>
-        <w:rPr>
-          <w:rFonts w:ascii="Times New Roman" w:hAnsi="Times New Roman" w:cs="Times New Roman"/>
-        </w:rPr>
-        <w:t xml:space="preserve"> effect and the CS. </w:t>
-      </w:r>
-      <w:r>
-        <w:rPr>
-          <w:rFonts w:ascii="Times New Roman" w:hAnsi="Times New Roman" w:cs="Times New Roman"/>
-        </w:rPr>
-        <w:t xml:space="preserve">But in the intervening years since Kirsch’s theory placebo research continues to </w:t>
-      </w:r>
-      <w:r>
-        <w:rPr>
-          <w:rFonts w:ascii="Times New Roman" w:hAnsi="Times New Roman" w:cs="Times New Roman"/>
-        </w:rPr>
-        <w:t>use the term ‘</w:t>
-      </w:r>
-      <w:r>
-        <w:rPr>
-          <w:rFonts w:ascii="Times New Roman" w:hAnsi="Times New Roman" w:cs="Times New Roman"/>
-        </w:rPr>
-        <w:t>classical conditioning</w:t>
-      </w:r>
-      <w:r>
-        <w:rPr>
-          <w:rFonts w:ascii="Times New Roman" w:hAnsi="Times New Roman" w:cs="Times New Roman"/>
-        </w:rPr>
-        <w:t>’</w:t>
-      </w:r>
-      <w:r>
-        <w:rPr>
-          <w:rFonts w:ascii="Times New Roman" w:hAnsi="Times New Roman" w:cs="Times New Roman"/>
-        </w:rPr>
-        <w:t xml:space="preserve"> as </w:t>
-      </w:r>
-      <w:r>
-        <w:rPr>
-          <w:rFonts w:ascii="Times New Roman" w:hAnsi="Times New Roman" w:cs="Times New Roman"/>
-        </w:rPr>
-        <w:t xml:space="preserve">a euphemism for </w:t>
-      </w:r>
-      <w:r>
-        <w:rPr>
-          <w:rFonts w:ascii="Times New Roman" w:hAnsi="Times New Roman" w:cs="Times New Roman"/>
-        </w:rPr>
-        <w:t>‘expectancies</w:t>
-      </w:r>
-      <w:r>
-        <w:rPr>
-          <w:rFonts w:ascii="Times New Roman" w:hAnsi="Times New Roman" w:cs="Times New Roman"/>
-        </w:rPr>
-        <w:t xml:space="preserve"> proceeding from direct experience</w:t>
-      </w:r>
-      <w:r>
-        <w:rPr>
-          <w:rFonts w:ascii="Times New Roman" w:hAnsi="Times New Roman" w:cs="Times New Roman"/>
-        </w:rPr>
-        <w:t>’</w:t>
-      </w:r>
-      <w:r>
-        <w:rPr>
-          <w:rFonts w:ascii="Times New Roman" w:hAnsi="Times New Roman" w:cs="Times New Roman"/>
-        </w:rPr>
-        <w:t xml:space="preserve"> and </w:t>
-      </w:r>
-      <w:r>
-        <w:rPr>
-          <w:rFonts w:ascii="Times New Roman" w:hAnsi="Times New Roman" w:cs="Times New Roman"/>
-        </w:rPr>
-        <w:t>‘</w:t>
-      </w:r>
-      <w:r>
-        <w:rPr>
-          <w:rFonts w:ascii="Times New Roman" w:hAnsi="Times New Roman" w:cs="Times New Roman"/>
-        </w:rPr>
-        <w:t>expectancy</w:t>
-      </w:r>
-      <w:r>
-        <w:rPr>
-          <w:rFonts w:ascii="Times New Roman" w:hAnsi="Times New Roman" w:cs="Times New Roman"/>
-        </w:rPr>
-        <w:t>’</w:t>
-      </w:r>
-      <w:r>
-        <w:rPr>
-          <w:rFonts w:ascii="Times New Roman" w:hAnsi="Times New Roman" w:cs="Times New Roman"/>
-        </w:rPr>
-        <w:t xml:space="preserve"> </w:t>
-      </w:r>
-      <w:r>
-        <w:rPr>
-          <w:rFonts w:ascii="Times New Roman" w:hAnsi="Times New Roman" w:cs="Times New Roman"/>
-        </w:rPr>
-        <w:t xml:space="preserve">as </w:t>
-      </w:r>
-      <w:r>
-        <w:rPr>
-          <w:rFonts w:ascii="Times New Roman" w:hAnsi="Times New Roman" w:cs="Times New Roman"/>
-        </w:rPr>
-        <w:t>‘</w:t>
-      </w:r>
-      <w:r>
-        <w:rPr>
-          <w:rFonts w:ascii="Times New Roman" w:hAnsi="Times New Roman" w:cs="Times New Roman"/>
-        </w:rPr>
-        <w:t>learning derived from instruction</w:t>
-      </w:r>
-      <w:r>
-        <w:rPr>
-          <w:rFonts w:ascii="Times New Roman" w:hAnsi="Times New Roman" w:cs="Times New Roman"/>
-        </w:rPr>
-        <w:t xml:space="preserve"> only</w:t>
-      </w:r>
-      <w:r>
-        <w:rPr>
-          <w:rFonts w:ascii="Times New Roman" w:hAnsi="Times New Roman" w:cs="Times New Roman"/>
-        </w:rPr>
-        <w:t>.</w:t>
-      </w:r>
-      <w:r>
-        <w:rPr>
-          <w:rFonts w:ascii="Times New Roman" w:hAnsi="Times New Roman" w:cs="Times New Roman"/>
-        </w:rPr>
-        <w:t>’</w:t>
-      </w:r>
-      <w:r>
-        <w:rPr>
-          <w:rFonts w:ascii="Times New Roman" w:hAnsi="Times New Roman" w:cs="Times New Roman"/>
-        </w:rPr>
-        <w:t xml:space="preserve"> </w:t>
+        </w:rPr>
+        <w:t>acts as the unconditioned stimuli with</w:t>
+      </w:r>
+      <w:r>
+        <w:rPr>
+          <w:rFonts w:ascii="Times New Roman" w:hAnsi="Times New Roman" w:cs="Times New Roman"/>
+        </w:rPr>
+        <w:t xml:space="preserve"> which neutral cues are paired and </w:t>
+      </w:r>
+      <w:r>
+        <w:rPr>
+          <w:rFonts w:ascii="Times New Roman" w:hAnsi="Times New Roman" w:cs="Times New Roman"/>
+        </w:rPr>
+        <w:t xml:space="preserve">which </w:t>
+      </w:r>
+      <w:r>
+        <w:rPr>
+          <w:rFonts w:ascii="Times New Roman" w:hAnsi="Times New Roman" w:cs="Times New Roman"/>
+        </w:rPr>
+        <w:t xml:space="preserve">the expectancies of a </w:t>
+      </w:r>
+      <w:r>
+        <w:rPr>
+          <w:rFonts w:ascii="Times New Roman" w:hAnsi="Times New Roman" w:cs="Times New Roman"/>
+        </w:rPr>
+        <w:t xml:space="preserve">nonvolitional </w:t>
+      </w:r>
+      <w:r>
+        <w:rPr>
+          <w:rFonts w:ascii="Times New Roman" w:hAnsi="Times New Roman" w:cs="Times New Roman"/>
+        </w:rPr>
+        <w:t>response form around</w:t>
+      </w:r>
+      <w:r>
+        <w:rPr>
+          <w:rFonts w:ascii="Times New Roman" w:hAnsi="Times New Roman" w:cs="Times New Roman"/>
+        </w:rPr>
+        <w:t>. Thus</w:t>
+      </w:r>
+      <w:r>
+        <w:rPr>
+          <w:rFonts w:ascii="Times New Roman" w:hAnsi="Times New Roman" w:cs="Times New Roman"/>
+        </w:rPr>
+        <w:t xml:space="preserve"> in a sense</w:t>
+      </w:r>
+      <w:r>
+        <w:rPr>
+          <w:rFonts w:ascii="Times New Roman" w:hAnsi="Times New Roman" w:cs="Times New Roman"/>
+        </w:rPr>
+        <w:t>, according to information theories of placebo effects</w:t>
+      </w:r>
+      <w:r>
+        <w:rPr>
+          <w:rFonts w:ascii="Times New Roman" w:hAnsi="Times New Roman" w:cs="Times New Roman"/>
+        </w:rPr>
+        <w:t>,</w:t>
+      </w:r>
+      <w:r>
+        <w:rPr>
+          <w:rFonts w:ascii="Times New Roman" w:hAnsi="Times New Roman" w:cs="Times New Roman"/>
+        </w:rPr>
+        <w:t xml:space="preserve"> a placebo response is an anticipatory </w:t>
+      </w:r>
+      <w:r>
+        <w:rPr>
+          <w:rFonts w:ascii="Times New Roman" w:hAnsi="Times New Roman" w:cs="Times New Roman"/>
+        </w:rPr>
+        <w:t xml:space="preserve">response to a </w:t>
+      </w:r>
+      <w:r>
+        <w:rPr>
+          <w:rFonts w:ascii="Times New Roman" w:hAnsi="Times New Roman" w:cs="Times New Roman"/>
+        </w:rPr>
+        <w:t>UR</w:t>
+      </w:r>
+      <w:r>
+        <w:rPr>
+          <w:rFonts w:ascii="Times New Roman" w:hAnsi="Times New Roman" w:cs="Times New Roman"/>
+        </w:rPr>
+        <w:t xml:space="preserve"> masquerading</w:t>
+      </w:r>
+      <w:r>
+        <w:rPr>
+          <w:rFonts w:ascii="Times New Roman" w:hAnsi="Times New Roman" w:cs="Times New Roman"/>
+        </w:rPr>
+        <w:t xml:space="preserve"> as a US</w:t>
+      </w:r>
+      <w:r>
+        <w:rPr>
+          <w:rFonts w:ascii="Times New Roman" w:hAnsi="Times New Roman" w:cs="Times New Roman"/>
+        </w:rPr>
+        <w:t xml:space="preserve">. </w:t>
       </w:r>
     </w:p>
     <w:p>
@@ -8929,49 +8629,7 @@
         <w:rPr>
           <w:rFonts w:ascii="Times New Roman" w:hAnsi="Times New Roman" w:cs="Times New Roman"/>
         </w:rPr>
-        <w:t>When a</w:t>
-      </w:r>
-      <w:r>
-        <w:rPr>
-          <w:rFonts w:ascii="Times New Roman" w:hAnsi="Times New Roman" w:cs="Times New Roman"/>
-        </w:rPr>
-        <w:t xml:space="preserve"> response is elicited with a CS </w:t>
-      </w:r>
-      <w:r>
-        <w:rPr>
-          <w:rFonts w:ascii="Times New Roman" w:hAnsi="Times New Roman" w:cs="Times New Roman"/>
-        </w:rPr>
-        <w:t xml:space="preserve">that is opposite in direction to the UR, </w:t>
-      </w:r>
-      <w:r>
-        <w:rPr>
-          <w:rFonts w:ascii="Times New Roman" w:hAnsi="Times New Roman" w:cs="Times New Roman"/>
-        </w:rPr>
-        <w:t xml:space="preserve">it seems to imply that conditioning of bodily responses can take place in the absence of awareness </w:t>
-      </w:r>
-      <w:r>
-        <w:rPr>
-          <w:rFonts w:ascii="Times New Roman" w:hAnsi="Times New Roman" w:cs="Times New Roman"/>
-        </w:rPr>
-        <w:t xml:space="preserve">(or expectancy) </w:t>
-      </w:r>
-      <w:r>
-        <w:rPr>
-          <w:rFonts w:ascii="Times New Roman" w:hAnsi="Times New Roman" w:cs="Times New Roman"/>
-        </w:rPr>
-        <w:t xml:space="preserve">of those responses. </w:t>
-      </w:r>
-      <w:r>
-        <w:rPr>
-          <w:rFonts w:ascii="Times New Roman" w:hAnsi="Times New Roman" w:cs="Times New Roman"/>
-        </w:rPr>
-        <w:t xml:space="preserve">This counteracts Kirsch’s expectancy theory since you cannot have an expectancy of an outcome you have never observed. Placebo effects in humans tend not to be in opposition to drug effects. Either Kirsch thinks that rats do not experience expectancies or that, as mentioned, the same drug (e.g. morphine) produces opposite reactions in humans and rodents. </w:t>
-      </w:r>
-      <w:r>
-        <w:rPr>
-          <w:rFonts w:ascii="Times New Roman" w:hAnsi="Times New Roman" w:cs="Times New Roman"/>
-        </w:rPr>
-        <w:t xml:space="preserve">Kirsch’s explanation for anomalous results is as follows: “Thus when conditioning produces effects that are contrary to people’s expectancies, the effect of expectancy may be powerful enough to reverse the conditioning effect.” (Kirsch, 1999, p 172). </w:t>
+        <w:t xml:space="preserve">According to expectancy theorists such as Kirsch </w:t>
       </w:r>
       <w:r>
         <w:rPr>
@@ -8983,7 +8641,7 @@
         <w:rPr>
           <w:rFonts w:ascii="Times New Roman" w:hAnsi="Times New Roman" w:cs="Times New Roman"/>
         </w:rPr>
-        <w:instrText xml:space="preserve"> ADDIN EN.CITE &lt;EndNote&gt;&lt;Cite ExcludeAuth="1" ExcludeYear="1"&gt;&lt;Author&gt;Kirsch&lt;/Author&gt;&lt;Year&gt;1999&lt;/Year&gt;&lt;RecNum&gt;289&lt;/RecNum&gt;&lt;record&gt;&lt;rec-number&gt;289&lt;/rec-number&gt;&lt;foreign-keys&gt;&lt;key app="EN" db-id="prea0s5zudef24eddtmptt5tdwwa5t55wssp" timestamp="1456893896"&gt;289&lt;/key&gt;&lt;/foreign-keys&gt;&lt;ref-type name="Journal Article"&gt;17&lt;/ref-type&gt;&lt;contributors&gt;&lt;authors&gt;&lt;author&gt;Kirsch, Irving.&lt;/author&gt;&lt;/authors&gt;&lt;/contributors&gt;&lt;titles&gt;&lt;title&gt;Specifying Nonspecifics: Psychological&lt;/title&gt;&lt;secondary-title&gt;The placebo effect: An interdisciplinary exploration&lt;/secondary-title&gt;&lt;/titles&gt;&lt;periodical&gt;&lt;full-title&gt;The placebo effect: An interdisciplinary exploration&lt;/full-title&gt;&lt;/periodical&gt;&lt;pages&gt;166&lt;/pages&gt;&lt;volume&gt;8&lt;/volume&gt;&lt;dates&gt;&lt;year&gt;1999&lt;/year&gt;&lt;/dates&gt;&lt;isbn&gt;067466986X&lt;/isbn&gt;&lt;urls&gt;&lt;/urls&gt;&lt;/record&gt;&lt;/Cite&gt;&lt;/EndNote&gt;</w:instrText>
+        <w:instrText xml:space="preserve"> ADDIN EN.CITE &lt;EndNote&gt;&lt;Cite ExcludeAuth="1"&gt;&lt;Author&gt;Kirsch&lt;/Author&gt;&lt;Year&gt;1999&lt;/Year&gt;&lt;RecNum&gt;289&lt;/RecNum&gt;&lt;DisplayText&gt;(1999)&lt;/DisplayText&gt;&lt;record&gt;&lt;rec-number&gt;289&lt;/rec-number&gt;&lt;foreign-keys&gt;&lt;key app="EN" db-id="prea0s5zudef24eddtmptt5tdwwa5t55wssp" timestamp="1456893896"&gt;289&lt;/key&gt;&lt;/foreign-keys&gt;&lt;ref-type name="Journal Article"&gt;17&lt;/ref-type&gt;&lt;contributors&gt;&lt;authors&gt;&lt;author&gt;Kirsch, Irving.&lt;/author&gt;&lt;/authors&gt;&lt;/contributors&gt;&lt;titles&gt;&lt;title&gt;Specifying Nonspecifics: Psychological&lt;/title&gt;&lt;secondary-title&gt;The placebo effect: An interdisciplinary exploration&lt;/secondary-title&gt;&lt;/titles&gt;&lt;periodical&gt;&lt;full-title&gt;The placebo effect: An interdisciplinary exploration&lt;/full-title&gt;&lt;/periodical&gt;&lt;pages&gt;166&lt;/pages&gt;&lt;volume&gt;8&lt;/volume&gt;&lt;dates&gt;&lt;year&gt;1999&lt;/year&gt;&lt;/dates&gt;&lt;isbn&gt;067466986X&lt;/isbn&gt;&lt;urls&gt;&lt;/urls&gt;&lt;/record&gt;&lt;/Cite&gt;&lt;/EndNote&gt;</w:instrText>
       </w:r>
       <w:r>
         <w:rPr>
@@ -8994,8 +8652,398 @@
       <w:r>
         <w:rPr>
           <w:rFonts w:ascii="Times New Roman" w:hAnsi="Times New Roman" w:cs="Times New Roman"/>
+          <w:noProof/>
+        </w:rPr>
+        <w:t>(1999)</w:t>
+      </w:r>
+      <w:r>
+        <w:rPr>
+          <w:rFonts w:ascii="Times New Roman" w:hAnsi="Times New Roman" w:cs="Times New Roman"/>
         </w:rPr>
         <w:fldChar w:fldCharType="end"/>
+      </w:r>
+      <w:r>
+        <w:rPr>
+          <w:rFonts w:ascii="Times New Roman" w:hAnsi="Times New Roman" w:cs="Times New Roman"/>
+        </w:rPr>
+        <w:t xml:space="preserve"> classical conditioning is only one way that we come to acquire response expectancies. Other ways are through third party accounts such as reading or watching TV, or through direct observation of others’ reactions to stimuli. </w:t>
+      </w:r>
+      <w:commentRangeStart w:id="5"/>
+      <w:r>
+        <w:rPr>
+          <w:rFonts w:ascii="Times New Roman" w:hAnsi="Times New Roman" w:cs="Times New Roman"/>
+        </w:rPr>
+        <w:t xml:space="preserve">Kirsch’s separation of direct conditioning as a source of expectancy from indirect seems to be a misreading of Rescorla’s </w:t>
+      </w:r>
+      <w:r>
+        <w:rPr>
+          <w:rFonts w:ascii="Times New Roman" w:hAnsi="Times New Roman" w:cs="Times New Roman"/>
+        </w:rPr>
+        <w:fldChar w:fldCharType="begin"/>
+      </w:r>
+      <w:r>
+        <w:rPr>
+          <w:rFonts w:ascii="Times New Roman" w:hAnsi="Times New Roman" w:cs="Times New Roman"/>
+        </w:rPr>
+        <w:instrText xml:space="preserve"> ADDIN EN.CITE &lt;EndNote&gt;&lt;Cite ExcludeAuth="1"&gt;&lt;Author&gt;Rescorla&lt;/Author&gt;&lt;Year&gt;1988&lt;/Year&gt;&lt;RecNum&gt;252&lt;/RecNum&gt;&lt;DisplayText&gt;(1988)&lt;/DisplayText&gt;&lt;record&gt;&lt;rec-number&gt;252&lt;/rec-number&gt;&lt;foreign-keys&gt;&lt;key app="EN" db-id="prea0s5zudef24eddtmptt5tdwwa5t55wssp" timestamp="1453943552"&gt;252&lt;/key&gt;&lt;/foreign-keys&gt;&lt;ref-type name="Journal Article"&gt;17&lt;/ref-type&gt;&lt;contributors&gt;&lt;authors&gt;&lt;author&gt;Rescorla, Robert A&lt;/author&gt;&lt;/authors&gt;&lt;/contributors&gt;&lt;titles&gt;&lt;title&gt;Pavlovian conditioning: It&amp;apos;s not what you think it is&lt;/title&gt;&lt;secondary-title&gt;American Psychologist&lt;/secondary-title&gt;&lt;/titles&gt;&lt;periodical&gt;&lt;full-title&gt;American psychologist&lt;/full-title&gt;&lt;/periodical&gt;&lt;pages&gt;151&lt;/pages&gt;&lt;volume&gt;43&lt;/volume&gt;&lt;number&gt;3&lt;/number&gt;&lt;dates&gt;&lt;year&gt;1988&lt;/year&gt;&lt;/dates&gt;&lt;isbn&gt;1935-990X&lt;/isbn&gt;&lt;urls&gt;&lt;related-urls&gt;&lt;url&gt;http://graphics.tx.ovid.com/ovftpdfs/FPDDNCJCMDBPFJ00/fs046/ovft/live/gv023/00000487/00000487-198803000-00002.pdf&lt;/url&gt;&lt;/related-urls&gt;&lt;/urls&gt;&lt;/record&gt;&lt;/Cite&gt;&lt;/EndNote&gt;</w:instrText>
+      </w:r>
+      <w:r>
+        <w:rPr>
+          <w:rFonts w:ascii="Times New Roman" w:hAnsi="Times New Roman" w:cs="Times New Roman"/>
+        </w:rPr>
+        <w:fldChar w:fldCharType="separate"/>
+      </w:r>
+      <w:r>
+        <w:rPr>
+          <w:rFonts w:ascii="Times New Roman" w:hAnsi="Times New Roman" w:cs="Times New Roman"/>
+          <w:noProof/>
+        </w:rPr>
+        <w:t>(1988)</w:t>
+      </w:r>
+      <w:r>
+        <w:rPr>
+          <w:rFonts w:ascii="Times New Roman" w:hAnsi="Times New Roman" w:cs="Times New Roman"/>
+        </w:rPr>
+        <w:fldChar w:fldCharType="end"/>
+      </w:r>
+      <w:r>
+        <w:rPr>
+          <w:rFonts w:ascii="Times New Roman" w:hAnsi="Times New Roman" w:cs="Times New Roman"/>
+        </w:rPr>
+        <w:t xml:space="preserve"> view of </w:t>
+      </w:r>
+      <w:r>
+        <w:rPr>
+          <w:rFonts w:ascii="Times New Roman" w:hAnsi="Times New Roman" w:cs="Times New Roman"/>
+        </w:rPr>
+        <w:t xml:space="preserve">classical conditioning. </w:t>
+      </w:r>
+      <w:r>
+        <w:rPr>
+          <w:rFonts w:ascii="Times New Roman" w:hAnsi="Times New Roman" w:cs="Times New Roman"/>
+        </w:rPr>
+        <w:t xml:space="preserve">Rescorla </w:t>
+      </w:r>
+      <w:r>
+        <w:rPr>
+          <w:rFonts w:ascii="Times New Roman" w:hAnsi="Times New Roman" w:cs="Times New Roman"/>
+        </w:rPr>
+        <w:t>does not stipulate that direct experience of stimulus relations is necessary for classical conditioning to occur,</w:t>
+      </w:r>
+      <w:r>
+        <w:rPr>
+          <w:rFonts w:ascii="Times New Roman" w:hAnsi="Times New Roman" w:cs="Times New Roman"/>
+        </w:rPr>
+        <w:t xml:space="preserve"> merely that when the association between the </w:t>
+      </w:r>
+      <w:r>
+        <w:rPr>
+          <w:rFonts w:ascii="Times New Roman" w:hAnsi="Times New Roman" w:cs="Times New Roman"/>
+        </w:rPr>
+        <w:t xml:space="preserve">cueing stimuli and the </w:t>
+      </w:r>
+      <w:r>
+        <w:rPr>
+          <w:rFonts w:ascii="Times New Roman" w:hAnsi="Times New Roman" w:cs="Times New Roman"/>
+        </w:rPr>
+        <w:t xml:space="preserve">outcome </w:t>
+      </w:r>
+      <w:r>
+        <w:rPr>
+          <w:rFonts w:ascii="Times New Roman" w:hAnsi="Times New Roman" w:cs="Times New Roman"/>
+        </w:rPr>
+        <w:t xml:space="preserve">attached to it is </w:t>
+      </w:r>
+      <w:r>
+        <w:rPr>
+          <w:rFonts w:ascii="Times New Roman" w:hAnsi="Times New Roman" w:cs="Times New Roman"/>
+        </w:rPr>
+        <w:t xml:space="preserve">made, it is this </w:t>
+      </w:r>
+      <w:r>
+        <w:rPr>
+          <w:rFonts w:ascii="Times New Roman" w:hAnsi="Times New Roman" w:cs="Times New Roman"/>
+        </w:rPr>
+        <w:t xml:space="preserve">association </w:t>
+      </w:r>
+      <w:r>
+        <w:rPr>
+          <w:rFonts w:ascii="Times New Roman" w:hAnsi="Times New Roman" w:cs="Times New Roman"/>
+        </w:rPr>
+        <w:t>that will predict the response to that cueing stimuli.</w:t>
+      </w:r>
+      <w:r>
+        <w:rPr>
+          <w:rFonts w:ascii="Times New Roman" w:hAnsi="Times New Roman" w:cs="Times New Roman"/>
+        </w:rPr>
+        <w:t xml:space="preserve"> </w:t>
+      </w:r>
+      <w:commentRangeEnd w:id="5"/>
+      <w:r>
+        <w:rPr>
+          <w:rStyle w:val="CommentReference"/>
+        </w:rPr>
+        <w:commentReference w:id="5"/>
+      </w:r>
+      <w:commentRangeStart w:id="6"/>
+      <w:r>
+        <w:rPr>
+          <w:rFonts w:ascii="Times New Roman" w:hAnsi="Times New Roman" w:cs="Times New Roman"/>
+        </w:rPr>
+        <w:t xml:space="preserve">It seems like a small point of difference, after all </w:t>
+      </w:r>
+      <w:commentRangeEnd w:id="6"/>
+      <w:r>
+        <w:rPr>
+          <w:rStyle w:val="CommentReference"/>
+        </w:rPr>
+        <w:commentReference w:id="6"/>
+      </w:r>
+      <w:r>
+        <w:rPr>
+          <w:rFonts w:ascii="Times New Roman" w:hAnsi="Times New Roman" w:cs="Times New Roman"/>
+        </w:rPr>
+        <w:t xml:space="preserve">both Kirsch’s account of placebo effects and Rescorla’s </w:t>
+      </w:r>
+      <w:r>
+        <w:rPr>
+          <w:rFonts w:ascii="Times New Roman" w:hAnsi="Times New Roman" w:cs="Times New Roman"/>
+        </w:rPr>
+        <w:t xml:space="preserve">account </w:t>
+      </w:r>
+      <w:r>
+        <w:rPr>
+          <w:rFonts w:ascii="Times New Roman" w:hAnsi="Times New Roman" w:cs="Times New Roman"/>
+        </w:rPr>
+        <w:t>of classical conditioning</w:t>
+      </w:r>
+      <w:r>
+        <w:rPr>
+          <w:rFonts w:ascii="Times New Roman" w:hAnsi="Times New Roman" w:cs="Times New Roman"/>
+        </w:rPr>
+        <w:t>:</w:t>
+      </w:r>
+      <w:r>
+        <w:rPr>
+          <w:rFonts w:ascii="Times New Roman" w:hAnsi="Times New Roman" w:cs="Times New Roman"/>
+        </w:rPr>
+        <w:t xml:space="preserve"> a)</w:t>
+      </w:r>
+      <w:r>
+        <w:rPr>
+          <w:rFonts w:ascii="Times New Roman" w:hAnsi="Times New Roman" w:cs="Times New Roman"/>
+        </w:rPr>
+        <w:t xml:space="preserve"> emphasise </w:t>
+      </w:r>
+      <w:r>
+        <w:rPr>
+          <w:rFonts w:ascii="Times New Roman" w:hAnsi="Times New Roman" w:cs="Times New Roman"/>
+          <w:i/>
+        </w:rPr>
+        <w:t>what</w:t>
+      </w:r>
+      <w:r>
+        <w:rPr>
+          <w:rFonts w:ascii="Times New Roman" w:hAnsi="Times New Roman" w:cs="Times New Roman"/>
+        </w:rPr>
+        <w:t xml:space="preserve"> is learned </w:t>
+      </w:r>
+      <w:r>
+        <w:rPr>
+          <w:rFonts w:ascii="Times New Roman" w:hAnsi="Times New Roman" w:cs="Times New Roman"/>
+        </w:rPr>
+        <w:t xml:space="preserve">and the </w:t>
+      </w:r>
+      <w:r>
+        <w:rPr>
+          <w:rFonts w:ascii="Times New Roman" w:hAnsi="Times New Roman" w:cs="Times New Roman"/>
+          <w:i/>
+        </w:rPr>
+        <w:t xml:space="preserve">strength </w:t>
+      </w:r>
+      <w:r>
+        <w:rPr>
+          <w:rFonts w:ascii="Times New Roman" w:hAnsi="Times New Roman" w:cs="Times New Roman"/>
+        </w:rPr>
+        <w:t xml:space="preserve">of </w:t>
+      </w:r>
+      <w:r>
+        <w:rPr>
+          <w:rFonts w:ascii="Times New Roman" w:hAnsi="Times New Roman" w:cs="Times New Roman"/>
+        </w:rPr>
+        <w:t>what is learned over</w:t>
+      </w:r>
+      <w:r>
+        <w:rPr>
+          <w:rFonts w:ascii="Times New Roman" w:hAnsi="Times New Roman" w:cs="Times New Roman"/>
+        </w:rPr>
+        <w:t xml:space="preserve"> the</w:t>
+      </w:r>
+      <w:r>
+        <w:rPr>
+          <w:rFonts w:ascii="Times New Roman" w:hAnsi="Times New Roman" w:cs="Times New Roman"/>
+        </w:rPr>
+        <w:t xml:space="preserve"> </w:t>
+      </w:r>
+      <w:r>
+        <w:rPr>
+          <w:rFonts w:ascii="Times New Roman" w:hAnsi="Times New Roman" w:cs="Times New Roman"/>
+          <w:i/>
+        </w:rPr>
+        <w:t>source</w:t>
+      </w:r>
+      <w:r>
+        <w:rPr>
+          <w:rFonts w:ascii="Times New Roman" w:hAnsi="Times New Roman" w:cs="Times New Roman"/>
+        </w:rPr>
+        <w:t xml:space="preserve"> of that learning b) say that what is learned is the relationship between the </w:t>
+      </w:r>
+      <w:r>
+        <w:rPr>
+          <w:rFonts w:ascii="Times New Roman" w:hAnsi="Times New Roman" w:cs="Times New Roman"/>
+          <w:i/>
+        </w:rPr>
+        <w:t>observed</w:t>
+      </w:r>
+      <w:r>
+        <w:rPr>
+          <w:rFonts w:ascii="Times New Roman" w:hAnsi="Times New Roman" w:cs="Times New Roman"/>
+        </w:rPr>
+        <w:t xml:space="preserve"> effect and the CS. </w:t>
+      </w:r>
+      <w:commentRangeStart w:id="7"/>
+      <w:r>
+        <w:rPr>
+          <w:rFonts w:ascii="Times New Roman" w:hAnsi="Times New Roman" w:cs="Times New Roman"/>
+        </w:rPr>
+        <w:t xml:space="preserve">But in the intervening years since Kirsch’s theory placebo research continues to </w:t>
+      </w:r>
+      <w:r>
+        <w:rPr>
+          <w:rFonts w:ascii="Times New Roman" w:hAnsi="Times New Roman" w:cs="Times New Roman"/>
+        </w:rPr>
+        <w:t>use the term ‘</w:t>
+      </w:r>
+      <w:r>
+        <w:rPr>
+          <w:rFonts w:ascii="Times New Roman" w:hAnsi="Times New Roman" w:cs="Times New Roman"/>
+        </w:rPr>
+        <w:t>classical conditioning</w:t>
+      </w:r>
+      <w:r>
+        <w:rPr>
+          <w:rFonts w:ascii="Times New Roman" w:hAnsi="Times New Roman" w:cs="Times New Roman"/>
+        </w:rPr>
+        <w:t>’</w:t>
+      </w:r>
+      <w:r>
+        <w:rPr>
+          <w:rFonts w:ascii="Times New Roman" w:hAnsi="Times New Roman" w:cs="Times New Roman"/>
+        </w:rPr>
+        <w:t xml:space="preserve"> as </w:t>
+      </w:r>
+      <w:r>
+        <w:rPr>
+          <w:rFonts w:ascii="Times New Roman" w:hAnsi="Times New Roman" w:cs="Times New Roman"/>
+        </w:rPr>
+        <w:t xml:space="preserve">a euphemism for </w:t>
+      </w:r>
+      <w:r>
+        <w:rPr>
+          <w:rFonts w:ascii="Times New Roman" w:hAnsi="Times New Roman" w:cs="Times New Roman"/>
+        </w:rPr>
+        <w:t>‘expectancies</w:t>
+      </w:r>
+      <w:r>
+        <w:rPr>
+          <w:rFonts w:ascii="Times New Roman" w:hAnsi="Times New Roman" w:cs="Times New Roman"/>
+        </w:rPr>
+        <w:t xml:space="preserve"> proceeding from direct experience</w:t>
+      </w:r>
+      <w:r>
+        <w:rPr>
+          <w:rFonts w:ascii="Times New Roman" w:hAnsi="Times New Roman" w:cs="Times New Roman"/>
+        </w:rPr>
+        <w:t>’</w:t>
+      </w:r>
+      <w:r>
+        <w:rPr>
+          <w:rFonts w:ascii="Times New Roman" w:hAnsi="Times New Roman" w:cs="Times New Roman"/>
+        </w:rPr>
+        <w:t xml:space="preserve"> and </w:t>
+      </w:r>
+      <w:r>
+        <w:rPr>
+          <w:rFonts w:ascii="Times New Roman" w:hAnsi="Times New Roman" w:cs="Times New Roman"/>
+        </w:rPr>
+        <w:t>‘</w:t>
+      </w:r>
+      <w:r>
+        <w:rPr>
+          <w:rFonts w:ascii="Times New Roman" w:hAnsi="Times New Roman" w:cs="Times New Roman"/>
+        </w:rPr>
+        <w:t>expectancy</w:t>
+      </w:r>
+      <w:r>
+        <w:rPr>
+          <w:rFonts w:ascii="Times New Roman" w:hAnsi="Times New Roman" w:cs="Times New Roman"/>
+        </w:rPr>
+        <w:t>’</w:t>
+      </w:r>
+      <w:r>
+        <w:rPr>
+          <w:rFonts w:ascii="Times New Roman" w:hAnsi="Times New Roman" w:cs="Times New Roman"/>
+        </w:rPr>
+        <w:t xml:space="preserve"> </w:t>
+      </w:r>
+      <w:r>
+        <w:rPr>
+          <w:rFonts w:ascii="Times New Roman" w:hAnsi="Times New Roman" w:cs="Times New Roman"/>
+        </w:rPr>
+        <w:t xml:space="preserve">as </w:t>
+      </w:r>
+      <w:r>
+        <w:rPr>
+          <w:rFonts w:ascii="Times New Roman" w:hAnsi="Times New Roman" w:cs="Times New Roman"/>
+        </w:rPr>
+        <w:t>‘</w:t>
+      </w:r>
+      <w:r>
+        <w:rPr>
+          <w:rFonts w:ascii="Times New Roman" w:hAnsi="Times New Roman" w:cs="Times New Roman"/>
+        </w:rPr>
+        <w:t>learning derived from instruction</w:t>
+      </w:r>
+      <w:r>
+        <w:rPr>
+          <w:rFonts w:ascii="Times New Roman" w:hAnsi="Times New Roman" w:cs="Times New Roman"/>
+        </w:rPr>
+        <w:t xml:space="preserve"> only</w:t>
+      </w:r>
+      <w:r>
+        <w:rPr>
+          <w:rFonts w:ascii="Times New Roman" w:hAnsi="Times New Roman" w:cs="Times New Roman"/>
+        </w:rPr>
+        <w:t>.</w:t>
+      </w:r>
+      <w:r>
+        <w:rPr>
+          <w:rFonts w:ascii="Times New Roman" w:hAnsi="Times New Roman" w:cs="Times New Roman"/>
+        </w:rPr>
+        <w:t>’</w:t>
+      </w:r>
+      <w:r>
+        <w:rPr>
+          <w:rFonts w:ascii="Times New Roman" w:hAnsi="Times New Roman" w:cs="Times New Roman"/>
+        </w:rPr>
+        <w:t xml:space="preserve"> </w:t>
+      </w:r>
+      <w:commentRangeEnd w:id="7"/>
+      <w:r>
+        <w:rPr>
+          <w:rStyle w:val="CommentReference"/>
+        </w:rPr>
+        <w:commentReference w:id="7"/>
       </w:r>
     </w:p>
     <w:p>
@@ -9010,49 +9058,160 @@
         <w:rPr>
           <w:rFonts w:ascii="Times New Roman" w:hAnsi="Times New Roman" w:cs="Times New Roman"/>
         </w:rPr>
-        <w:t>Expectancy theories of placebo effects propose</w:t>
-      </w:r>
-      <w:r>
-        <w:rPr>
-          <w:rFonts w:ascii="Times New Roman" w:hAnsi="Times New Roman" w:cs="Times New Roman"/>
-        </w:rPr>
-        <w:t xml:space="preserve"> that response expectancies evoke the anticipated response in the same way that intentions evoke voluntary behaviours: </w:t>
-      </w:r>
-      <w:r>
-        <w:rPr>
-          <w:rFonts w:ascii="Times New Roman" w:hAnsi="Times New Roman" w:cs="Times New Roman"/>
-        </w:rPr>
-        <w:t xml:space="preserve">in other words </w:t>
-      </w:r>
-      <w:r>
-        <w:rPr>
-          <w:rFonts w:ascii="Times New Roman" w:hAnsi="Times New Roman" w:cs="Times New Roman"/>
-        </w:rPr>
-        <w:t xml:space="preserve">that expecting the response will cause the response to happen. </w:t>
-      </w:r>
-      <w:r>
-        <w:rPr>
-          <w:rFonts w:ascii="Times New Roman" w:hAnsi="Times New Roman" w:cs="Times New Roman"/>
-        </w:rPr>
-        <w:t xml:space="preserve">While this easy to explain for subjective experiences—expecting anxiety causes anxiety, expecting depression—it is harder to imagine the corollary between expecting pain and feeling pain, or expecting analgesia and feeling pain relief. </w:t>
-      </w:r>
-      <w:r>
-        <w:rPr>
-          <w:rFonts w:ascii="Times New Roman" w:hAnsi="Times New Roman" w:cs="Times New Roman"/>
-        </w:rPr>
-        <w:fldChar w:fldCharType="begin"/>
-      </w:r>
-      <w:r>
-        <w:rPr>
-          <w:rFonts w:ascii="Times New Roman" w:hAnsi="Times New Roman" w:cs="Times New Roman"/>
-        </w:rPr>
-        <w:instrText xml:space="preserve"> ADDIN EN.CITE &lt;EndNote&gt;&lt;Cite ExcludeAuth="1" ExcludeYear="1"&gt;&lt;Author&gt;Montgomery&lt;/Author&gt;&lt;Year&gt;1997&lt;/Year&gt;&lt;RecNum&gt;15&lt;/RecNum&gt;&lt;record&gt;&lt;rec-number&gt;15&lt;/rec-number&gt;&lt;foreign-keys&gt;&lt;key app="EN" db-id="prea0s5zudef24eddtmptt5tdwwa5t55wssp" timestamp="1417045060"&gt;15&lt;/key&gt;&lt;key app="ENWeb" db-id=""&gt;0&lt;/key&gt;&lt;/foreign-keys&gt;&lt;ref-type name="Journal Article"&gt;17&lt;/ref-type&gt;&lt;contributors&gt;&lt;authors&gt;&lt;author&gt;Montgomery, Guy H.&lt;/author&gt;&lt;author&gt;Kirsch, Irving.&lt;/author&gt;&lt;/authors&gt;&lt;/contributors&gt;&lt;titles&gt;&lt;title&gt;Classical conditioning and the placebo effect&lt;/title&gt;&lt;secondary-title&gt;PAIN&lt;/secondary-title&gt;&lt;/titles&gt;&lt;periodical&gt;&lt;full-title&gt;PAIN&lt;/full-title&gt;&lt;/periodical&gt;&lt;pages&gt;107-113&lt;/pages&gt;&lt;volume&gt;72&lt;/volume&gt;&lt;number&gt;1–2&lt;/number&gt;&lt;keywords&gt;&lt;keyword&gt;Stimulus substitution&lt;/keyword&gt;&lt;keyword&gt;Placebo responses&lt;/keyword&gt;&lt;keyword&gt;Expectancies&lt;/keyword&gt;&lt;keyword&gt;Conditioning&lt;/keyword&gt;&lt;/keywords&gt;&lt;dates&gt;&lt;year&gt;1997&lt;/year&gt;&lt;pub-dates&gt;&lt;date&gt;8//&lt;/date&gt;&lt;/pub-dates&gt;&lt;/dates&gt;&lt;isbn&gt;0304-3959&lt;/isbn&gt;&lt;urls&gt;&lt;related-urls&gt;&lt;url&gt;http://www.sciencedirect.com/science/article/pii/S030439599700016X&lt;/url&gt;&lt;url&gt;http://ac.els-cdn.com/S030439599700016X/1-s2.0-S030439599700016X-main.pdf?_tid=501b131e-752b-11e4-a7a4-00000aacb35f&amp;amp;acdnat=1416979141_58f3977ed3928015f74e432e578980e8&lt;/url&gt;&lt;/related-urls&gt;&lt;/urls&gt;&lt;electronic-resource-num&gt;http://dx.doi.org/10.1016/S0304-3959(97)00016-X&lt;/electronic-resource-num&gt;&lt;/record&gt;&lt;/Cite&gt;&lt;/EndNote&gt;</w:instrText>
-      </w:r>
-      <w:r>
-        <w:rPr>
-          <w:rFonts w:ascii="Times New Roman" w:hAnsi="Times New Roman" w:cs="Times New Roman"/>
-        </w:rPr>
-        <w:fldChar w:fldCharType="end"/>
+        <w:t>When a</w:t>
+      </w:r>
+      <w:r>
+        <w:rPr>
+          <w:rFonts w:ascii="Times New Roman" w:hAnsi="Times New Roman" w:cs="Times New Roman"/>
+        </w:rPr>
+        <w:t xml:space="preserve"> response is elicited with a CS </w:t>
+      </w:r>
+      <w:r>
+        <w:rPr>
+          <w:rFonts w:ascii="Times New Roman" w:hAnsi="Times New Roman" w:cs="Times New Roman"/>
+        </w:rPr>
+        <w:t xml:space="preserve">that is opposite in direction to the UR, </w:t>
+      </w:r>
+      <w:r>
+        <w:rPr>
+          <w:rFonts w:ascii="Times New Roman" w:hAnsi="Times New Roman" w:cs="Times New Roman"/>
+        </w:rPr>
+        <w:t xml:space="preserve">it seems to imply that conditioning of bodily responses can take place in the absence of awareness </w:t>
+      </w:r>
+      <w:r>
+        <w:rPr>
+          <w:rFonts w:ascii="Times New Roman" w:hAnsi="Times New Roman" w:cs="Times New Roman"/>
+        </w:rPr>
+        <w:t xml:space="preserve">(or expectancy) </w:t>
+      </w:r>
+      <w:r>
+        <w:rPr>
+          <w:rFonts w:ascii="Times New Roman" w:hAnsi="Times New Roman" w:cs="Times New Roman"/>
+        </w:rPr>
+        <w:t xml:space="preserve">of those responses. </w:t>
+      </w:r>
+      <w:r>
+        <w:rPr>
+          <w:rFonts w:ascii="Times New Roman" w:hAnsi="Times New Roman" w:cs="Times New Roman"/>
+        </w:rPr>
+        <w:t>This counteracts Kirsch’s expectancy theory since you cannot have an expectancy of an outcome you have never observed. Placebo effects in humans tend not to be in opposition to drug effects</w:t>
+      </w:r>
+      <w:r>
+        <w:rPr>
+          <w:rFonts w:ascii="Times New Roman" w:hAnsi="Times New Roman" w:cs="Times New Roman"/>
+        </w:rPr>
+        <w:t xml:space="preserve"> </w:t>
+      </w:r>
+      <w:r>
+        <w:rPr>
+          <w:rFonts w:ascii="Times New Roman" w:hAnsi="Times New Roman" w:cs="Times New Roman"/>
+          <w:color w:val="FF0000"/>
+        </w:rPr>
+        <w:t>(?????? References)</w:t>
+      </w:r>
+      <w:r>
+        <w:rPr>
+          <w:rFonts w:ascii="Times New Roman" w:hAnsi="Times New Roman" w:cs="Times New Roman"/>
+          <w:color w:val="FF0000"/>
+        </w:rPr>
+        <w:t xml:space="preserve">. </w:t>
+      </w:r>
+      <w:r>
+        <w:rPr>
+          <w:rFonts w:ascii="Times New Roman" w:hAnsi="Times New Roman" w:cs="Times New Roman"/>
+        </w:rPr>
+        <w:t xml:space="preserve">Either Kirsch thinks that rats do not experience expectancies or that, as mentioned, the same drug (e.g. morphine) produces opposite reactions in humans and rodents. </w:t>
+      </w:r>
+      <w:r>
+        <w:rPr>
+          <w:rFonts w:ascii="Times New Roman" w:hAnsi="Times New Roman" w:cs="Times New Roman"/>
+        </w:rPr>
+        <w:t xml:space="preserve">Kirsch’s explanation for anomalous results is as follows: “Thus when conditioning produces effects that are contrary to people’s expectancies, the effect of expectancy may be powerful enough to reverse the conditioning effect.” (Kirsch, 1999, p 172). </w:t>
+      </w:r>
+      <w:r>
+        <w:rPr>
+          <w:rFonts w:ascii="Times New Roman" w:hAnsi="Times New Roman" w:cs="Times New Roman"/>
+        </w:rPr>
+        <w:t xml:space="preserve">MUST BE SUBJECTIVE___WHERE DOES HE SAY IT? While </w:t>
+      </w:r>
+      <w:r>
+        <w:rPr>
+          <w:rFonts w:ascii="Times New Roman" w:hAnsi="Times New Roman" w:cs="Times New Roman"/>
+        </w:rPr>
+        <w:t xml:space="preserve">Kirsch does </w:t>
+      </w:r>
+      <w:r>
+        <w:rPr>
+          <w:rFonts w:ascii="Times New Roman" w:hAnsi="Times New Roman" w:cs="Times New Roman"/>
+        </w:rPr>
+        <w:t xml:space="preserve">acknowledge that some expectancy effects may be mediated by psychological variables he </w:t>
+      </w:r>
+      <w:r>
+        <w:rPr>
+          <w:rFonts w:ascii="Times New Roman" w:hAnsi="Times New Roman" w:cs="Times New Roman"/>
+        </w:rPr>
+        <w:t>suggest</w:t>
+      </w:r>
+      <w:r>
+        <w:rPr>
+          <w:rFonts w:ascii="Times New Roman" w:hAnsi="Times New Roman" w:cs="Times New Roman"/>
+        </w:rPr>
+        <w:t>s</w:t>
+      </w:r>
+      <w:r>
+        <w:rPr>
+          <w:rFonts w:ascii="Times New Roman" w:hAnsi="Times New Roman" w:cs="Times New Roman"/>
+        </w:rPr>
+        <w:t xml:space="preserve"> that</w:t>
+      </w:r>
+      <w:r>
+        <w:rPr>
+          <w:rFonts w:ascii="Times New Roman" w:hAnsi="Times New Roman" w:cs="Times New Roman"/>
+        </w:rPr>
+        <w:t xml:space="preserve"> not all expectancy effects can be explained this way, and that some expectancies affect the responses they anticipate</w:t>
+      </w:r>
+      <w:r>
+        <w:rPr>
+          <w:rFonts w:ascii="Times New Roman" w:hAnsi="Times New Roman" w:cs="Times New Roman"/>
+        </w:rPr>
+        <w:t xml:space="preserve"> in an </w:t>
+      </w:r>
+      <w:r>
+        <w:rPr>
+          <w:rFonts w:ascii="Times New Roman" w:hAnsi="Times New Roman" w:cs="Times New Roman"/>
+          <w:i/>
+        </w:rPr>
+        <w:t xml:space="preserve">immediate </w:t>
+      </w:r>
+      <w:r>
+        <w:rPr>
+          <w:rFonts w:ascii="Times New Roman" w:hAnsi="Times New Roman" w:cs="Times New Roman"/>
+        </w:rPr>
+        <w:t>way</w:t>
+      </w:r>
+      <w:r>
+        <w:rPr>
+          <w:rFonts w:ascii="Times New Roman" w:hAnsi="Times New Roman" w:cs="Times New Roman"/>
+        </w:rPr>
+        <w:t>. So expectancies of pain-relief produce analgesia, expectancies of alcohol ingestion produce arousal.</w:t>
+      </w:r>
+      <w:r>
+        <w:rPr>
+          <w:rFonts w:ascii="Times New Roman" w:hAnsi="Times New Roman" w:cs="Times New Roman"/>
+        </w:rPr>
+        <w:t xml:space="preserve"> This is easy to believe for some things but not others </w:t>
+      </w:r>
+      <w:r>
+        <w:rPr>
+          <w:rFonts w:ascii="Times New Roman" w:hAnsi="Times New Roman" w:cs="Times New Roman"/>
+        </w:rPr>
+        <w:t>(e.g. expecting anxiety may produce anxiety or</w:t>
+      </w:r>
+      <w:r>
+        <w:rPr>
+          <w:rFonts w:ascii="Times New Roman" w:hAnsi="Times New Roman" w:cs="Times New Roman"/>
+        </w:rPr>
+        <w:t xml:space="preserve"> depression produce depression).</w:t>
       </w:r>
     </w:p>
     <w:p>
@@ -9063,6 +9222,171 @@
           <w:rFonts w:ascii="Times New Roman" w:hAnsi="Times New Roman" w:cs="Times New Roman"/>
         </w:rPr>
       </w:pPr>
+      <w:r>
+        <w:rPr>
+          <w:rFonts w:ascii="Times New Roman" w:hAnsi="Times New Roman" w:cs="Times New Roman"/>
+        </w:rPr>
+        <w:t xml:space="preserve">He suggests self-deception can be ruled out </w:t>
+      </w:r>
+      <w:r>
+        <w:rPr>
+          <w:rFonts w:ascii="Times New Roman" w:hAnsi="Times New Roman" w:cs="Times New Roman"/>
+        </w:rPr>
+        <w:t xml:space="preserve">(i.e. that expectancies cause a </w:t>
+      </w:r>
+      <w:r>
+        <w:rPr>
+          <w:rFonts w:ascii="Times New Roman" w:hAnsi="Times New Roman" w:cs="Times New Roman"/>
+          <w:i/>
+        </w:rPr>
+        <w:t xml:space="preserve">direct </w:t>
+      </w:r>
+      <w:r>
+        <w:rPr>
+          <w:rFonts w:ascii="Times New Roman" w:hAnsi="Times New Roman" w:cs="Times New Roman"/>
+        </w:rPr>
+        <w:t>change) because:</w:t>
+      </w:r>
+    </w:p>
+    <w:p>
+      <w:pPr>
+        <w:pStyle w:val="ListParagraph"/>
+        <w:numPr>
+          <w:ilvl w:val="0"/>
+          <w:numId w:val="6"/>
+        </w:numPr>
+        <w:spacing w:line="480" w:lineRule="auto"/>
+        <w:rPr>
+          <w:rFonts w:ascii="Times New Roman" w:hAnsi="Times New Roman" w:cs="Times New Roman"/>
+        </w:rPr>
+      </w:pPr>
+      <w:r>
+        <w:rPr>
+          <w:rFonts w:ascii="Times New Roman" w:hAnsi="Times New Roman" w:cs="Times New Roman"/>
+        </w:rPr>
+        <w:t>naloxone reduces placebo analgesia</w:t>
+      </w:r>
+    </w:p>
+    <w:p>
+      <w:pPr>
+        <w:pStyle w:val="ListParagraph"/>
+        <w:numPr>
+          <w:ilvl w:val="0"/>
+          <w:numId w:val="6"/>
+        </w:numPr>
+        <w:spacing w:line="480" w:lineRule="auto"/>
+        <w:rPr>
+          <w:rFonts w:ascii="Times New Roman" w:hAnsi="Times New Roman" w:cs="Times New Roman"/>
+        </w:rPr>
+      </w:pPr>
+      <w:r>
+        <w:rPr>
+          <w:rFonts w:ascii="Times New Roman" w:hAnsi="Times New Roman" w:cs="Times New Roman"/>
+        </w:rPr>
+        <w:t>placebos reduce bronchioconstriction (asthma pretty psychological)</w:t>
+      </w:r>
+    </w:p>
+    <w:p>
+      <w:pPr>
+        <w:pStyle w:val="ListParagraph"/>
+        <w:numPr>
+          <w:ilvl w:val="0"/>
+          <w:numId w:val="6"/>
+        </w:numPr>
+        <w:spacing w:line="480" w:lineRule="auto"/>
+        <w:rPr>
+          <w:rFonts w:ascii="Times New Roman" w:hAnsi="Times New Roman" w:cs="Times New Roman"/>
+        </w:rPr>
+      </w:pPr>
+      <w:r>
+        <w:rPr>
+          <w:rFonts w:ascii="Times New Roman" w:hAnsi="Times New Roman" w:cs="Times New Roman"/>
+        </w:rPr>
+        <w:t xml:space="preserve">placebo stimulants increase heart rate and bp (these two are also cognitively mediated) </w:t>
+      </w:r>
+    </w:p>
+    <w:p>
+      <w:pPr>
+        <w:pStyle w:val="ListParagraph"/>
+        <w:numPr>
+          <w:ilvl w:val="0"/>
+          <w:numId w:val="6"/>
+        </w:numPr>
+        <w:spacing w:line="480" w:lineRule="auto"/>
+        <w:rPr>
+          <w:rFonts w:ascii="Times New Roman" w:hAnsi="Times New Roman" w:cs="Times New Roman"/>
+        </w:rPr>
+      </w:pPr>
+      <w:r>
+        <w:rPr>
+          <w:rFonts w:ascii="Times New Roman" w:hAnsi="Times New Roman" w:cs="Times New Roman"/>
+        </w:rPr>
+        <w:t>placebos increase arousal (also massively cognitively mediated)</w:t>
+      </w:r>
+    </w:p>
+    <w:p>
+      <w:pPr>
+        <w:spacing w:line="480" w:lineRule="auto"/>
+        <w:rPr>
+          <w:rFonts w:ascii="Times New Roman" w:hAnsi="Times New Roman" w:cs="Times New Roman"/>
+        </w:rPr>
+      </w:pPr>
+    </w:p>
+    <w:p>
+      <w:pPr>
+        <w:spacing w:line="480" w:lineRule="auto"/>
+        <w:rPr>
+          <w:rFonts w:ascii="Times New Roman" w:hAnsi="Times New Roman" w:cs="Times New Roman"/>
+        </w:rPr>
+      </w:pPr>
+      <w:r>
+        <w:rPr>
+          <w:rFonts w:ascii="Times New Roman" w:hAnsi="Times New Roman" w:cs="Times New Roman"/>
+        </w:rPr>
+        <w:t>Conditioning produc</w:t>
+      </w:r>
+      <w:r>
+        <w:rPr>
+          <w:rFonts w:ascii="Times New Roman" w:hAnsi="Times New Roman" w:cs="Times New Roman"/>
+        </w:rPr>
+        <w:t>es expectancies (but not always, shown when the conditioned response is opposite to the observed, such as in conditioned tolerance)</w:t>
+      </w:r>
+      <w:bookmarkStart w:id="8" w:name="_GoBack"/>
+      <w:bookmarkEnd w:id="8"/>
+    </w:p>
+    <w:p>
+      <w:pPr>
+        <w:spacing w:line="480" w:lineRule="auto"/>
+        <w:rPr>
+          <w:rFonts w:ascii="Times New Roman" w:hAnsi="Times New Roman" w:cs="Times New Roman"/>
+        </w:rPr>
+      </w:pPr>
+    </w:p>
+    <w:p>
+      <w:pPr>
+        <w:spacing w:line="480" w:lineRule="auto"/>
+        <w:rPr>
+          <w:rFonts w:ascii="Times New Roman" w:hAnsi="Times New Roman" w:cs="Times New Roman"/>
+        </w:rPr>
+      </w:pPr>
+      <w:r>
+        <w:rPr>
+          <w:rFonts w:ascii="Times New Roman" w:hAnsi="Times New Roman" w:cs="Times New Roman"/>
+        </w:rPr>
+        <w:fldChar w:fldCharType="begin"/>
+      </w:r>
+      <w:r>
+        <w:rPr>
+          <w:rFonts w:ascii="Times New Roman" w:hAnsi="Times New Roman" w:cs="Times New Roman"/>
+        </w:rPr>
+        <w:instrText xml:space="preserve"> ADDIN EN.CITE &lt;EndNote&gt;&lt;Cite ExcludeAuth="1" ExcludeYear="1"&gt;&lt;Author&gt;Kirsch&lt;/Author&gt;&lt;Year&gt;1999&lt;/Year&gt;&lt;RecNum&gt;289&lt;/RecNum&gt;&lt;record&gt;&lt;rec-number&gt;289&lt;/rec-number&gt;&lt;foreign-keys&gt;&lt;key app="EN" db-id="prea0s5zudef24eddtmptt5tdwwa5t55wssp" timestamp="1456893896"&gt;289&lt;/key&gt;&lt;/foreign-keys&gt;&lt;ref-type name="Journal Article"&gt;17&lt;/ref-type&gt;&lt;contributors&gt;&lt;authors&gt;&lt;author&gt;Kirsch, Irving.&lt;/author&gt;&lt;/authors&gt;&lt;/contributors&gt;&lt;titles&gt;&lt;title&gt;Specifying Nonspecifics: Psychological&lt;/title&gt;&lt;secondary-title&gt;The placebo effect: An interdisciplinary exploration&lt;/secondary-title&gt;&lt;/titles&gt;&lt;periodical&gt;&lt;full-title&gt;The placebo effect: An interdisciplinary exploration&lt;/full-title&gt;&lt;/periodical&gt;&lt;pages&gt;166&lt;/pages&gt;&lt;volume&gt;8&lt;/volume&gt;&lt;dates&gt;&lt;year&gt;1999&lt;/year&gt;&lt;/dates&gt;&lt;isbn&gt;067466986X&lt;/isbn&gt;&lt;urls&gt;&lt;/urls&gt;&lt;/record&gt;&lt;/Cite&gt;&lt;/EndNote&gt;</w:instrText>
+      </w:r>
+      <w:r>
+        <w:rPr>
+          <w:rFonts w:ascii="Times New Roman" w:hAnsi="Times New Roman" w:cs="Times New Roman"/>
+        </w:rPr>
+        <w:fldChar w:fldCharType="end"/>
+      </w:r>
     </w:p>
     <w:p>
       <w:pPr>
@@ -9072,8 +9396,54 @@
           <w:rFonts w:ascii="Times New Roman" w:hAnsi="Times New Roman" w:cs="Times New Roman"/>
         </w:rPr>
       </w:pPr>
-      <w:bookmarkStart w:id="5" w:name="_GoBack"/>
-      <w:bookmarkEnd w:id="5"/>
+      <w:r>
+        <w:rPr>
+          <w:rFonts w:ascii="Times New Roman" w:hAnsi="Times New Roman" w:cs="Times New Roman"/>
+        </w:rPr>
+        <w:t>Expectancy theories of placebo effects propose</w:t>
+      </w:r>
+      <w:r>
+        <w:rPr>
+          <w:rFonts w:ascii="Times New Roman" w:hAnsi="Times New Roman" w:cs="Times New Roman"/>
+        </w:rPr>
+        <w:t xml:space="preserve"> that response expectancies evoke the anticipated response in the same way that intentions evoke voluntary behaviours: </w:t>
+      </w:r>
+      <w:r>
+        <w:rPr>
+          <w:rFonts w:ascii="Times New Roman" w:hAnsi="Times New Roman" w:cs="Times New Roman"/>
+        </w:rPr>
+        <w:t xml:space="preserve">in other words </w:t>
+      </w:r>
+      <w:r>
+        <w:rPr>
+          <w:rFonts w:ascii="Times New Roman" w:hAnsi="Times New Roman" w:cs="Times New Roman"/>
+        </w:rPr>
+        <w:t xml:space="preserve">that expecting the response will cause the response to happen. </w:t>
+      </w:r>
+      <w:r>
+        <w:rPr>
+          <w:rFonts w:ascii="Times New Roman" w:hAnsi="Times New Roman" w:cs="Times New Roman"/>
+        </w:rPr>
+        <w:t xml:space="preserve">While this easy to explain for subjective experiences—expecting anxiety causes anxiety, expecting depression—it is harder to imagine the corollary between expecting pain and feeling pain, or expecting analgesia and feeling pain relief. </w:t>
+      </w:r>
+      <w:r>
+        <w:rPr>
+          <w:rFonts w:ascii="Times New Roman" w:hAnsi="Times New Roman" w:cs="Times New Roman"/>
+        </w:rPr>
+        <w:fldChar w:fldCharType="begin"/>
+      </w:r>
+      <w:r>
+        <w:rPr>
+          <w:rFonts w:ascii="Times New Roman" w:hAnsi="Times New Roman" w:cs="Times New Roman"/>
+        </w:rPr>
+        <w:instrText xml:space="preserve"> ADDIN EN.CITE &lt;EndNote&gt;&lt;Cite ExcludeAuth="1" ExcludeYear="1"&gt;&lt;Author&gt;Montgomery&lt;/Author&gt;&lt;Year&gt;1997&lt;/Year&gt;&lt;RecNum&gt;15&lt;/RecNum&gt;&lt;record&gt;&lt;rec-number&gt;15&lt;/rec-number&gt;&lt;foreign-keys&gt;&lt;key app="EN" db-id="prea0s5zudef24eddtmptt5tdwwa5t55wssp" timestamp="1417045060"&gt;15&lt;/key&gt;&lt;key app="ENWeb" db-id=""&gt;0&lt;/key&gt;&lt;/foreign-keys&gt;&lt;ref-type name="Journal Article"&gt;17&lt;/ref-type&gt;&lt;contributors&gt;&lt;authors&gt;&lt;author&gt;Montgomery, Guy H.&lt;/author&gt;&lt;author&gt;Kirsch, Irving.&lt;/author&gt;&lt;/authors&gt;&lt;/contributors&gt;&lt;titles&gt;&lt;title&gt;Classical conditioning and the placebo effect&lt;/title&gt;&lt;secondary-title&gt;PAIN&lt;/secondary-title&gt;&lt;/titles&gt;&lt;periodical&gt;&lt;full-title&gt;PAIN&lt;/full-title&gt;&lt;/periodical&gt;&lt;pages&gt;107-113&lt;/pages&gt;&lt;volume&gt;72&lt;/volume&gt;&lt;number&gt;1–2&lt;/number&gt;&lt;keywords&gt;&lt;keyword&gt;Stimulus substitution&lt;/keyword&gt;&lt;keyword&gt;Placebo responses&lt;/keyword&gt;&lt;keyword&gt;Expectancies&lt;/keyword&gt;&lt;keyword&gt;Conditioning&lt;/keyword&gt;&lt;/keywords&gt;&lt;dates&gt;&lt;year&gt;1997&lt;/year&gt;&lt;pub-dates&gt;&lt;date&gt;8//&lt;/date&gt;&lt;/pub-dates&gt;&lt;/dates&gt;&lt;isbn&gt;0304-3959&lt;/isbn&gt;&lt;urls&gt;&lt;related-urls&gt;&lt;url&gt;http://www.sciencedirect.com/science/article/pii/S030439599700016X&lt;/url&gt;&lt;url&gt;http://ac.els-cdn.com/S030439599700016X/1-s2.0-S030439599700016X-main.pdf?_tid=501b131e-752b-11e4-a7a4-00000aacb35f&amp;amp;acdnat=1416979141_58f3977ed3928015f74e432e578980e8&lt;/url&gt;&lt;/related-urls&gt;&lt;/urls&gt;&lt;electronic-resource-num&gt;http://dx.doi.org/10.1016/S0304-3959(97)00016-X&lt;/electronic-resource-num&gt;&lt;/record&gt;&lt;/Cite&gt;&lt;/EndNote&gt;</w:instrText>
+      </w:r>
+      <w:r>
+        <w:rPr>
+          <w:rFonts w:ascii="Times New Roman" w:hAnsi="Times New Roman" w:cs="Times New Roman"/>
+        </w:rPr>
+        <w:fldChar w:fldCharType="end"/>
+      </w:r>
     </w:p>
     <w:p>
       <w:pPr>
@@ -9083,6 +9453,24 @@
           <w:rFonts w:ascii="Times New Roman" w:hAnsi="Times New Roman" w:cs="Times New Roman"/>
         </w:rPr>
       </w:pPr>
+    </w:p>
+    <w:p>
+      <w:pPr>
+        <w:spacing w:line="480" w:lineRule="auto"/>
+        <w:ind w:firstLine="284"/>
+        <w:rPr>
+          <w:rFonts w:ascii="Times New Roman" w:hAnsi="Times New Roman" w:cs="Times New Roman"/>
+        </w:rPr>
+      </w:pPr>
+    </w:p>
+    <w:p>
+      <w:pPr>
+        <w:spacing w:line="480" w:lineRule="auto"/>
+        <w:ind w:firstLine="284"/>
+        <w:rPr>
+          <w:rFonts w:ascii="Times New Roman" w:hAnsi="Times New Roman" w:cs="Times New Roman"/>
+        </w:rPr>
+      </w:pPr>
       <w:r>
         <w:rPr>
           <w:rFonts w:ascii="Times New Roman" w:hAnsi="Times New Roman" w:cs="Times New Roman"/>
@@ -9563,11 +9951,11 @@
       <w:pPr>
         <w:pStyle w:val="Heading2"/>
       </w:pPr>
-      <w:bookmarkStart w:id="6" w:name="_Toc315678716"/>
+      <w:bookmarkStart w:id="9" w:name="_Toc315678716"/>
       <w:r>
         <w:t>What is the placebo effect?</w:t>
       </w:r>
-      <w:bookmarkEnd w:id="6"/>
+      <w:bookmarkEnd w:id="9"/>
     </w:p>
     <w:p>
       <w:pPr>
@@ -9777,7 +10165,7 @@
       <w:pPr>
         <w:pStyle w:val="Heading3"/>
       </w:pPr>
-      <w:bookmarkStart w:id="7" w:name="_Toc315678717"/>
+      <w:bookmarkStart w:id="10" w:name="_Toc315678717"/>
       <w:r>
         <w:t>Response Shift</w:t>
       </w:r>
@@ -9790,7 +10178,7 @@
       <w:r>
         <w:t>)</w:t>
       </w:r>
-      <w:bookmarkEnd w:id="7"/>
+      <w:bookmarkEnd w:id="10"/>
       <w:r>
         <w:t xml:space="preserve"> </w:t>
       </w:r>
@@ -11360,11 +11748,11 @@
       <w:pPr>
         <w:pStyle w:val="Heading2"/>
       </w:pPr>
-      <w:bookmarkStart w:id="8" w:name="_Toc315678718"/>
+      <w:bookmarkStart w:id="11" w:name="_Toc315678718"/>
       <w:r>
         <w:t>Sources of Expectancies</w:t>
       </w:r>
-      <w:bookmarkEnd w:id="8"/>
+      <w:bookmarkEnd w:id="11"/>
     </w:p>
     <w:p>
       <w:pPr>
@@ -11443,11 +11831,11 @@
       <w:pPr>
         <w:pStyle w:val="Heading3"/>
       </w:pPr>
-      <w:bookmarkStart w:id="9" w:name="_Toc315678719"/>
+      <w:bookmarkStart w:id="12" w:name="_Toc315678719"/>
       <w:r>
         <w:t>Verbally-Induced Expectancies</w:t>
       </w:r>
-      <w:bookmarkEnd w:id="9"/>
+      <w:bookmarkEnd w:id="12"/>
     </w:p>
     <w:p>
       <w:pPr>
@@ -12011,14 +12399,14 @@
           <w:color w:val="FF0000"/>
         </w:rPr>
       </w:pPr>
-      <w:bookmarkStart w:id="10" w:name="_Toc315678720"/>
+      <w:bookmarkStart w:id="13" w:name="_Toc315678720"/>
       <w:r>
         <w:t>Expectancies</w:t>
       </w:r>
       <w:r>
         <w:t xml:space="preserve"> Acquired from Personal Experience</w:t>
       </w:r>
-      <w:bookmarkEnd w:id="10"/>
+      <w:bookmarkEnd w:id="13"/>
       <w:r>
         <w:rPr>
           <w:color w:val="FF0000"/>
@@ -12142,14 +12530,14 @@
       <w:pPr>
         <w:pStyle w:val="Heading3"/>
       </w:pPr>
-      <w:bookmarkStart w:id="11" w:name="_Toc315678721"/>
+      <w:bookmarkStart w:id="14" w:name="_Toc315678721"/>
       <w:r>
         <w:t>Experimentally-</w:t>
       </w:r>
       <w:r>
         <w:t>Conditioned Expectancies</w:t>
       </w:r>
-      <w:bookmarkEnd w:id="11"/>
+      <w:bookmarkEnd w:id="14"/>
     </w:p>
     <w:p>
       <w:pPr>
@@ -12292,11 +12680,11 @@
       <w:pPr>
         <w:pStyle w:val="Heading2"/>
       </w:pPr>
-      <w:bookmarkStart w:id="12" w:name="_Toc315678722"/>
+      <w:bookmarkStart w:id="15" w:name="_Toc315678722"/>
       <w:r>
         <w:t>Chains of Expectancies</w:t>
       </w:r>
-      <w:bookmarkEnd w:id="12"/>
+      <w:bookmarkEnd w:id="15"/>
     </w:p>
     <w:p>
       <w:pPr>
@@ -12536,11 +12924,11 @@
       <w:pPr>
         <w:pStyle w:val="Heading2"/>
       </w:pPr>
-      <w:bookmarkStart w:id="13" w:name="_Toc315678723"/>
+      <w:bookmarkStart w:id="16" w:name="_Toc315678723"/>
       <w:r>
         <w:t>Drugs of Abuse</w:t>
       </w:r>
-      <w:bookmarkEnd w:id="13"/>
+      <w:bookmarkEnd w:id="16"/>
       <w:r>
         <w:t xml:space="preserve"> </w:t>
       </w:r>
@@ -12834,11 +13222,11 @@
       <w:pPr>
         <w:pStyle w:val="Heading2"/>
       </w:pPr>
-      <w:bookmarkStart w:id="14" w:name="_Toc315678724"/>
+      <w:bookmarkStart w:id="17" w:name="_Toc315678724"/>
       <w:r>
         <w:t>Drug Withdrawals</w:t>
       </w:r>
-      <w:bookmarkEnd w:id="14"/>
+      <w:bookmarkEnd w:id="17"/>
     </w:p>
     <w:p>
       <w:pPr>
@@ -13317,11 +13705,11 @@
       <w:pPr>
         <w:pStyle w:val="Heading2"/>
       </w:pPr>
-      <w:bookmarkStart w:id="15" w:name="_Toc315678725"/>
+      <w:bookmarkStart w:id="18" w:name="_Toc315678725"/>
       <w:r>
         <w:t>Expectancy and Withdrawals</w:t>
       </w:r>
-      <w:bookmarkEnd w:id="15"/>
+      <w:bookmarkEnd w:id="18"/>
     </w:p>
     <w:p>
       <w:pPr>
@@ -13855,7 +14243,7 @@
         </w:rPr>
         <w:t xml:space="preserve"> In case of drug addiction, the behavioural response to the </w:t>
       </w:r>
-      <w:commentRangeStart w:id="16"/>
+      <w:commentRangeStart w:id="19"/>
       <w:r>
         <w:rPr>
           <w:rFonts w:ascii="Times New Roman" w:hAnsi="Times New Roman" w:cs="Times New Roman"/>
@@ -13892,13 +14280,13 @@
         </w:rPr>
         <w:t xml:space="preserve">wals </w:t>
       </w:r>
-      <w:commentRangeEnd w:id="16"/>
+      <w:commentRangeEnd w:id="19"/>
       <w:r>
         <w:rPr>
           <w:rStyle w:val="CommentReference"/>
           <w:rFonts w:ascii="Times New Roman" w:hAnsi="Times New Roman" w:cs="Times New Roman"/>
         </w:rPr>
-        <w:commentReference w:id="16"/>
+        <w:commentReference w:id="19"/>
       </w:r>
       <w:r>
         <w:rPr>
@@ -14353,14 +14741,14 @@
       <w:pPr>
         <w:pStyle w:val="Heading2"/>
       </w:pPr>
-      <w:bookmarkStart w:id="17" w:name="_Toc315678726"/>
+      <w:bookmarkStart w:id="20" w:name="_Toc315678726"/>
       <w:r>
         <w:t>Evidence for Placebo Withdrawals</w:t>
       </w:r>
       <w:r>
         <w:t>: Tolerance vs Withdrawal</w:t>
       </w:r>
-      <w:bookmarkEnd w:id="17"/>
+      <w:bookmarkEnd w:id="20"/>
     </w:p>
     <w:p>
       <w:pPr>
@@ -14474,20 +14862,20 @@
         </w:rPr>
         <w:t xml:space="preserve">However a distinction needs to be made between conditioned tolerance and conditioned withdrawal. Conditioned </w:t>
       </w:r>
-      <w:commentRangeStart w:id="18"/>
+      <w:commentRangeStart w:id="21"/>
       <w:r>
         <w:rPr>
           <w:rFonts w:ascii="Times New Roman" w:hAnsi="Times New Roman" w:cs="Times New Roman"/>
         </w:rPr>
         <w:t>tolerance</w:t>
       </w:r>
-      <w:commentRangeEnd w:id="18"/>
+      <w:commentRangeEnd w:id="21"/>
       <w:r>
         <w:rPr>
           <w:rStyle w:val="CommentReference"/>
           <w:rFonts w:ascii="Times New Roman" w:hAnsi="Times New Roman" w:cs="Times New Roman"/>
         </w:rPr>
-        <w:commentReference w:id="18"/>
+        <w:commentReference w:id="21"/>
       </w:r>
       <w:r>
         <w:rPr>
@@ -19753,11 +20141,11 @@
       <w:pPr>
         <w:pStyle w:val="Heading3"/>
       </w:pPr>
-      <w:bookmarkStart w:id="19" w:name="_Toc315678727"/>
+      <w:bookmarkStart w:id="22" w:name="_Toc315678727"/>
       <w:r>
         <w:t>Open/Hidden Designs</w:t>
       </w:r>
-      <w:bookmarkEnd w:id="19"/>
+      <w:bookmarkEnd w:id="22"/>
     </w:p>
     <w:p>
       <w:pPr>
@@ -20437,14 +20825,14 @@
       <w:pPr>
         <w:pStyle w:val="Heading2"/>
       </w:pPr>
-      <w:bookmarkStart w:id="20" w:name="_Toc315678728"/>
+      <w:bookmarkStart w:id="23" w:name="_Toc315678728"/>
       <w:r>
         <w:t xml:space="preserve">Caffeine as </w:t>
       </w:r>
       <w:r>
         <w:t>Model of Processes of Addiction</w:t>
       </w:r>
-      <w:bookmarkEnd w:id="20"/>
+      <w:bookmarkEnd w:id="23"/>
     </w:p>
     <w:p>
       <w:pPr>
@@ -20453,7 +20841,7 @@
           <w:b w:val="0"/>
         </w:rPr>
       </w:pPr>
-      <w:bookmarkStart w:id="21" w:name="_Toc315678729"/>
+      <w:bookmarkStart w:id="24" w:name="_Toc315678729"/>
       <w:r>
         <w:rPr>
           <w:b w:val="0"/>
@@ -20469,7 +20857,7 @@
         </w:rPr>
         <w:t>caffeine a good drug for modeling addiction. All experiments in this PhD are on caffeine.</w:t>
       </w:r>
-      <w:bookmarkEnd w:id="21"/>
+      <w:bookmarkEnd w:id="24"/>
       <w:r>
         <w:rPr>
           <w:b w:val="0"/>
@@ -20549,11 +20937,11 @@
       <w:pPr>
         <w:pStyle w:val="Heading1"/>
       </w:pPr>
-      <w:bookmarkStart w:id="22" w:name="_Toc315678730"/>
+      <w:bookmarkStart w:id="25" w:name="_Toc315678730"/>
       <w:r>
         <w:t>Chapter 2</w:t>
       </w:r>
-      <w:bookmarkEnd w:id="22"/>
+      <w:bookmarkEnd w:id="25"/>
     </w:p>
     <w:p>
       <w:pPr>
@@ -20562,14 +20950,14 @@
           <w:rFonts w:cs="Times New Roman"/>
         </w:rPr>
       </w:pPr>
-      <w:bookmarkStart w:id="23" w:name="_Toc315678731"/>
+      <w:bookmarkStart w:id="26" w:name="_Toc315678731"/>
       <w:r>
         <w:rPr>
           <w:rFonts w:cs="Times New Roman"/>
         </w:rPr>
         <w:t>Experiment 1</w:t>
       </w:r>
-      <w:bookmarkEnd w:id="23"/>
+      <w:bookmarkEnd w:id="26"/>
     </w:p>
     <w:p>
       <w:pPr>
@@ -20622,21 +21010,21 @@
       <w:pPr>
         <w:pStyle w:val="Heading1"/>
       </w:pPr>
-      <w:bookmarkStart w:id="24" w:name="_Toc315678732"/>
+      <w:bookmarkStart w:id="27" w:name="_Toc315678732"/>
       <w:r>
         <w:t>Chapter 3</w:t>
       </w:r>
-      <w:bookmarkEnd w:id="24"/>
+      <w:bookmarkEnd w:id="27"/>
     </w:p>
     <w:p>
       <w:pPr>
         <w:pStyle w:val="Heading2"/>
       </w:pPr>
-      <w:bookmarkStart w:id="25" w:name="_Toc315678733"/>
+      <w:bookmarkStart w:id="28" w:name="_Toc315678733"/>
       <w:r>
         <w:t>Experiment 2</w:t>
       </w:r>
-      <w:bookmarkEnd w:id="25"/>
+      <w:bookmarkEnd w:id="28"/>
     </w:p>
     <w:p>
       <w:r>
@@ -20649,22 +21037,22 @@
       <w:pPr>
         <w:pStyle w:val="Heading1"/>
       </w:pPr>
-      <w:bookmarkStart w:id="26" w:name="_Toc315678734"/>
+      <w:bookmarkStart w:id="29" w:name="_Toc315678734"/>
       <w:r>
         <w:t>Chapter 4</w:t>
       </w:r>
-      <w:bookmarkEnd w:id="26"/>
+      <w:bookmarkEnd w:id="29"/>
     </w:p>
     <w:p/>
     <w:p>
       <w:pPr>
         <w:pStyle w:val="Heading2"/>
       </w:pPr>
-      <w:bookmarkStart w:id="27" w:name="_Toc315678735"/>
+      <w:bookmarkStart w:id="30" w:name="_Toc315678735"/>
       <w:r>
         <w:t>Treatment of Addiction with Drug Replacement Regimens</w:t>
       </w:r>
-      <w:bookmarkEnd w:id="27"/>
+      <w:bookmarkEnd w:id="30"/>
     </w:p>
     <w:p>
       <w:pPr>
@@ -20922,14 +21310,14 @@
       <w:pPr>
         <w:pStyle w:val="Heading2"/>
       </w:pPr>
-      <w:bookmarkStart w:id="28" w:name="_Toc315678736"/>
+      <w:bookmarkStart w:id="31" w:name="_Toc315678736"/>
       <w:r>
         <w:t>Hypothese</w:t>
       </w:r>
       <w:r>
         <w:t>s</w:t>
       </w:r>
-      <w:bookmarkEnd w:id="28"/>
+      <w:bookmarkEnd w:id="31"/>
       <w:r>
         <w:t xml:space="preserve"> </w:t>
       </w:r>
@@ -21064,14 +21452,14 @@
       <w:pPr>
         <w:pStyle w:val="Heading2"/>
       </w:pPr>
-      <w:bookmarkStart w:id="29" w:name="_Toc315678737"/>
+      <w:bookmarkStart w:id="32" w:name="_Toc315678737"/>
       <w:r>
         <w:t xml:space="preserve">Experiment 3: </w:t>
       </w:r>
       <w:r>
         <w:t>Proposed Drug Reduction Intervention</w:t>
       </w:r>
-      <w:bookmarkEnd w:id="29"/>
+      <w:bookmarkEnd w:id="32"/>
     </w:p>
     <w:p>
       <w:pPr>
@@ -25167,11 +25555,11 @@
       <w:pPr>
         <w:pStyle w:val="Heading1"/>
       </w:pPr>
-      <w:bookmarkStart w:id="30" w:name="_Toc315678738"/>
+      <w:bookmarkStart w:id="33" w:name="_Toc315678738"/>
       <w:r>
         <w:t>Discussion</w:t>
       </w:r>
-      <w:bookmarkEnd w:id="30"/>
+      <w:bookmarkEnd w:id="33"/>
     </w:p>
     <w:p>
       <w:pPr>
@@ -25222,11 +25610,11 @@
       <w:pPr>
         <w:pStyle w:val="Heading1"/>
       </w:pPr>
-      <w:bookmarkStart w:id="31" w:name="_Toc315678739"/>
+      <w:bookmarkStart w:id="34" w:name="_Toc315678739"/>
       <w:r>
         <w:t>References</w:t>
       </w:r>
-      <w:bookmarkEnd w:id="31"/>
+      <w:bookmarkEnd w:id="34"/>
     </w:p>
     <w:p>
       <w:pPr>
@@ -30467,7 +30855,7 @@
       </w:r>
     </w:p>
   </w:comment>
-  <w:comment w:id="16" w:author="Llewellyn Mills" w:date="2013-10-30T08:31:00Z" w:initials="LM">
+  <w:comment w:id="5" w:author="Llewellyn Mills" w:date="2016-03-07T12:56:00Z" w:initials="LM">
     <w:p>
       <w:pPr>
         <w:pStyle w:val="CommentText"/>
@@ -30479,6 +30867,54 @@
         <w:annotationRef/>
       </w:r>
       <w:r>
+        <w:t>Delete</w:t>
+      </w:r>
+    </w:p>
+  </w:comment>
+  <w:comment w:id="6" w:author="Llewellyn Mills" w:date="2016-03-07T12:57:00Z" w:initials="LM">
+    <w:p>
+      <w:pPr>
+        <w:pStyle w:val="CommentText"/>
+      </w:pPr>
+      <w:r>
+        <w:rPr>
+          <w:rStyle w:val="CommentReference"/>
+        </w:rPr>
+        <w:annotationRef/>
+      </w:r>
+      <w:r>
+        <w:t>delete</w:t>
+      </w:r>
+    </w:p>
+  </w:comment>
+  <w:comment w:id="7" w:author="Llewellyn Mills" w:date="2016-03-07T12:57:00Z" w:initials="LM">
+    <w:p>
+      <w:pPr>
+        <w:pStyle w:val="CommentText"/>
+      </w:pPr>
+      <w:r>
+        <w:rPr>
+          <w:rStyle w:val="CommentReference"/>
+        </w:rPr>
+        <w:annotationRef/>
+      </w:r>
+      <w:r>
+        <w:t>delete</w:t>
+      </w:r>
+    </w:p>
+  </w:comment>
+  <w:comment w:id="19" w:author="Llewellyn Mills" w:date="2013-10-30T08:31:00Z" w:initials="LM">
+    <w:p>
+      <w:pPr>
+        <w:pStyle w:val="CommentText"/>
+      </w:pPr>
+      <w:r>
+        <w:rPr>
+          <w:rStyle w:val="CommentReference"/>
+        </w:rPr>
+        <w:annotationRef/>
+      </w:r>
+      <w:r>
         <w:t>Also inability to cope with boredom and withdrawals. Anticipation of this inability to cope, to have access to an alternative response to S–</w:t>
       </w:r>
       <w:r>
@@ -30492,7 +30928,7 @@
       </w:r>
     </w:p>
   </w:comment>
-  <w:comment w:id="18" w:author="Llewellyn Mills" w:date="2014-07-18T14:33:00Z" w:initials="LM">
+  <w:comment w:id="21" w:author="Llewellyn Mills" w:date="2014-07-18T14:33:00Z" w:initials="LM">
     <w:p>
       <w:pPr>
         <w:pStyle w:val="CommentText"/>
@@ -31131,6 +31567,95 @@
     </w:lvl>
   </w:abstractNum>
   <w:abstractNum w:abstractNumId="4">
+    <w:nsid w:val="77DD277E"/>
+    <w:multiLevelType w:val="hybridMultilevel"/>
+    <w:tmpl w:val="EA38056A"/>
+    <w:lvl w:ilvl="0" w:tplc="BDE8E51C">
+      <w:start w:val="1"/>
+      <w:numFmt w:val="lowerLetter"/>
+      <w:lvlText w:val="%1)"/>
+      <w:lvlJc w:val="left"/>
+      <w:pPr>
+        <w:ind w:left="644" w:hanging="360"/>
+      </w:pPr>
+      <w:rPr>
+        <w:rFonts w:hint="default"/>
+      </w:rPr>
+    </w:lvl>
+    <w:lvl w:ilvl="1" w:tplc="04090019" w:tentative="1">
+      <w:start w:val="1"/>
+      <w:numFmt w:val="lowerLetter"/>
+      <w:lvlText w:val="%2."/>
+      <w:lvlJc w:val="left"/>
+      <w:pPr>
+        <w:ind w:left="1364" w:hanging="360"/>
+      </w:pPr>
+    </w:lvl>
+    <w:lvl w:ilvl="2" w:tplc="0409001B" w:tentative="1">
+      <w:start w:val="1"/>
+      <w:numFmt w:val="lowerRoman"/>
+      <w:lvlText w:val="%3."/>
+      <w:lvlJc w:val="right"/>
+      <w:pPr>
+        <w:ind w:left="2084" w:hanging="180"/>
+      </w:pPr>
+    </w:lvl>
+    <w:lvl w:ilvl="3" w:tplc="0409000F" w:tentative="1">
+      <w:start w:val="1"/>
+      <w:numFmt w:val="decimal"/>
+      <w:lvlText w:val="%4."/>
+      <w:lvlJc w:val="left"/>
+      <w:pPr>
+        <w:ind w:left="2804" w:hanging="360"/>
+      </w:pPr>
+    </w:lvl>
+    <w:lvl w:ilvl="4" w:tplc="04090019" w:tentative="1">
+      <w:start w:val="1"/>
+      <w:numFmt w:val="lowerLetter"/>
+      <w:lvlText w:val="%5."/>
+      <w:lvlJc w:val="left"/>
+      <w:pPr>
+        <w:ind w:left="3524" w:hanging="360"/>
+      </w:pPr>
+    </w:lvl>
+    <w:lvl w:ilvl="5" w:tplc="0409001B" w:tentative="1">
+      <w:start w:val="1"/>
+      <w:numFmt w:val="lowerRoman"/>
+      <w:lvlText w:val="%6."/>
+      <w:lvlJc w:val="right"/>
+      <w:pPr>
+        <w:ind w:left="4244" w:hanging="180"/>
+      </w:pPr>
+    </w:lvl>
+    <w:lvl w:ilvl="6" w:tplc="0409000F" w:tentative="1">
+      <w:start w:val="1"/>
+      <w:numFmt w:val="decimal"/>
+      <w:lvlText w:val="%7."/>
+      <w:lvlJc w:val="left"/>
+      <w:pPr>
+        <w:ind w:left="4964" w:hanging="360"/>
+      </w:pPr>
+    </w:lvl>
+    <w:lvl w:ilvl="7" w:tplc="04090019" w:tentative="1">
+      <w:start w:val="1"/>
+      <w:numFmt w:val="lowerLetter"/>
+      <w:lvlText w:val="%8."/>
+      <w:lvlJc w:val="left"/>
+      <w:pPr>
+        <w:ind w:left="5684" w:hanging="360"/>
+      </w:pPr>
+    </w:lvl>
+    <w:lvl w:ilvl="8" w:tplc="0409001B" w:tentative="1">
+      <w:start w:val="1"/>
+      <w:numFmt w:val="lowerRoman"/>
+      <w:lvlText w:val="%9."/>
+      <w:lvlJc w:val="right"/>
+      <w:pPr>
+        <w:ind w:left="6404" w:hanging="180"/>
+      </w:pPr>
+    </w:lvl>
+  </w:abstractNum>
+  <w:abstractNum w:abstractNumId="5">
     <w:nsid w:val="7F1E7DD2"/>
     <w:multiLevelType w:val="hybridMultilevel"/>
     <w:tmpl w:val="587E3E2C"/>
@@ -31277,13 +31802,16 @@
     <w:abstractNumId w:val="0"/>
   </w:num>
   <w:num w:numId="3">
-    <w:abstractNumId w:val="4"/>
+    <w:abstractNumId w:val="5"/>
   </w:num>
   <w:num w:numId="4">
     <w:abstractNumId w:val="1"/>
   </w:num>
   <w:num w:numId="5">
     <w:abstractNumId w:val="3"/>
+  </w:num>
+  <w:num w:numId="6">
+    <w:abstractNumId w:val="4"/>
   </w:num>
 </w:numbering>
 </file>
@@ -31513,6 +32041,7 @@
   <w:style w:type="character" w:default="1" w:styleId="DefaultParagraphFont">
     <w:name w:val="Default Paragraph Font"/>
     <w:uiPriority w:val="1"/>
+    <w:semiHidden/>
     <w:unhideWhenUsed/>
   </w:style>
   <w:style w:type="table" w:default="1" w:styleId="TableNormal">
@@ -32208,6 +32737,7 @@
   <w:style w:type="character" w:default="1" w:styleId="DefaultParagraphFont">
     <w:name w:val="Default Paragraph Font"/>
     <w:uiPriority w:val="1"/>
+    <w:semiHidden/>
     <w:unhideWhenUsed/>
   </w:style>
   <w:style w:type="table" w:default="1" w:styleId="TableNormal">
@@ -33003,7 +33533,7 @@
 </file>
 
 <file path=customXml/itemProps1.xml><?xml version="1.0" encoding="utf-8"?>
-<ds:datastoreItem xmlns:ds="http://schemas.openxmlformats.org/officeDocument/2006/customXml" ds:itemID="{871DB52A-4587-7C42-913C-BAAEEDCE89AA}">
+<ds:datastoreItem xmlns:ds="http://schemas.openxmlformats.org/officeDocument/2006/customXml" ds:itemID="{6B48849E-C0FA-A947-9198-DC50D32406FB}">
   <ds:schemaRefs>
     <ds:schemaRef ds:uri="http://schemas.openxmlformats.org/officeDocument/2006/bibliography"/>
   </ds:schemaRefs>

</xml_diff>

<commit_message>
more work on cond vs exp
</commit_message>
<xml_diff>
--- a/Thesis.docx
+++ b/Thesis.docx
@@ -6,6 +6,8 @@
       <w:pPr>
         <w:spacing w:line="480" w:lineRule="auto"/>
       </w:pPr>
+      <w:bookmarkStart w:id="0" w:name="_GoBack"/>
+      <w:bookmarkEnd w:id="0"/>
     </w:p>
     <w:p>
       <w:pPr>
@@ -351,7 +353,6 @@
         <w:rPr>
           <w:rFonts w:ascii="Times New Roman" w:hAnsi="Times New Roman" w:cs="Times New Roman"/>
         </w:rPr>
-        <w:lastRenderedPageBreak/>
         <w:t xml:space="preserve">Valliant, 1988     </w:t>
       </w:r>
     </w:p>
@@ -385,7 +386,6 @@
           <w:rFonts w:ascii="Times New Roman" w:hAnsi="Times New Roman" w:cs="Times New Roman"/>
           <w:b/>
         </w:rPr>
-        <w:lastRenderedPageBreak/>
         <w:t>Table of Contents</w:t>
       </w:r>
     </w:p>
@@ -2244,11 +2244,11 @@
       <w:pPr>
         <w:pStyle w:val="Heading1"/>
       </w:pPr>
-      <w:bookmarkStart w:id="0" w:name="_Toc319678963"/>
+      <w:bookmarkStart w:id="1" w:name="_Toc319678963"/>
       <w:r>
         <w:t>The Role of Expectancies in Drug Withdrawal</w:t>
       </w:r>
-      <w:bookmarkEnd w:id="0"/>
+      <w:bookmarkEnd w:id="1"/>
     </w:p>
     <w:p>
       <w:pPr>
@@ -2505,11 +2505,11 @@
       <w:pPr>
         <w:pStyle w:val="Heading2"/>
       </w:pPr>
-      <w:bookmarkStart w:id="1" w:name="_Toc319678964"/>
+      <w:bookmarkStart w:id="2" w:name="_Toc319678964"/>
       <w:r>
         <w:t>Expectancies</w:t>
       </w:r>
-      <w:bookmarkEnd w:id="1"/>
+      <w:bookmarkEnd w:id="2"/>
     </w:p>
     <w:p>
       <w:pPr>
@@ -2765,16 +2765,9 @@
         <w:rPr>
           <w:rFonts w:ascii="Times New Roman" w:hAnsi="Times New Roman" w:cs="Times New Roman"/>
         </w:rPr>
-        <w:t xml:space="preserve">stimulus </w:t>
-      </w:r>
-      <w:r>
-        <w:rPr>
-          <w:rFonts w:ascii="Times New Roman" w:hAnsi="Times New Roman" w:cs="Times New Roman"/>
-        </w:rPr>
-        <w:lastRenderedPageBreak/>
-        <w:t xml:space="preserve">arrives. </w:t>
-      </w:r>
-      <w:commentRangeStart w:id="2"/>
+        <w:t xml:space="preserve">stimulus arrives. </w:t>
+      </w:r>
+      <w:commentRangeStart w:id="3"/>
       <w:r>
         <w:rPr>
           <w:rFonts w:ascii="Times New Roman" w:hAnsi="Times New Roman" w:cs="Times New Roman"/>
@@ -2787,12 +2780,12 @@
         </w:rPr>
         <w:t>s</w:t>
       </w:r>
-      <w:commentRangeEnd w:id="2"/>
+      <w:commentRangeEnd w:id="3"/>
       <w:r>
         <w:rPr>
           <w:rStyle w:val="CommentReference"/>
         </w:rPr>
-        <w:commentReference w:id="2"/>
+        <w:commentReference w:id="3"/>
       </w:r>
       <w:r>
         <w:rPr>
@@ -3106,11 +3099,11 @@
       <w:pPr>
         <w:pStyle w:val="Heading2"/>
       </w:pPr>
-      <w:bookmarkStart w:id="3" w:name="_Toc319678965"/>
+      <w:bookmarkStart w:id="4" w:name="_Toc319678965"/>
       <w:r>
         <w:t>The Placebo Effect</w:t>
       </w:r>
-      <w:bookmarkEnd w:id="3"/>
+      <w:bookmarkEnd w:id="4"/>
     </w:p>
     <w:p>
       <w:pPr>
@@ -3272,7 +3265,6 @@
         <w:rPr>
           <w:rFonts w:ascii="Times New Roman" w:hAnsi="Times New Roman" w:cs="Times New Roman"/>
         </w:rPr>
-        <w:lastRenderedPageBreak/>
         <w:t>When no active treatment has been administered placebos</w:t>
       </w:r>
       <w:r>
@@ -5122,14 +5114,7 @@
         <w:rPr>
           <w:rFonts w:ascii="Times New Roman" w:hAnsi="Times New Roman" w:cs="Times New Roman"/>
         </w:rPr>
-        <w:t xml:space="preserve"> Possibly the most salient example of an aversive expectancy-induced </w:t>
-      </w:r>
-      <w:r>
-        <w:rPr>
-          <w:rFonts w:ascii="Times New Roman" w:hAnsi="Times New Roman" w:cs="Times New Roman"/>
-        </w:rPr>
-        <w:lastRenderedPageBreak/>
-        <w:t xml:space="preserve">effect (or </w:t>
+        <w:t xml:space="preserve"> Possibly the most salient example of an aversive expectancy-induced effect (or </w:t>
       </w:r>
       <w:proofErr w:type="spellStart"/>
       <w:r>
@@ -5457,7 +5442,7 @@
       <w:pPr>
         <w:pStyle w:val="Heading2"/>
       </w:pPr>
-      <w:bookmarkStart w:id="4" w:name="_Toc319678966"/>
+      <w:bookmarkStart w:id="5" w:name="_Toc319678966"/>
       <w:r>
         <w:t xml:space="preserve">Sources of Placebo Effects: Expectancy, </w:t>
       </w:r>
@@ -5470,7 +5455,7 @@
       <w:r>
         <w:t>?</w:t>
       </w:r>
-      <w:bookmarkEnd w:id="4"/>
+      <w:bookmarkEnd w:id="5"/>
     </w:p>
     <w:p/>
     <w:p>
@@ -5694,14 +5679,7 @@
         <w:rPr>
           <w:rFonts w:ascii="Times New Roman" w:hAnsi="Times New Roman" w:cs="Times New Roman"/>
         </w:rPr>
-        <w:t xml:space="preserve"> </w:t>
-      </w:r>
-      <w:r>
-        <w:rPr>
-          <w:rFonts w:ascii="Times New Roman" w:hAnsi="Times New Roman" w:cs="Times New Roman"/>
-        </w:rPr>
-        <w:lastRenderedPageBreak/>
-        <w:t xml:space="preserve">that the sight and smell of food (US) </w:t>
+        <w:t xml:space="preserve"> that the sight and smell of food (US) </w:t>
       </w:r>
       <w:r>
         <w:rPr>
@@ -6334,14 +6312,7 @@
         <w:rPr>
           <w:rFonts w:ascii="Times New Roman" w:hAnsi="Times New Roman" w:cs="Times New Roman"/>
         </w:rPr>
-        <w:t xml:space="preserve">) </w:t>
-      </w:r>
-      <w:r>
-        <w:rPr>
-          <w:rFonts w:ascii="Times New Roman" w:hAnsi="Times New Roman" w:cs="Times New Roman"/>
-        </w:rPr>
-        <w:lastRenderedPageBreak/>
-        <w:t>eventually lead to a conditioned response (CR) that is</w:t>
+        <w:t>) eventually lead to a conditioned response (CR) that is</w:t>
       </w:r>
       <w:r>
         <w:rPr>
@@ -6811,14 +6782,7 @@
         <w:rPr>
           <w:rFonts w:ascii="Times New Roman" w:hAnsi="Times New Roman" w:cs="Times New Roman"/>
         </w:rPr>
-        <w:t xml:space="preserve">Another study found that that when attention and cognitive load were diverted away </w:t>
-      </w:r>
-      <w:r>
-        <w:rPr>
-          <w:rFonts w:ascii="Times New Roman" w:hAnsi="Times New Roman" w:cs="Times New Roman"/>
-        </w:rPr>
-        <w:lastRenderedPageBreak/>
-        <w:t xml:space="preserve">from conditioning trials (tone paired with shock) via a masking task it resulted in both diminished contingency knowledge AND reduced </w:t>
+        <w:t xml:space="preserve">Another study found that that when attention and cognitive load were diverted away from conditioning trials (tone paired with shock) via a masking task it resulted in both diminished contingency knowledge AND reduced </w:t>
       </w:r>
       <w:proofErr w:type="spellStart"/>
       <w:r>
@@ -7618,15 +7582,7 @@
           <w:rFonts w:ascii="Times New Roman" w:hAnsi="Times New Roman" w:cs="Times New Roman"/>
           <w:noProof/>
         </w:rPr>
-        <w:t xml:space="preserve">(Frankenhaeuser, Järpe, Svan, &amp; Wrangsjö, 1963; Frankenhaeuser, Post, </w:t>
-      </w:r>
-      <w:r>
-        <w:rPr>
-          <w:rFonts w:ascii="Times New Roman" w:hAnsi="Times New Roman" w:cs="Times New Roman"/>
-          <w:noProof/>
-        </w:rPr>
-        <w:lastRenderedPageBreak/>
-        <w:t>Hagdahl, &amp; Wrangsjoe, 1964)</w:t>
+        <w:t>(Frankenhaeuser, Järpe, Svan, &amp; Wrangsjö, 1963; Frankenhaeuser, Post, Hagdahl, &amp; Wrangsjoe, 1964)</w:t>
       </w:r>
       <w:r>
         <w:rPr>
@@ -8081,14 +8037,7 @@
         <w:rPr>
           <w:rFonts w:ascii="Times New Roman" w:hAnsi="Times New Roman" w:cs="Times New Roman"/>
         </w:rPr>
-        <w:t xml:space="preserve"> will evoke a compensatory UR that is in the opposite direction to the observed effect. Thus </w:t>
-      </w:r>
-      <w:r>
-        <w:rPr>
-          <w:rFonts w:ascii="Times New Roman" w:hAnsi="Times New Roman" w:cs="Times New Roman"/>
-        </w:rPr>
-        <w:lastRenderedPageBreak/>
-        <w:t>situations where the conditioned response seems to oppose the unconditioned response are really just the result of incorrect identification of the US.</w:t>
+        <w:t xml:space="preserve"> will evoke a compensatory UR that is in the opposite direction to the observed effect. Thus situations where the conditioned response seems to oppose the unconditioned response are really just the result of incorrect identification of the US.</w:t>
       </w:r>
       <w:r>
         <w:rPr>
@@ -8584,7 +8533,6 @@
         <w:rPr>
           <w:rFonts w:ascii="Times New Roman" w:hAnsi="Times New Roman" w:cs="Times New Roman"/>
         </w:rPr>
-        <w:lastRenderedPageBreak/>
         <w:t xml:space="preserve">information the CS provides about the </w:t>
       </w:r>
       <w:r>
@@ -9225,14 +9173,7 @@
         <w:rPr>
           <w:rFonts w:ascii="Times New Roman" w:hAnsi="Times New Roman" w:cs="Times New Roman"/>
         </w:rPr>
-        <w:t xml:space="preserve">d, money, praise, and </w:t>
-      </w:r>
-      <w:r>
-        <w:rPr>
-          <w:rFonts w:ascii="Times New Roman" w:hAnsi="Times New Roman" w:cs="Times New Roman"/>
-        </w:rPr>
-        <w:lastRenderedPageBreak/>
-        <w:t xml:space="preserve">punishment. </w:t>
+        <w:t xml:space="preserve">d, money, praise, and punishment. </w:t>
       </w:r>
       <w:r>
         <w:rPr>
@@ -9905,7 +9846,6 @@
         <w:rPr>
           <w:rFonts w:ascii="Times New Roman" w:hAnsi="Times New Roman" w:cs="Times New Roman"/>
         </w:rPr>
-        <w:lastRenderedPageBreak/>
         <w:t xml:space="preserve">The reason why an </w:t>
       </w:r>
       <w:r>
@@ -10261,14 +10201,7 @@
         <w:rPr>
           <w:rFonts w:ascii="Times New Roman" w:hAnsi="Times New Roman" w:cs="Times New Roman"/>
         </w:rPr>
-        <w:t xml:space="preserve">, Peck, &amp; Coleman, 1985) could be </w:t>
-      </w:r>
-      <w:r>
-        <w:rPr>
-          <w:rFonts w:ascii="Times New Roman" w:hAnsi="Times New Roman" w:cs="Times New Roman"/>
-        </w:rPr>
-        <w:lastRenderedPageBreak/>
-        <w:t xml:space="preserve">eliminated if participants were told </w:t>
+        <w:t xml:space="preserve">, Peck, &amp; Coleman, 1985) could be eliminated if participants were told </w:t>
       </w:r>
       <w:r>
         <w:rPr>
@@ -10362,13 +10295,155 @@
         <w:rPr>
           <w:rFonts w:ascii="Times New Roman" w:hAnsi="Times New Roman" w:cs="Times New Roman"/>
         </w:rPr>
-        <w:fldChar w:fldCharType="begin"/>
-      </w:r>
-      <w:r>
-        <w:rPr>
-          <w:rFonts w:ascii="Times New Roman" w:hAnsi="Times New Roman" w:cs="Times New Roman"/>
-        </w:rPr>
-        <w:instrText xml:space="preserve"> ADDIN EN.CITE &lt;EndNote&gt;&lt;Cite&gt;&lt;Author&gt;Voudouris&lt;/Author&gt;&lt;Year&gt;1985&lt;/Year&gt;&lt;RecNum&gt;333&lt;/RecNum&gt;&lt;DisplayText&gt;(Amanzio &amp;amp; Benedetti, 1999; Voudouris et al., 1985)&lt;/DisplayText&gt;&lt;record&gt;&lt;rec-number&gt;333&lt;/rec-number&gt;&lt;foreign-keys&gt;&lt;key app="EN" db-id="prea0s5zudef24eddtmptt5tdwwa5t55wssp" timestamp="1457994077"&gt;333&lt;/key&gt;&lt;/foreign-keys&gt;&lt;ref-type name="Journal Article"&gt;17&lt;/ref-type&gt;&lt;contributors&gt;&lt;authors&gt;&lt;author&gt;Voudouris, Nicholas J&lt;/author&gt;&lt;author&gt;Peck, Connie L&lt;/author&gt;&lt;author&gt;Coleman, Grahame&lt;/author&gt;&lt;/authors&gt;&lt;/contributors&gt;&lt;titles&gt;&lt;title&gt;Conditioned placebo responses&lt;/title&gt;&lt;secondary-title&gt;Journal of personality and social psychology&lt;/secondary-title&gt;&lt;/titles&gt;&lt;periodical&gt;&lt;full-title&gt;Journal of Personality and Social Psychology&lt;/full-title&gt;&lt;/periodical&gt;&lt;pages&gt;47&lt;/pages&gt;&lt;volume&gt;48&lt;/volume&gt;&lt;number&gt;1&lt;/number&gt;&lt;dates&gt;&lt;year&gt;1985&lt;/year&gt;&lt;/dates&gt;&lt;isbn&gt;1939-1315&lt;/isbn&gt;&lt;urls&gt;&lt;related-urls&gt;&lt;url&gt;http://graphics.tx.ovid.com/ovftpdfs/FPDDNCJCEEAHLE00/fs047/ovft/live/gv024/00005205/00005205-198501000-00004.pdf&lt;/url&gt;&lt;/related-urls&gt;&lt;/urls&gt;&lt;/record&gt;&lt;/Cite&gt;&lt;Cite&gt;&lt;Author&gt;Amanzio&lt;/Author&gt;&lt;Year&gt;1999&lt;/Year&gt;&lt;RecNum&gt;278&lt;/RecNum&gt;&lt;record&gt;&lt;rec-number&gt;278&lt;/rec-number&gt;&lt;foreign-keys&gt;&lt;key app="EN" db-id="prea0s5zudef24eddtmptt5tdwwa5t55wssp" timestamp="1456380432"&gt;278&lt;/key&gt;&lt;/foreign-keys&gt;&lt;ref-type name="Journal Article"&gt;17&lt;/ref-type&gt;&lt;contributors&gt;&lt;authors&gt;&lt;author&gt;Amanzio, Martina&lt;/author&gt;&lt;author&gt;Benedetti, Fabrizio&lt;/author&gt;&lt;/authors&gt;&lt;/contributors&gt;&lt;titles&gt;&lt;title&gt;Neuropharmacological dissection of placebo analgesia: expectation-activated opioid systems versus conditioning-activated specific subsystems&lt;/title&gt;&lt;secondary-title&gt;The Journal of Neuroscience&lt;/secondary-title&gt;&lt;/titles&gt;&lt;periodical&gt;&lt;full-title&gt;The Journal of Neuroscience&lt;/full-title&gt;&lt;/periodical&gt;&lt;pages&gt;484-494&lt;/pages&gt;&lt;volume&gt;19&lt;/volume&gt;&lt;number&gt;1&lt;/number&gt;&lt;dates&gt;&lt;year&gt;1999&lt;/year&gt;&lt;/dates&gt;&lt;isbn&gt;0270-6474&lt;/isbn&gt;&lt;urls&gt;&lt;related-urls&gt;&lt;url&gt;http://www.jneurosci.org/content/19/1/484.full.pdf&lt;/url&gt;&lt;/related-urls&gt;&lt;/urls&gt;&lt;/record&gt;&lt;/Cite&gt;&lt;/EndNote&gt;</w:instrText>
+        <w:fldChar w:fldCharType="begin">
+          <w:fldData xml:space="preserve">PEVuZE5vdGU+PENpdGU+PEF1dGhvcj5Wb3Vkb3VyaXM8L0F1dGhvcj48WWVhcj4xOTg1PC9ZZWFy
+PjxSZWNOdW0+MzMzPC9SZWNOdW0+PERpc3BsYXlUZXh0PihBbWFuemlvICZhbXA7IEJlbmVkZXR0
+aSwgMTk5OTsgQ29sbG9jYSBldCBhbC4sIDIwMDg7IFZvdWRvdXJpcyBldCBhbC4sIDE5ODUpPC9E
+aXNwbGF5VGV4dD48cmVjb3JkPjxyZWMtbnVtYmVyPjMzMzwvcmVjLW51bWJlcj48Zm9yZWlnbi1r
+ZXlzPjxrZXkgYXBwPSJFTiIgZGItaWQ9InByZWEwczV6dWRlZjI0ZWRkdG1wdHQ1dGR3d2E1dDU1
+d3NzcCIgdGltZXN0YW1wPSIxNDU3OTk0MDc3Ij4zMzM8L2tleT48L2ZvcmVpZ24ta2V5cz48cmVm
+LXR5cGUgbmFtZT0iSm91cm5hbCBBcnRpY2xlIj4xNzwvcmVmLXR5cGU+PGNvbnRyaWJ1dG9ycz48
+YXV0aG9ycz48YXV0aG9yPlZvdWRvdXJpcywgTmljaG9sYXMgSjwvYXV0aG9yPjxhdXRob3I+UGVj
+aywgQ29ubmllIEw8L2F1dGhvcj48YXV0aG9yPkNvbGVtYW4sIEdyYWhhbWU8L2F1dGhvcj48L2F1
+dGhvcnM+PC9jb250cmlidXRvcnM+PHRpdGxlcz48dGl0bGU+Q29uZGl0aW9uZWQgcGxhY2VibyBy
+ZXNwb25zZXM8L3RpdGxlPjxzZWNvbmRhcnktdGl0bGU+Sm91cm5hbCBvZiBwZXJzb25hbGl0eSBh
+bmQgc29jaWFsIHBzeWNob2xvZ3k8L3NlY29uZGFyeS10aXRsZT48L3RpdGxlcz48cGVyaW9kaWNh
+bD48ZnVsbC10aXRsZT5Kb3VybmFsIG9mIFBlcnNvbmFsaXR5IGFuZCBTb2NpYWwgUHN5Y2hvbG9n
+eTwvZnVsbC10aXRsZT48L3BlcmlvZGljYWw+PHBhZ2VzPjQ3PC9wYWdlcz48dm9sdW1lPjQ4PC92
+b2x1bWU+PG51bWJlcj4xPC9udW1iZXI+PGRhdGVzPjx5ZWFyPjE5ODU8L3llYXI+PC9kYXRlcz48
+aXNibj4xOTM5LTEzMTU8L2lzYm4+PHVybHM+PHJlbGF0ZWQtdXJscz48dXJsPmh0dHA6Ly9ncmFw
+aGljcy50eC5vdmlkLmNvbS9vdmZ0cGRmcy9GUERETkNKQ0VFQUhMRTAwL2ZzMDQ3L292ZnQvbGl2
+ZS9ndjAyNC8wMDAwNTIwNS8wMDAwNTIwNS0xOTg1MDEwMDAtMDAwMDQucGRmPC91cmw+PC9yZWxh
+dGVkLXVybHM+PC91cmxzPjwvcmVjb3JkPjwvQ2l0ZT48Q2l0ZT48QXV0aG9yPkFtYW56aW88L0F1
+dGhvcj48WWVhcj4xOTk5PC9ZZWFyPjxSZWNOdW0+Mjc4PC9SZWNOdW0+PHJlY29yZD48cmVjLW51
+bWJlcj4yNzg8L3JlYy1udW1iZXI+PGZvcmVpZ24ta2V5cz48a2V5IGFwcD0iRU4iIGRiLWlkPSJw
+cmVhMHM1enVkZWYyNGVkZHRtcHR0NXRkd3dhNXQ1NXdzc3AiIHRpbWVzdGFtcD0iMTQ1NjM4MDQz
+MiI+Mjc4PC9rZXk+PC9mb3JlaWduLWtleXM+PHJlZi10eXBlIG5hbWU9IkpvdXJuYWwgQXJ0aWNs
+ZSI+MTc8L3JlZi10eXBlPjxjb250cmlidXRvcnM+PGF1dGhvcnM+PGF1dGhvcj5BbWFuemlvLCBN
+YXJ0aW5hPC9hdXRob3I+PGF1dGhvcj5CZW5lZGV0dGksIEZhYnJpemlvPC9hdXRob3I+PC9hdXRo
+b3JzPjwvY29udHJpYnV0b3JzPjx0aXRsZXM+PHRpdGxlPk5ldXJvcGhhcm1hY29sb2dpY2FsIGRp
+c3NlY3Rpb24gb2YgcGxhY2VibyBhbmFsZ2VzaWE6IGV4cGVjdGF0aW9uLWFjdGl2YXRlZCBvcGlv
+aWQgc3lzdGVtcyB2ZXJzdXMgY29uZGl0aW9uaW5nLWFjdGl2YXRlZCBzcGVjaWZpYyBzdWJzeXN0
+ZW1zPC90aXRsZT48c2Vjb25kYXJ5LXRpdGxlPlRoZSBKb3VybmFsIG9mIE5ldXJvc2NpZW5jZTwv
+c2Vjb25kYXJ5LXRpdGxlPjwvdGl0bGVzPjxwZXJpb2RpY2FsPjxmdWxsLXRpdGxlPlRoZSBKb3Vy
+bmFsIG9mIE5ldXJvc2NpZW5jZTwvZnVsbC10aXRsZT48L3BlcmlvZGljYWw+PHBhZ2VzPjQ4NC00
+OTQ8L3BhZ2VzPjx2b2x1bWU+MTk8L3ZvbHVtZT48bnVtYmVyPjE8L251bWJlcj48ZGF0ZXM+PHll
+YXI+MTk5OTwveWVhcj48L2RhdGVzPjxpc2JuPjAyNzAtNjQ3NDwvaXNibj48dXJscz48cmVsYXRl
+ZC11cmxzPjx1cmw+aHR0cDovL3d3dy5qbmV1cm9zY2kub3JnL2NvbnRlbnQvMTkvMS80ODQuZnVs
+bC5wZGY8L3VybD48L3JlbGF0ZWQtdXJscz48L3VybHM+PC9yZWNvcmQ+PC9DaXRlPjxDaXRlPjxB
+dXRob3I+Q29sbG9jYTwvQXV0aG9yPjxZZWFyPjIwMDg8L1llYXI+PFJlY051bT4yMjc8L1JlY051
+bT48cmVjb3JkPjxyZWMtbnVtYmVyPjIyNzwvcmVjLW51bWJlcj48Zm9yZWlnbi1rZXlzPjxrZXkg
+YXBwPSJFTiIgZGItaWQ9InByZWEwczV6dWRlZjI0ZWRkdG1wdHQ1dGR3d2E1dDU1d3NzcCIgdGlt
+ZXN0YW1wPSIxNDQ5NjE0MzcwIj4yMjc8L2tleT48L2ZvcmVpZ24ta2V5cz48cmVmLXR5cGUgbmFt
+ZT0iSm91cm5hbCBBcnRpY2xlIj4xNzwvcmVmLXR5cGU+PGNvbnRyaWJ1dG9ycz48YXV0aG9ycz48
+YXV0aG9yPkNvbGxvY2EsIEx1YW5hPC9hdXRob3I+PGF1dGhvcj5UaW5henppLCBNaWNoZWxlPC9h
+dXRob3I+PGF1dGhvcj5SZWNjaGlhLCBTZXJlbmE8L2F1dGhvcj48YXV0aG9yPkxlIFBlcmEsIERv
+bWVuaWNhPC9hdXRob3I+PGF1dGhvcj5GaWFzY2hpLCBBbnRvbmlvPC9hdXRob3I+PGF1dGhvcj5C
+ZW5lZGV0dGksIEZhYnJpemlvPC9hdXRob3I+PGF1dGhvcj5WYWxlcmlhbmksIE1hc3NpbWlsaWFu
+bzwvYXV0aG9yPjwvYXV0aG9ycz48L2NvbnRyaWJ1dG9ycz48dGl0bGVzPjx0aXRsZT5MZWFybmlu
+ZyBwb3RlbnRpYXRlcyBuZXVyb3BoeXNpb2xvZ2ljYWwgYW5kIGJlaGF2aW9yYWwgcGxhY2VibyBh
+bmFsZ2VzaWMgcmVzcG9uc2VzPC90aXRsZT48c2Vjb25kYXJ5LXRpdGxlPlBhaW48L3NlY29uZGFy
+eS10aXRsZT48L3RpdGxlcz48cGVyaW9kaWNhbD48ZnVsbC10aXRsZT5QQUlOPC9mdWxsLXRpdGxl
+PjwvcGVyaW9kaWNhbD48cGFnZXM+MzA2LTMxNDwvcGFnZXM+PHZvbHVtZT4xMzk8L3ZvbHVtZT48
+bnVtYmVyPjI8L251bWJlcj48ZGF0ZXM+PHllYXI+MjAwODwveWVhcj48L2RhdGVzPjxpc2JuPjAz
+MDQtMzk1OTwvaXNibj48dXJscz48cmVsYXRlZC11cmxzPjx1cmw+aHR0cDovL2FjLmVscy1jZG4u
+Y29tL1MwMzA0Mzk1OTA4MDAyMzAzLzEtczIuMC1TMDMwNDM5NTkwODAwMjMwMy1tYWluLnBkZj9f
+dGlkPTk0NmZhN2RjLTlkZmMtMTFlNS04YmRlLTAwMDAwYWFiMGYyNyZhbXA7YWNkbmF0PTE0NDk2
+MTQ1NjVfYjgyOGNlZjlhOWFmNWQwY2Y0ZWY2ZTZmOGMyY2Y5MjQ8L3VybD48L3JlbGF0ZWQtdXJs
+cz48L3VybHM+PC9yZWNvcmQ+PC9DaXRlPjwvRW5kTm90ZT4A
+</w:fldData>
+        </w:fldChar>
+      </w:r>
+      <w:r>
+        <w:rPr>
+          <w:rFonts w:ascii="Times New Roman" w:hAnsi="Times New Roman" w:cs="Times New Roman"/>
+        </w:rPr>
+        <w:instrText xml:space="preserve"> ADDIN EN.CITE </w:instrText>
+      </w:r>
+      <w:r>
+        <w:rPr>
+          <w:rFonts w:ascii="Times New Roman" w:hAnsi="Times New Roman" w:cs="Times New Roman"/>
+        </w:rPr>
+        <w:fldChar w:fldCharType="begin">
+          <w:fldData xml:space="preserve">PEVuZE5vdGU+PENpdGU+PEF1dGhvcj5Wb3Vkb3VyaXM8L0F1dGhvcj48WWVhcj4xOTg1PC9ZZWFy
+PjxSZWNOdW0+MzMzPC9SZWNOdW0+PERpc3BsYXlUZXh0PihBbWFuemlvICZhbXA7IEJlbmVkZXR0
+aSwgMTk5OTsgQ29sbG9jYSBldCBhbC4sIDIwMDg7IFZvdWRvdXJpcyBldCBhbC4sIDE5ODUpPC9E
+aXNwbGF5VGV4dD48cmVjb3JkPjxyZWMtbnVtYmVyPjMzMzwvcmVjLW51bWJlcj48Zm9yZWlnbi1r
+ZXlzPjxrZXkgYXBwPSJFTiIgZGItaWQ9InByZWEwczV6dWRlZjI0ZWRkdG1wdHQ1dGR3d2E1dDU1
+d3NzcCIgdGltZXN0YW1wPSIxNDU3OTk0MDc3Ij4zMzM8L2tleT48L2ZvcmVpZ24ta2V5cz48cmVm
+LXR5cGUgbmFtZT0iSm91cm5hbCBBcnRpY2xlIj4xNzwvcmVmLXR5cGU+PGNvbnRyaWJ1dG9ycz48
+YXV0aG9ycz48YXV0aG9yPlZvdWRvdXJpcywgTmljaG9sYXMgSjwvYXV0aG9yPjxhdXRob3I+UGVj
+aywgQ29ubmllIEw8L2F1dGhvcj48YXV0aG9yPkNvbGVtYW4sIEdyYWhhbWU8L2F1dGhvcj48L2F1
+dGhvcnM+PC9jb250cmlidXRvcnM+PHRpdGxlcz48dGl0bGU+Q29uZGl0aW9uZWQgcGxhY2VibyBy
+ZXNwb25zZXM8L3RpdGxlPjxzZWNvbmRhcnktdGl0bGU+Sm91cm5hbCBvZiBwZXJzb25hbGl0eSBh
+bmQgc29jaWFsIHBzeWNob2xvZ3k8L3NlY29uZGFyeS10aXRsZT48L3RpdGxlcz48cGVyaW9kaWNh
+bD48ZnVsbC10aXRsZT5Kb3VybmFsIG9mIFBlcnNvbmFsaXR5IGFuZCBTb2NpYWwgUHN5Y2hvbG9n
+eTwvZnVsbC10aXRsZT48L3BlcmlvZGljYWw+PHBhZ2VzPjQ3PC9wYWdlcz48dm9sdW1lPjQ4PC92
+b2x1bWU+PG51bWJlcj4xPC9udW1iZXI+PGRhdGVzPjx5ZWFyPjE5ODU8L3llYXI+PC9kYXRlcz48
+aXNibj4xOTM5LTEzMTU8L2lzYm4+PHVybHM+PHJlbGF0ZWQtdXJscz48dXJsPmh0dHA6Ly9ncmFw
+aGljcy50eC5vdmlkLmNvbS9vdmZ0cGRmcy9GUERETkNKQ0VFQUhMRTAwL2ZzMDQ3L292ZnQvbGl2
+ZS9ndjAyNC8wMDAwNTIwNS8wMDAwNTIwNS0xOTg1MDEwMDAtMDAwMDQucGRmPC91cmw+PC9yZWxh
+dGVkLXVybHM+PC91cmxzPjwvcmVjb3JkPjwvQ2l0ZT48Q2l0ZT48QXV0aG9yPkFtYW56aW88L0F1
+dGhvcj48WWVhcj4xOTk5PC9ZZWFyPjxSZWNOdW0+Mjc4PC9SZWNOdW0+PHJlY29yZD48cmVjLW51
+bWJlcj4yNzg8L3JlYy1udW1iZXI+PGZvcmVpZ24ta2V5cz48a2V5IGFwcD0iRU4iIGRiLWlkPSJw
+cmVhMHM1enVkZWYyNGVkZHRtcHR0NXRkd3dhNXQ1NXdzc3AiIHRpbWVzdGFtcD0iMTQ1NjM4MDQz
+MiI+Mjc4PC9rZXk+PC9mb3JlaWduLWtleXM+PHJlZi10eXBlIG5hbWU9IkpvdXJuYWwgQXJ0aWNs
+ZSI+MTc8L3JlZi10eXBlPjxjb250cmlidXRvcnM+PGF1dGhvcnM+PGF1dGhvcj5BbWFuemlvLCBN
+YXJ0aW5hPC9hdXRob3I+PGF1dGhvcj5CZW5lZGV0dGksIEZhYnJpemlvPC9hdXRob3I+PC9hdXRo
+b3JzPjwvY29udHJpYnV0b3JzPjx0aXRsZXM+PHRpdGxlPk5ldXJvcGhhcm1hY29sb2dpY2FsIGRp
+c3NlY3Rpb24gb2YgcGxhY2VibyBhbmFsZ2VzaWE6IGV4cGVjdGF0aW9uLWFjdGl2YXRlZCBvcGlv
+aWQgc3lzdGVtcyB2ZXJzdXMgY29uZGl0aW9uaW5nLWFjdGl2YXRlZCBzcGVjaWZpYyBzdWJzeXN0
+ZW1zPC90aXRsZT48c2Vjb25kYXJ5LXRpdGxlPlRoZSBKb3VybmFsIG9mIE5ldXJvc2NpZW5jZTwv
+c2Vjb25kYXJ5LXRpdGxlPjwvdGl0bGVzPjxwZXJpb2RpY2FsPjxmdWxsLXRpdGxlPlRoZSBKb3Vy
+bmFsIG9mIE5ldXJvc2NpZW5jZTwvZnVsbC10aXRsZT48L3BlcmlvZGljYWw+PHBhZ2VzPjQ4NC00
+OTQ8L3BhZ2VzPjx2b2x1bWU+MTk8L3ZvbHVtZT48bnVtYmVyPjE8L251bWJlcj48ZGF0ZXM+PHll
+YXI+MTk5OTwveWVhcj48L2RhdGVzPjxpc2JuPjAyNzAtNjQ3NDwvaXNibj48dXJscz48cmVsYXRl
+ZC11cmxzPjx1cmw+aHR0cDovL3d3dy5qbmV1cm9zY2kub3JnL2NvbnRlbnQvMTkvMS80ODQuZnVs
+bC5wZGY8L3VybD48L3JlbGF0ZWQtdXJscz48L3VybHM+PC9yZWNvcmQ+PC9DaXRlPjxDaXRlPjxB
+dXRob3I+Q29sbG9jYTwvQXV0aG9yPjxZZWFyPjIwMDg8L1llYXI+PFJlY051bT4yMjc8L1JlY051
+bT48cmVjb3JkPjxyZWMtbnVtYmVyPjIyNzwvcmVjLW51bWJlcj48Zm9yZWlnbi1rZXlzPjxrZXkg
+YXBwPSJFTiIgZGItaWQ9InByZWEwczV6dWRlZjI0ZWRkdG1wdHQ1dGR3d2E1dDU1d3NzcCIgdGlt
+ZXN0YW1wPSIxNDQ5NjE0MzcwIj4yMjc8L2tleT48L2ZvcmVpZ24ta2V5cz48cmVmLXR5cGUgbmFt
+ZT0iSm91cm5hbCBBcnRpY2xlIj4xNzwvcmVmLXR5cGU+PGNvbnRyaWJ1dG9ycz48YXV0aG9ycz48
+YXV0aG9yPkNvbGxvY2EsIEx1YW5hPC9hdXRob3I+PGF1dGhvcj5UaW5henppLCBNaWNoZWxlPC9h
+dXRob3I+PGF1dGhvcj5SZWNjaGlhLCBTZXJlbmE8L2F1dGhvcj48YXV0aG9yPkxlIFBlcmEsIERv
+bWVuaWNhPC9hdXRob3I+PGF1dGhvcj5GaWFzY2hpLCBBbnRvbmlvPC9hdXRob3I+PGF1dGhvcj5C
+ZW5lZGV0dGksIEZhYnJpemlvPC9hdXRob3I+PGF1dGhvcj5WYWxlcmlhbmksIE1hc3NpbWlsaWFu
+bzwvYXV0aG9yPjwvYXV0aG9ycz48L2NvbnRyaWJ1dG9ycz48dGl0bGVzPjx0aXRsZT5MZWFybmlu
+ZyBwb3RlbnRpYXRlcyBuZXVyb3BoeXNpb2xvZ2ljYWwgYW5kIGJlaGF2aW9yYWwgcGxhY2VibyBh
+bmFsZ2VzaWMgcmVzcG9uc2VzPC90aXRsZT48c2Vjb25kYXJ5LXRpdGxlPlBhaW48L3NlY29uZGFy
+eS10aXRsZT48L3RpdGxlcz48cGVyaW9kaWNhbD48ZnVsbC10aXRsZT5QQUlOPC9mdWxsLXRpdGxl
+PjwvcGVyaW9kaWNhbD48cGFnZXM+MzA2LTMxNDwvcGFnZXM+PHZvbHVtZT4xMzk8L3ZvbHVtZT48
+bnVtYmVyPjI8L251bWJlcj48ZGF0ZXM+PHllYXI+MjAwODwveWVhcj48L2RhdGVzPjxpc2JuPjAz
+MDQtMzk1OTwvaXNibj48dXJscz48cmVsYXRlZC11cmxzPjx1cmw+aHR0cDovL2FjLmVscy1jZG4u
+Y29tL1MwMzA0Mzk1OTA4MDAyMzAzLzEtczIuMC1TMDMwNDM5NTkwODAwMjMwMy1tYWluLnBkZj9f
+dGlkPTk0NmZhN2RjLTlkZmMtMTFlNS04YmRlLTAwMDAwYWFiMGYyNyZhbXA7YWNkbmF0PTE0NDk2
+MTQ1NjVfYjgyOGNlZjlhOWFmNWQwY2Y0ZWY2ZTZmOGMyY2Y5MjQ8L3VybD48L3JlbGF0ZWQtdXJs
+cz48L3VybHM+PC9yZWNvcmQ+PC9DaXRlPjwvRW5kTm90ZT4A
+</w:fldData>
+        </w:fldChar>
+      </w:r>
+      <w:r>
+        <w:rPr>
+          <w:rFonts w:ascii="Times New Roman" w:hAnsi="Times New Roman" w:cs="Times New Roman"/>
+        </w:rPr>
+        <w:instrText xml:space="preserve"> ADDIN EN.CITE.DATA </w:instrText>
+      </w:r>
+      <w:r>
+        <w:rPr>
+          <w:rFonts w:ascii="Times New Roman" w:hAnsi="Times New Roman" w:cs="Times New Roman"/>
+        </w:rPr>
+      </w:r>
+      <w:r>
+        <w:rPr>
+          <w:rFonts w:ascii="Times New Roman" w:hAnsi="Times New Roman" w:cs="Times New Roman"/>
+        </w:rPr>
+        <w:fldChar w:fldCharType="end"/>
+      </w:r>
+      <w:r>
+        <w:rPr>
+          <w:rFonts w:ascii="Times New Roman" w:hAnsi="Times New Roman" w:cs="Times New Roman"/>
+        </w:rPr>
       </w:r>
       <w:r>
         <w:rPr>
@@ -10381,7 +10456,7 @@
           <w:rFonts w:ascii="Times New Roman" w:hAnsi="Times New Roman" w:cs="Times New Roman"/>
           <w:noProof/>
         </w:rPr>
-        <w:t>(Amanzio &amp; Benedetti, 1999; Voudouris et al., 1985)</w:t>
+        <w:t>(Amanzio &amp; Benedetti, 1999; Colloca et al., 2008; Voudouris et al., 1985)</w:t>
       </w:r>
       <w:r>
         <w:rPr>
@@ -10405,7 +10480,25 @@
         <w:rPr>
           <w:rFonts w:ascii="Times New Roman" w:hAnsi="Times New Roman" w:cs="Times New Roman"/>
         </w:rPr>
-        <w:t>both conditioning procedures and verbal instruction generate expectancies, but that experience with the effects of a treatment (i.e. conditioning trials) generate stronger expectancies</w:t>
+        <w:t xml:space="preserve">while </w:t>
+      </w:r>
+      <w:r>
+        <w:rPr>
+          <w:rFonts w:ascii="Times New Roman" w:hAnsi="Times New Roman" w:cs="Times New Roman"/>
+        </w:rPr>
+        <w:t xml:space="preserve">both conditioning procedures and verbal instruction </w:t>
+      </w:r>
+      <w:r>
+        <w:rPr>
+          <w:rFonts w:ascii="Times New Roman" w:hAnsi="Times New Roman" w:cs="Times New Roman"/>
+        </w:rPr>
+        <w:t xml:space="preserve">generate expectancies, direct </w:t>
+      </w:r>
+      <w:r>
+        <w:rPr>
+          <w:rFonts w:ascii="Times New Roman" w:hAnsi="Times New Roman" w:cs="Times New Roman"/>
+        </w:rPr>
+        <w:t>experience with the effects of a treatment (i.e. conditioning trials) generate stronger expectancies</w:t>
       </w:r>
       <w:r>
         <w:rPr>
@@ -10628,7 +10721,13 @@
         <w:rPr>
           <w:rFonts w:ascii="Times New Roman" w:hAnsi="Times New Roman" w:cs="Times New Roman"/>
         </w:rPr>
-        <w:t xml:space="preserve"> that placebo effects distinguish in the absence of direct reinforcement</w:t>
+        <w:t xml:space="preserve"> that placebo effects extinguish</w:t>
+      </w:r>
+      <w:r>
+        <w:rPr>
+          <w:rFonts w:ascii="Times New Roman" w:hAnsi="Times New Roman" w:cs="Times New Roman"/>
+        </w:rPr>
+        <w:t xml:space="preserve"> in the absence of direct reinforcement</w:t>
       </w:r>
       <w:r>
         <w:rPr>
@@ -10692,7 +10791,6 @@
         <w:rPr>
           <w:rFonts w:ascii="Times New Roman" w:hAnsi="Times New Roman" w:cs="Times New Roman"/>
         </w:rPr>
-        <w:lastRenderedPageBreak/>
         <w:t>According to Kirsch it is clear</w:t>
       </w:r>
       <w:r>
@@ -11032,7 +11130,19 @@
         <w:rPr>
           <w:rFonts w:ascii="Times New Roman" w:hAnsi="Times New Roman" w:cs="Times New Roman"/>
         </w:rPr>
-        <w:t xml:space="preserve">where the same painful stimuli had been applied but without the cream. According to Kirsch such a specific placebo response cannot be explained via any global mechanism, therefore the expectancy of pain in that site only must have produced analgesia </w:t>
+        <w:t>where the same painful stimuli had been applied but without the cream. According to Kirsch</w:t>
+      </w:r>
+      <w:r>
+        <w:rPr>
+          <w:rFonts w:ascii="Times New Roman" w:hAnsi="Times New Roman" w:cs="Times New Roman"/>
+        </w:rPr>
+        <w:t>’s interpretation</w:t>
+      </w:r>
+      <w:r>
+        <w:rPr>
+          <w:rFonts w:ascii="Times New Roman" w:hAnsi="Times New Roman" w:cs="Times New Roman"/>
+        </w:rPr>
+        <w:t xml:space="preserve"> such a specific placebo response cannot be explained via any global mechanism, therefore the expectancy of pain in that site only must have produced analgesia </w:t>
       </w:r>
       <w:r>
         <w:rPr>
@@ -11123,7 +11233,25 @@
         <w:rPr>
           <w:rFonts w:ascii="Times New Roman" w:hAnsi="Times New Roman" w:cs="Times New Roman"/>
         </w:rPr>
-        <w:t xml:space="preserve"> responsible for placebo effects there are several problems with the expectancy model as it stands.</w:t>
+        <w:t xml:space="preserve"> responsible for placebo effects there are several problems with t</w:t>
+      </w:r>
+      <w:r>
+        <w:rPr>
+          <w:rFonts w:ascii="Times New Roman" w:hAnsi="Times New Roman" w:cs="Times New Roman"/>
+        </w:rPr>
+        <w:t>he expectancy model that warrant further discussion</w:t>
+      </w:r>
+      <w:r>
+        <w:rPr>
+          <w:rFonts w:ascii="Times New Roman" w:hAnsi="Times New Roman" w:cs="Times New Roman"/>
+        </w:rPr>
+        <w:t>.</w:t>
+      </w:r>
+      <w:r>
+        <w:rPr>
+          <w:rFonts w:ascii="Times New Roman" w:hAnsi="Times New Roman" w:cs="Times New Roman"/>
+        </w:rPr>
+        <w:t xml:space="preserve"> </w:t>
       </w:r>
     </w:p>
     <w:p>
@@ -11134,8 +11262,12 @@
           <w:rFonts w:ascii="Times New Roman" w:hAnsi="Times New Roman" w:cs="Times New Roman"/>
         </w:rPr>
       </w:pPr>
-      <w:bookmarkStart w:id="5" w:name="_GoBack"/>
-      <w:bookmarkEnd w:id="5"/>
+      <w:r>
+        <w:rPr>
+          <w:rFonts w:ascii="Times New Roman" w:hAnsi="Times New Roman" w:cs="Times New Roman"/>
+        </w:rPr>
+        <w:t xml:space="preserve">Firstly </w:t>
+      </w:r>
       <w:r>
         <w:rPr>
           <w:rFonts w:ascii="Times New Roman" w:hAnsi="Times New Roman" w:cs="Times New Roman"/>
@@ -11173,7 +11305,25 @@
         <w:rPr>
           <w:rFonts w:ascii="Times New Roman" w:hAnsi="Times New Roman" w:cs="Times New Roman"/>
         </w:rPr>
-        <w:t>(Kirsch, 1999, p179).</w:t>
+        <w:t>(Kirsch, 1997</w:t>
+      </w:r>
+      <w:r>
+        <w:rPr>
+          <w:rFonts w:ascii="Times New Roman" w:hAnsi="Times New Roman" w:cs="Times New Roman"/>
+        </w:rPr>
+        <w:t>, p</w:t>
+      </w:r>
+      <w:r>
+        <w:rPr>
+          <w:rFonts w:ascii="Times New Roman" w:hAnsi="Times New Roman" w:cs="Times New Roman"/>
+        </w:rPr>
+        <w:t xml:space="preserve">. </w:t>
+      </w:r>
+      <w:r>
+        <w:rPr>
+          <w:rFonts w:ascii="Times New Roman" w:hAnsi="Times New Roman" w:cs="Times New Roman"/>
+        </w:rPr>
+        <w:t>179).</w:t>
       </w:r>
       <w:proofErr w:type="gramEnd"/>
       <w:r>
@@ -11237,14 +11387,43 @@
         <w:rPr>
           <w:rFonts w:ascii="Times New Roman" w:hAnsi="Times New Roman" w:cs="Times New Roman"/>
         </w:rPr>
-        <w:t xml:space="preserve"> make one nauseous, or </w:t>
-      </w:r>
-      <w:r>
-        <w:rPr>
-          <w:rFonts w:ascii="Times New Roman" w:hAnsi="Times New Roman" w:cs="Times New Roman"/>
-        </w:rPr>
-        <w:lastRenderedPageBreak/>
-        <w:t xml:space="preserve">how anticipation of pain relief might </w:t>
+        <w:t xml:space="preserve"> make one nauseous</w:t>
+      </w:r>
+      <w:r>
+        <w:rPr>
+          <w:rFonts w:ascii="Times New Roman" w:hAnsi="Times New Roman" w:cs="Times New Roman"/>
+        </w:rPr>
+        <w:t xml:space="preserve"> (i.e. </w:t>
+      </w:r>
+      <w:r>
+        <w:rPr>
+          <w:rFonts w:ascii="Times New Roman" w:hAnsi="Times New Roman" w:cs="Times New Roman"/>
+        </w:rPr>
+        <w:t xml:space="preserve">via </w:t>
+      </w:r>
+      <w:r>
+        <w:rPr>
+          <w:rFonts w:ascii="Times New Roman" w:hAnsi="Times New Roman" w:cs="Times New Roman"/>
+        </w:rPr>
+        <w:t>a constriction of the stomach wall</w:t>
+      </w:r>
+      <w:r>
+        <w:rPr>
+          <w:rFonts w:ascii="Times New Roman" w:hAnsi="Times New Roman" w:cs="Times New Roman"/>
+        </w:rPr>
+        <w:t>?</w:t>
+      </w:r>
+      <w:r>
+        <w:rPr>
+          <w:rFonts w:ascii="Times New Roman" w:hAnsi="Times New Roman" w:cs="Times New Roman"/>
+        </w:rPr>
+        <w:t>)</w:t>
+      </w:r>
+      <w:r>
+        <w:rPr>
+          <w:rFonts w:ascii="Times New Roman" w:hAnsi="Times New Roman" w:cs="Times New Roman"/>
+        </w:rPr>
+        <w:t xml:space="preserve">, or how anticipation of pain relief might </w:t>
       </w:r>
       <w:r>
         <w:rPr>
@@ -11257,19 +11436,130 @@
         <w:rPr>
           <w:rFonts w:ascii="Times New Roman" w:hAnsi="Times New Roman" w:cs="Times New Roman"/>
         </w:rPr>
-        <w:t xml:space="preserve">relieve pain.  </w:t>
-      </w:r>
-      <w:r>
-        <w:rPr>
-          <w:rFonts w:ascii="Times New Roman" w:hAnsi="Times New Roman" w:cs="Times New Roman"/>
-        </w:rPr>
-        <w:t xml:space="preserve">He does not identify a neurological, neurochemical or physiological mechanism that may be responsible for the implementation of these direct effects. </w:t>
-      </w:r>
-      <w:r>
-        <w:rPr>
-          <w:rFonts w:ascii="Times New Roman" w:hAnsi="Times New Roman" w:cs="Times New Roman"/>
-        </w:rPr>
-        <w:t>Kirsch offers evidence for the immediacy hypothesis in findings where placebos have produced physiological changes</w:t>
+        <w:t>relieve pain</w:t>
+      </w:r>
+      <w:r>
+        <w:rPr>
+          <w:rFonts w:ascii="Times New Roman" w:hAnsi="Times New Roman" w:cs="Times New Roman"/>
+        </w:rPr>
+        <w:t xml:space="preserve"> (i.e. reversing tissue damage</w:t>
+      </w:r>
+      <w:r>
+        <w:rPr>
+          <w:rFonts w:ascii="Times New Roman" w:hAnsi="Times New Roman" w:cs="Times New Roman"/>
+        </w:rPr>
+        <w:t>?</w:t>
+      </w:r>
+      <w:r>
+        <w:rPr>
+          <w:rFonts w:ascii="Times New Roman" w:hAnsi="Times New Roman" w:cs="Times New Roman"/>
+        </w:rPr>
+        <w:t>)</w:t>
+      </w:r>
+      <w:r>
+        <w:rPr>
+          <w:rFonts w:ascii="Times New Roman" w:hAnsi="Times New Roman" w:cs="Times New Roman"/>
+        </w:rPr>
+        <w:t xml:space="preserve">. </w:t>
+      </w:r>
+      <w:r>
+        <w:rPr>
+          <w:rFonts w:ascii="Times New Roman" w:hAnsi="Times New Roman" w:cs="Times New Roman"/>
+        </w:rPr>
+        <w:t>Furthermore t</w:t>
+      </w:r>
+      <w:r>
+        <w:rPr>
+          <w:rFonts w:ascii="Times New Roman" w:hAnsi="Times New Roman" w:cs="Times New Roman"/>
+        </w:rPr>
+        <w:t xml:space="preserve">he site-specific placebo analgesia observed in Montgomery and Kirsch (1997) </w:t>
+      </w:r>
+      <w:r>
+        <w:rPr>
+          <w:rFonts w:ascii="Times New Roman" w:hAnsi="Times New Roman" w:cs="Times New Roman"/>
+        </w:rPr>
+        <w:t xml:space="preserve">that is the cornerstone of his evidence for immediacy </w:t>
+      </w:r>
+      <w:r>
+        <w:rPr>
+          <w:rFonts w:ascii="Times New Roman" w:hAnsi="Times New Roman" w:cs="Times New Roman"/>
+        </w:rPr>
+        <w:t>could just as easily be explained by response shift or demand characteristics as by immediate and direct topical analgesia</w:t>
+      </w:r>
+      <w:r>
+        <w:rPr>
+          <w:rFonts w:ascii="Times New Roman" w:hAnsi="Times New Roman" w:cs="Times New Roman"/>
+        </w:rPr>
+        <w:t xml:space="preserve">. </w:t>
+      </w:r>
+    </w:p>
+    <w:p>
+      <w:pPr>
+        <w:spacing w:line="480" w:lineRule="auto"/>
+        <w:ind w:firstLine="284"/>
+        <w:rPr>
+          <w:rFonts w:ascii="Times New Roman" w:hAnsi="Times New Roman" w:cs="Times New Roman"/>
+        </w:rPr>
+      </w:pPr>
+      <w:r>
+        <w:rPr>
+          <w:rFonts w:ascii="Times New Roman" w:hAnsi="Times New Roman" w:cs="Times New Roman"/>
+        </w:rPr>
+        <w:t>Secondly Kirsch</w:t>
+      </w:r>
+      <w:r>
+        <w:rPr>
+          <w:rFonts w:ascii="Times New Roman" w:hAnsi="Times New Roman" w:cs="Times New Roman"/>
+        </w:rPr>
+        <w:t xml:space="preserve"> does not identify a neurological, neurochemical or physiological mechanism that may be responsible for the impleme</w:t>
+      </w:r>
+      <w:r>
+        <w:rPr>
+          <w:rFonts w:ascii="Times New Roman" w:hAnsi="Times New Roman" w:cs="Times New Roman"/>
+        </w:rPr>
+        <w:t xml:space="preserve">ntation of these </w:t>
+      </w:r>
+      <w:r>
+        <w:rPr>
+          <w:rFonts w:ascii="Times New Roman" w:hAnsi="Times New Roman" w:cs="Times New Roman"/>
+        </w:rPr>
+        <w:t>unmediated</w:t>
+      </w:r>
+      <w:r>
+        <w:rPr>
+          <w:rFonts w:ascii="Times New Roman" w:hAnsi="Times New Roman" w:cs="Times New Roman"/>
+        </w:rPr>
+        <w:t xml:space="preserve"> effects. </w:t>
+      </w:r>
+      <w:r>
+        <w:rPr>
+          <w:rFonts w:ascii="Times New Roman" w:hAnsi="Times New Roman" w:cs="Times New Roman"/>
+        </w:rPr>
+        <w:t>In place of a mechanism h</w:t>
+      </w:r>
+      <w:r>
+        <w:rPr>
+          <w:rFonts w:ascii="Times New Roman" w:hAnsi="Times New Roman" w:cs="Times New Roman"/>
+        </w:rPr>
+        <w:t>e</w:t>
+      </w:r>
+      <w:r>
+        <w:rPr>
+          <w:rFonts w:ascii="Times New Roman" w:hAnsi="Times New Roman" w:cs="Times New Roman"/>
+        </w:rPr>
+        <w:t xml:space="preserve"> offers evidence for the immediacy hypothesis in findings </w:t>
+      </w:r>
+      <w:r>
+        <w:rPr>
+          <w:rFonts w:ascii="Times New Roman" w:hAnsi="Times New Roman" w:cs="Times New Roman"/>
+        </w:rPr>
+        <w:t xml:space="preserve">showing that </w:t>
+      </w:r>
+      <w:r>
+        <w:rPr>
+          <w:rFonts w:ascii="Times New Roman" w:hAnsi="Times New Roman" w:cs="Times New Roman"/>
+        </w:rPr>
+        <w:t>placebos have produced physiological changes</w:t>
       </w:r>
       <w:r>
         <w:rPr>
@@ -11424,7 +11714,19 @@
         <w:rPr>
           <w:rFonts w:ascii="Times New Roman" w:hAnsi="Times New Roman" w:cs="Times New Roman"/>
         </w:rPr>
-        <w:t>h physiological conditions that</w:t>
+        <w:t xml:space="preserve">h physiological </w:t>
+      </w:r>
+      <w:r>
+        <w:rPr>
+          <w:rFonts w:ascii="Times New Roman" w:hAnsi="Times New Roman" w:cs="Times New Roman"/>
+        </w:rPr>
+        <w:t>symptoms</w:t>
+      </w:r>
+      <w:r>
+        <w:rPr>
+          <w:rFonts w:ascii="Times New Roman" w:hAnsi="Times New Roman" w:cs="Times New Roman"/>
+        </w:rPr>
+        <w:t xml:space="preserve"> that</w:t>
       </w:r>
       <w:r>
         <w:rPr>
@@ -11562,705 +11864,534 @@
         </w:rPr>
         <w:t xml:space="preserve"> were altered by information alone, but concedes that neither of those findings were replicated.</w:t>
       </w:r>
+      <w:r>
+        <w:rPr>
+          <w:rFonts w:ascii="Times New Roman" w:hAnsi="Times New Roman" w:cs="Times New Roman"/>
+        </w:rPr>
+        <w:t xml:space="preserve"> </w:t>
+      </w:r>
     </w:p>
     <w:p>
       <w:pPr>
         <w:spacing w:line="480" w:lineRule="auto"/>
+        <w:ind w:firstLine="284"/>
+        <w:rPr>
+          <w:rFonts w:ascii="Times New Roman" w:hAnsi="Times New Roman" w:cs="Times New Roman"/>
+        </w:rPr>
+      </w:pPr>
+      <w:r>
+        <w:rPr>
+          <w:rFonts w:ascii="Times New Roman" w:hAnsi="Times New Roman" w:cs="Times New Roman"/>
+        </w:rPr>
+        <w:t>Thirdly the expectancy model is still unable to explain the dissociation between the direction of conditioned responses in animals and placebo responses in humans. Kirsch explains this</w:t>
+      </w:r>
+      <w:r>
+        <w:rPr>
+          <w:rFonts w:ascii="Times New Roman" w:hAnsi="Times New Roman" w:cs="Times New Roman"/>
+        </w:rPr>
+        <w:t xml:space="preserve"> anomaly </w:t>
+      </w:r>
+      <w:r>
+        <w:rPr>
+          <w:rFonts w:ascii="Times New Roman" w:hAnsi="Times New Roman" w:cs="Times New Roman"/>
+        </w:rPr>
+        <w:t>as follows: “Thus when conditioning produces effects that are contrary to people’s expectancies, the effect of expectancy may be powerful enough to reverse the con</w:t>
+      </w:r>
+      <w:r>
+        <w:rPr>
+          <w:rFonts w:ascii="Times New Roman" w:hAnsi="Times New Roman" w:cs="Times New Roman"/>
+        </w:rPr>
+        <w:t xml:space="preserve">ditioning effect.” </w:t>
+      </w:r>
+      <w:proofErr w:type="gramStart"/>
+      <w:r>
+        <w:rPr>
+          <w:rFonts w:ascii="Times New Roman" w:hAnsi="Times New Roman" w:cs="Times New Roman"/>
+        </w:rPr>
+        <w:t>(Kirsch, 1997</w:t>
+      </w:r>
+      <w:r>
+        <w:rPr>
+          <w:rFonts w:ascii="Times New Roman" w:hAnsi="Times New Roman" w:cs="Times New Roman"/>
+        </w:rPr>
+        <w:t>,</w:t>
+      </w:r>
+      <w:r>
+        <w:rPr>
+          <w:rFonts w:ascii="Times New Roman" w:hAnsi="Times New Roman" w:cs="Times New Roman"/>
+        </w:rPr>
+        <w:t xml:space="preserve"> p</w:t>
+      </w:r>
+      <w:r>
+        <w:rPr>
+          <w:rFonts w:ascii="Times New Roman" w:hAnsi="Times New Roman" w:cs="Times New Roman"/>
+        </w:rPr>
+        <w:t>.</w:t>
+      </w:r>
+      <w:r>
+        <w:rPr>
+          <w:rFonts w:ascii="Times New Roman" w:hAnsi="Times New Roman" w:cs="Times New Roman"/>
+        </w:rPr>
+        <w:t xml:space="preserve"> 172).</w:t>
+      </w:r>
+      <w:proofErr w:type="gramEnd"/>
+      <w:r>
+        <w:rPr>
+          <w:rFonts w:ascii="Times New Roman" w:hAnsi="Times New Roman" w:cs="Times New Roman"/>
+        </w:rPr>
+        <w:t xml:space="preserve"> </w:t>
+      </w:r>
+      <w:r>
+        <w:rPr>
+          <w:rFonts w:ascii="Times New Roman" w:hAnsi="Times New Roman" w:cs="Times New Roman"/>
+        </w:rPr>
+        <w:t>However this assertion</w:t>
+      </w:r>
+      <w:r>
+        <w:rPr>
+          <w:rFonts w:ascii="Times New Roman" w:hAnsi="Times New Roman" w:cs="Times New Roman"/>
+        </w:rPr>
+        <w:t xml:space="preserve"> would seem to imply </w:t>
+      </w:r>
+      <w:r>
+        <w:rPr>
+          <w:rFonts w:ascii="Times New Roman" w:hAnsi="Times New Roman" w:cs="Times New Roman"/>
+        </w:rPr>
+        <w:t xml:space="preserve">either </w:t>
+      </w:r>
+      <w:r>
+        <w:rPr>
+          <w:rFonts w:ascii="Times New Roman" w:hAnsi="Times New Roman" w:cs="Times New Roman"/>
+        </w:rPr>
+        <w:t>that rats do not experience expectancies</w:t>
+      </w:r>
+      <w:r>
+        <w:rPr>
+          <w:rFonts w:ascii="Times New Roman" w:hAnsi="Times New Roman" w:cs="Times New Roman"/>
+        </w:rPr>
+        <w:t xml:space="preserve"> or that their expectancy response is attenuated and thus results in an observed </w:t>
+      </w:r>
+      <w:r>
+        <w:rPr>
+          <w:rFonts w:ascii="Times New Roman" w:hAnsi="Times New Roman" w:cs="Times New Roman"/>
+        </w:rPr>
+        <w:t>‘</w:t>
+      </w:r>
+      <w:r>
+        <w:rPr>
+          <w:rFonts w:ascii="Times New Roman" w:hAnsi="Times New Roman" w:cs="Times New Roman"/>
+        </w:rPr>
+        <w:t>expectancy + conditioning</w:t>
+      </w:r>
+      <w:r>
+        <w:rPr>
+          <w:rFonts w:ascii="Times New Roman" w:hAnsi="Times New Roman" w:cs="Times New Roman"/>
+        </w:rPr>
+        <w:t>’</w:t>
+      </w:r>
+      <w:r>
+        <w:rPr>
+          <w:rFonts w:ascii="Times New Roman" w:hAnsi="Times New Roman" w:cs="Times New Roman"/>
+        </w:rPr>
+        <w:t xml:space="preserve"> </w:t>
+      </w:r>
+      <w:r>
         <w:rPr>
           <w:rFonts w:ascii="Times New Roman" w:hAnsi="Times New Roman" w:cs="Times New Roman"/>
           <w:i/>
         </w:rPr>
-      </w:pPr>
+        <w:t xml:space="preserve">net </w:t>
+      </w:r>
+      <w:r>
+        <w:rPr>
+          <w:rFonts w:ascii="Times New Roman" w:hAnsi="Times New Roman" w:cs="Times New Roman"/>
+        </w:rPr>
+        <w:t xml:space="preserve">response </w:t>
+      </w:r>
+      <w:r>
+        <w:rPr>
+          <w:rFonts w:ascii="Times New Roman" w:hAnsi="Times New Roman" w:cs="Times New Roman"/>
+        </w:rPr>
+        <w:t xml:space="preserve">to drugs </w:t>
+      </w:r>
+      <w:r>
+        <w:rPr>
+          <w:rFonts w:ascii="Times New Roman" w:hAnsi="Times New Roman" w:cs="Times New Roman"/>
+        </w:rPr>
+        <w:t>that is opposite to humans</w:t>
+      </w:r>
+      <w:r>
+        <w:rPr>
+          <w:rFonts w:ascii="Times New Roman" w:hAnsi="Times New Roman" w:cs="Times New Roman"/>
+        </w:rPr>
+        <w:t>’</w:t>
+      </w:r>
+      <w:r>
+        <w:rPr>
+          <w:rFonts w:ascii="Times New Roman" w:hAnsi="Times New Roman" w:cs="Times New Roman"/>
+        </w:rPr>
+        <w:t xml:space="preserve">. </w:t>
+      </w:r>
+      <w:r>
+        <w:rPr>
+          <w:rFonts w:ascii="Times New Roman" w:hAnsi="Times New Roman" w:cs="Times New Roman"/>
+        </w:rPr>
+        <w:t>The holding of expectancies is not predicated on</w:t>
+      </w:r>
+      <w:r>
+        <w:rPr>
+          <w:rFonts w:ascii="Times New Roman" w:hAnsi="Times New Roman" w:cs="Times New Roman"/>
+        </w:rPr>
+        <w:t xml:space="preserve"> language or abstract reasoning. A</w:t>
+      </w:r>
+      <w:r>
+        <w:rPr>
+          <w:rFonts w:ascii="Times New Roman" w:hAnsi="Times New Roman" w:cs="Times New Roman"/>
+        </w:rPr>
+        <w:t>ll it implies is that</w:t>
+      </w:r>
+      <w:r>
+        <w:rPr>
+          <w:rFonts w:ascii="Times New Roman" w:hAnsi="Times New Roman" w:cs="Times New Roman"/>
+        </w:rPr>
+        <w:t xml:space="preserve"> the </w:t>
+      </w:r>
+      <w:r>
+        <w:rPr>
+          <w:rFonts w:ascii="Times New Roman" w:hAnsi="Times New Roman" w:cs="Times New Roman"/>
+        </w:rPr>
+        <w:t>organism</w:t>
+      </w:r>
+      <w:r>
+        <w:rPr>
+          <w:rFonts w:ascii="Times New Roman" w:hAnsi="Times New Roman" w:cs="Times New Roman"/>
+        </w:rPr>
+        <w:t xml:space="preserve"> is able to learn the relations between events and hold beliefs ab</w:t>
+      </w:r>
+      <w:r>
+        <w:rPr>
+          <w:rFonts w:ascii="Times New Roman" w:hAnsi="Times New Roman" w:cs="Times New Roman"/>
+        </w:rPr>
+        <w:t xml:space="preserve">out the predictive value </w:t>
+      </w:r>
+      <w:r>
+        <w:rPr>
+          <w:rFonts w:ascii="Times New Roman" w:hAnsi="Times New Roman" w:cs="Times New Roman"/>
+        </w:rPr>
+        <w:t xml:space="preserve">of </w:t>
+      </w:r>
+      <w:r>
+        <w:rPr>
+          <w:rFonts w:ascii="Times New Roman" w:hAnsi="Times New Roman" w:cs="Times New Roman"/>
+        </w:rPr>
+        <w:t>CS</w:t>
+      </w:r>
+      <w:r>
+        <w:rPr>
+          <w:rFonts w:ascii="Times New Roman" w:hAnsi="Times New Roman" w:cs="Times New Roman"/>
+        </w:rPr>
+        <w:t>s</w:t>
+      </w:r>
+      <w:r>
+        <w:rPr>
+          <w:rFonts w:ascii="Times New Roman" w:hAnsi="Times New Roman" w:cs="Times New Roman"/>
+        </w:rPr>
+        <w:t xml:space="preserve">. Even </w:t>
+      </w:r>
+      <w:proofErr w:type="spellStart"/>
+      <w:r>
+        <w:rPr>
+          <w:rFonts w:ascii="Times New Roman" w:hAnsi="Times New Roman" w:cs="Times New Roman"/>
+        </w:rPr>
+        <w:t>behaviourists</w:t>
+      </w:r>
+      <w:proofErr w:type="spellEnd"/>
+      <w:r>
+        <w:rPr>
+          <w:rFonts w:ascii="Times New Roman" w:hAnsi="Times New Roman" w:cs="Times New Roman"/>
+        </w:rPr>
+        <w:t xml:space="preserve"> would be unwilling to assert these days that rats</w:t>
+      </w:r>
+      <w:r>
+        <w:rPr>
+          <w:rFonts w:ascii="Times New Roman" w:hAnsi="Times New Roman" w:cs="Times New Roman"/>
+        </w:rPr>
+        <w:t>’</w:t>
+      </w:r>
+      <w:r>
+        <w:rPr>
+          <w:rFonts w:ascii="Times New Roman" w:hAnsi="Times New Roman" w:cs="Times New Roman"/>
+        </w:rPr>
+        <w:t xml:space="preserve"> learning is </w:t>
+      </w:r>
       <w:r>
         <w:rPr>
           <w:rFonts w:ascii="Times New Roman" w:hAnsi="Times New Roman" w:cs="Times New Roman"/>
           <w:i/>
         </w:rPr>
-        <w:t>Problem</w:t>
+        <w:t xml:space="preserve">entirely </w:t>
+      </w:r>
+      <w:r>
+        <w:rPr>
+          <w:rFonts w:ascii="Times New Roman" w:hAnsi="Times New Roman" w:cs="Times New Roman"/>
+        </w:rPr>
+        <w:t>unconscious.</w:t>
+      </w:r>
+      <w:r>
+        <w:rPr>
+          <w:rFonts w:ascii="Times New Roman" w:hAnsi="Times New Roman" w:cs="Times New Roman"/>
+        </w:rPr>
+        <w:t xml:space="preserve"> </w:t>
+      </w:r>
+    </w:p>
+    <w:p>
+      <w:pPr>
+        <w:spacing w:line="480" w:lineRule="auto"/>
+        <w:ind w:firstLine="284"/>
+        <w:rPr>
+          <w:rFonts w:ascii="Times New Roman" w:hAnsi="Times New Roman" w:cs="Times New Roman"/>
+        </w:rPr>
+      </w:pPr>
+      <w:r>
+        <w:rPr>
+          <w:rFonts w:ascii="Times New Roman" w:hAnsi="Times New Roman" w:cs="Times New Roman"/>
+        </w:rPr>
+        <w:t xml:space="preserve">Lastly </w:t>
+      </w:r>
+      <w:r>
+        <w:rPr>
+          <w:rFonts w:ascii="Times New Roman" w:hAnsi="Times New Roman" w:cs="Times New Roman"/>
+        </w:rPr>
+        <w:t xml:space="preserve">it </w:t>
+      </w:r>
+      <w:r>
+        <w:rPr>
+          <w:rFonts w:ascii="Times New Roman" w:hAnsi="Times New Roman" w:cs="Times New Roman"/>
+        </w:rPr>
+        <w:t xml:space="preserve">is not immediately clear what response expectancies contribute </w:t>
+      </w:r>
+      <w:r>
+        <w:rPr>
+          <w:rFonts w:ascii="Times New Roman" w:hAnsi="Times New Roman" w:cs="Times New Roman"/>
+        </w:rPr>
+        <w:t xml:space="preserve">to our understanding </w:t>
+      </w:r>
+      <w:r>
+        <w:rPr>
+          <w:rFonts w:ascii="Times New Roman" w:hAnsi="Times New Roman" w:cs="Times New Roman"/>
+        </w:rPr>
+        <w:t xml:space="preserve">over and above stimulus expectancies. </w:t>
+      </w:r>
+      <w:r>
+        <w:rPr>
+          <w:rFonts w:ascii="Times New Roman" w:hAnsi="Times New Roman" w:cs="Times New Roman"/>
+        </w:rPr>
+        <w:t xml:space="preserve">In expectancy theory </w:t>
+      </w:r>
+      <w:r>
+        <w:rPr>
+          <w:rFonts w:ascii="Times New Roman" w:hAnsi="Times New Roman" w:cs="Times New Roman"/>
+        </w:rPr>
+        <w:t xml:space="preserve">the </w:t>
+      </w:r>
+      <w:r>
+        <w:rPr>
+          <w:rFonts w:ascii="Times New Roman" w:hAnsi="Times New Roman" w:cs="Times New Roman"/>
+        </w:rPr>
+        <w:t xml:space="preserve">CR is </w:t>
+      </w:r>
+      <w:r>
+        <w:rPr>
+          <w:rFonts w:ascii="Times New Roman" w:hAnsi="Times New Roman" w:cs="Times New Roman"/>
+        </w:rPr>
+        <w:t xml:space="preserve">a </w:t>
+      </w:r>
+      <w:r>
+        <w:rPr>
+          <w:rFonts w:ascii="Times New Roman" w:hAnsi="Times New Roman" w:cs="Times New Roman"/>
+        </w:rPr>
+        <w:t xml:space="preserve">preparatory response, preparing </w:t>
+      </w:r>
+      <w:r>
+        <w:rPr>
+          <w:rFonts w:ascii="Times New Roman" w:hAnsi="Times New Roman" w:cs="Times New Roman"/>
+        </w:rPr>
+        <w:t xml:space="preserve">the </w:t>
+      </w:r>
+      <w:r>
+        <w:rPr>
+          <w:rFonts w:ascii="Times New Roman" w:hAnsi="Times New Roman" w:cs="Times New Roman"/>
+        </w:rPr>
+        <w:t xml:space="preserve">organism for the arrival of the US. In </w:t>
+      </w:r>
+      <w:r>
+        <w:rPr>
+          <w:rFonts w:ascii="Times New Roman" w:hAnsi="Times New Roman" w:cs="Times New Roman"/>
+        </w:rPr>
+        <w:t xml:space="preserve">the </w:t>
+      </w:r>
+      <w:r>
+        <w:rPr>
+          <w:rFonts w:ascii="Times New Roman" w:hAnsi="Times New Roman" w:cs="Times New Roman"/>
+        </w:rPr>
+        <w:t xml:space="preserve">expectancy theory of </w:t>
       </w:r>
       <w:r>
         <w:rPr>
           <w:rFonts w:ascii="Times New Roman" w:hAnsi="Times New Roman" w:cs="Times New Roman"/>
           <w:i/>
         </w:rPr>
-        <w:t xml:space="preserve">s with </w:t>
+        <w:t>placebos</w:t>
+      </w:r>
+      <w:r>
+        <w:rPr>
+          <w:rFonts w:ascii="Times New Roman" w:hAnsi="Times New Roman" w:cs="Times New Roman"/>
+        </w:rPr>
+        <w:t xml:space="preserve">, </w:t>
+      </w:r>
+      <w:r>
+        <w:rPr>
+          <w:rFonts w:ascii="Times New Roman" w:hAnsi="Times New Roman" w:cs="Times New Roman"/>
+        </w:rPr>
+        <w:t xml:space="preserve">the </w:t>
+      </w:r>
+      <w:r>
+        <w:rPr>
+          <w:rFonts w:ascii="Times New Roman" w:hAnsi="Times New Roman" w:cs="Times New Roman"/>
+        </w:rPr>
+        <w:t xml:space="preserve">CR is </w:t>
+      </w:r>
+      <w:r>
+        <w:rPr>
+          <w:rFonts w:ascii="Times New Roman" w:hAnsi="Times New Roman" w:cs="Times New Roman"/>
+        </w:rPr>
+        <w:t>a preparatory response in anticipation of</w:t>
+      </w:r>
+      <w:r>
+        <w:rPr>
+          <w:rFonts w:ascii="Times New Roman" w:hAnsi="Times New Roman" w:cs="Times New Roman"/>
+        </w:rPr>
+        <w:t xml:space="preserve"> the </w:t>
       </w:r>
       <w:r>
         <w:rPr>
           <w:rFonts w:ascii="Times New Roman" w:hAnsi="Times New Roman" w:cs="Times New Roman"/>
           <w:i/>
         </w:rPr>
-        <w:t>Expectancy</w:t>
-      </w:r>
-      <w:r>
-        <w:rPr>
-          <w:rFonts w:ascii="Times New Roman" w:hAnsi="Times New Roman" w:cs="Times New Roman"/>
-          <w:i/>
-        </w:rPr>
-        <w:t xml:space="preserve"> Model</w:t>
-      </w:r>
-    </w:p>
-    <w:p>
-      <w:pPr>
-        <w:pStyle w:val="ListParagraph"/>
-        <w:numPr>
-          <w:ilvl w:val="0"/>
-          <w:numId w:val="7"/>
-        </w:numPr>
+        <w:t>effects</w:t>
+      </w:r>
+      <w:r>
+        <w:rPr>
+          <w:rFonts w:ascii="Times New Roman" w:hAnsi="Times New Roman" w:cs="Times New Roman"/>
+        </w:rPr>
+        <w:t xml:space="preserve"> of the drug</w:t>
+      </w:r>
+      <w:r>
+        <w:rPr>
+          <w:rFonts w:ascii="Times New Roman" w:hAnsi="Times New Roman" w:cs="Times New Roman"/>
+        </w:rPr>
+        <w:t>, which are themselves a response to the active drug’s effects on the central nervous system</w:t>
+      </w:r>
+      <w:r>
+        <w:rPr>
+          <w:rFonts w:ascii="Times New Roman" w:hAnsi="Times New Roman" w:cs="Times New Roman"/>
+        </w:rPr>
+        <w:t xml:space="preserve">. </w:t>
+      </w:r>
+      <w:r>
+        <w:rPr>
+          <w:rFonts w:ascii="Times New Roman" w:hAnsi="Times New Roman" w:cs="Times New Roman"/>
+        </w:rPr>
+        <w:t xml:space="preserve">So as mentioned in Kirsch’s schema the conditioned placebo response is to a UR masquerading as a US. However Kirsch does not </w:t>
+      </w:r>
+      <w:r>
+        <w:rPr>
+          <w:rFonts w:ascii="Times New Roman" w:hAnsi="Times New Roman" w:cs="Times New Roman"/>
+        </w:rPr>
+        <w:t>specify</w:t>
+      </w:r>
+      <w:r>
+        <w:rPr>
+          <w:rFonts w:ascii="Times New Roman" w:hAnsi="Times New Roman" w:cs="Times New Roman"/>
+        </w:rPr>
+        <w:t xml:space="preserve"> what the conditioned response</w:t>
+      </w:r>
+      <w:r>
+        <w:rPr>
+          <w:rFonts w:ascii="Times New Roman" w:hAnsi="Times New Roman" w:cs="Times New Roman"/>
+        </w:rPr>
+        <w:t xml:space="preserve"> </w:t>
+      </w:r>
+      <w:r>
+        <w:rPr>
+          <w:rFonts w:ascii="Times New Roman" w:hAnsi="Times New Roman" w:cs="Times New Roman"/>
+        </w:rPr>
+        <w:t>to that response consists of. Without specifying what</w:t>
+      </w:r>
+      <w:r>
+        <w:rPr>
+          <w:rFonts w:ascii="Times New Roman" w:hAnsi="Times New Roman" w:cs="Times New Roman"/>
+        </w:rPr>
+        <w:t xml:space="preserve"> the CR consists of, the expectancy theory of placebo</w:t>
+      </w:r>
+      <w:r>
+        <w:rPr>
+          <w:rFonts w:ascii="Times New Roman" w:hAnsi="Times New Roman" w:cs="Times New Roman"/>
+        </w:rPr>
+        <w:t xml:space="preserve"> </w:t>
+      </w:r>
+      <w:r>
+        <w:rPr>
+          <w:rFonts w:ascii="Times New Roman" w:hAnsi="Times New Roman" w:cs="Times New Roman"/>
+        </w:rPr>
+        <w:t>effects no longer resembles</w:t>
+      </w:r>
+      <w:r>
+        <w:rPr>
+          <w:rFonts w:ascii="Times New Roman" w:hAnsi="Times New Roman" w:cs="Times New Roman"/>
+        </w:rPr>
+        <w:t xml:space="preserve"> the expectancy theories of classical condition</w:t>
+      </w:r>
+      <w:r>
+        <w:rPr>
+          <w:rFonts w:ascii="Times New Roman" w:hAnsi="Times New Roman" w:cs="Times New Roman"/>
+        </w:rPr>
+        <w:t xml:space="preserve">ing upon which it is based. </w:t>
+      </w:r>
+    </w:p>
+    <w:p>
+      <w:pPr>
         <w:spacing w:line="480" w:lineRule="auto"/>
-        <w:rPr>
-          <w:rFonts w:ascii="Times New Roman" w:hAnsi="Times New Roman" w:cs="Times New Roman"/>
-        </w:rPr>
-      </w:pPr>
-      <w:r>
-        <w:rPr>
-          <w:rFonts w:ascii="Times New Roman" w:hAnsi="Times New Roman" w:cs="Times New Roman"/>
-          <w:b/>
-        </w:rPr>
-        <w:t xml:space="preserve">Contradiction between </w:t>
+        <w:ind w:firstLine="284"/>
+        <w:rPr>
+          <w:rFonts w:ascii="Times New Roman" w:hAnsi="Times New Roman" w:cs="Times New Roman"/>
+        </w:rPr>
+      </w:pPr>
+      <w:r>
+        <w:rPr>
+          <w:rFonts w:ascii="Times New Roman" w:hAnsi="Times New Roman" w:cs="Times New Roman"/>
+        </w:rPr>
+        <w:t xml:space="preserve">The expectancy theory of placebo effects was an attempt to reconcile contradictions in the placebo and conditioning literature, specifically the ability of humans to show placebo effects to novel stimuli based on instruction only and with no prior conditioning. Whether it achieved its goal is questionable. </w:t>
       </w:r>
       <w:proofErr w:type="gramStart"/>
       <w:r>
         <w:rPr>
           <w:rFonts w:ascii="Times New Roman" w:hAnsi="Times New Roman" w:cs="Times New Roman"/>
-          <w:b/>
-        </w:rPr>
-        <w:t>animal</w:t>
+        </w:rPr>
+        <w:t xml:space="preserve">However the term expectancy has </w:t>
+      </w:r>
+      <w:r>
+        <w:rPr>
+          <w:rFonts w:ascii="Times New Roman" w:hAnsi="Times New Roman" w:cs="Times New Roman"/>
+        </w:rPr>
+        <w:t>showed some utility as a euphemism for these unconditioned, instruction-only placebo effects.</w:t>
       </w:r>
       <w:proofErr w:type="gramEnd"/>
       <w:r>
         <w:rPr>
           <w:rFonts w:ascii="Times New Roman" w:hAnsi="Times New Roman" w:cs="Times New Roman"/>
-          <w:b/>
-        </w:rPr>
-        <w:t xml:space="preserve"> conditioned effects and human expectancy effects.</w:t>
-      </w:r>
-      <w:r>
-        <w:rPr>
-          <w:rFonts w:ascii="Times New Roman" w:hAnsi="Times New Roman" w:cs="Times New Roman"/>
-        </w:rPr>
-        <w:t xml:space="preserve">  </w:t>
-      </w:r>
-      <w:r>
-        <w:rPr>
-          <w:rFonts w:ascii="Times New Roman" w:hAnsi="Times New Roman" w:cs="Times New Roman"/>
-        </w:rPr>
-        <w:t>As mentioned above p</w:t>
-      </w:r>
-      <w:r>
-        <w:rPr>
-          <w:rFonts w:ascii="Times New Roman" w:hAnsi="Times New Roman" w:cs="Times New Roman"/>
-        </w:rPr>
-        <w:t xml:space="preserve">lacebo effects in humans tend not to be in opposition to </w:t>
-      </w:r>
-      <w:r>
-        <w:rPr>
-          <w:rFonts w:ascii="Times New Roman" w:hAnsi="Times New Roman" w:cs="Times New Roman"/>
-        </w:rPr>
-        <w:t>unconditioned drug</w:t>
-      </w:r>
-      <w:r>
-        <w:rPr>
-          <w:rFonts w:ascii="Times New Roman" w:hAnsi="Times New Roman" w:cs="Times New Roman"/>
-        </w:rPr>
-        <w:t xml:space="preserve"> effects </w:t>
-      </w:r>
-      <w:r>
-        <w:rPr>
-          <w:rFonts w:ascii="Times New Roman" w:hAnsi="Times New Roman" w:cs="Times New Roman"/>
-        </w:rPr>
-        <w:t>whereas animals tend to show</w:t>
-      </w:r>
-      <w:r>
-        <w:rPr>
-          <w:rFonts w:ascii="Times New Roman" w:hAnsi="Times New Roman" w:cs="Times New Roman"/>
-        </w:rPr>
-        <w:t xml:space="preserve"> conditioned responses that oppose the unconditioned response (i.e. conditioned tolerance; a form of </w:t>
-      </w:r>
-      <w:proofErr w:type="spellStart"/>
-      <w:r>
-        <w:rPr>
-          <w:rFonts w:ascii="Times New Roman" w:hAnsi="Times New Roman" w:cs="Times New Roman"/>
-        </w:rPr>
-        <w:t>allostatic</w:t>
-      </w:r>
-      <w:proofErr w:type="spellEnd"/>
-      <w:r>
-        <w:rPr>
-          <w:rFonts w:ascii="Times New Roman" w:hAnsi="Times New Roman" w:cs="Times New Roman"/>
-        </w:rPr>
-        <w:t xml:space="preserve"> response)</w:t>
-      </w:r>
-      <w:r>
-        <w:rPr>
-          <w:rFonts w:ascii="Times New Roman" w:hAnsi="Times New Roman" w:cs="Times New Roman"/>
-        </w:rPr>
-        <w:t>.</w:t>
-      </w:r>
-      <w:r>
-        <w:rPr>
-          <w:rFonts w:ascii="Times New Roman" w:hAnsi="Times New Roman" w:cs="Times New Roman"/>
-          <w:color w:val="FF0000"/>
         </w:rPr>
         <w:t xml:space="preserve"> </w:t>
-      </w:r>
-      <w:r>
-        <w:rPr>
-          <w:rFonts w:ascii="Times New Roman" w:hAnsi="Times New Roman" w:cs="Times New Roman"/>
-        </w:rPr>
-        <w:t>This would suggest</w:t>
-      </w:r>
-      <w:r>
-        <w:rPr>
-          <w:rFonts w:ascii="Times New Roman" w:hAnsi="Times New Roman" w:cs="Times New Roman"/>
-          <w:i/>
-        </w:rPr>
-        <w:t xml:space="preserve"> </w:t>
-      </w:r>
-      <w:r>
-        <w:rPr>
-          <w:rFonts w:ascii="Times New Roman" w:hAnsi="Times New Roman" w:cs="Times New Roman"/>
-        </w:rPr>
-        <w:t xml:space="preserve">either that humans are incapable of being conditioned </w:t>
-      </w:r>
-      <w:r>
-        <w:rPr>
-          <w:rFonts w:ascii="Times New Roman" w:hAnsi="Times New Roman" w:cs="Times New Roman"/>
-          <w:i/>
-        </w:rPr>
-        <w:t>or</w:t>
-      </w:r>
-      <w:r>
-        <w:rPr>
-          <w:rFonts w:ascii="Times New Roman" w:hAnsi="Times New Roman" w:cs="Times New Roman"/>
-        </w:rPr>
-        <w:t xml:space="preserve"> </w:t>
-      </w:r>
-      <w:r>
-        <w:rPr>
-          <w:rFonts w:ascii="Times New Roman" w:hAnsi="Times New Roman" w:cs="Times New Roman"/>
-        </w:rPr>
-        <w:t xml:space="preserve">that the same drug works on </w:t>
-      </w:r>
-      <w:r>
-        <w:rPr>
-          <w:rFonts w:ascii="Times New Roman" w:hAnsi="Times New Roman" w:cs="Times New Roman"/>
-        </w:rPr>
-        <w:t>different</w:t>
-      </w:r>
-      <w:r>
-        <w:rPr>
-          <w:rFonts w:ascii="Times New Roman" w:hAnsi="Times New Roman" w:cs="Times New Roman"/>
-        </w:rPr>
-        <w:t xml:space="preserve"> arms of the nociceptive system</w:t>
-      </w:r>
-      <w:r>
-        <w:rPr>
-          <w:rFonts w:ascii="Times New Roman" w:hAnsi="Times New Roman" w:cs="Times New Roman"/>
-        </w:rPr>
-        <w:t xml:space="preserve"> </w:t>
-      </w:r>
-      <w:r>
-        <w:rPr>
-          <w:rFonts w:ascii="Times New Roman" w:hAnsi="Times New Roman" w:cs="Times New Roman"/>
-        </w:rPr>
-        <w:t xml:space="preserve">in </w:t>
-      </w:r>
-      <w:proofErr w:type="gramStart"/>
-      <w:r>
-        <w:rPr>
-          <w:rFonts w:ascii="Times New Roman" w:hAnsi="Times New Roman" w:cs="Times New Roman"/>
-        </w:rPr>
-        <w:t>humans</w:t>
-      </w:r>
-      <w:proofErr w:type="gramEnd"/>
-      <w:r>
-        <w:rPr>
-          <w:rFonts w:ascii="Times New Roman" w:hAnsi="Times New Roman" w:cs="Times New Roman"/>
-        </w:rPr>
-        <w:t xml:space="preserve"> </w:t>
-      </w:r>
-      <w:proofErr w:type="spellStart"/>
-      <w:r>
-        <w:rPr>
-          <w:rFonts w:ascii="Times New Roman" w:hAnsi="Times New Roman" w:cs="Times New Roman"/>
-        </w:rPr>
-        <w:t>vs</w:t>
-      </w:r>
-      <w:proofErr w:type="spellEnd"/>
-      <w:r>
-        <w:rPr>
-          <w:rFonts w:ascii="Times New Roman" w:hAnsi="Times New Roman" w:cs="Times New Roman"/>
-        </w:rPr>
-        <w:t xml:space="preserve"> rodents. </w:t>
-      </w:r>
-      <w:r>
-        <w:rPr>
-          <w:rFonts w:ascii="Times New Roman" w:hAnsi="Times New Roman" w:cs="Times New Roman"/>
-        </w:rPr>
-        <w:t>Both of these are unlikely given the similarities in human and rodent central nervous systems. Kirsch does not assert either of these positions, instead</w:t>
-      </w:r>
-      <w:r>
-        <w:rPr>
-          <w:rFonts w:ascii="Times New Roman" w:hAnsi="Times New Roman" w:cs="Times New Roman"/>
-        </w:rPr>
-        <w:t xml:space="preserve"> </w:t>
-      </w:r>
-      <w:r>
-        <w:rPr>
-          <w:rFonts w:ascii="Times New Roman" w:hAnsi="Times New Roman" w:cs="Times New Roman"/>
-        </w:rPr>
-        <w:t xml:space="preserve">explaining the anomaly </w:t>
-      </w:r>
-      <w:r>
-        <w:rPr>
-          <w:rFonts w:ascii="Times New Roman" w:hAnsi="Times New Roman" w:cs="Times New Roman"/>
-        </w:rPr>
-        <w:t xml:space="preserve">as follows: “Thus when conditioning produces </w:t>
-      </w:r>
-      <w:r>
-        <w:rPr>
-          <w:rFonts w:ascii="Times New Roman" w:hAnsi="Times New Roman" w:cs="Times New Roman"/>
-        </w:rPr>
-        <w:lastRenderedPageBreak/>
-        <w:t xml:space="preserve">effects that are contrary to people’s expectancies, the effect of expectancy may be powerful enough to reverse the conditioning effect.” (Kirsch, 1999, p 172). </w:t>
-      </w:r>
-      <w:r>
-        <w:rPr>
-          <w:rFonts w:ascii="Times New Roman" w:hAnsi="Times New Roman" w:cs="Times New Roman"/>
-        </w:rPr>
-        <w:t>However this assertion</w:t>
-      </w:r>
-      <w:r>
-        <w:rPr>
-          <w:rFonts w:ascii="Times New Roman" w:hAnsi="Times New Roman" w:cs="Times New Roman"/>
-        </w:rPr>
-        <w:t xml:space="preserve"> would seem to imply </w:t>
-      </w:r>
-      <w:r>
-        <w:rPr>
-          <w:rFonts w:ascii="Times New Roman" w:hAnsi="Times New Roman" w:cs="Times New Roman"/>
-        </w:rPr>
-        <w:t xml:space="preserve">either </w:t>
-      </w:r>
-      <w:r>
-        <w:rPr>
-          <w:rFonts w:ascii="Times New Roman" w:hAnsi="Times New Roman" w:cs="Times New Roman"/>
-        </w:rPr>
-        <w:t>that rats do not experience expectancies</w:t>
-      </w:r>
-      <w:r>
-        <w:rPr>
-          <w:rFonts w:ascii="Times New Roman" w:hAnsi="Times New Roman" w:cs="Times New Roman"/>
-        </w:rPr>
-        <w:t xml:space="preserve"> or that their expectancy response is attenuated and thus results in an observed </w:t>
-      </w:r>
-      <w:r>
-        <w:rPr>
-          <w:rFonts w:ascii="Times New Roman" w:hAnsi="Times New Roman" w:cs="Times New Roman"/>
-        </w:rPr>
-        <w:t>‘</w:t>
-      </w:r>
-      <w:r>
-        <w:rPr>
-          <w:rFonts w:ascii="Times New Roman" w:hAnsi="Times New Roman" w:cs="Times New Roman"/>
-        </w:rPr>
-        <w:t>expectancy + conditioning</w:t>
-      </w:r>
-      <w:r>
-        <w:rPr>
-          <w:rFonts w:ascii="Times New Roman" w:hAnsi="Times New Roman" w:cs="Times New Roman"/>
-        </w:rPr>
-        <w:t>’</w:t>
-      </w:r>
-      <w:r>
-        <w:rPr>
-          <w:rFonts w:ascii="Times New Roman" w:hAnsi="Times New Roman" w:cs="Times New Roman"/>
-        </w:rPr>
-        <w:t xml:space="preserve"> </w:t>
-      </w:r>
-      <w:r>
-        <w:rPr>
-          <w:rFonts w:ascii="Times New Roman" w:hAnsi="Times New Roman" w:cs="Times New Roman"/>
-          <w:i/>
-        </w:rPr>
-        <w:t xml:space="preserve">net </w:t>
-      </w:r>
-      <w:r>
-        <w:rPr>
-          <w:rFonts w:ascii="Times New Roman" w:hAnsi="Times New Roman" w:cs="Times New Roman"/>
-        </w:rPr>
-        <w:t xml:space="preserve">response </w:t>
-      </w:r>
-      <w:r>
-        <w:rPr>
-          <w:rFonts w:ascii="Times New Roman" w:hAnsi="Times New Roman" w:cs="Times New Roman"/>
-        </w:rPr>
-        <w:t xml:space="preserve">to drugs </w:t>
-      </w:r>
-      <w:r>
-        <w:rPr>
-          <w:rFonts w:ascii="Times New Roman" w:hAnsi="Times New Roman" w:cs="Times New Roman"/>
-        </w:rPr>
-        <w:t xml:space="preserve">that is opposite to humans. </w:t>
-      </w:r>
-      <w:r>
-        <w:rPr>
-          <w:rFonts w:ascii="Times New Roman" w:hAnsi="Times New Roman" w:cs="Times New Roman"/>
-        </w:rPr>
-        <w:t xml:space="preserve">All expectancies mean is that the rodent is able to learn the relations between events and hold beliefs about the predictive value of the CS. Even behaviourists would be unwilling to assert these days that rats learning is </w:t>
-      </w:r>
-      <w:proofErr w:type="gramStart"/>
-      <w:r>
-        <w:rPr>
-          <w:rFonts w:ascii="Times New Roman" w:hAnsi="Times New Roman" w:cs="Times New Roman"/>
-          <w:i/>
-        </w:rPr>
-        <w:t xml:space="preserve">entirely </w:t>
-      </w:r>
-      <w:r>
-        <w:rPr>
-          <w:rFonts w:ascii="Times New Roman" w:hAnsi="Times New Roman" w:cs="Times New Roman"/>
-        </w:rPr>
-        <w:t xml:space="preserve"> unconscious</w:t>
-      </w:r>
-      <w:proofErr w:type="gramEnd"/>
-      <w:r>
-        <w:rPr>
-          <w:rFonts w:ascii="Times New Roman" w:hAnsi="Times New Roman" w:cs="Times New Roman"/>
-        </w:rPr>
-        <w:t>.</w:t>
-      </w:r>
-    </w:p>
-    <w:p>
-      <w:pPr>
-        <w:pStyle w:val="ListParagraph"/>
-        <w:numPr>
-          <w:ilvl w:val="0"/>
-          <w:numId w:val="7"/>
-        </w:numPr>
-        <w:spacing w:line="480" w:lineRule="auto"/>
-        <w:rPr>
-          <w:rFonts w:ascii="Times New Roman" w:hAnsi="Times New Roman" w:cs="Times New Roman"/>
-        </w:rPr>
-      </w:pPr>
-      <w:r>
-        <w:rPr>
-          <w:rFonts w:ascii="Times New Roman" w:hAnsi="Times New Roman" w:cs="Times New Roman"/>
-          <w:b/>
-        </w:rPr>
-        <w:t>Dissociation</w:t>
-      </w:r>
-      <w:r>
-        <w:rPr>
-          <w:rFonts w:ascii="Times New Roman" w:hAnsi="Times New Roman" w:cs="Times New Roman"/>
-          <w:b/>
-        </w:rPr>
-        <w:t xml:space="preserve"> between physiological markers and subjective symptoms in humans</w:t>
-      </w:r>
-    </w:p>
-    <w:p>
-      <w:pPr>
-        <w:pStyle w:val="ListParagraph"/>
-        <w:spacing w:line="480" w:lineRule="auto"/>
-        <w:rPr>
-          <w:rFonts w:ascii="Times New Roman" w:hAnsi="Times New Roman" w:cs="Times New Roman"/>
-        </w:rPr>
-      </w:pPr>
-      <w:r>
-        <w:rPr>
-          <w:rFonts w:ascii="Times New Roman" w:hAnsi="Times New Roman" w:cs="Times New Roman"/>
-        </w:rPr>
-        <w:t>If the immediacy hypothesis holds then expectancies should produce changes in physiological markers that match the changes in the concomitant subjective states. Instead many studies show the opposite, a marked dissociation between objective and subjective symptoms.</w:t>
-      </w:r>
-    </w:p>
-    <w:p>
-      <w:pPr>
-        <w:pStyle w:val="ListParagraph"/>
-        <w:numPr>
-          <w:ilvl w:val="0"/>
-          <w:numId w:val="7"/>
-        </w:numPr>
-        <w:spacing w:line="480" w:lineRule="auto"/>
-        <w:rPr>
-          <w:rFonts w:ascii="Times New Roman" w:hAnsi="Times New Roman" w:cs="Times New Roman"/>
-          <w:b/>
-        </w:rPr>
-      </w:pPr>
-      <w:r>
-        <w:rPr>
-          <w:rFonts w:ascii="Times New Roman" w:hAnsi="Times New Roman" w:cs="Times New Roman"/>
-          <w:b/>
-        </w:rPr>
-        <w:t>How doe</w:t>
-      </w:r>
-      <w:r>
-        <w:rPr>
-          <w:rFonts w:ascii="Times New Roman" w:hAnsi="Times New Roman" w:cs="Times New Roman"/>
-          <w:b/>
-        </w:rPr>
-        <w:t>s the immediacy hypothesis work?</w:t>
-      </w:r>
-      <w:r>
-        <w:rPr>
-          <w:rFonts w:ascii="Times New Roman" w:hAnsi="Times New Roman" w:cs="Times New Roman"/>
-          <w:b/>
-        </w:rPr>
-        <w:t xml:space="preserve"> </w:t>
-      </w:r>
-      <w:r>
-        <w:rPr>
-          <w:rFonts w:ascii="Times New Roman" w:hAnsi="Times New Roman" w:cs="Times New Roman"/>
-        </w:rPr>
-        <w:t>Kirsch’s immediacy hypothesis</w:t>
-      </w:r>
-      <w:r>
-        <w:rPr>
-          <w:rFonts w:ascii="Times New Roman" w:hAnsi="Times New Roman" w:cs="Times New Roman"/>
-          <w:b/>
-        </w:rPr>
-        <w:t xml:space="preserve"> </w:t>
-      </w:r>
-      <w:r>
-        <w:rPr>
-          <w:rFonts w:ascii="Times New Roman" w:hAnsi="Times New Roman" w:cs="Times New Roman"/>
-        </w:rPr>
-        <w:t xml:space="preserve">is based </w:t>
-      </w:r>
-      <w:r>
-        <w:rPr>
-          <w:rFonts w:ascii="Times New Roman" w:hAnsi="Times New Roman" w:cs="Times New Roman"/>
-        </w:rPr>
-        <w:t xml:space="preserve">on </w:t>
-      </w:r>
-      <w:r>
-        <w:rPr>
-          <w:rFonts w:ascii="Times New Roman" w:hAnsi="Times New Roman" w:cs="Times New Roman"/>
-        </w:rPr>
-        <w:t xml:space="preserve">the fact that the </w:t>
-      </w:r>
-      <w:r>
-        <w:rPr>
-          <w:rFonts w:ascii="Times New Roman" w:hAnsi="Times New Roman" w:cs="Times New Roman"/>
-        </w:rPr>
-        <w:t xml:space="preserve">full </w:t>
-      </w:r>
-      <w:r>
-        <w:rPr>
-          <w:rFonts w:ascii="Times New Roman" w:hAnsi="Times New Roman" w:cs="Times New Roman"/>
-        </w:rPr>
-        <w:t>range of placebo responses cannot be e</w:t>
-      </w:r>
-      <w:r>
-        <w:rPr>
-          <w:rFonts w:ascii="Times New Roman" w:hAnsi="Times New Roman" w:cs="Times New Roman"/>
-        </w:rPr>
-        <w:t>xplained by mediating variables. However this is an assertion that is difficult to prove empirically.</w:t>
-      </w:r>
-      <w:r>
-        <w:rPr>
-          <w:rFonts w:ascii="Times New Roman" w:hAnsi="Times New Roman" w:cs="Times New Roman"/>
-        </w:rPr>
-        <w:t xml:space="preserve"> </w:t>
-      </w:r>
-      <w:r>
-        <w:rPr>
-          <w:rFonts w:ascii="Times New Roman" w:hAnsi="Times New Roman" w:cs="Times New Roman"/>
-        </w:rPr>
-        <w:t xml:space="preserve">He also cites the fact </w:t>
-      </w:r>
-      <w:r>
-        <w:rPr>
-          <w:rFonts w:ascii="Times New Roman" w:hAnsi="Times New Roman" w:cs="Times New Roman"/>
-        </w:rPr>
-        <w:t xml:space="preserve">that </w:t>
-      </w:r>
-      <w:r>
-        <w:rPr>
-          <w:rFonts w:ascii="Times New Roman" w:hAnsi="Times New Roman" w:cs="Times New Roman"/>
-        </w:rPr>
-        <w:t xml:space="preserve">some studies have shown physiological changes that were brought about by instruction. However these studies either concerned variables that have been </w:t>
-      </w:r>
-      <w:r>
-        <w:rPr>
-          <w:rFonts w:ascii="Times New Roman" w:hAnsi="Times New Roman" w:cs="Times New Roman"/>
-        </w:rPr>
-        <w:t>shown</w:t>
-      </w:r>
-      <w:r>
-        <w:rPr>
-          <w:rFonts w:ascii="Times New Roman" w:hAnsi="Times New Roman" w:cs="Times New Roman"/>
-        </w:rPr>
-        <w:t xml:space="preserve"> to be mediated by psychological variables or have failed to be replicated.</w:t>
-      </w:r>
-    </w:p>
-    <w:p>
-      <w:pPr>
-        <w:pStyle w:val="ListParagraph"/>
-        <w:numPr>
-          <w:ilvl w:val="0"/>
-          <w:numId w:val="7"/>
-        </w:numPr>
-        <w:spacing w:line="480" w:lineRule="auto"/>
-        <w:rPr>
-          <w:rFonts w:ascii="Times New Roman" w:hAnsi="Times New Roman" w:cs="Times New Roman"/>
-          <w:b/>
-        </w:rPr>
-      </w:pPr>
-      <w:r>
-        <w:rPr>
-          <w:rFonts w:ascii="Times New Roman" w:hAnsi="Times New Roman" w:cs="Times New Roman"/>
-          <w:b/>
-        </w:rPr>
-        <w:t xml:space="preserve">It is not immediately clear what response expectancies contribute </w:t>
-      </w:r>
-      <w:r>
-        <w:rPr>
-          <w:rFonts w:ascii="Times New Roman" w:hAnsi="Times New Roman" w:cs="Times New Roman"/>
-          <w:b/>
-        </w:rPr>
-        <w:t xml:space="preserve">to our understanding </w:t>
-      </w:r>
-      <w:r>
-        <w:rPr>
-          <w:rFonts w:ascii="Times New Roman" w:hAnsi="Times New Roman" w:cs="Times New Roman"/>
-          <w:b/>
-        </w:rPr>
-        <w:t xml:space="preserve">over and above stimulus expectancies. </w:t>
-      </w:r>
-      <w:r>
-        <w:rPr>
-          <w:rFonts w:ascii="Times New Roman" w:hAnsi="Times New Roman" w:cs="Times New Roman"/>
-        </w:rPr>
-        <w:t xml:space="preserve">In expectancy theory </w:t>
-      </w:r>
-      <w:r>
-        <w:rPr>
-          <w:rFonts w:ascii="Times New Roman" w:hAnsi="Times New Roman" w:cs="Times New Roman"/>
-        </w:rPr>
-        <w:t xml:space="preserve">the </w:t>
-      </w:r>
-      <w:r>
-        <w:rPr>
-          <w:rFonts w:ascii="Times New Roman" w:hAnsi="Times New Roman" w:cs="Times New Roman"/>
-        </w:rPr>
-        <w:t xml:space="preserve">CR is </w:t>
-      </w:r>
-      <w:r>
-        <w:rPr>
-          <w:rFonts w:ascii="Times New Roman" w:hAnsi="Times New Roman" w:cs="Times New Roman"/>
-        </w:rPr>
-        <w:t xml:space="preserve">a </w:t>
-      </w:r>
-      <w:r>
-        <w:rPr>
-          <w:rFonts w:ascii="Times New Roman" w:hAnsi="Times New Roman" w:cs="Times New Roman"/>
-        </w:rPr>
-        <w:t xml:space="preserve">preparatory response, preparing </w:t>
-      </w:r>
-      <w:r>
-        <w:rPr>
-          <w:rFonts w:ascii="Times New Roman" w:hAnsi="Times New Roman" w:cs="Times New Roman"/>
-        </w:rPr>
-        <w:t xml:space="preserve">the </w:t>
-      </w:r>
-      <w:r>
-        <w:rPr>
-          <w:rFonts w:ascii="Times New Roman" w:hAnsi="Times New Roman" w:cs="Times New Roman"/>
-        </w:rPr>
-        <w:t xml:space="preserve">organism for the arrival of the US. In </w:t>
-      </w:r>
-      <w:r>
-        <w:rPr>
-          <w:rFonts w:ascii="Times New Roman" w:hAnsi="Times New Roman" w:cs="Times New Roman"/>
-        </w:rPr>
-        <w:t xml:space="preserve">the </w:t>
-      </w:r>
-      <w:r>
-        <w:rPr>
-          <w:rFonts w:ascii="Times New Roman" w:hAnsi="Times New Roman" w:cs="Times New Roman"/>
-        </w:rPr>
-        <w:t xml:space="preserve">expectancy theory of </w:t>
-      </w:r>
-      <w:r>
-        <w:rPr>
-          <w:rFonts w:ascii="Times New Roman" w:hAnsi="Times New Roman" w:cs="Times New Roman"/>
-          <w:i/>
-        </w:rPr>
-        <w:t>placebos</w:t>
-      </w:r>
-      <w:r>
-        <w:rPr>
-          <w:rFonts w:ascii="Times New Roman" w:hAnsi="Times New Roman" w:cs="Times New Roman"/>
-        </w:rPr>
-        <w:t xml:space="preserve">, </w:t>
-      </w:r>
-      <w:r>
-        <w:rPr>
-          <w:rFonts w:ascii="Times New Roman" w:hAnsi="Times New Roman" w:cs="Times New Roman"/>
-        </w:rPr>
-        <w:t xml:space="preserve">the </w:t>
-      </w:r>
-      <w:r>
-        <w:rPr>
-          <w:rFonts w:ascii="Times New Roman" w:hAnsi="Times New Roman" w:cs="Times New Roman"/>
-        </w:rPr>
-        <w:t xml:space="preserve">CR is </w:t>
-      </w:r>
-      <w:r>
-        <w:rPr>
-          <w:rFonts w:ascii="Times New Roman" w:hAnsi="Times New Roman" w:cs="Times New Roman"/>
-        </w:rPr>
-        <w:t>a preparatory response in anticipation of</w:t>
-      </w:r>
-      <w:r>
-        <w:rPr>
-          <w:rFonts w:ascii="Times New Roman" w:hAnsi="Times New Roman" w:cs="Times New Roman"/>
-        </w:rPr>
-        <w:t xml:space="preserve"> the </w:t>
-      </w:r>
-      <w:r>
-        <w:rPr>
-          <w:rFonts w:ascii="Times New Roman" w:hAnsi="Times New Roman" w:cs="Times New Roman"/>
-          <w:i/>
-        </w:rPr>
-        <w:t>effects</w:t>
-      </w:r>
-      <w:r>
-        <w:rPr>
-          <w:rFonts w:ascii="Times New Roman" w:hAnsi="Times New Roman" w:cs="Times New Roman"/>
-        </w:rPr>
-        <w:t xml:space="preserve"> of the drug</w:t>
-      </w:r>
-      <w:r>
-        <w:rPr>
-          <w:rFonts w:ascii="Times New Roman" w:hAnsi="Times New Roman" w:cs="Times New Roman"/>
-        </w:rPr>
-        <w:t>, which are themselves a response to the active drug’s effects on the central nervous system</w:t>
-      </w:r>
-      <w:r>
-        <w:rPr>
-          <w:rFonts w:ascii="Times New Roman" w:hAnsi="Times New Roman" w:cs="Times New Roman"/>
-        </w:rPr>
-        <w:t xml:space="preserve">. </w:t>
-      </w:r>
-      <w:r>
-        <w:rPr>
-          <w:rFonts w:ascii="Times New Roman" w:hAnsi="Times New Roman" w:cs="Times New Roman"/>
-        </w:rPr>
-        <w:t>So as mentioned in Kirsch’s schema the conditioned placebo response is to a UR masquerading as a US. However Kirsch does not stipulate what the conditioned response</w:t>
-      </w:r>
-      <w:r>
-        <w:rPr>
-          <w:rFonts w:ascii="Times New Roman" w:hAnsi="Times New Roman" w:cs="Times New Roman"/>
-        </w:rPr>
-        <w:t xml:space="preserve"> </w:t>
-      </w:r>
-      <w:r>
-        <w:rPr>
-          <w:rFonts w:ascii="Times New Roman" w:hAnsi="Times New Roman" w:cs="Times New Roman"/>
-        </w:rPr>
-        <w:t xml:space="preserve">to that response consists of. </w:t>
       </w:r>
     </w:p>
     <w:p>
@@ -12534,41 +12665,178 @@
           <w:rFonts w:ascii="Times New Roman" w:hAnsi="Times New Roman" w:cs="Times New Roman"/>
           <w:color w:val="000000" w:themeColor="text1"/>
         </w:rPr>
-        <w:t>C</w:t>
+        <w:t>There is evidenc</w:t>
       </w:r>
       <w:r>
         <w:rPr>
           <w:rFonts w:ascii="Times New Roman" w:hAnsi="Times New Roman" w:cs="Times New Roman"/>
           <w:color w:val="000000" w:themeColor="text1"/>
         </w:rPr>
-        <w:t>lassical conditioning can lead to learning which is entirely unconscious</w:t>
+        <w:t>e that classical conditioning can occur without awareness</w:t>
       </w:r>
       <w:r>
         <w:rPr>
           <w:rFonts w:ascii="Times New Roman" w:hAnsi="Times New Roman" w:cs="Times New Roman"/>
           <w:color w:val="000000" w:themeColor="text1"/>
         </w:rPr>
-        <w:t xml:space="preserve"> and free of expectancy</w:t>
+        <w:t xml:space="preserve"> </w:t>
       </w:r>
       <w:r>
         <w:rPr>
           <w:rFonts w:ascii="Times New Roman" w:hAnsi="Times New Roman" w:cs="Times New Roman"/>
           <w:color w:val="000000" w:themeColor="text1"/>
         </w:rPr>
-        <w:t>. There are rare examples of placebo effects in the absence of awareness. For example</w:t>
+        <w:fldChar w:fldCharType="begin"/>
       </w:r>
       <w:r>
         <w:rPr>
           <w:rFonts w:ascii="Times New Roman" w:hAnsi="Times New Roman" w:cs="Times New Roman"/>
           <w:color w:val="000000" w:themeColor="text1"/>
         </w:rPr>
+        <w:instrText xml:space="preserve"> ADDIN EN.CITE &lt;EndNote&gt;&lt;Cite&gt;&lt;Author&gt;Chun&lt;/Author&gt;&lt;Year&gt;2003&lt;/Year&gt;&lt;RecNum&gt;352&lt;/RecNum&gt;&lt;DisplayText&gt;(Chun &amp;amp; Jiang, 2003)&lt;/DisplayText&gt;&lt;record&gt;&lt;rec-number&gt;352&lt;/rec-number&gt;&lt;foreign-keys&gt;&lt;key app="EN" db-id="prea0s5zudef24eddtmptt5tdwwa5t55wssp" timestamp="1458094430"&gt;352&lt;/key&gt;&lt;/foreign-keys&gt;&lt;ref-type name="Journal Article"&gt;17&lt;/ref-type&gt;&lt;contributors&gt;&lt;authors&gt;&lt;author&gt;Chun, Marvin M&lt;/author&gt;&lt;author&gt;Jiang, Yuhong&lt;/author&gt;&lt;/authors&gt;&lt;/contributors&gt;&lt;titles&gt;&lt;title&gt;Implicit, long-term spatial contextual memory&lt;/title&gt;&lt;secondary-title&gt;Journal of Experimental Psychology: Learning, Memory, and Cognition&lt;/secondary-title&gt;&lt;/titles&gt;&lt;periodical&gt;&lt;full-title&gt;Journal of Experimental Psychology: Learning, Memory, and Cognition&lt;/full-title&gt;&lt;/periodical&gt;&lt;pages&gt;224&lt;/pages&gt;&lt;volume&gt;29&lt;/volume&gt;&lt;number&gt;2&lt;/number&gt;&lt;dates&gt;&lt;year&gt;2003&lt;/year&gt;&lt;/dates&gt;&lt;isbn&gt;1939-1285&lt;/isbn&gt;&lt;urls&gt;&lt;/urls&gt;&lt;/record&gt;&lt;/Cite&gt;&lt;/EndNote&gt;</w:instrText>
+      </w:r>
+      <w:r>
+        <w:rPr>
+          <w:rFonts w:ascii="Times New Roman" w:hAnsi="Times New Roman" w:cs="Times New Roman"/>
+          <w:color w:val="000000" w:themeColor="text1"/>
+        </w:rPr>
+        <w:fldChar w:fldCharType="separate"/>
+      </w:r>
+      <w:r>
+        <w:rPr>
+          <w:rFonts w:ascii="Times New Roman" w:hAnsi="Times New Roman" w:cs="Times New Roman"/>
+          <w:noProof/>
+          <w:color w:val="000000" w:themeColor="text1"/>
+        </w:rPr>
+        <w:t>(Chun &amp; Jiang, 2003)</w:t>
+      </w:r>
+      <w:r>
+        <w:rPr>
+          <w:rFonts w:ascii="Times New Roman" w:hAnsi="Times New Roman" w:cs="Times New Roman"/>
+          <w:color w:val="000000" w:themeColor="text1"/>
+        </w:rPr>
+        <w:fldChar w:fldCharType="end"/>
+      </w:r>
+      <w:r>
+        <w:rPr>
+          <w:rFonts w:ascii="Times New Roman" w:hAnsi="Times New Roman" w:cs="Times New Roman"/>
+          <w:color w:val="000000" w:themeColor="text1"/>
+        </w:rPr>
+        <w:t>. Similarly there</w:t>
+      </w:r>
+      <w:r>
+        <w:rPr>
+          <w:rFonts w:ascii="Times New Roman" w:hAnsi="Times New Roman" w:cs="Times New Roman"/>
+          <w:color w:val="000000" w:themeColor="text1"/>
+        </w:rPr>
+        <w:t xml:space="preserve"> are rare examples of placebo effects </w:t>
+      </w:r>
+      <w:r>
+        <w:rPr>
+          <w:rFonts w:ascii="Times New Roman" w:hAnsi="Times New Roman" w:cs="Times New Roman"/>
+          <w:color w:val="000000" w:themeColor="text1"/>
+        </w:rPr>
+        <w:t xml:space="preserve">that occur </w:t>
+      </w:r>
+      <w:r>
+        <w:rPr>
+          <w:rFonts w:ascii="Times New Roman" w:hAnsi="Times New Roman" w:cs="Times New Roman"/>
+          <w:color w:val="000000" w:themeColor="text1"/>
+        </w:rPr>
+        <w:t>in the absence of awareness. For example</w:t>
+      </w:r>
+      <w:r>
+        <w:rPr>
+          <w:rFonts w:ascii="Times New Roman" w:hAnsi="Times New Roman" w:cs="Times New Roman"/>
+          <w:color w:val="000000" w:themeColor="text1"/>
+        </w:rPr>
         <w:t xml:space="preserve"> </w:t>
       </w:r>
       <w:r>
         <w:rPr>
           <w:rFonts w:ascii="Times New Roman" w:hAnsi="Times New Roman" w:cs="Times New Roman"/>
-        </w:rPr>
-        <w:t>Benedetti et al. (1998) were able to induce a placebo respiratory depression response that, though objectively measurable, was unnoticed by participants and which had not been mentioned as a consequence of the administration of the drug. The control group, who had not received any prior pairings of the active drug with the placebo pill, showed no such respiratory depression. Since conditioning was achieved without perception this result would seem to indicate a completely unconscious</w:t>
+          <w:color w:val="000000" w:themeColor="text1"/>
+        </w:rPr>
+        <w:t xml:space="preserve">Benedetti et al. </w:t>
+      </w:r>
+      <w:r>
+        <w:rPr>
+          <w:rFonts w:ascii="Times New Roman" w:hAnsi="Times New Roman" w:cs="Times New Roman"/>
+          <w:color w:val="000000" w:themeColor="text1"/>
+        </w:rPr>
+        <w:fldChar w:fldCharType="begin"/>
+      </w:r>
+      <w:r>
+        <w:rPr>
+          <w:rFonts w:ascii="Times New Roman" w:hAnsi="Times New Roman" w:cs="Times New Roman"/>
+          <w:color w:val="000000" w:themeColor="text1"/>
+        </w:rPr>
+        <w:instrText xml:space="preserve"> ADDIN EN.CITE &lt;EndNote&gt;&lt;Cite ExcludeAuth="1"&gt;&lt;Author&gt;Benedetti&lt;/Author&gt;&lt;Year&gt;1998&lt;/Year&gt;&lt;RecNum&gt;340&lt;/RecNum&gt;&lt;DisplayText&gt;(1998)&lt;/DisplayText&gt;&lt;record&gt;&lt;rec-number&gt;340&lt;/rec-number&gt;&lt;foreign-keys&gt;&lt;key app="EN" db-id="prea0s5zudef24eddtmptt5tdwwa5t55wssp" timestamp="1458010491"&gt;340&lt;/key&gt;&lt;/foreign-keys&gt;&lt;ref-type name="Journal Article"&gt;17&lt;/ref-type&gt;&lt;contributors&gt;&lt;authors&gt;&lt;author&gt;Benedetti, Fabrizio&lt;/author&gt;&lt;author&gt;Amanzio, Martina&lt;/author&gt;&lt;author&gt;Baldi, Sergio&lt;/author&gt;&lt;author&gt;Casadio, Caterina&lt;/author&gt;&lt;author&gt;Cavallo, Antonio&lt;/author&gt;&lt;author&gt;Mancuso, Maurizio&lt;/author&gt;&lt;author&gt;Ruffini, Enrico&lt;/author&gt;&lt;author&gt;Oliaro, Alberto&lt;/author&gt;&lt;author&gt;Maggi, Giuliano&lt;/author&gt;&lt;/authors&gt;&lt;/contributors&gt;&lt;titles&gt;&lt;title&gt;The specific effects of prior opioid exposure on placebo analgesia and placebo respiratory depression&lt;/title&gt;&lt;secondary-title&gt;Pain&lt;/secondary-title&gt;&lt;/titles&gt;&lt;periodical&gt;&lt;full-title&gt;PAIN&lt;/full-title&gt;&lt;/periodical&gt;&lt;pages&gt;313-319&lt;/pages&gt;&lt;volume&gt;75&lt;/volume&gt;&lt;number&gt;2&lt;/number&gt;&lt;dates&gt;&lt;year&gt;1998&lt;/year&gt;&lt;/dates&gt;&lt;isbn&gt;0304-3959&lt;/isbn&gt;&lt;urls&gt;&lt;/urls&gt;&lt;/record&gt;&lt;/Cite&gt;&lt;/EndNote&gt;</w:instrText>
+      </w:r>
+      <w:r>
+        <w:rPr>
+          <w:rFonts w:ascii="Times New Roman" w:hAnsi="Times New Roman" w:cs="Times New Roman"/>
+          <w:color w:val="000000" w:themeColor="text1"/>
+        </w:rPr>
+        <w:fldChar w:fldCharType="separate"/>
+      </w:r>
+      <w:r>
+        <w:rPr>
+          <w:rFonts w:ascii="Times New Roman" w:hAnsi="Times New Roman" w:cs="Times New Roman"/>
+          <w:noProof/>
+          <w:color w:val="000000" w:themeColor="text1"/>
+        </w:rPr>
+        <w:t>(1998)</w:t>
+      </w:r>
+      <w:r>
+        <w:rPr>
+          <w:rFonts w:ascii="Times New Roman" w:hAnsi="Times New Roman" w:cs="Times New Roman"/>
+          <w:color w:val="000000" w:themeColor="text1"/>
+        </w:rPr>
+        <w:fldChar w:fldCharType="end"/>
+      </w:r>
+      <w:r>
+        <w:rPr>
+          <w:rFonts w:ascii="Times New Roman" w:hAnsi="Times New Roman" w:cs="Times New Roman"/>
+          <w:color w:val="000000" w:themeColor="text1"/>
+        </w:rPr>
+        <w:t xml:space="preserve"> </w:t>
+      </w:r>
+      <w:r>
+        <w:rPr>
+          <w:rFonts w:ascii="Times New Roman" w:hAnsi="Times New Roman" w:cs="Times New Roman"/>
+        </w:rPr>
+        <w:t xml:space="preserve">were able to induce a placebo </w:t>
+      </w:r>
+      <w:r>
+        <w:rPr>
+          <w:rFonts w:ascii="Times New Roman" w:hAnsi="Times New Roman" w:cs="Times New Roman"/>
+        </w:rPr>
+        <w:t xml:space="preserve">respiratory depression response </w:t>
+      </w:r>
+      <w:r>
+        <w:rPr>
+          <w:rFonts w:ascii="Times New Roman" w:hAnsi="Times New Roman" w:cs="Times New Roman"/>
+        </w:rPr>
+        <w:t xml:space="preserve">following conditioning with buprenorphine (a partial opiate agonist) </w:t>
+      </w:r>
+      <w:r>
+        <w:rPr>
+          <w:rFonts w:ascii="Times New Roman" w:hAnsi="Times New Roman" w:cs="Times New Roman"/>
+        </w:rPr>
+        <w:t xml:space="preserve">that, though objectively measurable, was unnoticed by participants and which had not been mentioned as a consequence of the administration of the drug. The control group, who had not received any prior pairings of the active drug with the placebo pill, showed no such respiratory depression. Since conditioning was achieved without </w:t>
+      </w:r>
+      <w:r>
+        <w:rPr>
+          <w:rFonts w:ascii="Times New Roman" w:hAnsi="Times New Roman" w:cs="Times New Roman"/>
+        </w:rPr>
+        <w:t>awareness</w:t>
+      </w:r>
+      <w:r>
+        <w:rPr>
+          <w:rFonts w:ascii="Times New Roman" w:hAnsi="Times New Roman" w:cs="Times New Roman"/>
+        </w:rPr>
+        <w:t xml:space="preserve"> this result would seem to indicate a completely unconscious</w:t>
       </w:r>
       <w:r>
         <w:rPr>
@@ -12593,6 +12861,185 @@
           <w:rFonts w:ascii="Times New Roman" w:hAnsi="Times New Roman" w:cs="Times New Roman"/>
         </w:rPr>
         <w:t xml:space="preserve"> </w:t>
+      </w:r>
+      <w:r>
+        <w:rPr>
+          <w:rFonts w:ascii="Times New Roman" w:hAnsi="Times New Roman" w:cs="Times New Roman"/>
+        </w:rPr>
+        <w:t xml:space="preserve">Another study found that an immune-activation response could be conditioned to a neutral taste stimulus in human participants </w:t>
+      </w:r>
+      <w:r>
+        <w:rPr>
+          <w:rFonts w:ascii="Times New Roman" w:hAnsi="Times New Roman" w:cs="Times New Roman"/>
+        </w:rPr>
+        <w:fldChar w:fldCharType="begin">
+          <w:fldData xml:space="preserve">PEVuZE5vdGU+PENpdGU+PEF1dGhvcj5Mb25nbzwvQXV0aG9yPjxZZWFyPjE5OTk8L1llYXI+PFJl
+Y051bT4yNzA8L1JlY051bT48RGlzcGxheVRleHQ+KExvbmdvIGV0IGFsLiwgMTk5OSk8L0Rpc3Bs
+YXlUZXh0PjxyZWNvcmQ+PHJlYy1udW1iZXI+MjcwPC9yZWMtbnVtYmVyPjxmb3JlaWduLWtleXM+
+PGtleSBhcHA9IkVOIiBkYi1pZD0icHJlYTBzNXp1ZGVmMjRlZGR0bXB0dDV0ZHd3YTV0NTV3c3Nw
+IiB0aW1lc3RhbXA9IjE0NTYzNjc2MDEiPjI3MDwva2V5PjwvZm9yZWlnbi1rZXlzPjxyZWYtdHlw
+ZSBuYW1lPSJKb3VybmFsIEFydGljbGUiPjE3PC9yZWYtdHlwZT48Y29udHJpYnV0b3JzPjxhdXRo
+b3JzPjxhdXRob3I+TG9uZ28sIEQuIEwuPC9hdXRob3I+PGF1dGhvcj5EdWZmZXksIFAuIEwuPC9h
+dXRob3I+PGF1dGhvcj5Lb3BwLCBXLiBDLjwvYXV0aG9yPjxhdXRob3I+SGV5ZXMsIE0uIFAuPC9h
+dXRob3I+PGF1dGhvcj5BbHZvcmQsIFcuIEcuPC9hdXRob3I+PGF1dGhvcj5TaGFyZm1hbiwgVy4g
+SC48L2F1dGhvcj48YXV0aG9yPlNjaG1pZHQsIFAuIEouPC9hdXRob3I+PGF1dGhvcj5SdWJpbm93
+LCBELiBSLjwvYXV0aG9yPjxhdXRob3I+Um9zZW5zdGVpbiwgRC4gTC48L2F1dGhvcj48L2F1dGhv
+cnM+PC9jb250cmlidXRvcnM+PHRpdGxlcz48dGl0bGU+Q29uZGl0aW9uZWQgSW1tdW5lIFJlc3Bv
+bnNlIHRvIEludGVyZmVyb24tzrMgaW4gSHVtYW5zPC90aXRsZT48c2Vjb25kYXJ5LXRpdGxlPkNs
+aW5pY2FsIEltbXVub2xvZ3k8L3NlY29uZGFyeS10aXRsZT48L3RpdGxlcz48cGVyaW9kaWNhbD48
+ZnVsbC10aXRsZT5DbGluaWNhbCBJbW11bm9sb2d5PC9mdWxsLXRpdGxlPjwvcGVyaW9kaWNhbD48
+cGFnZXM+MTczLTE4MTwvcGFnZXM+PHZvbHVtZT45MDwvdm9sdW1lPjxudW1iZXI+MjwvbnVtYmVy
+PjxrZXl3b3Jkcz48a2V5d29yZD5MZXVrb2N5dGVzLCBNb25vbnVjbGVhciAtIGltbXVub2xvZ3k8
+L2tleXdvcmQ+PGtleXdvcmQ+UHJvcHlsZW5lIEdseWNvbCAtIHBoYXJtYWNvbG9neTwva2V5d29y
+ZD48a2V5d29yZD5BZGp1dmFudHMsIEltbXVub2xvZ2ljIC0gcGhhcm1hY29sb2d5PC9rZXl3b3Jk
+PjxrZXl3b3JkPkNvbmRpdGlvbmluZywgQ2xhc3NpY2FsIC0gcGh5c2lvbG9neTwva2V5d29yZD48
+a2V5d29yZD5JbnRlcmZlcm9uLWdhbW1hLCBSZWNvbWJpbmFudCAtIGFkbWluaXN0cmF0aW9uICZh
+bXA7IGRvc2FnZTwva2V5d29yZD48a2V5d29yZD5BZGp1dmFudHMsIEltbXVub2xvZ2ljIC0gYWRt
+aW5pc3RyYXRpb24gJmFtcDsgZG9zYWdlPC9rZXl3b3JkPjxrZXl3b3JkPlByb3B5bGVuZSBHbHlj
+b2wgLSBhZG1pbmlzdHJhdGlvbiAmYW1wOyBkb3NhZ2U8L2tleXdvcmQ+PGtleXdvcmQ+UmVjZXB0
+b3JzLCBJZ0cgLSBibG9vZDwva2V5d29yZD48a2V5d29yZD5JbnRlcmZlcm9uLWdhbW1hLCBSZWNv
+bWJpbmFudCAtIHBoYXJtYWNvbG9neTwva2V5d29yZD48a2V5d29yZD5RdWlub2xpbmljIEFjaWQg
+LSBibG9vZDwva2V5d29yZD48a2V5d29yZD5DeXRva2luZXMgLSBiaW9zeW50aGVzaXM8L2tleXdv
+cmQ+PGtleXdvcmQ+TmVvcHRlcmluIC0gYmxvb2Q8L2tleXdvcmQ+PGtleXdvcmQ+SU1NVU5PTE9H
+WTwva2V5d29yZD48a2V5d29yZD5RVUlOT0xJTklDIEFDSUQ8L2tleXdvcmQ+PGtleXdvcmQ+QkxP
+T0Q8L2tleXdvcmQ+PGtleXdvcmQ+SU1NVU5PU1VQUFJFU1NJT048L2tleXdvcmQ+PGtleXdvcmQ+
+Q0VSRUJST1NQSU5BTC1GTFVJRDwva2V5d29yZD48a2V5d29yZD5TRVJVTTwva2V5d29yZD48a2V5
+d29yZD5QTEFTTUE8L2tleXdvcmQ+PGtleXdvcmQ+UkVMRUFTRTwva2V5d29yZD48a2V5d29yZD5D
+RUxMUzwva2V5d29yZD48a2V5d29yZD5JTU1VTk9NT0RVTEFUSU9OPC9rZXl3b3JkPjxrZXl3b3Jk
+Pk1FVEFCT0xJU008L2tleXdvcmQ+PC9rZXl3b3Jkcz48ZGF0ZXM+PHllYXI+MTk5OTwveWVhcj48
+L2RhdGVzPjxwdWItbG9jYXRpb24+VU5JVEVEIFNUQVRFUzwvcHViLWxvY2F0aW9uPjxwdWJsaXNo
+ZXI+RWxzZXZpZXIgSW5jPC9wdWJsaXNoZXI+PGlzYm4+MTUyMS02NjE2PC9pc2JuPjx1cmxzPjxy
+ZWxhdGVkLXVybHM+PHVybD5odHRwOi8vdXN5ZC5zdW1tb24uc2VyaWFsc3NvbHV0aW9ucy5jb20v
+Mi4wLjAvbGluay8wL2VMdkhDWE13blYxTFN5UXhFQTRpSW9MNFhOOUNIeFk4dFpOT1p6b2Q5dVFU
+UFhoWkZieUZkQjR3c000TU15MzR2X1pfN0dfYXFpUTlqcUlYYjhPa0FwTlVKbDhxVmQ4WFFrcDJT
+dk1QZTRLclJhMVpiWGpmV1YxTFZ1dXlLQnl0akxPdU1VRnhZLTVtTzFKalVwRmxRb0s0dzRlOU8z
+M1RTM1BiR3c4R3ZYdkVJY0FhZkEtUlY2VjRRbVkxb0MwS1AxNmV6eFY5aEFmWTBEaEg2MDdHa1ZZ
+OTgyZndqTnk5LWhUN2Z3VlRiNVNuR1dBdElYX2taZm9wY2dXVXVsNG5YV2xVVjUweVMxbV9rZW9f
+cWQ3LV91ZzN5Rm82MEdabjBXNlRMTGpoRmxtLVN5bjdiVkpkakRBcmpvSklOcnRGTm9yTGZzZkNY
+SmUxb3l4Y1NYbzNHUTN6ZjMtendUQUxhWVhwRF9KNGZmVndjWk9ueHhweUE2Y21ua09nYVdDemty
+eXB1TFRVbDBJVVhrdGhzYjYxOGZBM2QwS0lVbHZEUE8wMzNoU2lsa2JhMG5QYkdJaVVkOGlxeHFM
+LVlSdklmM2FQWkJCc0NtazhxNWhtdktHMmFSajNYUHRDbDg1VUpkc25KNTJUMURpS2M2Z293MXdw
+ZEtkQ2R5cWNrSDFTZEQ1VTc2WlVBWEo4MmVkWGNyYlNpYXNRYXBPVkhxdG9KMVdJc2FpazZRTmxD
+dHhDWS1fZHVFRG1maG1jemlIQWhaYTRZbVl0RE03bzREOFl6OC1QTFdyS1ZCQndaU0ZCMjFmdGF3
+dG04eXR0Wmh6UzBoQi1oNGRnS1RfNHhwZ1B5VXJVcGNBN3BpT3kyRTVlM0hGVXFQd1BuTE1tSXc8
+L3VybD48L3JlbGF0ZWQtdXJscz48L3VybHM+PGVsZWN0cm9uaWMtcmVzb3VyY2UtbnVtPjEwLjEw
+MDYvY2xpbS4xOTk4LjQ2Mzc8L2VsZWN0cm9uaWMtcmVzb3VyY2UtbnVtPjwvcmVjb3JkPjwvQ2l0
+ZT48L0VuZE5vdGU+AG==
+</w:fldData>
+        </w:fldChar>
+      </w:r>
+      <w:r>
+        <w:rPr>
+          <w:rFonts w:ascii="Times New Roman" w:hAnsi="Times New Roman" w:cs="Times New Roman"/>
+        </w:rPr>
+        <w:instrText xml:space="preserve"> ADDIN EN.CITE </w:instrText>
+      </w:r>
+      <w:r>
+        <w:rPr>
+          <w:rFonts w:ascii="Times New Roman" w:hAnsi="Times New Roman" w:cs="Times New Roman"/>
+        </w:rPr>
+        <w:fldChar w:fldCharType="begin">
+          <w:fldData xml:space="preserve">PEVuZE5vdGU+PENpdGU+PEF1dGhvcj5Mb25nbzwvQXV0aG9yPjxZZWFyPjE5OTk8L1llYXI+PFJl
+Y051bT4yNzA8L1JlY051bT48RGlzcGxheVRleHQ+KExvbmdvIGV0IGFsLiwgMTk5OSk8L0Rpc3Bs
+YXlUZXh0PjxyZWNvcmQ+PHJlYy1udW1iZXI+MjcwPC9yZWMtbnVtYmVyPjxmb3JlaWduLWtleXM+
+PGtleSBhcHA9IkVOIiBkYi1pZD0icHJlYTBzNXp1ZGVmMjRlZGR0bXB0dDV0ZHd3YTV0NTV3c3Nw
+IiB0aW1lc3RhbXA9IjE0NTYzNjc2MDEiPjI3MDwva2V5PjwvZm9yZWlnbi1rZXlzPjxyZWYtdHlw
+ZSBuYW1lPSJKb3VybmFsIEFydGljbGUiPjE3PC9yZWYtdHlwZT48Y29udHJpYnV0b3JzPjxhdXRo
+b3JzPjxhdXRob3I+TG9uZ28sIEQuIEwuPC9hdXRob3I+PGF1dGhvcj5EdWZmZXksIFAuIEwuPC9h
+dXRob3I+PGF1dGhvcj5Lb3BwLCBXLiBDLjwvYXV0aG9yPjxhdXRob3I+SGV5ZXMsIE0uIFAuPC9h
+dXRob3I+PGF1dGhvcj5BbHZvcmQsIFcuIEcuPC9hdXRob3I+PGF1dGhvcj5TaGFyZm1hbiwgVy4g
+SC48L2F1dGhvcj48YXV0aG9yPlNjaG1pZHQsIFAuIEouPC9hdXRob3I+PGF1dGhvcj5SdWJpbm93
+LCBELiBSLjwvYXV0aG9yPjxhdXRob3I+Um9zZW5zdGVpbiwgRC4gTC48L2F1dGhvcj48L2F1dGhv
+cnM+PC9jb250cmlidXRvcnM+PHRpdGxlcz48dGl0bGU+Q29uZGl0aW9uZWQgSW1tdW5lIFJlc3Bv
+bnNlIHRvIEludGVyZmVyb24tzrMgaW4gSHVtYW5zPC90aXRsZT48c2Vjb25kYXJ5LXRpdGxlPkNs
+aW5pY2FsIEltbXVub2xvZ3k8L3NlY29uZGFyeS10aXRsZT48L3RpdGxlcz48cGVyaW9kaWNhbD48
+ZnVsbC10aXRsZT5DbGluaWNhbCBJbW11bm9sb2d5PC9mdWxsLXRpdGxlPjwvcGVyaW9kaWNhbD48
+cGFnZXM+MTczLTE4MTwvcGFnZXM+PHZvbHVtZT45MDwvdm9sdW1lPjxudW1iZXI+MjwvbnVtYmVy
+PjxrZXl3b3Jkcz48a2V5d29yZD5MZXVrb2N5dGVzLCBNb25vbnVjbGVhciAtIGltbXVub2xvZ3k8
+L2tleXdvcmQ+PGtleXdvcmQ+UHJvcHlsZW5lIEdseWNvbCAtIHBoYXJtYWNvbG9neTwva2V5d29y
+ZD48a2V5d29yZD5BZGp1dmFudHMsIEltbXVub2xvZ2ljIC0gcGhhcm1hY29sb2d5PC9rZXl3b3Jk
+PjxrZXl3b3JkPkNvbmRpdGlvbmluZywgQ2xhc3NpY2FsIC0gcGh5c2lvbG9neTwva2V5d29yZD48
+a2V5d29yZD5JbnRlcmZlcm9uLWdhbW1hLCBSZWNvbWJpbmFudCAtIGFkbWluaXN0cmF0aW9uICZh
+bXA7IGRvc2FnZTwva2V5d29yZD48a2V5d29yZD5BZGp1dmFudHMsIEltbXVub2xvZ2ljIC0gYWRt
+aW5pc3RyYXRpb24gJmFtcDsgZG9zYWdlPC9rZXl3b3JkPjxrZXl3b3JkPlByb3B5bGVuZSBHbHlj
+b2wgLSBhZG1pbmlzdHJhdGlvbiAmYW1wOyBkb3NhZ2U8L2tleXdvcmQ+PGtleXdvcmQ+UmVjZXB0
+b3JzLCBJZ0cgLSBibG9vZDwva2V5d29yZD48a2V5d29yZD5JbnRlcmZlcm9uLWdhbW1hLCBSZWNv
+bWJpbmFudCAtIHBoYXJtYWNvbG9neTwva2V5d29yZD48a2V5d29yZD5RdWlub2xpbmljIEFjaWQg
+LSBibG9vZDwva2V5d29yZD48a2V5d29yZD5DeXRva2luZXMgLSBiaW9zeW50aGVzaXM8L2tleXdv
+cmQ+PGtleXdvcmQ+TmVvcHRlcmluIC0gYmxvb2Q8L2tleXdvcmQ+PGtleXdvcmQ+SU1NVU5PTE9H
+WTwva2V5d29yZD48a2V5d29yZD5RVUlOT0xJTklDIEFDSUQ8L2tleXdvcmQ+PGtleXdvcmQ+QkxP
+T0Q8L2tleXdvcmQ+PGtleXdvcmQ+SU1NVU5PU1VQUFJFU1NJT048L2tleXdvcmQ+PGtleXdvcmQ+
+Q0VSRUJST1NQSU5BTC1GTFVJRDwva2V5d29yZD48a2V5d29yZD5TRVJVTTwva2V5d29yZD48a2V5
+d29yZD5QTEFTTUE8L2tleXdvcmQ+PGtleXdvcmQ+UkVMRUFTRTwva2V5d29yZD48a2V5d29yZD5D
+RUxMUzwva2V5d29yZD48a2V5d29yZD5JTU1VTk9NT0RVTEFUSU9OPC9rZXl3b3JkPjxrZXl3b3Jk
+Pk1FVEFCT0xJU008L2tleXdvcmQ+PC9rZXl3b3Jkcz48ZGF0ZXM+PHllYXI+MTk5OTwveWVhcj48
+L2RhdGVzPjxwdWItbG9jYXRpb24+VU5JVEVEIFNUQVRFUzwvcHViLWxvY2F0aW9uPjxwdWJsaXNo
+ZXI+RWxzZXZpZXIgSW5jPC9wdWJsaXNoZXI+PGlzYm4+MTUyMS02NjE2PC9pc2JuPjx1cmxzPjxy
+ZWxhdGVkLXVybHM+PHVybD5odHRwOi8vdXN5ZC5zdW1tb24uc2VyaWFsc3NvbHV0aW9ucy5jb20v
+Mi4wLjAvbGluay8wL2VMdkhDWE13blYxTFN5UXhFQTRpSW9MNFhOOUNIeFk4dFpOT1p6b2Q5dVFU
+UFhoWkZieUZkQjR3c000TU15MzR2X1pfN0dfYXFpUTlqcUlYYjhPa0FwTlVKbDhxVmQ4WFFrcDJT
+dk1QZTRLclJhMVpiWGpmV1YxTFZ1dXlLQnl0akxPdU1VRnhZLTVtTzFKalVwRmxRb0s0dzRlOU8z
+M1RTM1BiR3c4R3ZYdkVJY0FhZkEtUlY2VjRRbVkxb0MwS1AxNmV6eFY5aEFmWTBEaEg2MDdHa1ZZ
+OTgyZndqTnk5LWhUN2Z3VlRiNVNuR1dBdElYX2taZm9wY2dXVXVsNG5YV2xVVjUweVMxbV9rZW9f
+cWQ3LV91ZzN5Rm82MEdabjBXNlRMTGpoRmxtLVN5bjdiVkpkakRBcmpvSklOcnRGTm9yTGZzZkNY
+SmUxb3l4Y1NYbzNHUTN6ZjMtendUQUxhWVhwRF9KNGZmVndjWk9ueHhweUE2Y21ua09nYVdDemty
+eXB1TFRVbDBJVVhrdGhzYjYxOGZBM2QwS0lVbHZEUE8wMzNoU2lsa2JhMG5QYkdJaVVkOGlxeHFM
+LVlSdklmM2FQWkJCc0NtazhxNWhtdktHMmFSajNYUHRDbDg1VUpkc25KNTJUMURpS2M2Z293MXdw
+ZEtkQ2R5cWNrSDFTZEQ1VTc2WlVBWEo4MmVkWGNyYlNpYXNRYXBPVkhxdG9KMVdJc2FpazZRTmxD
+dHhDWS1fZHVFRG1maG1jemlIQWhaYTRZbVl0RE03bzREOFl6OC1QTFdyS1ZCQndaU0ZCMjFmdGF3
+dG04eXR0Wmh6UzBoQi1oNGRnS1RfNHhwZ1B5VXJVcGNBN3BpT3kyRTVlM0hGVXFQd1BuTE1tSXc8
+L3VybD48L3JlbGF0ZWQtdXJscz48L3VybHM+PGVsZWN0cm9uaWMtcmVzb3VyY2UtbnVtPjEwLjEw
+MDYvY2xpbS4xOTk4LjQ2Mzc8L2VsZWN0cm9uaWMtcmVzb3VyY2UtbnVtPjwvcmVjb3JkPjwvQ2l0
+ZT48L0VuZE5vdGU+AG==
+</w:fldData>
+        </w:fldChar>
+      </w:r>
+      <w:r>
+        <w:rPr>
+          <w:rFonts w:ascii="Times New Roman" w:hAnsi="Times New Roman" w:cs="Times New Roman"/>
+        </w:rPr>
+        <w:instrText xml:space="preserve"> ADDIN EN.CITE.DATA </w:instrText>
+      </w:r>
+      <w:r>
+        <w:rPr>
+          <w:rFonts w:ascii="Times New Roman" w:hAnsi="Times New Roman" w:cs="Times New Roman"/>
+        </w:rPr>
+      </w:r>
+      <w:r>
+        <w:rPr>
+          <w:rFonts w:ascii="Times New Roman" w:hAnsi="Times New Roman" w:cs="Times New Roman"/>
+        </w:rPr>
+        <w:fldChar w:fldCharType="end"/>
+      </w:r>
+      <w:r>
+        <w:rPr>
+          <w:rFonts w:ascii="Times New Roman" w:hAnsi="Times New Roman" w:cs="Times New Roman"/>
+        </w:rPr>
+      </w:r>
+      <w:r>
+        <w:rPr>
+          <w:rFonts w:ascii="Times New Roman" w:hAnsi="Times New Roman" w:cs="Times New Roman"/>
+        </w:rPr>
+        <w:fldChar w:fldCharType="separate"/>
+      </w:r>
+      <w:r>
+        <w:rPr>
+          <w:rFonts w:ascii="Times New Roman" w:hAnsi="Times New Roman" w:cs="Times New Roman"/>
+          <w:noProof/>
+        </w:rPr>
+        <w:t>(Longo et al., 1999)</w:t>
+      </w:r>
+      <w:r>
+        <w:rPr>
+          <w:rFonts w:ascii="Times New Roman" w:hAnsi="Times New Roman" w:cs="Times New Roman"/>
+        </w:rPr>
+        <w:fldChar w:fldCharType="end"/>
+      </w:r>
+      <w:r>
+        <w:rPr>
+          <w:rFonts w:ascii="Times New Roman" w:hAnsi="Times New Roman" w:cs="Times New Roman"/>
+        </w:rPr>
+        <w:t xml:space="preserve">. Since the immune-suppression response produced no changes in physical or psychological symptoms that could be perceived by the subjects, this finding could truly be called a conditioned placebo effect without awareness. </w:t>
       </w:r>
     </w:p>
     <w:p>
@@ -13744,6 +14191,7 @@
       </w:r>
       <w:bookmarkEnd w:id="7"/>
     </w:p>
+    <w:p/>
     <w:p>
       <w:pPr>
         <w:widowControl w:val="0"/>
@@ -13784,13 +14232,33 @@
         </w:rPr>
         <w:t xml:space="preserve">a) </w:t>
       </w:r>
+      <w:r>
+        <w:rPr>
+          <w:rFonts w:ascii="Times New Roman" w:hAnsi="Times New Roman" w:cs="Times New Roman"/>
+        </w:rPr>
+        <w:t xml:space="preserve">Neurobiological </w:t>
+      </w:r>
+      <w:proofErr w:type="spellStart"/>
+      <w:r>
+        <w:rPr>
+          <w:rFonts w:ascii="Times New Roman" w:hAnsi="Times New Roman" w:cs="Times New Roman"/>
+        </w:rPr>
+        <w:t>theories</w:t>
+      </w:r>
       <w:proofErr w:type="gramStart"/>
       <w:r>
         <w:rPr>
           <w:rFonts w:ascii="Times New Roman" w:hAnsi="Times New Roman" w:cs="Times New Roman"/>
         </w:rPr>
+        <w:t>:</w:t>
+      </w:r>
+      <w:r>
+        <w:rPr>
+          <w:rFonts w:ascii="Times New Roman" w:hAnsi="Times New Roman" w:cs="Times New Roman"/>
+        </w:rPr>
         <w:t>bona</w:t>
       </w:r>
+      <w:proofErr w:type="spellEnd"/>
       <w:proofErr w:type="gramEnd"/>
       <w:r>
         <w:rPr>
@@ -38016,20 +38484,20 @@
         <w:rPr>
           <w:noProof/>
         </w:rPr>
-        <w:t xml:space="preserve">Benedetti, F., Amanzio, M., Rosato, R., &amp; Blanchard, C. (2011). Nonopioid placebo analgesia is mediated by CB1 cannabinoid receptors. </w:t>
+        <w:t xml:space="preserve">Benedetti, F., Amanzio, M., Baldi, S., Casadio, C., Cavallo, A., Mancuso, M., . . . Maggi, G. (1998). The specific effects of prior opioid exposure on placebo analgesia and placebo respiratory depression. </w:t>
       </w:r>
       <w:r>
         <w:rPr>
           <w:i/>
           <w:noProof/>
         </w:rPr>
-        <w:t>Nature Medicine, 17</w:t>
-      </w:r>
-      <w:r>
-        <w:rPr>
-          <w:noProof/>
-        </w:rPr>
-        <w:t xml:space="preserve">(10), 1228-1230. </w:t>
+        <w:t>PAIN, 75</w:t>
+      </w:r>
+      <w:r>
+        <w:rPr>
+          <w:noProof/>
+        </w:rPr>
+        <w:t xml:space="preserve">(2), 313-319. </w:t>
       </w:r>
     </w:p>
     <w:p>
@@ -38044,20 +38512,20 @@
         <w:rPr>
           <w:noProof/>
         </w:rPr>
-        <w:t xml:space="preserve">Benedetti, F., Maggi, G., Lopiano, L., Lanotte, M., Rainero, I., Vighetti, S., &amp; Pollo, A. (2003). Open versus hidden medical treatments: The patient's knowledge about a therapy affects the therapy outcome. </w:t>
+        <w:t xml:space="preserve">Benedetti, F., Amanzio, M., Rosato, R., &amp; Blanchard, C. (2011). Nonopioid placebo analgesia is mediated by CB1 cannabinoid receptors. </w:t>
       </w:r>
       <w:r>
         <w:rPr>
           <w:i/>
           <w:noProof/>
         </w:rPr>
-        <w:t>Prevention &amp; Treatment, 6</w:t>
-      </w:r>
-      <w:r>
-        <w:rPr>
-          <w:noProof/>
-        </w:rPr>
-        <w:t xml:space="preserve">(1), 1a. </w:t>
+        <w:t>Nature Medicine, 17</w:t>
+      </w:r>
+      <w:r>
+        <w:rPr>
+          <w:noProof/>
+        </w:rPr>
+        <w:t xml:space="preserve">(10), 1228-1230. </w:t>
       </w:r>
     </w:p>
     <w:p>
@@ -38072,20 +38540,20 @@
         <w:rPr>
           <w:noProof/>
         </w:rPr>
-        <w:t xml:space="preserve">Bingel, U., Wanigasekera, V., Wiech, K., Mhuircheartaigh, R. N., Lee, M. C., Ploner, M., &amp; Tracey, I. (2011). The effect of treatment expectation on drug efficacy: Imaging the analgesic benefit of the opioid remifentanil. </w:t>
+        <w:t xml:space="preserve">Benedetti, F., Maggi, G., Lopiano, L., Lanotte, M., Rainero, I., Vighetti, S., &amp; Pollo, A. (2003). Open versus hidden medical treatments: The patient's knowledge about a therapy affects the therapy outcome. </w:t>
       </w:r>
       <w:r>
         <w:rPr>
           <w:i/>
           <w:noProof/>
         </w:rPr>
-        <w:t>Science Translational Medicine, 3</w:t>
-      </w:r>
-      <w:r>
-        <w:rPr>
-          <w:noProof/>
-        </w:rPr>
-        <w:t>(70), 70ra14. doi:10.1126/scitranslmed.3001244</w:t>
+        <w:t>Prevention &amp; Treatment, 6</w:t>
+      </w:r>
+      <w:r>
+        <w:rPr>
+          <w:noProof/>
+        </w:rPr>
+        <w:t xml:space="preserve">(1), 1a. </w:t>
       </w:r>
     </w:p>
     <w:p>
@@ -38100,20 +38568,20 @@
         <w:rPr>
           <w:noProof/>
         </w:rPr>
-        <w:t xml:space="preserve">Boissel, J., Philippon, A., Gauthier, E., Schbath, J., &amp; Destors, J. (1986). Time course of long-term placebo therapy effects in angina pectoris. </w:t>
+        <w:t xml:space="preserve">Bingel, U., Wanigasekera, V., Wiech, K., Mhuircheartaigh, R. N., Lee, M. C., Ploner, M., &amp; Tracey, I. (2011). The effect of treatment expectation on drug efficacy: Imaging the analgesic benefit of the opioid remifentanil. </w:t>
       </w:r>
       <w:r>
         <w:rPr>
           <w:i/>
           <w:noProof/>
         </w:rPr>
-        <w:t>European heart journal, 7</w:t>
-      </w:r>
-      <w:r>
-        <w:rPr>
-          <w:noProof/>
-        </w:rPr>
-        <w:t xml:space="preserve">(12), 1030-1036. </w:t>
+        <w:t>Science Translational Medicine, 3</w:t>
+      </w:r>
+      <w:r>
+        <w:rPr>
+          <w:noProof/>
+        </w:rPr>
+        <w:t>(70), 70ra14. doi:10.1126/scitranslmed.3001244</w:t>
       </w:r>
     </w:p>
     <w:p>
@@ -38128,20 +38596,20 @@
         <w:rPr>
           <w:noProof/>
         </w:rPr>
-        <w:t xml:space="preserve">Bolles, R. C. (1972). Reinforcement, expectancy, and learning. </w:t>
+        <w:t xml:space="preserve">Boissel, J., Philippon, A., Gauthier, E., Schbath, J., &amp; Destors, J. (1986). Time course of long-term placebo therapy effects in angina pectoris. </w:t>
       </w:r>
       <w:r>
         <w:rPr>
           <w:i/>
           <w:noProof/>
         </w:rPr>
-        <w:t>Psychological review, 79</w:t>
-      </w:r>
-      <w:r>
-        <w:rPr>
-          <w:noProof/>
-        </w:rPr>
-        <w:t xml:space="preserve">(5), 394. </w:t>
+        <w:t>European heart journal, 7</w:t>
+      </w:r>
+      <w:r>
+        <w:rPr>
+          <w:noProof/>
+        </w:rPr>
+        <w:t xml:space="preserve">(12), 1030-1036. </w:t>
       </w:r>
     </w:p>
     <w:p>
@@ -38156,20 +38624,20 @@
         <w:rPr>
           <w:noProof/>
         </w:rPr>
-        <w:t xml:space="preserve">Briddell, D. W., &amp; Wilson, G. T. (1976). Effects of alcohol and expectancy set on male sexual arousal. </w:t>
+        <w:t xml:space="preserve">Bolles, R. C. (1972). Reinforcement, expectancy, and learning. </w:t>
       </w:r>
       <w:r>
         <w:rPr>
           <w:i/>
           <w:noProof/>
         </w:rPr>
-        <w:t>Journal of Abnormal Psychology, 85</w:t>
-      </w:r>
-      <w:r>
-        <w:rPr>
-          <w:noProof/>
-        </w:rPr>
-        <w:t xml:space="preserve">(2), 225. </w:t>
+        <w:t>Psychological review, 79</w:t>
+      </w:r>
+      <w:r>
+        <w:rPr>
+          <w:noProof/>
+        </w:rPr>
+        <w:t xml:space="preserve">(5), 394. </w:t>
       </w:r>
     </w:p>
     <w:p>
@@ -38184,20 +38652,20 @@
         <w:rPr>
           <w:noProof/>
         </w:rPr>
-        <w:t xml:space="preserve">Butler, C., &amp; Steptoe, A. (1986). Placebo responses: an experimental study of psychophysiological processes in asthmatic volunteers. </w:t>
+        <w:t xml:space="preserve">Briddell, D. W., &amp; Wilson, G. T. (1976). Effects of alcohol and expectancy set on male sexual arousal. </w:t>
       </w:r>
       <w:r>
         <w:rPr>
           <w:i/>
           <w:noProof/>
         </w:rPr>
-        <w:t>British Journal of Clinical Psychology, 25</w:t>
-      </w:r>
-      <w:r>
-        <w:rPr>
-          <w:noProof/>
-        </w:rPr>
-        <w:t xml:space="preserve">(3), 173-183. </w:t>
+        <w:t>Journal of Abnormal Psychology, 85</w:t>
+      </w:r>
+      <w:r>
+        <w:rPr>
+          <w:noProof/>
+        </w:rPr>
+        <w:t xml:space="preserve">(2), 225. </w:t>
       </w:r>
     </w:p>
     <w:p>
@@ -38212,20 +38680,20 @@
         <w:rPr>
           <w:noProof/>
         </w:rPr>
-        <w:t xml:space="preserve">Clark, D. M., &amp; McManus, F. (2002). Information processing in social phobia. </w:t>
+        <w:t xml:space="preserve">Butler, C., &amp; Steptoe, A. (1986). Placebo responses: an experimental study of psychophysiological processes in asthmatic volunteers. </w:t>
       </w:r>
       <w:r>
         <w:rPr>
           <w:i/>
           <w:noProof/>
         </w:rPr>
-        <w:t>Biological Psychiatry, 51</w:t>
-      </w:r>
-      <w:r>
-        <w:rPr>
-          <w:noProof/>
-        </w:rPr>
-        <w:t>(1), 92-100. doi:10.1016/S0006-3223(01)01296-3</w:t>
+        <w:t>British Journal of Clinical Psychology, 25</w:t>
+      </w:r>
+      <w:r>
+        <w:rPr>
+          <w:noProof/>
+        </w:rPr>
+        <w:t xml:space="preserve">(3), 173-183. </w:t>
       </w:r>
     </w:p>
     <w:p>
@@ -38240,20 +38708,20 @@
         <w:rPr>
           <w:noProof/>
         </w:rPr>
-        <w:t xml:space="preserve">Clark, D. M., &amp; Wells, A. (1995). A cognitive model of social phobia. </w:t>
+        <w:t xml:space="preserve">Chun, M. M., &amp; Jiang, Y. (2003). Implicit, long-term spatial contextual memory. </w:t>
       </w:r>
       <w:r>
         <w:rPr>
           <w:i/>
           <w:noProof/>
         </w:rPr>
-        <w:t>Social phobia: Diagnosis, assessment, and treatment, 41</w:t>
-      </w:r>
-      <w:r>
-        <w:rPr>
-          <w:noProof/>
-        </w:rPr>
-        <w:t xml:space="preserve">(68), 00022-00023. </w:t>
+        <w:t>Journal of Experimental Psychology: Learning, Memory, and Cognition, 29</w:t>
+      </w:r>
+      <w:r>
+        <w:rPr>
+          <w:noProof/>
+        </w:rPr>
+        <w:t xml:space="preserve">(2), 224. </w:t>
       </w:r>
     </w:p>
     <w:p>
@@ -38268,20 +38736,20 @@
         <w:rPr>
           <w:noProof/>
         </w:rPr>
-        <w:t xml:space="preserve">Colagiuri, B., McGuinness, K., Boakes, R. A., &amp; Butow, P. N. (2012). Warning about side effects can increase their occurrence: an experimental model using placebo treatment for sleep difficulty. </w:t>
+        <w:t xml:space="preserve">Clark, D. M., &amp; McManus, F. (2002). Information processing in social phobia. </w:t>
       </w:r>
       <w:r>
         <w:rPr>
           <w:i/>
           <w:noProof/>
         </w:rPr>
-        <w:t>Journal of psychopharmacology (Oxford, England), 26</w:t>
-      </w:r>
-      <w:r>
-        <w:rPr>
-          <w:noProof/>
-        </w:rPr>
-        <w:t>(12), 1540-1547. doi:10.1177/0269881112458730</w:t>
+        <w:t>Biological Psychiatry, 51</w:t>
+      </w:r>
+      <w:r>
+        <w:rPr>
+          <w:noProof/>
+        </w:rPr>
+        <w:t>(1), 92-100. doi:10.1016/S0006-3223(01)01296-3</w:t>
       </w:r>
     </w:p>
     <w:p>
@@ -38296,20 +38764,20 @@
         <w:rPr>
           <w:noProof/>
         </w:rPr>
-        <w:t xml:space="preserve">Collins, K., &amp; Tatum, A. (1925). A conditioned salivary reflex established by chronic morphine poisoning. </w:t>
+        <w:t xml:space="preserve">Clark, D. M., &amp; Wells, A. (1995). A cognitive model of social phobia. </w:t>
       </w:r>
       <w:r>
         <w:rPr>
           <w:i/>
           <w:noProof/>
         </w:rPr>
-        <w:t>American Journal of Physiology--Legacy Content, 74</w:t>
-      </w:r>
-      <w:r>
-        <w:rPr>
-          <w:noProof/>
-        </w:rPr>
-        <w:t xml:space="preserve">(1), 14-15. </w:t>
+        <w:t>Social phobia: Diagnosis, assessment, and treatment, 41</w:t>
+      </w:r>
+      <w:r>
+        <w:rPr>
+          <w:noProof/>
+        </w:rPr>
+        <w:t xml:space="preserve">(68), 00022-00023. </w:t>
       </w:r>
     </w:p>
     <w:p>
@@ -38324,20 +38792,20 @@
         <w:rPr>
           <w:noProof/>
         </w:rPr>
-        <w:t xml:space="preserve">Colloca, L., Petrovic, P., Wager, T. D., Ingvar, M., &amp; Benedetti, F. (2010). How the number of learning trials affects placebo and nocebo responses. </w:t>
+        <w:t xml:space="preserve">Colagiuri, B., McGuinness, K., Boakes, R. A., &amp; Butow, P. N. (2012). Warning about side effects can increase their occurrence: an experimental model using placebo treatment for sleep difficulty. </w:t>
       </w:r>
       <w:r>
         <w:rPr>
           <w:i/>
           <w:noProof/>
         </w:rPr>
-        <w:t>PAIN®, 151</w:t>
-      </w:r>
-      <w:r>
-        <w:rPr>
-          <w:noProof/>
-        </w:rPr>
-        <w:t xml:space="preserve">(2), 430-439. </w:t>
+        <w:t>Journal of psychopharmacology (Oxford, England), 26</w:t>
+      </w:r>
+      <w:r>
+        <w:rPr>
+          <w:noProof/>
+        </w:rPr>
+        <w:t>(12), 1540-1547. doi:10.1177/0269881112458730</w:t>
       </w:r>
     </w:p>
     <w:p>
@@ -38352,20 +38820,20 @@
         <w:rPr>
           <w:noProof/>
         </w:rPr>
-        <w:t xml:space="preserve">Crisler, G. (1928). The effect of withdrawal of water on the salivary conditioned reflex induced by morphine. </w:t>
+        <w:t xml:space="preserve">Collins, K., &amp; Tatum, A. (1925). A conditioned salivary reflex established by chronic morphine poisoning. </w:t>
       </w:r>
       <w:r>
         <w:rPr>
           <w:i/>
           <w:noProof/>
         </w:rPr>
-        <w:t>American Journal of Physiology--Legacy Content, 85</w:t>
-      </w:r>
-      <w:r>
-        <w:rPr>
-          <w:noProof/>
-        </w:rPr>
-        <w:t xml:space="preserve">(2), 324-331. </w:t>
+        <w:t>American Journal of Physiology--Legacy Content, 74</w:t>
+      </w:r>
+      <w:r>
+        <w:rPr>
+          <w:noProof/>
+        </w:rPr>
+        <w:t xml:space="preserve">(1), 14-15. </w:t>
       </w:r>
     </w:p>
     <w:p>
@@ -38380,20 +38848,20 @@
         <w:rPr>
           <w:noProof/>
         </w:rPr>
-        <w:t xml:space="preserve">Crowell, C. R., Hinson, R. E., &amp; Siegel, S. (1981). The role of conditional drug responses in tolerance to the hypothermic effects of ethanol. </w:t>
+        <w:t xml:space="preserve">Colloca, L., Petrovic, P., Wager, T. D., Ingvar, M., &amp; Benedetti, F. (2010). How the number of learning trials affects placebo and nocebo responses. </w:t>
       </w:r>
       <w:r>
         <w:rPr>
           <w:i/>
           <w:noProof/>
         </w:rPr>
-        <w:t>Psychopharmacology, 73</w:t>
-      </w:r>
-      <w:r>
-        <w:rPr>
-          <w:noProof/>
-        </w:rPr>
-        <w:t xml:space="preserve">(1), 51-54. </w:t>
+        <w:t>PAIN®, 151</w:t>
+      </w:r>
+      <w:r>
+        <w:rPr>
+          <w:noProof/>
+        </w:rPr>
+        <w:t xml:space="preserve">(2), 430-439. </w:t>
       </w:r>
     </w:p>
     <w:p>
@@ -38408,21 +38876,31 @@
         <w:rPr>
           <w:noProof/>
         </w:rPr>
-        <w:t xml:space="preserve">Daly, J. A., Vangelisti, A. L., &amp; Lawrence, S. G. (1989). Self-focused attention and public speaking anxiety. </w:t>
+        <w:t xml:space="preserve">Colloca, L., Tinazzi, M., Recchia, S., Le Pera, D., Fiaschi, A., Benedetti, F., &amp; Valeriani, M. (2008). Learning potentiates neurophysiological and behavioral placebo analgesic responses. </w:t>
       </w:r>
       <w:r>
         <w:rPr>
           <w:i/>
           <w:noProof/>
         </w:rPr>
-        <w:t>Personality and Individual Differences, 10</w:t>
-      </w:r>
-      <w:r>
-        <w:rPr>
-          <w:noProof/>
-        </w:rPr>
-        <w:t>(8), 903-913. doi:10.1016/0191-8869(89)90025-1</w:t>
-      </w:r>
+        <w:t>PAIN, 139</w:t>
+      </w:r>
+      <w:r>
+        <w:rPr>
+          <w:noProof/>
+        </w:rPr>
+        <w:t xml:space="preserve">(2), 306-314.  Retrieved from </w:t>
+      </w:r>
+      <w:hyperlink r:id="rId16" w:history="1">
+        <w:r>
+          <w:rPr>
+            <w:rStyle w:val="Hyperlink"/>
+            <w:rFonts w:asciiTheme="minorHAnsi" w:hAnsiTheme="minorHAnsi"/>
+            <w:noProof/>
+          </w:rPr>
+          <w:t>http://ac.els-cdn.com/S0304395908002303/1-s2.0-S0304395908002303-main.pdf?_tid=946fa7dc-9dfc-11e5-8bde-00000aab0f27&amp;acdnat=1449614565_b828cef9a9af5d0cf4ef6e6f8c2cf924</w:t>
+        </w:r>
+      </w:hyperlink>
     </w:p>
     <w:p>
       <w:pPr>
@@ -38436,20 +38914,20 @@
         <w:rPr>
           <w:noProof/>
         </w:rPr>
-        <w:t xml:space="preserve">Dawson, M. E. (1970). Cognition and conditioning: effects of masking the CS-UCS contingency on human GSR classical conditioning. </w:t>
+        <w:t xml:space="preserve">Crisler, G. (1928). The effect of withdrawal of water on the salivary conditioned reflex induced by morphine. </w:t>
       </w:r>
       <w:r>
         <w:rPr>
           <w:i/>
           <w:noProof/>
         </w:rPr>
-        <w:t>Journal of Experimental Psychology, 85</w:t>
-      </w:r>
-      <w:r>
-        <w:rPr>
-          <w:noProof/>
-        </w:rPr>
-        <w:t xml:space="preserve">(3), 389. </w:t>
+        <w:t>American Journal of Physiology--Legacy Content, 85</w:t>
+      </w:r>
+      <w:r>
+        <w:rPr>
+          <w:noProof/>
+        </w:rPr>
+        <w:t xml:space="preserve">(2), 324-331. </w:t>
       </w:r>
     </w:p>
     <w:p>
@@ -38464,20 +38942,20 @@
         <w:rPr>
           <w:noProof/>
         </w:rPr>
-        <w:t xml:space="preserve">Dawson, M. E., &amp; Biferno, M. A. (1973). Concurrent measurement of awareness and electrodermal classical conditioning. </w:t>
+        <w:t xml:space="preserve">Crowell, C. R., Hinson, R. E., &amp; Siegel, S. (1981). The role of conditional drug responses in tolerance to the hypothermic effects of ethanol. </w:t>
       </w:r>
       <w:r>
         <w:rPr>
           <w:i/>
           <w:noProof/>
         </w:rPr>
-        <w:t>Journal of Experimental Psychology, 101</w:t>
-      </w:r>
-      <w:r>
-        <w:rPr>
-          <w:noProof/>
-        </w:rPr>
-        <w:t xml:space="preserve">(1), 55. </w:t>
+        <w:t>Psychopharmacology, 73</w:t>
+      </w:r>
+      <w:r>
+        <w:rPr>
+          <w:noProof/>
+        </w:rPr>
+        <w:t xml:space="preserve">(1), 51-54. </w:t>
       </w:r>
     </w:p>
     <w:p>
@@ -38492,20 +38970,20 @@
         <w:rPr>
           <w:noProof/>
         </w:rPr>
-        <w:t xml:space="preserve">Dekker, E., &amp; Groen, J. (1956). Reproducible psychogenic attacks of asthma: a laboratory study. </w:t>
+        <w:t xml:space="preserve">Daly, J. A., Vangelisti, A. L., &amp; Lawrence, S. G. (1989). Self-focused attention and public speaking anxiety. </w:t>
       </w:r>
       <w:r>
         <w:rPr>
           <w:i/>
           <w:noProof/>
         </w:rPr>
-        <w:t>Journal of psychosomatic research, 1</w:t>
-      </w:r>
-      <w:r>
-        <w:rPr>
-          <w:noProof/>
-        </w:rPr>
-        <w:t xml:space="preserve">(1), 58-67. </w:t>
+        <w:t>Personality and Individual Differences, 10</w:t>
+      </w:r>
+      <w:r>
+        <w:rPr>
+          <w:noProof/>
+        </w:rPr>
+        <w:t>(8), 903-913. doi:10.1016/0191-8869(89)90025-1</w:t>
       </w:r>
     </w:p>
     <w:p>
@@ -38520,20 +38998,20 @@
         <w:rPr>
           <w:noProof/>
         </w:rPr>
-        <w:t xml:space="preserve">Dekker, E., Pelser, H., &amp; Groen, J. (1957). Conditioning as a cause of asthmatic attacks: a laboratory study. </w:t>
+        <w:t xml:space="preserve">Dawson, M. E. (1970). Cognition and conditioning: effects of masking the CS-UCS contingency on human GSR classical conditioning. </w:t>
       </w:r>
       <w:r>
         <w:rPr>
           <w:i/>
           <w:noProof/>
         </w:rPr>
-        <w:t>Journal of psychosomatic research, 2</w:t>
-      </w:r>
-      <w:r>
-        <w:rPr>
-          <w:noProof/>
-        </w:rPr>
-        <w:t xml:space="preserve">(2), 97-108. </w:t>
+        <w:t>Journal of Experimental Psychology, 85</w:t>
+      </w:r>
+      <w:r>
+        <w:rPr>
+          <w:noProof/>
+        </w:rPr>
+        <w:t xml:space="preserve">(3), 389. </w:t>
       </w:r>
     </w:p>
     <w:p>
@@ -38548,20 +39026,20 @@
         <w:rPr>
           <w:noProof/>
         </w:rPr>
-        <w:t xml:space="preserve">DiMaggio, P. (1997). Culture and cognition. </w:t>
+        <w:t xml:space="preserve">Dawson, M. E., &amp; Biferno, M. A. (1973). Concurrent measurement of awareness and electrodermal classical conditioning. </w:t>
       </w:r>
       <w:r>
         <w:rPr>
           <w:i/>
           <w:noProof/>
         </w:rPr>
-        <w:t>Annual review of sociology</w:t>
-      </w:r>
-      <w:r>
-        <w:rPr>
-          <w:noProof/>
-        </w:rPr>
-        <w:t xml:space="preserve">, 263-287. </w:t>
+        <w:t>Journal of Experimental Psychology, 101</w:t>
+      </w:r>
+      <w:r>
+        <w:rPr>
+          <w:noProof/>
+        </w:rPr>
+        <w:t xml:space="preserve">(1), 55. </w:t>
       </w:r>
     </w:p>
     <w:p>
@@ -38576,20 +39054,20 @@
         <w:rPr>
           <w:noProof/>
         </w:rPr>
-        <w:t xml:space="preserve">Dodge, K. A., &amp; Crick, N. R. (1990). Social Information-Processing Bases of Aggressive Behavior in Children. </w:t>
+        <w:t xml:space="preserve">Dekker, E., &amp; Groen, J. (1956). Reproducible psychogenic attacks of asthma: a laboratory study. </w:t>
       </w:r>
       <w:r>
         <w:rPr>
           <w:i/>
           <w:noProof/>
         </w:rPr>
-        <w:t>Personality and Social Psychology Bulletin, 16</w:t>
-      </w:r>
-      <w:r>
-        <w:rPr>
-          <w:noProof/>
-        </w:rPr>
-        <w:t>(1), 8-22. doi:10.1177/0146167290161002</w:t>
+        <w:t>Journal of psychosomatic research, 1</w:t>
+      </w:r>
+      <w:r>
+        <w:rPr>
+          <w:noProof/>
+        </w:rPr>
+        <w:t xml:space="preserve">(1), 58-67. </w:t>
       </w:r>
     </w:p>
     <w:p>
@@ -38604,20 +39082,20 @@
         <w:rPr>
           <w:noProof/>
         </w:rPr>
-        <w:t xml:space="preserve">Eikelboom, R., &amp; Stewart, J. (1979). Conditioned temperature effects using morphine as the unconditioned stimulus. </w:t>
+        <w:t xml:space="preserve">Dekker, E., Pelser, H., &amp; Groen, J. (1957). Conditioning as a cause of asthmatic attacks: a laboratory study. </w:t>
       </w:r>
       <w:r>
         <w:rPr>
           <w:i/>
           <w:noProof/>
         </w:rPr>
-        <w:t>Psychopharmacology, 61</w:t>
-      </w:r>
-      <w:r>
-        <w:rPr>
-          <w:noProof/>
-        </w:rPr>
-        <w:t xml:space="preserve">(1), 31-38. </w:t>
+        <w:t>Journal of psychosomatic research, 2</w:t>
+      </w:r>
+      <w:r>
+        <w:rPr>
+          <w:noProof/>
+        </w:rPr>
+        <w:t xml:space="preserve">(2), 97-108. </w:t>
       </w:r>
     </w:p>
     <w:p>
@@ -38632,20 +39110,20 @@
         <w:rPr>
           <w:noProof/>
         </w:rPr>
-        <w:t xml:space="preserve">Eikelboom, R., &amp; Stewart, J. (1981). Temporal and environmental cues in conditioned hypothermia and hyperthermia associated with morphine. </w:t>
+        <w:t xml:space="preserve">DiMaggio, P. (1997). Culture and cognition. </w:t>
       </w:r>
       <w:r>
         <w:rPr>
           <w:i/>
           <w:noProof/>
         </w:rPr>
-        <w:t>Psychopharmacology, 72</w:t>
-      </w:r>
-      <w:r>
-        <w:rPr>
-          <w:noProof/>
-        </w:rPr>
-        <w:t xml:space="preserve">(2), 147-153. </w:t>
+        <w:t>Annual review of sociology</w:t>
+      </w:r>
+      <w:r>
+        <w:rPr>
+          <w:noProof/>
+        </w:rPr>
+        <w:t xml:space="preserve">, 263-287. </w:t>
       </w:r>
     </w:p>
     <w:p>
@@ -38660,20 +39138,20 @@
         <w:rPr>
           <w:noProof/>
         </w:rPr>
-        <w:t xml:space="preserve">Eikelboom, R., &amp; Stewart, J. (1982). Conditioning of drug-induced physiological responses. </w:t>
+        <w:t xml:space="preserve">Dodge, K. A., &amp; Crick, N. R. (1990). Social Information-Processing Bases of Aggressive Behavior in Children. </w:t>
       </w:r>
       <w:r>
         <w:rPr>
           <w:i/>
           <w:noProof/>
         </w:rPr>
-        <w:t>Psychological review, 89</w:t>
-      </w:r>
-      <w:r>
-        <w:rPr>
-          <w:noProof/>
-        </w:rPr>
-        <w:t xml:space="preserve">(5), 507. </w:t>
+        <w:t>Personality and Social Psychology Bulletin, 16</w:t>
+      </w:r>
+      <w:r>
+        <w:rPr>
+          <w:noProof/>
+        </w:rPr>
+        <w:t>(1), 8-22. doi:10.1177/0146167290161002</w:t>
       </w:r>
     </w:p>
     <w:p>
@@ -38688,20 +39166,20 @@
         <w:rPr>
           <w:noProof/>
         </w:rPr>
-        <w:t xml:space="preserve">Evans, F. J. (1974). The placebo response in pain reduction. </w:t>
+        <w:t xml:space="preserve">Eikelboom, R., &amp; Stewart, J. (1979). Conditioned temperature effects using morphine as the unconditioned stimulus. </w:t>
       </w:r>
       <w:r>
         <w:rPr>
           <w:i/>
           <w:noProof/>
         </w:rPr>
-        <w:t>Adv Neurol, 4</w:t>
-      </w:r>
-      <w:r>
-        <w:rPr>
-          <w:noProof/>
-        </w:rPr>
-        <w:t xml:space="preserve">, 289-296. </w:t>
+        <w:t>Psychopharmacology, 61</w:t>
+      </w:r>
+      <w:r>
+        <w:rPr>
+          <w:noProof/>
+        </w:rPr>
+        <w:t xml:space="preserve">(1), 31-38. </w:t>
       </w:r>
     </w:p>
     <w:p>
@@ -38716,6 +39194,90 @@
         <w:rPr>
           <w:noProof/>
         </w:rPr>
+        <w:t xml:space="preserve">Eikelboom, R., &amp; Stewart, J. (1981). Temporal and environmental cues in conditioned hypothermia and hyperthermia associated with morphine. </w:t>
+      </w:r>
+      <w:r>
+        <w:rPr>
+          <w:i/>
+          <w:noProof/>
+        </w:rPr>
+        <w:t>Psychopharmacology, 72</w:t>
+      </w:r>
+      <w:r>
+        <w:rPr>
+          <w:noProof/>
+        </w:rPr>
+        <w:t xml:space="preserve">(2), 147-153. </w:t>
+      </w:r>
+    </w:p>
+    <w:p>
+      <w:pPr>
+        <w:pStyle w:val="EndNoteBibliography"/>
+        <w:ind w:left="720" w:hanging="720"/>
+        <w:rPr>
+          <w:noProof/>
+        </w:rPr>
+      </w:pPr>
+      <w:r>
+        <w:rPr>
+          <w:noProof/>
+        </w:rPr>
+        <w:t xml:space="preserve">Eikelboom, R., &amp; Stewart, J. (1982). Conditioning of drug-induced physiological responses. </w:t>
+      </w:r>
+      <w:r>
+        <w:rPr>
+          <w:i/>
+          <w:noProof/>
+        </w:rPr>
+        <w:t>Psychological review, 89</w:t>
+      </w:r>
+      <w:r>
+        <w:rPr>
+          <w:noProof/>
+        </w:rPr>
+        <w:t xml:space="preserve">(5), 507. </w:t>
+      </w:r>
+    </w:p>
+    <w:p>
+      <w:pPr>
+        <w:pStyle w:val="EndNoteBibliography"/>
+        <w:ind w:left="720" w:hanging="720"/>
+        <w:rPr>
+          <w:noProof/>
+        </w:rPr>
+      </w:pPr>
+      <w:r>
+        <w:rPr>
+          <w:noProof/>
+        </w:rPr>
+        <w:t xml:space="preserve">Evans, F. J. (1974). The placebo response in pain reduction. </w:t>
+      </w:r>
+      <w:r>
+        <w:rPr>
+          <w:i/>
+          <w:noProof/>
+        </w:rPr>
+        <w:t>Adv Neurol, 4</w:t>
+      </w:r>
+      <w:r>
+        <w:rPr>
+          <w:noProof/>
+        </w:rPr>
+        <w:t xml:space="preserve">, 289-296. </w:t>
+      </w:r>
+    </w:p>
+    <w:p>
+      <w:pPr>
+        <w:pStyle w:val="EndNoteBibliography"/>
+        <w:ind w:left="720" w:hanging="720"/>
+        <w:rPr>
+          <w:noProof/>
+        </w:rPr>
+      </w:pPr>
+      <w:r>
+        <w:rPr>
+          <w:noProof/>
+        </w:rPr>
         <w:t xml:space="preserve">Fillmore, M., &amp; Vogel-Sprott, M. (1992). Expected effect of caffeine on motor performance predicts the type of response to placebo. </w:t>
       </w:r>
       <w:r>
@@ -38731,7 +39293,7 @@
         </w:rPr>
         <w:t xml:space="preserve">(2), 209-214.  Retrieved from </w:t>
       </w:r>
-      <w:hyperlink r:id="rId16" w:history="1">
+      <w:hyperlink r:id="rId17" w:history="1">
         <w:r>
           <w:rPr>
             <w:rStyle w:val="Hyperlink"/>
@@ -39357,7 +39919,7 @@
         </w:rPr>
         <w:t xml:space="preserve">(3), 174-176.  Retrieved from </w:t>
       </w:r>
-      <w:hyperlink r:id="rId17" w:history="1">
+      <w:hyperlink r:id="rId18" w:history="1">
         <w:r>
           <w:rPr>
             <w:rStyle w:val="Hyperlink"/>
@@ -39395,7 +39957,7 @@
         </w:rPr>
         <w:t xml:space="preserve">(5), 831.  Retrieved from </w:t>
       </w:r>
-      <w:hyperlink r:id="rId18" w:history="1">
+      <w:hyperlink r:id="rId19" w:history="1">
         <w:r>
           <w:rPr>
             <w:rStyle w:val="Hyperlink"/>
@@ -39461,7 +40023,7 @@
         </w:rPr>
         <w:t>(1–2), 107-113. doi:</w:t>
       </w:r>
-      <w:hyperlink r:id="rId19" w:history="1">
+      <w:hyperlink r:id="rId20" w:history="1">
         <w:r>
           <w:rPr>
             <w:rStyle w:val="Hyperlink"/>
@@ -39723,7 +40285,7 @@
         </w:rPr>
         <w:t xml:space="preserve">(11), 1383-1386.  Retrieved from </w:t>
       </w:r>
-      <w:hyperlink r:id="rId20" w:history="1">
+      <w:hyperlink r:id="rId21" w:history="1">
         <w:r>
           <w:rPr>
             <w:rStyle w:val="Hyperlink"/>
@@ -39789,7 +40351,7 @@
         </w:rPr>
         <w:t xml:space="preserve">(3), 151.  Retrieved from </w:t>
       </w:r>
-      <w:hyperlink r:id="rId21" w:history="1">
+      <w:hyperlink r:id="rId22" w:history="1">
         <w:r>
           <w:rPr>
             <w:rStyle w:val="Hyperlink"/>
@@ -39883,7 +40445,7 @@
         </w:rPr>
         <w:t xml:space="preserve">(2), 121-126.  Retrieved from </w:t>
       </w:r>
-      <w:hyperlink r:id="rId22" w:history="1">
+      <w:hyperlink r:id="rId23" w:history="1">
         <w:r>
           <w:rPr>
             <w:rStyle w:val="Hyperlink"/>
@@ -39902,7 +40464,7 @@
           <w:noProof/>
         </w:rPr>
       </w:pPr>
-      <w:hyperlink r:id="rId23" w:history="1">
+      <w:hyperlink r:id="rId24" w:history="1">
         <w:r>
           <w:rPr>
             <w:rStyle w:val="Hyperlink"/>
@@ -40108,7 +40670,7 @@
         </w:rPr>
         <w:t xml:space="preserve">(4), 839-847.  Retrieved from </w:t>
       </w:r>
-      <w:hyperlink r:id="rId24" w:history="1">
+      <w:hyperlink r:id="rId25" w:history="1">
         <w:r>
           <w:rPr>
             <w:rStyle w:val="Hyperlink"/>
@@ -40174,7 +40736,7 @@
         </w:rPr>
         <w:t xml:space="preserve">(1), 47.  Retrieved from </w:t>
       </w:r>
-      <w:hyperlink r:id="rId25" w:history="1">
+      <w:hyperlink r:id="rId26" w:history="1">
         <w:r>
           <w:rPr>
             <w:rStyle w:val="Hyperlink"/>
@@ -40266,7 +40828,7 @@
 
 <file path=word/comments.xml><?xml version="1.0" encoding="utf-8"?>
 <w:comments xmlns:wpc="http://schemas.microsoft.com/office/word/2010/wordprocessingCanvas" xmlns:mo="http://schemas.microsoft.com/office/mac/office/2008/main" xmlns:mc="http://schemas.openxmlformats.org/markup-compatibility/2006" xmlns:mv="urn:schemas-microsoft-com:mac:vml" xmlns:o="urn:schemas-microsoft-com:office:office" xmlns:r="http://schemas.openxmlformats.org/officeDocument/2006/relationships" xmlns:m="http://schemas.openxmlformats.org/officeDocument/2006/math" xmlns:v="urn:schemas-microsoft-com:vml" xmlns:wp14="http://schemas.microsoft.com/office/word/2010/wordprocessingDrawing" xmlns:wp="http://schemas.openxmlformats.org/drawingml/2006/wordprocessingDrawing" xmlns:w10="urn:schemas-microsoft-com:office:word" xmlns:w="http://schemas.openxmlformats.org/wordprocessingml/2006/main" xmlns:w14="http://schemas.microsoft.com/office/word/2010/wordml" xmlns:wpg="http://schemas.microsoft.com/office/word/2010/wordprocessingGroup" xmlns:wpi="http://schemas.microsoft.com/office/word/2010/wordprocessingInk" xmlns:wne="http://schemas.microsoft.com/office/word/2006/wordml" xmlns:wps="http://schemas.microsoft.com/office/word/2010/wordprocessingShape" mc:Ignorable="w14 wp14">
-  <w:comment w:id="2" w:author="lmil8126" w:date="2016-01-29T17:00:00Z" w:initials="l">
+  <w:comment w:id="3" w:author="lmil8126" w:date="2016-01-29T17:00:00Z" w:initials="l">
     <w:p>
       <w:pPr>
         <w:pStyle w:val="CommentText"/>
@@ -43265,7 +43827,7 @@
 </file>
 
 <file path=customXml/itemProps1.xml><?xml version="1.0" encoding="utf-8"?>
-<ds:datastoreItem xmlns:ds="http://schemas.openxmlformats.org/officeDocument/2006/customXml" ds:itemID="{1FB782A2-9AF9-B043-86F1-BF1F19B24511}">
+<ds:datastoreItem xmlns:ds="http://schemas.openxmlformats.org/officeDocument/2006/customXml" ds:itemID="{F17A1BE1-8A4A-F149-82C7-8569C31BB25D}">
   <ds:schemaRefs>
     <ds:schemaRef ds:uri="http://schemas.openxmlformats.org/officeDocument/2006/bibliography"/>
   </ds:schemaRefs>

</xml_diff>